<commit_message>
Made introduction. Started the first chapter.
</commit_message>
<xml_diff>
--- a/КурсоваяРабота.docx
+++ b/КурсоваяРабота.docx
@@ -170,31 +170,7 @@
           <w:color w:val="000000"/>
           <w:szCs w:val="28"/>
         </w:rPr>
-        <w:t>Курсов</w:t>
-      </w:r>
-      <w:r>
-        <w:rPr>
-          <w:rFonts w:eastAsia="Times New Roman" w:cs="Times New Roman"/>
-          <w:color w:val="000000"/>
-          <w:szCs w:val="28"/>
-        </w:rPr>
-        <w:t>ая</w:t>
-      </w:r>
-      <w:r>
-        <w:rPr>
-          <w:rFonts w:eastAsia="Times New Roman" w:cs="Times New Roman"/>
-          <w:color w:val="000000"/>
-          <w:szCs w:val="28"/>
-        </w:rPr>
-        <w:t xml:space="preserve"> </w:t>
-      </w:r>
-      <w:r>
-        <w:rPr>
-          <w:rFonts w:eastAsia="Times New Roman" w:cs="Times New Roman"/>
-          <w:color w:val="000000"/>
-          <w:szCs w:val="28"/>
-        </w:rPr>
-        <w:t>работа</w:t>
+        <w:t>Курсовая работа</w:t>
       </w:r>
       <w:r>
         <w:rPr>
@@ -628,15 +604,7 @@
           <w:color w:val="000000"/>
           <w:szCs w:val="28"/>
         </w:rPr>
-        <w:t>Минск - 201</w:t>
-      </w:r>
-      <w:r>
-        <w:rPr>
-          <w:rFonts w:eastAsia="Times New Roman" w:cs="Times New Roman"/>
-          <w:color w:val="000000"/>
-          <w:szCs w:val="28"/>
-        </w:rPr>
-        <w:t>9</w:t>
+        <w:t>Минск - 2019</w:t>
       </w:r>
     </w:p>
     <w:p>
@@ -820,16 +788,7 @@
           <w:szCs w:val="28"/>
           <w:lang w:eastAsia="ru-RU"/>
         </w:rPr>
-        <w:t xml:space="preserve"> — </w:t>
-      </w:r>
-      <w:r>
-        <w:rPr>
-          <w:rFonts w:eastAsia="Times New Roman" w:cs="Times New Roman"/>
-          <w:color w:val="000000"/>
-          <w:szCs w:val="28"/>
-          <w:lang w:eastAsia="ru-RU"/>
-        </w:rPr>
-        <w:t>организация работы искусственного интеллекта в сфере компьютерных игр.</w:t>
+        <w:t xml:space="preserve"> — организация работы искусственного интеллекта в сфере компьютерных игр.</w:t>
       </w:r>
     </w:p>
     <w:p>
@@ -859,34 +818,7 @@
           <w:szCs w:val="28"/>
           <w:lang w:eastAsia="ru-RU"/>
         </w:rPr>
-        <w:t xml:space="preserve"> — характеристические особенности методов построения </w:t>
-      </w:r>
-      <w:r>
-        <w:rPr>
-          <w:rFonts w:eastAsia="Times New Roman" w:cs="Times New Roman"/>
-          <w:color w:val="000000"/>
-          <w:szCs w:val="28"/>
-          <w:lang w:eastAsia="ru-RU"/>
-        </w:rPr>
-        <w:t>эффективной</w:t>
-      </w:r>
-      <w:r>
-        <w:rPr>
-          <w:rFonts w:eastAsia="Times New Roman" w:cs="Times New Roman"/>
-          <w:color w:val="000000"/>
-          <w:szCs w:val="28"/>
-          <w:lang w:eastAsia="ru-RU"/>
-        </w:rPr>
-        <w:t xml:space="preserve"> модели </w:t>
-      </w:r>
-      <w:r>
-        <w:rPr>
-          <w:rFonts w:eastAsia="Times New Roman" w:cs="Times New Roman"/>
-          <w:color w:val="000000"/>
-          <w:szCs w:val="28"/>
-          <w:lang w:eastAsia="ru-RU"/>
-        </w:rPr>
-        <w:t xml:space="preserve">игрового </w:t>
+        <w:t xml:space="preserve"> — характеристические особенности методов построения эффективной модели игрового </w:t>
       </w:r>
       <w:r>
         <w:rPr>
@@ -904,16 +836,7 @@
           <w:szCs w:val="28"/>
           <w:lang w:eastAsia="ru-RU"/>
         </w:rPr>
-        <w:t>ого интеллекта</w:t>
-      </w:r>
-      <w:r>
-        <w:rPr>
-          <w:rFonts w:eastAsia="Times New Roman" w:cs="Times New Roman"/>
-          <w:color w:val="000000"/>
-          <w:szCs w:val="28"/>
-          <w:lang w:eastAsia="ru-RU"/>
-        </w:rPr>
-        <w:t>.</w:t>
+        <w:t>ого интеллекта.</w:t>
       </w:r>
     </w:p>
     <w:p>
@@ -944,16 +867,7 @@
           <w:szCs w:val="28"/>
           <w:lang w:eastAsia="ru-RU"/>
         </w:rPr>
-        <w:t xml:space="preserve"> — </w:t>
-      </w:r>
-      <w:r>
-        <w:rPr>
-          <w:rFonts w:eastAsia="Times New Roman" w:cs="Times New Roman"/>
-          <w:color w:val="000000"/>
-          <w:szCs w:val="28"/>
-          <w:lang w:eastAsia="ru-RU"/>
-        </w:rPr>
-        <w:t xml:space="preserve">исследовать </w:t>
+        <w:t xml:space="preserve"> — исследовать </w:t>
       </w:r>
       <w:r>
         <w:rPr>
@@ -1481,6 +1395,16 @@
       <w:r>
         <w:rPr>
           <w:rFonts w:eastAsia="Times New Roman" w:cs="Times New Roman"/>
+          <w:bCs/>
+          <w:color w:val="000000"/>
+          <w:szCs w:val="28"/>
+          <w:lang w:eastAsia="ru-RU"/>
+        </w:rPr>
+        <w:t>, ИГРОВОЙ ДВИЖОК</w:t>
+      </w:r>
+      <w:r>
+        <w:rPr>
+          <w:rFonts w:eastAsia="Times New Roman" w:cs="Times New Roman"/>
           <w:color w:val="000000"/>
           <w:szCs w:val="28"/>
           <w:lang w:eastAsia="ru-RU"/>
@@ -2419,7 +2343,7 @@
     </w:p>
     <w:p>
       <w:pPr>
-        <w:pStyle w:val="2"/>
+        <w:pStyle w:val="21"/>
         <w:jc w:val="center"/>
         <w:rPr>
           <w:b/>
@@ -2458,7 +2382,11 @@
     </w:p>
     <w:p>
       <w:pPr>
-        <w:pStyle w:val="11"/>
+        <w:pStyle w:val="a6"/>
+        <w:numPr>
+          <w:ilvl w:val="0"/>
+          <w:numId w:val="0"/>
+        </w:numPr>
       </w:pPr>
       <w:r>
         <w:lastRenderedPageBreak/>
@@ -2484,13 +2412,13 @@
         <w:t xml:space="preserve">Компьютерная игра представляет собой не что иное как обычное приложение, предназначенное для развёртывания на целевой аппаратной платформе. Список этих платформ может варьироваться от обычных в классическом понимании компьютеров до встроенных в автомобили вычислительных устройств и </w:t>
       </w:r>
       <w:r>
-        <w:t>“</w:t>
+        <w:t>«</w:t>
       </w:r>
       <w:r>
         <w:t>умных</w:t>
       </w:r>
       <w:r>
-        <w:t>”</w:t>
+        <w:t>»</w:t>
       </w:r>
       <w:r>
         <w:t xml:space="preserve"> наручных часов.</w:t>
@@ -2501,21 +2429,392 @@
         <w:t>Существует огромное количество самых различных жанров компьютерных игр на любой вкус и цвет: шутеры, симуляторы, стратегии, приключения</w:t>
       </w:r>
       <w:r>
-        <w:t>, музыкальные игры, ролевые игры и др. Стоит отметить, что чётких границ в классификации игр на данный момент не существует и зачастую определить принадлежность игры тому и</w:t>
-      </w:r>
+        <w:t>, музыкальные игры, ролевые игры и др. Стоит отметить, что чётких границ в классификации игр на данный момент не существует и зачастую</w:t>
+      </w:r>
+      <w:r>
+        <w:t xml:space="preserve"> </w:t>
+      </w:r>
+      <w:r>
+        <w:t>чётко</w:t>
+      </w:r>
+      <w:r>
+        <w:t xml:space="preserve"> определить принадлежность игры тому или другому жанру крайне затруднительно.</w:t>
+      </w:r>
+    </w:p>
+    <w:p>
+      <w:r>
+        <w:t xml:space="preserve">Следует понимать, что почти никто из разработчиков игр не начинает разработку своего творения с абсолютного нуля. Все они используют ту или иную стартовую платформу </w:t>
+      </w:r>
+      <w:r>
+        <w:t xml:space="preserve">– игровой движок. Игровой движок выполняет базовые функции, необходимые в любой игре: трёхмерный рендеринг, обработка сигнала устройств ввода-вывода, обработка звуков, отрисовка элементов индикации и т. д. Также он предоставляет разработчикам необходимые программные </w:t>
+      </w:r>
+      <w:r>
+        <w:t>интерфейсы для</w:t>
+      </w:r>
+      <w:r>
+        <w:t xml:space="preserve"> </w:t>
+      </w:r>
+      <w:r>
+        <w:t>взаимодействия со встроенными возможностями движка</w:t>
+      </w:r>
+      <w:r>
+        <w:t xml:space="preserve"> и организации собственной логики приложения. </w:t>
+      </w:r>
+      <w:r>
+        <w:t>Таким образом, конечный продукт является результатом работы как создателей движка, так и разработчиков самой игры.</w:t>
+      </w:r>
+    </w:p>
+    <w:p>
+      <w:r>
+        <w:t>Как было упомянуто выше, игровые движки предоставляют базовый функционал, без которого никак не обойтись при разработке любой игры. Несмотря на это, на пути создания игры перед разработчиками встаёт немалое количество задач, которые им приходиться решать самим.</w:t>
+      </w:r>
+      <w:r>
+        <w:t xml:space="preserve"> Одной из таких задач является разработка искусственного интеллекта.</w:t>
+      </w:r>
+    </w:p>
+    <w:p>
+      <w:r>
+        <w:lastRenderedPageBreak/>
+        <w:t>Стоит отметить, что в рамках игровой индустрии под искусственным</w:t>
+      </w:r>
+      <w:r>
+        <w:t xml:space="preserve"> </w:t>
+      </w:r>
+      <w:r>
+        <w:t>интеллектом понимается не аналог интеллекта естественного (интеллекта человека), а его симуляция. Основных причин такого подхода можно выделить три:</w:t>
+      </w:r>
+    </w:p>
+    <w:p>
+      <w:pPr>
+        <w:pStyle w:val="a5"/>
+        <w:numPr>
+          <w:ilvl w:val="0"/>
+          <w:numId w:val="3"/>
+        </w:numPr>
+      </w:pPr>
+      <w:r>
+        <w:t>Дороговизна разработки полноценного искусственного интеллекта.</w:t>
+      </w:r>
+    </w:p>
+    <w:p>
+      <w:pPr>
+        <w:pStyle w:val="a5"/>
+        <w:numPr>
+          <w:ilvl w:val="0"/>
+          <w:numId w:val="3"/>
+        </w:numPr>
+      </w:pPr>
+      <w:r>
+        <w:t>Нехватка вычислительных мощностей для обеспечения должного уровня игрового опыта для игрока.</w:t>
+      </w:r>
+    </w:p>
+    <w:p>
+      <w:pPr>
+        <w:pStyle w:val="a5"/>
+        <w:numPr>
+          <w:ilvl w:val="0"/>
+          <w:numId w:val="3"/>
+        </w:numPr>
+      </w:pPr>
+      <w:r>
+        <w:t>Раз</w:t>
+      </w:r>
+      <w:r>
+        <w:t xml:space="preserve">работка </w:t>
+      </w:r>
+      <w:r>
+        <w:t>полноценного искусственного интеллекта</w:t>
+      </w:r>
+      <w:r>
+        <w:t xml:space="preserve"> зачастую является избыточной в рамках поставленной задачи и обойтись можно куда меньшими силами.</w:t>
+      </w:r>
+    </w:p>
+    <w:p>
+      <w:pPr>
+        <w:rPr>
+          <w:lang w:val="en-US"/>
+        </w:rPr>
+      </w:pPr>
+      <w:r>
+        <w:t>То есть при разработке игрового искусственного интеллекта перед разработчиками стоит задача</w:t>
+      </w:r>
+      <w:r>
+        <w:t xml:space="preserve"> наиболее правдоподобной</w:t>
+      </w:r>
+      <w:r>
+        <w:t xml:space="preserve"> имитации поведения человека </w:t>
+      </w:r>
+      <w:r>
+        <w:t>с использованием минимального количества вычислительных ресурсов.</w:t>
+      </w:r>
+      <w:r>
+        <w:t xml:space="preserve"> </w:t>
+      </w:r>
+      <w:r>
+        <w:t xml:space="preserve">Реализация </w:t>
+      </w:r>
+      <w:r>
+        <w:t>искусственного интеллекта</w:t>
+      </w:r>
+      <w:r>
+        <w:t xml:space="preserve"> сильно влияет на геймплей, системные требования и бюджет игры, и разработчики балансируют между этими требованиями, стараясь сделать интересный и нетребовательный к ресурсам </w:t>
+      </w:r>
+      <w:r>
+        <w:t>искусственн</w:t>
+      </w:r>
+      <w:r>
+        <w:t>ый</w:t>
+      </w:r>
+      <w:r>
+        <w:t xml:space="preserve"> интеллект</w:t>
+      </w:r>
+      <w:r>
+        <w:t xml:space="preserve"> </w:t>
+      </w:r>
+      <w:r>
+        <w:t xml:space="preserve">малой ценой. Поэтому подход к игровому </w:t>
+      </w:r>
+      <w:r>
+        <w:t>искусственно</w:t>
+      </w:r>
+      <w:r>
+        <w:t>му</w:t>
+      </w:r>
+      <w:r>
+        <w:t xml:space="preserve"> интеллект</w:t>
+      </w:r>
+      <w:r>
+        <w:t>у</w:t>
+      </w:r>
+      <w:r>
+        <w:t xml:space="preserve"> серьёзно отличается от подхода к традиционному </w:t>
+      </w:r>
+      <w:r>
+        <w:t>искусственному интеллекту</w:t>
+      </w:r>
+      <w:r>
+        <w:t xml:space="preserve"> — широко применяются разного рода упрощения, обманы и эмуляции. Например: с одной стороны, в шутерах от первого лица безошибочное движение и мгновенное прицеливание, присущее ботам, не оставляет ни единого шанса человеку, так что эти способности искусственно снижаются. С другой стороны — боты должны делать засады, действовать командой и т. д., для этого применяются </w:t>
+      </w:r>
+      <w:r>
+        <w:t>«</w:t>
+      </w:r>
+      <w:r>
+        <w:t>костыли</w:t>
+      </w:r>
+      <w:r>
+        <w:t>»</w:t>
+      </w:r>
+      <w:r>
+        <w:t xml:space="preserve"> в виде контрольных точек, расставленных на уровне</w:t>
+      </w:r>
+      <w:r>
+        <w:t xml:space="preserve"> </w:t>
+      </w:r>
+      <w:r>
+        <w:t>[</w:t>
+      </w:r>
+      <w:r>
+        <w:t xml:space="preserve">источник 2 (страница </w:t>
+      </w:r>
+      <w:proofErr w:type="spellStart"/>
+      <w:r>
+        <w:t>википедии</w:t>
+      </w:r>
+      <w:proofErr w:type="spellEnd"/>
+      <w:r>
+        <w:t xml:space="preserve"> про </w:t>
+      </w:r>
+      <w:proofErr w:type="spellStart"/>
+      <w:r>
+        <w:t>ии</w:t>
+      </w:r>
+      <w:proofErr w:type="spellEnd"/>
+      <w:r>
+        <w:t>)</w:t>
+      </w:r>
+      <w:r>
+        <w:t>]</w:t>
+      </w:r>
+      <w:r>
+        <w:t>.</w:t>
+      </w:r>
+    </w:p>
+    <w:p>
+      <w:r>
+        <w:t>Целью данной работы является изучение и анализ существующих на данный момент методов организации работы искусственного интеллекта, типичных проблем, с которыми сталкиваются разработчики в процессе создания, а также реализация одного или нескольких из них в виде работающего прототипа.</w:t>
+      </w:r>
+    </w:p>
+    <w:p>
+      <w:r>
+        <w:t>Актуальность данной работы подкрепляется постоянно растущим спросом игроков на всё более интересные и сложные игры, создание которых требует разработки всё более сложных моделей искусственного интеллекта.</w:t>
+      </w:r>
+    </w:p>
+    <w:p>
+      <w:pPr>
+        <w:spacing w:line="259" w:lineRule="auto"/>
+        <w:ind w:firstLine="0"/>
+        <w:jc w:val="left"/>
+      </w:pPr>
+      <w:r>
+        <w:br w:type="page"/>
+      </w:r>
+    </w:p>
+    <w:p>
+      <w:pPr>
+        <w:pStyle w:val="a6"/>
+      </w:pPr>
+      <w:r>
+        <w:lastRenderedPageBreak/>
+        <w:t>Игровой искусственный интеллект</w:t>
+      </w:r>
+    </w:p>
+    <w:p>
+      <w:pPr>
+        <w:pStyle w:val="110"/>
+      </w:pPr>
+      <w:r>
+        <w:t>Обзор и классификация технологий и методов искусственного интеллекта</w:t>
+      </w:r>
+    </w:p>
+    <w:p/>
+    <w:p>
+      <w:r>
+        <w:t xml:space="preserve">В любой игре, где необходимо наличие искусственного интеллекта (далее ИИ), перед этим ИИ ставится задача по управлению </w:t>
+      </w:r>
+      <w:r>
+        <w:t>«интеллектуальными агентами», где агент является игровым персонажем, транспортным средством, ботом, а иногда и чем-то более абстрактным: целой группой сущностей или даже цивилизацией</w:t>
+      </w:r>
+      <w:r>
+        <w:t>.</w:t>
+      </w:r>
+      <w:r>
+        <w:t xml:space="preserve"> </w:t>
+      </w:r>
+      <w:r>
+        <w:t>Во всех случаях перед агентом стоят следующие задачи:</w:t>
+      </w:r>
+    </w:p>
+    <w:p>
+      <w:pPr>
+        <w:pStyle w:val="a5"/>
+        <w:numPr>
+          <w:ilvl w:val="0"/>
+          <w:numId w:val="9"/>
+        </w:numPr>
+      </w:pPr>
+      <w:r>
+        <w:rPr>
+          <w:lang w:val="en-US"/>
+        </w:rPr>
+        <w:t>Sense</w:t>
+      </w:r>
+      <w:r>
+        <w:t xml:space="preserve">: </w:t>
+      </w:r>
+      <w:r>
+        <w:t>получить информацию о внешней среде.</w:t>
+      </w:r>
+    </w:p>
+    <w:p>
+      <w:pPr>
+        <w:pStyle w:val="a5"/>
+        <w:numPr>
+          <w:ilvl w:val="0"/>
+          <w:numId w:val="9"/>
+        </w:numPr>
+      </w:pPr>
+      <w:proofErr w:type="spellStart"/>
+      <w:r>
+        <w:t>Think</w:t>
+      </w:r>
+      <w:proofErr w:type="spellEnd"/>
+      <w:r>
+        <w:t>: на основе полученных данных принять решение о дальнейших действиях.</w:t>
+      </w:r>
+    </w:p>
+    <w:p>
+      <w:pPr>
+        <w:pStyle w:val="a5"/>
+        <w:numPr>
+          <w:ilvl w:val="0"/>
+          <w:numId w:val="9"/>
+        </w:numPr>
+      </w:pPr>
+      <w:r>
+        <w:rPr>
+          <w:lang w:val="en-US"/>
+        </w:rPr>
+        <w:t>Act</w:t>
+      </w:r>
+      <w:r>
+        <w:t xml:space="preserve">: </w:t>
+      </w:r>
+      <w:r>
+        <w:t>собственно выполнение принятого на предыдущем шаге решения.</w:t>
+      </w:r>
+    </w:p>
+    <w:p>
+      <w:r>
+        <w:t xml:space="preserve">По завершении </w:t>
+      </w:r>
+      <w:proofErr w:type="gramStart"/>
+      <w:r>
+        <w:t>выше описанного</w:t>
+      </w:r>
+      <w:proofErr w:type="gramEnd"/>
+      <w:r>
+        <w:t xml:space="preserve"> цикла агент попадёт в новую ситуацию, поэтому цикл придётся проделать заново.</w:t>
+      </w:r>
+    </w:p>
+    <w:p>
+      <w:r>
+        <w:t>Существует достаточно большое количество методов</w:t>
+      </w:r>
+      <w:r>
+        <w:t xml:space="preserve"> (алгоритмов)</w:t>
+      </w:r>
+      <w:r>
+        <w:t xml:space="preserve"> организации работы ИИ.</w:t>
+      </w:r>
+    </w:p>
+    <w:p>
+      <w:r>
+        <w:t xml:space="preserve">Одним из простейших </w:t>
+      </w:r>
+      <w:r>
+        <w:t>алгоритмов является дерево решений. Дерево решений состоит из узлов двух типов:</w:t>
+      </w:r>
+    </w:p>
+    <w:p>
+      <w:pPr>
+        <w:pStyle w:val="a5"/>
+        <w:numPr>
+          <w:ilvl w:val="0"/>
+          <w:numId w:val="10"/>
+        </w:numPr>
+      </w:pPr>
+      <w:r>
+        <w:t>Узлы принятия решений: выбор между двумя альтернативами на основе проверки некоторого условия, где каждая альтернатива представлена в виде отдельного узла</w:t>
+      </w:r>
+      <w:r>
+        <w:t>.</w:t>
+      </w:r>
+    </w:p>
+    <w:p>
+      <w:pPr>
+        <w:pStyle w:val="a5"/>
+        <w:numPr>
+          <w:ilvl w:val="0"/>
+          <w:numId w:val="10"/>
+        </w:numPr>
+      </w:pPr>
+      <w:r>
+        <w:t>Конечные узлы: действие для выполнения, представляющее окончательное решение.</w:t>
+      </w:r>
+    </w:p>
+    <w:p>
       <w:bookmarkStart w:id="2" w:name="_GoBack"/>
       <w:bookmarkEnd w:id="2"/>
-      <w:r>
-        <w:t>ли другому жанру крайне затруднительно.</w:t>
-      </w:r>
-    </w:p>
-    <w:p>
-      <w:r>
-        <w:t xml:space="preserve">Следует понимать, что почти никто из разработчиков игр не начинает разработку своего творения с абсолютного нуля. Все они используют ту или иную стартовую платформу </w:t>
-      </w:r>
-      <w:r>
-        <w:t xml:space="preserve">– игровой движок. Игровой движок выполняет базовые функции, необходимые в любой игре: трёхмерный рендеринг, обработка сигнала устройств ввода-вывода, обработка звуков, отрисовка элементов индикации и т. д. Также он предоставляет разработчикам необходимые программные </w:t>
-      </w:r>
     </w:p>
     <w:sectPr>
       <w:pgSz w:w="11906" w:h="16838"/>
@@ -2616,6 +2915,291 @@
     </w:lvl>
   </w:abstractNum>
   <w:abstractNum w:abstractNumId="1" w15:restartNumberingAfterBreak="0">
+    <w:nsid w:val="09175D17"/>
+    <w:multiLevelType w:val="multilevel"/>
+    <w:tmpl w:val="E4F29990"/>
+    <w:lvl w:ilvl="0">
+      <w:start w:val="1"/>
+      <w:numFmt w:val="decimal"/>
+      <w:lvlText w:val="%1"/>
+      <w:lvlJc w:val="left"/>
+      <w:pPr>
+        <w:ind w:left="432" w:hanging="432"/>
+      </w:pPr>
+    </w:lvl>
+    <w:lvl w:ilvl="1">
+      <w:start w:val="1"/>
+      <w:numFmt w:val="decimal"/>
+      <w:lvlText w:val="%1.%2"/>
+      <w:lvlJc w:val="left"/>
+      <w:pPr>
+        <w:ind w:left="576" w:hanging="576"/>
+      </w:pPr>
+    </w:lvl>
+    <w:lvl w:ilvl="2">
+      <w:start w:val="1"/>
+      <w:numFmt w:val="decimal"/>
+      <w:lvlText w:val="%1.%2.%3"/>
+      <w:lvlJc w:val="left"/>
+      <w:pPr>
+        <w:ind w:left="720" w:hanging="720"/>
+      </w:pPr>
+    </w:lvl>
+    <w:lvl w:ilvl="3">
+      <w:start w:val="1"/>
+      <w:numFmt w:val="decimal"/>
+      <w:lvlText w:val="%1.%2.%3.%4"/>
+      <w:lvlJc w:val="left"/>
+      <w:pPr>
+        <w:ind w:left="864" w:hanging="864"/>
+      </w:pPr>
+    </w:lvl>
+    <w:lvl w:ilvl="4">
+      <w:start w:val="1"/>
+      <w:numFmt w:val="decimal"/>
+      <w:lvlText w:val="%1.%2.%3.%4.%5"/>
+      <w:lvlJc w:val="left"/>
+      <w:pPr>
+        <w:ind w:left="1008" w:hanging="1008"/>
+      </w:pPr>
+    </w:lvl>
+    <w:lvl w:ilvl="5">
+      <w:start w:val="1"/>
+      <w:numFmt w:val="decimal"/>
+      <w:lvlText w:val="%1.%2.%3.%4.%5.%6"/>
+      <w:lvlJc w:val="left"/>
+      <w:pPr>
+        <w:ind w:left="1152" w:hanging="1152"/>
+      </w:pPr>
+    </w:lvl>
+    <w:lvl w:ilvl="6">
+      <w:start w:val="1"/>
+      <w:numFmt w:val="decimal"/>
+      <w:lvlText w:val="%1.%2.%3.%4.%5.%6.%7"/>
+      <w:lvlJc w:val="left"/>
+      <w:pPr>
+        <w:ind w:left="1296" w:hanging="1296"/>
+      </w:pPr>
+    </w:lvl>
+    <w:lvl w:ilvl="7">
+      <w:start w:val="1"/>
+      <w:numFmt w:val="decimal"/>
+      <w:lvlText w:val="%1.%2.%3.%4.%5.%6.%7.%8"/>
+      <w:lvlJc w:val="left"/>
+      <w:pPr>
+        <w:ind w:left="1440" w:hanging="1440"/>
+      </w:pPr>
+    </w:lvl>
+    <w:lvl w:ilvl="8">
+      <w:start w:val="1"/>
+      <w:numFmt w:val="decimal"/>
+      <w:lvlText w:val="%1.%2.%3.%4.%5.%6.%7.%8.%9"/>
+      <w:lvlJc w:val="left"/>
+      <w:pPr>
+        <w:ind w:left="1584" w:hanging="1584"/>
+      </w:pPr>
+    </w:lvl>
+  </w:abstractNum>
+  <w:abstractNum w:abstractNumId="2" w15:restartNumberingAfterBreak="0">
+    <w:nsid w:val="12423335"/>
+    <w:multiLevelType w:val="hybridMultilevel"/>
+    <w:tmpl w:val="66901BAC"/>
+    <w:lvl w:ilvl="0" w:tplc="04190001">
+      <w:start w:val="1"/>
+      <w:numFmt w:val="bullet"/>
+      <w:lvlText w:val=""/>
+      <w:lvlJc w:val="left"/>
+      <w:pPr>
+        <w:ind w:left="1287" w:hanging="360"/>
+      </w:pPr>
+      <w:rPr>
+        <w:rFonts w:ascii="Symbol" w:hAnsi="Symbol" w:hint="default"/>
+      </w:rPr>
+    </w:lvl>
+    <w:lvl w:ilvl="1" w:tplc="04190003" w:tentative="1">
+      <w:start w:val="1"/>
+      <w:numFmt w:val="bullet"/>
+      <w:lvlText w:val="o"/>
+      <w:lvlJc w:val="left"/>
+      <w:pPr>
+        <w:ind w:left="2007" w:hanging="360"/>
+      </w:pPr>
+      <w:rPr>
+        <w:rFonts w:ascii="Courier New" w:hAnsi="Courier New" w:cs="Courier New" w:hint="default"/>
+      </w:rPr>
+    </w:lvl>
+    <w:lvl w:ilvl="2" w:tplc="04190005" w:tentative="1">
+      <w:start w:val="1"/>
+      <w:numFmt w:val="bullet"/>
+      <w:lvlText w:val=""/>
+      <w:lvlJc w:val="left"/>
+      <w:pPr>
+        <w:ind w:left="2727" w:hanging="360"/>
+      </w:pPr>
+      <w:rPr>
+        <w:rFonts w:ascii="Wingdings" w:hAnsi="Wingdings" w:hint="default"/>
+      </w:rPr>
+    </w:lvl>
+    <w:lvl w:ilvl="3" w:tplc="04190001" w:tentative="1">
+      <w:start w:val="1"/>
+      <w:numFmt w:val="bullet"/>
+      <w:lvlText w:val=""/>
+      <w:lvlJc w:val="left"/>
+      <w:pPr>
+        <w:ind w:left="3447" w:hanging="360"/>
+      </w:pPr>
+      <w:rPr>
+        <w:rFonts w:ascii="Symbol" w:hAnsi="Symbol" w:hint="default"/>
+      </w:rPr>
+    </w:lvl>
+    <w:lvl w:ilvl="4" w:tplc="04190003" w:tentative="1">
+      <w:start w:val="1"/>
+      <w:numFmt w:val="bullet"/>
+      <w:lvlText w:val="o"/>
+      <w:lvlJc w:val="left"/>
+      <w:pPr>
+        <w:ind w:left="4167" w:hanging="360"/>
+      </w:pPr>
+      <w:rPr>
+        <w:rFonts w:ascii="Courier New" w:hAnsi="Courier New" w:cs="Courier New" w:hint="default"/>
+      </w:rPr>
+    </w:lvl>
+    <w:lvl w:ilvl="5" w:tplc="04190005" w:tentative="1">
+      <w:start w:val="1"/>
+      <w:numFmt w:val="bullet"/>
+      <w:lvlText w:val=""/>
+      <w:lvlJc w:val="left"/>
+      <w:pPr>
+        <w:ind w:left="4887" w:hanging="360"/>
+      </w:pPr>
+      <w:rPr>
+        <w:rFonts w:ascii="Wingdings" w:hAnsi="Wingdings" w:hint="default"/>
+      </w:rPr>
+    </w:lvl>
+    <w:lvl w:ilvl="6" w:tplc="04190001" w:tentative="1">
+      <w:start w:val="1"/>
+      <w:numFmt w:val="bullet"/>
+      <w:lvlText w:val=""/>
+      <w:lvlJc w:val="left"/>
+      <w:pPr>
+        <w:ind w:left="5607" w:hanging="360"/>
+      </w:pPr>
+      <w:rPr>
+        <w:rFonts w:ascii="Symbol" w:hAnsi="Symbol" w:hint="default"/>
+      </w:rPr>
+    </w:lvl>
+    <w:lvl w:ilvl="7" w:tplc="04190003" w:tentative="1">
+      <w:start w:val="1"/>
+      <w:numFmt w:val="bullet"/>
+      <w:lvlText w:val="o"/>
+      <w:lvlJc w:val="left"/>
+      <w:pPr>
+        <w:ind w:left="6327" w:hanging="360"/>
+      </w:pPr>
+      <w:rPr>
+        <w:rFonts w:ascii="Courier New" w:hAnsi="Courier New" w:cs="Courier New" w:hint="default"/>
+      </w:rPr>
+    </w:lvl>
+    <w:lvl w:ilvl="8" w:tplc="04190005" w:tentative="1">
+      <w:start w:val="1"/>
+      <w:numFmt w:val="bullet"/>
+      <w:lvlText w:val=""/>
+      <w:lvlJc w:val="left"/>
+      <w:pPr>
+        <w:ind w:left="7047" w:hanging="360"/>
+      </w:pPr>
+      <w:rPr>
+        <w:rFonts w:ascii="Wingdings" w:hAnsi="Wingdings" w:hint="default"/>
+      </w:rPr>
+    </w:lvl>
+  </w:abstractNum>
+  <w:abstractNum w:abstractNumId="3" w15:restartNumberingAfterBreak="0">
+    <w:nsid w:val="14BD52E6"/>
+    <w:multiLevelType w:val="hybridMultilevel"/>
+    <w:tmpl w:val="3008ECDA"/>
+    <w:lvl w:ilvl="0" w:tplc="0419000F">
+      <w:start w:val="1"/>
+      <w:numFmt w:val="decimal"/>
+      <w:lvlText w:val="%1."/>
+      <w:lvlJc w:val="left"/>
+      <w:pPr>
+        <w:ind w:left="1287" w:hanging="360"/>
+      </w:pPr>
+    </w:lvl>
+    <w:lvl w:ilvl="1" w:tplc="04190019" w:tentative="1">
+      <w:start w:val="1"/>
+      <w:numFmt w:val="lowerLetter"/>
+      <w:lvlText w:val="%2."/>
+      <w:lvlJc w:val="left"/>
+      <w:pPr>
+        <w:ind w:left="2007" w:hanging="360"/>
+      </w:pPr>
+    </w:lvl>
+    <w:lvl w:ilvl="2" w:tplc="0419001B" w:tentative="1">
+      <w:start w:val="1"/>
+      <w:numFmt w:val="lowerRoman"/>
+      <w:lvlText w:val="%3."/>
+      <w:lvlJc w:val="right"/>
+      <w:pPr>
+        <w:ind w:left="2727" w:hanging="180"/>
+      </w:pPr>
+    </w:lvl>
+    <w:lvl w:ilvl="3" w:tplc="0419000F" w:tentative="1">
+      <w:start w:val="1"/>
+      <w:numFmt w:val="decimal"/>
+      <w:lvlText w:val="%4."/>
+      <w:lvlJc w:val="left"/>
+      <w:pPr>
+        <w:ind w:left="3447" w:hanging="360"/>
+      </w:pPr>
+    </w:lvl>
+    <w:lvl w:ilvl="4" w:tplc="04190019" w:tentative="1">
+      <w:start w:val="1"/>
+      <w:numFmt w:val="lowerLetter"/>
+      <w:lvlText w:val="%5."/>
+      <w:lvlJc w:val="left"/>
+      <w:pPr>
+        <w:ind w:left="4167" w:hanging="360"/>
+      </w:pPr>
+    </w:lvl>
+    <w:lvl w:ilvl="5" w:tplc="0419001B" w:tentative="1">
+      <w:start w:val="1"/>
+      <w:numFmt w:val="lowerRoman"/>
+      <w:lvlText w:val="%6."/>
+      <w:lvlJc w:val="right"/>
+      <w:pPr>
+        <w:ind w:left="4887" w:hanging="180"/>
+      </w:pPr>
+    </w:lvl>
+    <w:lvl w:ilvl="6" w:tplc="0419000F" w:tentative="1">
+      <w:start w:val="1"/>
+      <w:numFmt w:val="decimal"/>
+      <w:lvlText w:val="%7."/>
+      <w:lvlJc w:val="left"/>
+      <w:pPr>
+        <w:ind w:left="5607" w:hanging="360"/>
+      </w:pPr>
+    </w:lvl>
+    <w:lvl w:ilvl="7" w:tplc="04190019" w:tentative="1">
+      <w:start w:val="1"/>
+      <w:numFmt w:val="lowerLetter"/>
+      <w:lvlText w:val="%8."/>
+      <w:lvlJc w:val="left"/>
+      <w:pPr>
+        <w:ind w:left="6327" w:hanging="360"/>
+      </w:pPr>
+    </w:lvl>
+    <w:lvl w:ilvl="8" w:tplc="0419001B" w:tentative="1">
+      <w:start w:val="1"/>
+      <w:numFmt w:val="lowerRoman"/>
+      <w:lvlText w:val="%9."/>
+      <w:lvlJc w:val="right"/>
+      <w:pPr>
+        <w:ind w:left="7047" w:hanging="180"/>
+      </w:pPr>
+    </w:lvl>
+  </w:abstractNum>
+  <w:abstractNum w:abstractNumId="4" w15:restartNumberingAfterBreak="0">
     <w:nsid w:val="1E9913B9"/>
     <w:multiLevelType w:val="hybridMultilevel"/>
     <w:tmpl w:val="A664F074"/>
@@ -2701,11 +3285,505 @@
       </w:pPr>
     </w:lvl>
   </w:abstractNum>
+  <w:abstractNum w:abstractNumId="5" w15:restartNumberingAfterBreak="0">
+    <w:nsid w:val="22EB3E2C"/>
+    <w:multiLevelType w:val="hybridMultilevel"/>
+    <w:tmpl w:val="E16A56E6"/>
+    <w:lvl w:ilvl="0" w:tplc="0419000F">
+      <w:start w:val="1"/>
+      <w:numFmt w:val="decimal"/>
+      <w:lvlText w:val="%1."/>
+      <w:lvlJc w:val="left"/>
+      <w:pPr>
+        <w:ind w:left="1287" w:hanging="360"/>
+      </w:pPr>
+    </w:lvl>
+    <w:lvl w:ilvl="1" w:tplc="04190019" w:tentative="1">
+      <w:start w:val="1"/>
+      <w:numFmt w:val="lowerLetter"/>
+      <w:lvlText w:val="%2."/>
+      <w:lvlJc w:val="left"/>
+      <w:pPr>
+        <w:ind w:left="2007" w:hanging="360"/>
+      </w:pPr>
+    </w:lvl>
+    <w:lvl w:ilvl="2" w:tplc="0419001B" w:tentative="1">
+      <w:start w:val="1"/>
+      <w:numFmt w:val="lowerRoman"/>
+      <w:lvlText w:val="%3."/>
+      <w:lvlJc w:val="right"/>
+      <w:pPr>
+        <w:ind w:left="2727" w:hanging="180"/>
+      </w:pPr>
+    </w:lvl>
+    <w:lvl w:ilvl="3" w:tplc="0419000F" w:tentative="1">
+      <w:start w:val="1"/>
+      <w:numFmt w:val="decimal"/>
+      <w:lvlText w:val="%4."/>
+      <w:lvlJc w:val="left"/>
+      <w:pPr>
+        <w:ind w:left="3447" w:hanging="360"/>
+      </w:pPr>
+    </w:lvl>
+    <w:lvl w:ilvl="4" w:tplc="04190019" w:tentative="1">
+      <w:start w:val="1"/>
+      <w:numFmt w:val="lowerLetter"/>
+      <w:lvlText w:val="%5."/>
+      <w:lvlJc w:val="left"/>
+      <w:pPr>
+        <w:ind w:left="4167" w:hanging="360"/>
+      </w:pPr>
+    </w:lvl>
+    <w:lvl w:ilvl="5" w:tplc="0419001B" w:tentative="1">
+      <w:start w:val="1"/>
+      <w:numFmt w:val="lowerRoman"/>
+      <w:lvlText w:val="%6."/>
+      <w:lvlJc w:val="right"/>
+      <w:pPr>
+        <w:ind w:left="4887" w:hanging="180"/>
+      </w:pPr>
+    </w:lvl>
+    <w:lvl w:ilvl="6" w:tplc="0419000F" w:tentative="1">
+      <w:start w:val="1"/>
+      <w:numFmt w:val="decimal"/>
+      <w:lvlText w:val="%7."/>
+      <w:lvlJc w:val="left"/>
+      <w:pPr>
+        <w:ind w:left="5607" w:hanging="360"/>
+      </w:pPr>
+    </w:lvl>
+    <w:lvl w:ilvl="7" w:tplc="04190019" w:tentative="1">
+      <w:start w:val="1"/>
+      <w:numFmt w:val="lowerLetter"/>
+      <w:lvlText w:val="%8."/>
+      <w:lvlJc w:val="left"/>
+      <w:pPr>
+        <w:ind w:left="6327" w:hanging="360"/>
+      </w:pPr>
+    </w:lvl>
+    <w:lvl w:ilvl="8" w:tplc="0419001B" w:tentative="1">
+      <w:start w:val="1"/>
+      <w:numFmt w:val="lowerRoman"/>
+      <w:lvlText w:val="%9."/>
+      <w:lvlJc w:val="right"/>
+      <w:pPr>
+        <w:ind w:left="7047" w:hanging="180"/>
+      </w:pPr>
+    </w:lvl>
+  </w:abstractNum>
+  <w:abstractNum w:abstractNumId="6" w15:restartNumberingAfterBreak="0">
+    <w:nsid w:val="2C1F685C"/>
+    <w:multiLevelType w:val="hybridMultilevel"/>
+    <w:tmpl w:val="9F0862B4"/>
+    <w:lvl w:ilvl="0" w:tplc="04190001">
+      <w:start w:val="1"/>
+      <w:numFmt w:val="bullet"/>
+      <w:lvlText w:val=""/>
+      <w:lvlJc w:val="left"/>
+      <w:pPr>
+        <w:ind w:left="1287" w:hanging="360"/>
+      </w:pPr>
+      <w:rPr>
+        <w:rFonts w:ascii="Symbol" w:hAnsi="Symbol" w:hint="default"/>
+      </w:rPr>
+    </w:lvl>
+    <w:lvl w:ilvl="1" w:tplc="04190003" w:tentative="1">
+      <w:start w:val="1"/>
+      <w:numFmt w:val="bullet"/>
+      <w:lvlText w:val="o"/>
+      <w:lvlJc w:val="left"/>
+      <w:pPr>
+        <w:ind w:left="2007" w:hanging="360"/>
+      </w:pPr>
+      <w:rPr>
+        <w:rFonts w:ascii="Courier New" w:hAnsi="Courier New" w:cs="Courier New" w:hint="default"/>
+      </w:rPr>
+    </w:lvl>
+    <w:lvl w:ilvl="2" w:tplc="04190005" w:tentative="1">
+      <w:start w:val="1"/>
+      <w:numFmt w:val="bullet"/>
+      <w:lvlText w:val=""/>
+      <w:lvlJc w:val="left"/>
+      <w:pPr>
+        <w:ind w:left="2727" w:hanging="360"/>
+      </w:pPr>
+      <w:rPr>
+        <w:rFonts w:ascii="Wingdings" w:hAnsi="Wingdings" w:hint="default"/>
+      </w:rPr>
+    </w:lvl>
+    <w:lvl w:ilvl="3" w:tplc="04190001" w:tentative="1">
+      <w:start w:val="1"/>
+      <w:numFmt w:val="bullet"/>
+      <w:lvlText w:val=""/>
+      <w:lvlJc w:val="left"/>
+      <w:pPr>
+        <w:ind w:left="3447" w:hanging="360"/>
+      </w:pPr>
+      <w:rPr>
+        <w:rFonts w:ascii="Symbol" w:hAnsi="Symbol" w:hint="default"/>
+      </w:rPr>
+    </w:lvl>
+    <w:lvl w:ilvl="4" w:tplc="04190003" w:tentative="1">
+      <w:start w:val="1"/>
+      <w:numFmt w:val="bullet"/>
+      <w:lvlText w:val="o"/>
+      <w:lvlJc w:val="left"/>
+      <w:pPr>
+        <w:ind w:left="4167" w:hanging="360"/>
+      </w:pPr>
+      <w:rPr>
+        <w:rFonts w:ascii="Courier New" w:hAnsi="Courier New" w:cs="Courier New" w:hint="default"/>
+      </w:rPr>
+    </w:lvl>
+    <w:lvl w:ilvl="5" w:tplc="04190005" w:tentative="1">
+      <w:start w:val="1"/>
+      <w:numFmt w:val="bullet"/>
+      <w:lvlText w:val=""/>
+      <w:lvlJc w:val="left"/>
+      <w:pPr>
+        <w:ind w:left="4887" w:hanging="360"/>
+      </w:pPr>
+      <w:rPr>
+        <w:rFonts w:ascii="Wingdings" w:hAnsi="Wingdings" w:hint="default"/>
+      </w:rPr>
+    </w:lvl>
+    <w:lvl w:ilvl="6" w:tplc="04190001" w:tentative="1">
+      <w:start w:val="1"/>
+      <w:numFmt w:val="bullet"/>
+      <w:lvlText w:val=""/>
+      <w:lvlJc w:val="left"/>
+      <w:pPr>
+        <w:ind w:left="5607" w:hanging="360"/>
+      </w:pPr>
+      <w:rPr>
+        <w:rFonts w:ascii="Symbol" w:hAnsi="Symbol" w:hint="default"/>
+      </w:rPr>
+    </w:lvl>
+    <w:lvl w:ilvl="7" w:tplc="04190003" w:tentative="1">
+      <w:start w:val="1"/>
+      <w:numFmt w:val="bullet"/>
+      <w:lvlText w:val="o"/>
+      <w:lvlJc w:val="left"/>
+      <w:pPr>
+        <w:ind w:left="6327" w:hanging="360"/>
+      </w:pPr>
+      <w:rPr>
+        <w:rFonts w:ascii="Courier New" w:hAnsi="Courier New" w:cs="Courier New" w:hint="default"/>
+      </w:rPr>
+    </w:lvl>
+    <w:lvl w:ilvl="8" w:tplc="04190005" w:tentative="1">
+      <w:start w:val="1"/>
+      <w:numFmt w:val="bullet"/>
+      <w:lvlText w:val=""/>
+      <w:lvlJc w:val="left"/>
+      <w:pPr>
+        <w:ind w:left="7047" w:hanging="360"/>
+      </w:pPr>
+      <w:rPr>
+        <w:rFonts w:ascii="Wingdings" w:hAnsi="Wingdings" w:hint="default"/>
+      </w:rPr>
+    </w:lvl>
+  </w:abstractNum>
+  <w:abstractNum w:abstractNumId="7" w15:restartNumberingAfterBreak="0">
+    <w:nsid w:val="37AD2811"/>
+    <w:multiLevelType w:val="hybridMultilevel"/>
+    <w:tmpl w:val="B6821542"/>
+    <w:lvl w:ilvl="0" w:tplc="0419000F">
+      <w:start w:val="1"/>
+      <w:numFmt w:val="decimal"/>
+      <w:lvlText w:val="%1."/>
+      <w:lvlJc w:val="left"/>
+      <w:pPr>
+        <w:ind w:left="1350" w:hanging="360"/>
+      </w:pPr>
+    </w:lvl>
+    <w:lvl w:ilvl="1" w:tplc="04190019" w:tentative="1">
+      <w:start w:val="1"/>
+      <w:numFmt w:val="lowerLetter"/>
+      <w:lvlText w:val="%2."/>
+      <w:lvlJc w:val="left"/>
+      <w:pPr>
+        <w:ind w:left="2070" w:hanging="360"/>
+      </w:pPr>
+    </w:lvl>
+    <w:lvl w:ilvl="2" w:tplc="0419001B" w:tentative="1">
+      <w:start w:val="1"/>
+      <w:numFmt w:val="lowerRoman"/>
+      <w:lvlText w:val="%3."/>
+      <w:lvlJc w:val="right"/>
+      <w:pPr>
+        <w:ind w:left="2790" w:hanging="180"/>
+      </w:pPr>
+    </w:lvl>
+    <w:lvl w:ilvl="3" w:tplc="0419000F" w:tentative="1">
+      <w:start w:val="1"/>
+      <w:numFmt w:val="decimal"/>
+      <w:lvlText w:val="%4."/>
+      <w:lvlJc w:val="left"/>
+      <w:pPr>
+        <w:ind w:left="3510" w:hanging="360"/>
+      </w:pPr>
+    </w:lvl>
+    <w:lvl w:ilvl="4" w:tplc="04190019" w:tentative="1">
+      <w:start w:val="1"/>
+      <w:numFmt w:val="lowerLetter"/>
+      <w:lvlText w:val="%5."/>
+      <w:lvlJc w:val="left"/>
+      <w:pPr>
+        <w:ind w:left="4230" w:hanging="360"/>
+      </w:pPr>
+    </w:lvl>
+    <w:lvl w:ilvl="5" w:tplc="0419001B" w:tentative="1">
+      <w:start w:val="1"/>
+      <w:numFmt w:val="lowerRoman"/>
+      <w:lvlText w:val="%6."/>
+      <w:lvlJc w:val="right"/>
+      <w:pPr>
+        <w:ind w:left="4950" w:hanging="180"/>
+      </w:pPr>
+    </w:lvl>
+    <w:lvl w:ilvl="6" w:tplc="0419000F" w:tentative="1">
+      <w:start w:val="1"/>
+      <w:numFmt w:val="decimal"/>
+      <w:lvlText w:val="%7."/>
+      <w:lvlJc w:val="left"/>
+      <w:pPr>
+        <w:ind w:left="5670" w:hanging="360"/>
+      </w:pPr>
+    </w:lvl>
+    <w:lvl w:ilvl="7" w:tplc="04190019" w:tentative="1">
+      <w:start w:val="1"/>
+      <w:numFmt w:val="lowerLetter"/>
+      <w:lvlText w:val="%8."/>
+      <w:lvlJc w:val="left"/>
+      <w:pPr>
+        <w:ind w:left="6390" w:hanging="360"/>
+      </w:pPr>
+    </w:lvl>
+    <w:lvl w:ilvl="8" w:tplc="0419001B" w:tentative="1">
+      <w:start w:val="1"/>
+      <w:numFmt w:val="lowerRoman"/>
+      <w:lvlText w:val="%9."/>
+      <w:lvlJc w:val="right"/>
+      <w:pPr>
+        <w:ind w:left="7110" w:hanging="180"/>
+      </w:pPr>
+    </w:lvl>
+  </w:abstractNum>
+  <w:abstractNum w:abstractNumId="8" w15:restartNumberingAfterBreak="0">
+    <w:nsid w:val="4E6B1DDE"/>
+    <w:multiLevelType w:val="multilevel"/>
+    <w:tmpl w:val="933A7EF4"/>
+    <w:lvl w:ilvl="0">
+      <w:start w:val="1"/>
+      <w:numFmt w:val="decimal"/>
+      <w:pStyle w:val="1"/>
+      <w:lvlText w:val="%1"/>
+      <w:lvlJc w:val="left"/>
+      <w:pPr>
+        <w:ind w:left="432" w:hanging="432"/>
+      </w:pPr>
+    </w:lvl>
+    <w:lvl w:ilvl="1">
+      <w:start w:val="1"/>
+      <w:numFmt w:val="decimal"/>
+      <w:pStyle w:val="2"/>
+      <w:lvlText w:val="%1.%2"/>
+      <w:lvlJc w:val="left"/>
+      <w:pPr>
+        <w:ind w:left="576" w:hanging="576"/>
+      </w:pPr>
+      <w:rPr>
+        <w:sz w:val="30"/>
+        <w:szCs w:val="30"/>
+      </w:rPr>
+    </w:lvl>
+    <w:lvl w:ilvl="2">
+      <w:start w:val="1"/>
+      <w:numFmt w:val="decimal"/>
+      <w:pStyle w:val="3"/>
+      <w:lvlText w:val="%1.%2.%3"/>
+      <w:lvlJc w:val="left"/>
+      <w:pPr>
+        <w:ind w:left="720" w:hanging="720"/>
+      </w:pPr>
+    </w:lvl>
+    <w:lvl w:ilvl="3">
+      <w:start w:val="1"/>
+      <w:numFmt w:val="decimal"/>
+      <w:pStyle w:val="4"/>
+      <w:lvlText w:val="%1.%2.%3.%4"/>
+      <w:lvlJc w:val="left"/>
+      <w:pPr>
+        <w:ind w:left="864" w:hanging="864"/>
+      </w:pPr>
+    </w:lvl>
+    <w:lvl w:ilvl="4">
+      <w:start w:val="1"/>
+      <w:numFmt w:val="decimal"/>
+      <w:pStyle w:val="5"/>
+      <w:lvlText w:val="%1.%2.%3.%4.%5"/>
+      <w:lvlJc w:val="left"/>
+      <w:pPr>
+        <w:ind w:left="1008" w:hanging="1008"/>
+      </w:pPr>
+    </w:lvl>
+    <w:lvl w:ilvl="5">
+      <w:start w:val="1"/>
+      <w:numFmt w:val="decimal"/>
+      <w:pStyle w:val="6"/>
+      <w:lvlText w:val="%1.%2.%3.%4.%5.%6"/>
+      <w:lvlJc w:val="left"/>
+      <w:pPr>
+        <w:ind w:left="1152" w:hanging="1152"/>
+      </w:pPr>
+    </w:lvl>
+    <w:lvl w:ilvl="6">
+      <w:start w:val="1"/>
+      <w:numFmt w:val="decimal"/>
+      <w:pStyle w:val="7"/>
+      <w:lvlText w:val="%1.%2.%3.%4.%5.%6.%7"/>
+      <w:lvlJc w:val="left"/>
+      <w:pPr>
+        <w:ind w:left="1296" w:hanging="1296"/>
+      </w:pPr>
+    </w:lvl>
+    <w:lvl w:ilvl="7">
+      <w:start w:val="1"/>
+      <w:numFmt w:val="decimal"/>
+      <w:pStyle w:val="8"/>
+      <w:lvlText w:val="%1.%2.%3.%4.%5.%6.%7.%8"/>
+      <w:lvlJc w:val="left"/>
+      <w:pPr>
+        <w:ind w:left="1440" w:hanging="1440"/>
+      </w:pPr>
+    </w:lvl>
+    <w:lvl w:ilvl="8">
+      <w:start w:val="1"/>
+      <w:numFmt w:val="decimal"/>
+      <w:pStyle w:val="9"/>
+      <w:lvlText w:val="%1.%2.%3.%4.%5.%6.%7.%8.%9"/>
+      <w:lvlJc w:val="left"/>
+      <w:pPr>
+        <w:ind w:left="1584" w:hanging="1584"/>
+      </w:pPr>
+    </w:lvl>
+  </w:abstractNum>
+  <w:abstractNum w:abstractNumId="9" w15:restartNumberingAfterBreak="0">
+    <w:nsid w:val="5E7860FF"/>
+    <w:multiLevelType w:val="hybridMultilevel"/>
+    <w:tmpl w:val="83C0BAD6"/>
+    <w:lvl w:ilvl="0" w:tplc="0419000F">
+      <w:start w:val="1"/>
+      <w:numFmt w:val="decimal"/>
+      <w:lvlText w:val="%1."/>
+      <w:lvlJc w:val="left"/>
+      <w:pPr>
+        <w:ind w:left="1287" w:hanging="360"/>
+      </w:pPr>
+    </w:lvl>
+    <w:lvl w:ilvl="1" w:tplc="04190019">
+      <w:start w:val="1"/>
+      <w:numFmt w:val="lowerLetter"/>
+      <w:lvlText w:val="%2."/>
+      <w:lvlJc w:val="left"/>
+      <w:pPr>
+        <w:ind w:left="2007" w:hanging="360"/>
+      </w:pPr>
+    </w:lvl>
+    <w:lvl w:ilvl="2" w:tplc="0419001B" w:tentative="1">
+      <w:start w:val="1"/>
+      <w:numFmt w:val="lowerRoman"/>
+      <w:lvlText w:val="%3."/>
+      <w:lvlJc w:val="right"/>
+      <w:pPr>
+        <w:ind w:left="2727" w:hanging="180"/>
+      </w:pPr>
+    </w:lvl>
+    <w:lvl w:ilvl="3" w:tplc="0419000F" w:tentative="1">
+      <w:start w:val="1"/>
+      <w:numFmt w:val="decimal"/>
+      <w:lvlText w:val="%4."/>
+      <w:lvlJc w:val="left"/>
+      <w:pPr>
+        <w:ind w:left="3447" w:hanging="360"/>
+      </w:pPr>
+    </w:lvl>
+    <w:lvl w:ilvl="4" w:tplc="04190019" w:tentative="1">
+      <w:start w:val="1"/>
+      <w:numFmt w:val="lowerLetter"/>
+      <w:lvlText w:val="%5."/>
+      <w:lvlJc w:val="left"/>
+      <w:pPr>
+        <w:ind w:left="4167" w:hanging="360"/>
+      </w:pPr>
+    </w:lvl>
+    <w:lvl w:ilvl="5" w:tplc="0419001B" w:tentative="1">
+      <w:start w:val="1"/>
+      <w:numFmt w:val="lowerRoman"/>
+      <w:lvlText w:val="%6."/>
+      <w:lvlJc w:val="right"/>
+      <w:pPr>
+        <w:ind w:left="4887" w:hanging="180"/>
+      </w:pPr>
+    </w:lvl>
+    <w:lvl w:ilvl="6" w:tplc="0419000F" w:tentative="1">
+      <w:start w:val="1"/>
+      <w:numFmt w:val="decimal"/>
+      <w:lvlText w:val="%7."/>
+      <w:lvlJc w:val="left"/>
+      <w:pPr>
+        <w:ind w:left="5607" w:hanging="360"/>
+      </w:pPr>
+    </w:lvl>
+    <w:lvl w:ilvl="7" w:tplc="04190019" w:tentative="1">
+      <w:start w:val="1"/>
+      <w:numFmt w:val="lowerLetter"/>
+      <w:lvlText w:val="%8."/>
+      <w:lvlJc w:val="left"/>
+      <w:pPr>
+        <w:ind w:left="6327" w:hanging="360"/>
+      </w:pPr>
+    </w:lvl>
+    <w:lvl w:ilvl="8" w:tplc="0419001B" w:tentative="1">
+      <w:start w:val="1"/>
+      <w:numFmt w:val="lowerRoman"/>
+      <w:lvlText w:val="%9."/>
+      <w:lvlJc w:val="right"/>
+      <w:pPr>
+        <w:ind w:left="7047" w:hanging="180"/>
+      </w:pPr>
+    </w:lvl>
+  </w:abstractNum>
   <w:num w:numId="1">
-    <w:abstractNumId w:val="1"/>
+    <w:abstractNumId w:val="4"/>
   </w:num>
   <w:num w:numId="2">
     <w:abstractNumId w:val="0"/>
+  </w:num>
+  <w:num w:numId="3">
+    <w:abstractNumId w:val="7"/>
+  </w:num>
+  <w:num w:numId="4">
+    <w:abstractNumId w:val="5"/>
+  </w:num>
+  <w:num w:numId="5">
+    <w:abstractNumId w:val="3"/>
+  </w:num>
+  <w:num w:numId="6">
+    <w:abstractNumId w:val="9"/>
+  </w:num>
+  <w:num w:numId="7">
+    <w:abstractNumId w:val="1"/>
+  </w:num>
+  <w:num w:numId="8">
+    <w:abstractNumId w:val="8"/>
+  </w:num>
+  <w:num w:numId="9">
+    <w:abstractNumId w:val="2"/>
+  </w:num>
+  <w:num w:numId="10">
+    <w:abstractNumId w:val="6"/>
   </w:num>
 </w:numbering>
 </file>
@@ -2833,6 +3911,7 @@
     <w:lsdException w:name="HTML Sample" w:semiHidden="1" w:unhideWhenUsed="1"/>
     <w:lsdException w:name="HTML Typewriter" w:semiHidden="1" w:unhideWhenUsed="1"/>
     <w:lsdException w:name="HTML Variable" w:semiHidden="1" w:unhideWhenUsed="1"/>
+    <w:lsdException w:name="Normal Table" w:semiHidden="1" w:unhideWhenUsed="1"/>
     <w:lsdException w:name="annotation subject" w:semiHidden="1" w:unhideWhenUsed="1"/>
     <w:lsdException w:name="No List" w:semiHidden="1" w:unhideWhenUsed="1"/>
     <w:lsdException w:name="Outline List 1" w:semiHidden="1" w:unhideWhenUsed="1"/>
@@ -2879,8 +3958,10 @@
     <w:lsdException w:name="Table Subtle 2" w:semiHidden="1" w:unhideWhenUsed="1"/>
     <w:lsdException w:name="Table Web 1" w:semiHidden="1" w:unhideWhenUsed="1"/>
     <w:lsdException w:name="Table Web 2" w:semiHidden="1" w:unhideWhenUsed="1"/>
+    <w:lsdException w:name="Table Web 3" w:semiHidden="1" w:unhideWhenUsed="1"/>
     <w:lsdException w:name="Balloon Text" w:semiHidden="1" w:unhideWhenUsed="1"/>
     <w:lsdException w:name="Table Grid" w:uiPriority="39"/>
+    <w:lsdException w:name="Table Theme" w:semiHidden="1" w:unhideWhenUsed="1"/>
     <w:lsdException w:name="Placeholder Text" w:semiHidden="1"/>
     <w:lsdException w:name="No Spacing" w:uiPriority="1" w:qFormat="1"/>
     <w:lsdException w:name="Light Shading" w:uiPriority="60"/>
@@ -3127,6 +4208,9 @@
     <w:pPr>
       <w:keepNext/>
       <w:keepLines/>
+      <w:numPr>
+        <w:numId w:val="8"/>
+      </w:numPr>
       <w:spacing w:before="240" w:after="0"/>
       <w:outlineLvl w:val="0"/>
     </w:pPr>
@@ -3135,6 +4219,219 @@
       <w:color w:val="2F5496" w:themeColor="accent1" w:themeShade="BF"/>
       <w:sz w:val="32"/>
       <w:szCs w:val="32"/>
+    </w:rPr>
+  </w:style>
+  <w:style w:type="paragraph" w:styleId="2">
+    <w:name w:val="heading 2"/>
+    <w:basedOn w:val="a"/>
+    <w:next w:val="a"/>
+    <w:link w:val="20"/>
+    <w:uiPriority w:val="9"/>
+    <w:unhideWhenUsed/>
+    <w:qFormat/>
+    <w:rsid w:val="004928F4"/>
+    <w:pPr>
+      <w:keepNext/>
+      <w:keepLines/>
+      <w:numPr>
+        <w:ilvl w:val="1"/>
+        <w:numId w:val="8"/>
+      </w:numPr>
+      <w:spacing w:before="40" w:after="0"/>
+      <w:outlineLvl w:val="1"/>
+    </w:pPr>
+    <w:rPr>
+      <w:rFonts w:asciiTheme="majorHAnsi" w:eastAsiaTheme="majorEastAsia" w:hAnsiTheme="majorHAnsi" w:cstheme="majorBidi"/>
+      <w:color w:val="2F5496" w:themeColor="accent1" w:themeShade="BF"/>
+      <w:sz w:val="26"/>
+      <w:szCs w:val="26"/>
+    </w:rPr>
+  </w:style>
+  <w:style w:type="paragraph" w:styleId="3">
+    <w:name w:val="heading 3"/>
+    <w:basedOn w:val="a"/>
+    <w:next w:val="a"/>
+    <w:link w:val="30"/>
+    <w:uiPriority w:val="9"/>
+    <w:semiHidden/>
+    <w:unhideWhenUsed/>
+    <w:qFormat/>
+    <w:rsid w:val="004928F4"/>
+    <w:pPr>
+      <w:keepNext/>
+      <w:keepLines/>
+      <w:numPr>
+        <w:ilvl w:val="2"/>
+        <w:numId w:val="8"/>
+      </w:numPr>
+      <w:spacing w:before="40" w:after="0"/>
+      <w:outlineLvl w:val="2"/>
+    </w:pPr>
+    <w:rPr>
+      <w:rFonts w:asciiTheme="majorHAnsi" w:eastAsiaTheme="majorEastAsia" w:hAnsiTheme="majorHAnsi" w:cstheme="majorBidi"/>
+      <w:color w:val="1F3763" w:themeColor="accent1" w:themeShade="7F"/>
+      <w:sz w:val="24"/>
+      <w:szCs w:val="24"/>
+    </w:rPr>
+  </w:style>
+  <w:style w:type="paragraph" w:styleId="4">
+    <w:name w:val="heading 4"/>
+    <w:basedOn w:val="a"/>
+    <w:next w:val="a"/>
+    <w:link w:val="40"/>
+    <w:uiPriority w:val="9"/>
+    <w:semiHidden/>
+    <w:unhideWhenUsed/>
+    <w:qFormat/>
+    <w:rsid w:val="004928F4"/>
+    <w:pPr>
+      <w:keepNext/>
+      <w:keepLines/>
+      <w:numPr>
+        <w:ilvl w:val="3"/>
+        <w:numId w:val="8"/>
+      </w:numPr>
+      <w:spacing w:before="40" w:after="0"/>
+      <w:outlineLvl w:val="3"/>
+    </w:pPr>
+    <w:rPr>
+      <w:rFonts w:asciiTheme="majorHAnsi" w:eastAsiaTheme="majorEastAsia" w:hAnsiTheme="majorHAnsi" w:cstheme="majorBidi"/>
+      <w:i/>
+      <w:iCs/>
+      <w:color w:val="2F5496" w:themeColor="accent1" w:themeShade="BF"/>
+    </w:rPr>
+  </w:style>
+  <w:style w:type="paragraph" w:styleId="5">
+    <w:name w:val="heading 5"/>
+    <w:basedOn w:val="a"/>
+    <w:next w:val="a"/>
+    <w:link w:val="50"/>
+    <w:uiPriority w:val="9"/>
+    <w:semiHidden/>
+    <w:unhideWhenUsed/>
+    <w:qFormat/>
+    <w:rsid w:val="004928F4"/>
+    <w:pPr>
+      <w:keepNext/>
+      <w:keepLines/>
+      <w:numPr>
+        <w:ilvl w:val="4"/>
+        <w:numId w:val="8"/>
+      </w:numPr>
+      <w:spacing w:before="40" w:after="0"/>
+      <w:outlineLvl w:val="4"/>
+    </w:pPr>
+    <w:rPr>
+      <w:rFonts w:asciiTheme="majorHAnsi" w:eastAsiaTheme="majorEastAsia" w:hAnsiTheme="majorHAnsi" w:cstheme="majorBidi"/>
+      <w:color w:val="2F5496" w:themeColor="accent1" w:themeShade="BF"/>
+    </w:rPr>
+  </w:style>
+  <w:style w:type="paragraph" w:styleId="6">
+    <w:name w:val="heading 6"/>
+    <w:basedOn w:val="a"/>
+    <w:next w:val="a"/>
+    <w:link w:val="60"/>
+    <w:uiPriority w:val="9"/>
+    <w:semiHidden/>
+    <w:unhideWhenUsed/>
+    <w:qFormat/>
+    <w:rsid w:val="004928F4"/>
+    <w:pPr>
+      <w:keepNext/>
+      <w:keepLines/>
+      <w:numPr>
+        <w:ilvl w:val="5"/>
+        <w:numId w:val="8"/>
+      </w:numPr>
+      <w:spacing w:before="40" w:after="0"/>
+      <w:outlineLvl w:val="5"/>
+    </w:pPr>
+    <w:rPr>
+      <w:rFonts w:asciiTheme="majorHAnsi" w:eastAsiaTheme="majorEastAsia" w:hAnsiTheme="majorHAnsi" w:cstheme="majorBidi"/>
+      <w:color w:val="1F3763" w:themeColor="accent1" w:themeShade="7F"/>
+    </w:rPr>
+  </w:style>
+  <w:style w:type="paragraph" w:styleId="7">
+    <w:name w:val="heading 7"/>
+    <w:basedOn w:val="a"/>
+    <w:next w:val="a"/>
+    <w:link w:val="70"/>
+    <w:uiPriority w:val="9"/>
+    <w:semiHidden/>
+    <w:unhideWhenUsed/>
+    <w:qFormat/>
+    <w:rsid w:val="004928F4"/>
+    <w:pPr>
+      <w:keepNext/>
+      <w:keepLines/>
+      <w:numPr>
+        <w:ilvl w:val="6"/>
+        <w:numId w:val="8"/>
+      </w:numPr>
+      <w:spacing w:before="40" w:after="0"/>
+      <w:outlineLvl w:val="6"/>
+    </w:pPr>
+    <w:rPr>
+      <w:rFonts w:asciiTheme="majorHAnsi" w:eastAsiaTheme="majorEastAsia" w:hAnsiTheme="majorHAnsi" w:cstheme="majorBidi"/>
+      <w:i/>
+      <w:iCs/>
+      <w:color w:val="1F3763" w:themeColor="accent1" w:themeShade="7F"/>
+    </w:rPr>
+  </w:style>
+  <w:style w:type="paragraph" w:styleId="8">
+    <w:name w:val="heading 8"/>
+    <w:basedOn w:val="a"/>
+    <w:next w:val="a"/>
+    <w:link w:val="80"/>
+    <w:uiPriority w:val="9"/>
+    <w:semiHidden/>
+    <w:unhideWhenUsed/>
+    <w:qFormat/>
+    <w:rsid w:val="004928F4"/>
+    <w:pPr>
+      <w:keepNext/>
+      <w:keepLines/>
+      <w:numPr>
+        <w:ilvl w:val="7"/>
+        <w:numId w:val="8"/>
+      </w:numPr>
+      <w:spacing w:before="40" w:after="0"/>
+      <w:outlineLvl w:val="7"/>
+    </w:pPr>
+    <w:rPr>
+      <w:rFonts w:asciiTheme="majorHAnsi" w:eastAsiaTheme="majorEastAsia" w:hAnsiTheme="majorHAnsi" w:cstheme="majorBidi"/>
+      <w:color w:val="272727" w:themeColor="text1" w:themeTint="D8"/>
+      <w:sz w:val="21"/>
+      <w:szCs w:val="21"/>
+    </w:rPr>
+  </w:style>
+  <w:style w:type="paragraph" w:styleId="9">
+    <w:name w:val="heading 9"/>
+    <w:basedOn w:val="a"/>
+    <w:next w:val="a"/>
+    <w:link w:val="90"/>
+    <w:uiPriority w:val="9"/>
+    <w:semiHidden/>
+    <w:unhideWhenUsed/>
+    <w:qFormat/>
+    <w:rsid w:val="004928F4"/>
+    <w:pPr>
+      <w:keepNext/>
+      <w:keepLines/>
+      <w:numPr>
+        <w:ilvl w:val="8"/>
+        <w:numId w:val="8"/>
+      </w:numPr>
+      <w:spacing w:before="40" w:after="0"/>
+      <w:outlineLvl w:val="8"/>
+    </w:pPr>
+    <w:rPr>
+      <w:rFonts w:asciiTheme="majorHAnsi" w:eastAsiaTheme="majorEastAsia" w:hAnsiTheme="majorHAnsi" w:cstheme="majorBidi"/>
+      <w:i/>
+      <w:iCs/>
+      <w:color w:val="272727" w:themeColor="text1" w:themeTint="D8"/>
+      <w:sz w:val="21"/>
+      <w:szCs w:val="21"/>
     </w:rPr>
   </w:style>
   <w:style w:type="character" w:default="1" w:styleId="a0">
@@ -3212,10 +4509,10 @@
       <w:contextualSpacing/>
     </w:pPr>
   </w:style>
-  <w:style w:type="paragraph" w:customStyle="1" w:styleId="2">
+  <w:style w:type="paragraph" w:customStyle="1" w:styleId="21">
     <w:name w:val="Обычный2"/>
     <w:basedOn w:val="a"/>
-    <w:link w:val="20"/>
+    <w:link w:val="22"/>
     <w:qFormat/>
     <w:rsid w:val="00FC7766"/>
     <w:pPr>
@@ -3227,10 +4524,10 @@
       <w:lang w:eastAsia="ru-RU"/>
     </w:rPr>
   </w:style>
-  <w:style w:type="character" w:customStyle="1" w:styleId="20">
+  <w:style w:type="character" w:customStyle="1" w:styleId="22">
     <w:name w:val="Обычный2 Знак"/>
     <w:basedOn w:val="a0"/>
-    <w:link w:val="2"/>
+    <w:link w:val="21"/>
     <w:rsid w:val="00FC7766"/>
     <w:rPr>
       <w:rFonts w:ascii="Times New Roman" w:hAnsi="Times New Roman"/>
@@ -3282,6 +4579,193 @@
       <w:color w:val="000000" w:themeColor="text1"/>
       <w:sz w:val="32"/>
       <w:szCs w:val="32"/>
+      <w14:textOutline w14:w="0" w14:cap="flat" w14:cmpd="sng" w14:algn="ctr">
+        <w14:noFill/>
+        <w14:prstDash w14:val="solid"/>
+        <w14:round/>
+      </w14:textOutline>
+    </w:rPr>
+  </w:style>
+  <w:style w:type="character" w:customStyle="1" w:styleId="20">
+    <w:name w:val="Заголовок 2 Знак"/>
+    <w:basedOn w:val="a0"/>
+    <w:link w:val="2"/>
+    <w:uiPriority w:val="9"/>
+    <w:rsid w:val="004928F4"/>
+    <w:rPr>
+      <w:rFonts w:asciiTheme="majorHAnsi" w:eastAsiaTheme="majorEastAsia" w:hAnsiTheme="majorHAnsi" w:cstheme="majorBidi"/>
+      <w:color w:val="2F5496" w:themeColor="accent1" w:themeShade="BF"/>
+      <w:sz w:val="26"/>
+      <w:szCs w:val="26"/>
+    </w:rPr>
+  </w:style>
+  <w:style w:type="character" w:customStyle="1" w:styleId="30">
+    <w:name w:val="Заголовок 3 Знак"/>
+    <w:basedOn w:val="a0"/>
+    <w:link w:val="3"/>
+    <w:uiPriority w:val="9"/>
+    <w:semiHidden/>
+    <w:rsid w:val="004928F4"/>
+    <w:rPr>
+      <w:rFonts w:asciiTheme="majorHAnsi" w:eastAsiaTheme="majorEastAsia" w:hAnsiTheme="majorHAnsi" w:cstheme="majorBidi"/>
+      <w:color w:val="1F3763" w:themeColor="accent1" w:themeShade="7F"/>
+      <w:sz w:val="24"/>
+      <w:szCs w:val="24"/>
+    </w:rPr>
+  </w:style>
+  <w:style w:type="character" w:customStyle="1" w:styleId="40">
+    <w:name w:val="Заголовок 4 Знак"/>
+    <w:basedOn w:val="a0"/>
+    <w:link w:val="4"/>
+    <w:uiPriority w:val="9"/>
+    <w:semiHidden/>
+    <w:rsid w:val="004928F4"/>
+    <w:rPr>
+      <w:rFonts w:asciiTheme="majorHAnsi" w:eastAsiaTheme="majorEastAsia" w:hAnsiTheme="majorHAnsi" w:cstheme="majorBidi"/>
+      <w:i/>
+      <w:iCs/>
+      <w:color w:val="2F5496" w:themeColor="accent1" w:themeShade="BF"/>
+      <w:sz w:val="28"/>
+    </w:rPr>
+  </w:style>
+  <w:style w:type="character" w:customStyle="1" w:styleId="50">
+    <w:name w:val="Заголовок 5 Знак"/>
+    <w:basedOn w:val="a0"/>
+    <w:link w:val="5"/>
+    <w:uiPriority w:val="9"/>
+    <w:semiHidden/>
+    <w:rsid w:val="004928F4"/>
+    <w:rPr>
+      <w:rFonts w:asciiTheme="majorHAnsi" w:eastAsiaTheme="majorEastAsia" w:hAnsiTheme="majorHAnsi" w:cstheme="majorBidi"/>
+      <w:color w:val="2F5496" w:themeColor="accent1" w:themeShade="BF"/>
+      <w:sz w:val="28"/>
+    </w:rPr>
+  </w:style>
+  <w:style w:type="character" w:customStyle="1" w:styleId="60">
+    <w:name w:val="Заголовок 6 Знак"/>
+    <w:basedOn w:val="a0"/>
+    <w:link w:val="6"/>
+    <w:uiPriority w:val="9"/>
+    <w:semiHidden/>
+    <w:rsid w:val="004928F4"/>
+    <w:rPr>
+      <w:rFonts w:asciiTheme="majorHAnsi" w:eastAsiaTheme="majorEastAsia" w:hAnsiTheme="majorHAnsi" w:cstheme="majorBidi"/>
+      <w:color w:val="1F3763" w:themeColor="accent1" w:themeShade="7F"/>
+      <w:sz w:val="28"/>
+    </w:rPr>
+  </w:style>
+  <w:style w:type="character" w:customStyle="1" w:styleId="70">
+    <w:name w:val="Заголовок 7 Знак"/>
+    <w:basedOn w:val="a0"/>
+    <w:link w:val="7"/>
+    <w:uiPriority w:val="9"/>
+    <w:semiHidden/>
+    <w:rsid w:val="004928F4"/>
+    <w:rPr>
+      <w:rFonts w:asciiTheme="majorHAnsi" w:eastAsiaTheme="majorEastAsia" w:hAnsiTheme="majorHAnsi" w:cstheme="majorBidi"/>
+      <w:i/>
+      <w:iCs/>
+      <w:color w:val="1F3763" w:themeColor="accent1" w:themeShade="7F"/>
+      <w:sz w:val="28"/>
+    </w:rPr>
+  </w:style>
+  <w:style w:type="character" w:customStyle="1" w:styleId="80">
+    <w:name w:val="Заголовок 8 Знак"/>
+    <w:basedOn w:val="a0"/>
+    <w:link w:val="8"/>
+    <w:uiPriority w:val="9"/>
+    <w:semiHidden/>
+    <w:rsid w:val="004928F4"/>
+    <w:rPr>
+      <w:rFonts w:asciiTheme="majorHAnsi" w:eastAsiaTheme="majorEastAsia" w:hAnsiTheme="majorHAnsi" w:cstheme="majorBidi"/>
+      <w:color w:val="272727" w:themeColor="text1" w:themeTint="D8"/>
+      <w:sz w:val="21"/>
+      <w:szCs w:val="21"/>
+    </w:rPr>
+  </w:style>
+  <w:style w:type="character" w:customStyle="1" w:styleId="90">
+    <w:name w:val="Заголовок 9 Знак"/>
+    <w:basedOn w:val="a0"/>
+    <w:link w:val="9"/>
+    <w:uiPriority w:val="9"/>
+    <w:semiHidden/>
+    <w:rsid w:val="004928F4"/>
+    <w:rPr>
+      <w:rFonts w:asciiTheme="majorHAnsi" w:eastAsiaTheme="majorEastAsia" w:hAnsiTheme="majorHAnsi" w:cstheme="majorBidi"/>
+      <w:i/>
+      <w:iCs/>
+      <w:color w:val="272727" w:themeColor="text1" w:themeTint="D8"/>
+      <w:sz w:val="21"/>
+      <w:szCs w:val="21"/>
+    </w:rPr>
+  </w:style>
+  <w:style w:type="paragraph" w:customStyle="1" w:styleId="a6">
+    <w:name w:val="ЗаголовокНум"/>
+    <w:basedOn w:val="1"/>
+    <w:link w:val="a7"/>
+    <w:qFormat/>
+    <w:rsid w:val="004928F4"/>
+    <w:pPr>
+      <w:jc w:val="center"/>
+    </w:pPr>
+    <w:rPr>
+      <w:b/>
+      <w:color w:val="000000" w:themeColor="text1"/>
+      <w14:textOutline w14:w="0" w14:cap="flat" w14:cmpd="sng" w14:algn="ctr">
+        <w14:noFill/>
+        <w14:prstDash w14:val="solid"/>
+        <w14:round/>
+      </w14:textOutline>
+    </w:rPr>
+  </w:style>
+  <w:style w:type="paragraph" w:customStyle="1" w:styleId="110">
+    <w:name w:val="Подзаголовок1.1"/>
+    <w:basedOn w:val="2"/>
+    <w:link w:val="111"/>
+    <w:qFormat/>
+    <w:rsid w:val="004928F4"/>
+    <w:pPr>
+      <w:jc w:val="center"/>
+    </w:pPr>
+    <w:rPr>
+      <w:color w:val="000000" w:themeColor="text1"/>
+      <w:sz w:val="30"/>
+      <w:szCs w:val="30"/>
+      <w14:textOutline w14:w="0" w14:cap="flat" w14:cmpd="sng" w14:algn="ctr">
+        <w14:noFill/>
+        <w14:prstDash w14:val="solid"/>
+        <w14:round/>
+      </w14:textOutline>
+    </w:rPr>
+  </w:style>
+  <w:style w:type="character" w:customStyle="1" w:styleId="a7">
+    <w:name w:val="ЗаголовокНум Знак"/>
+    <w:basedOn w:val="10"/>
+    <w:link w:val="a6"/>
+    <w:rsid w:val="004928F4"/>
+    <w:rPr>
+      <w:rFonts w:asciiTheme="majorHAnsi" w:eastAsiaTheme="majorEastAsia" w:hAnsiTheme="majorHAnsi" w:cstheme="majorBidi"/>
+      <w:b/>
+      <w:color w:val="000000" w:themeColor="text1"/>
+      <w:sz w:val="32"/>
+      <w:szCs w:val="32"/>
+      <w14:textOutline w14:w="0" w14:cap="flat" w14:cmpd="sng" w14:algn="ctr">
+        <w14:noFill/>
+        <w14:prstDash w14:val="solid"/>
+        <w14:round/>
+      </w14:textOutline>
+    </w:rPr>
+  </w:style>
+  <w:style w:type="character" w:customStyle="1" w:styleId="111">
+    <w:name w:val="Подзаголовок1.1 Знак"/>
+    <w:basedOn w:val="20"/>
+    <w:link w:val="110"/>
+    <w:rsid w:val="004928F4"/>
+    <w:rPr>
+      <w:rFonts w:asciiTheme="majorHAnsi" w:eastAsiaTheme="majorEastAsia" w:hAnsiTheme="majorHAnsi" w:cstheme="majorBidi"/>
+      <w:color w:val="000000" w:themeColor="text1"/>
+      <w:sz w:val="30"/>
+      <w:szCs w:val="30"/>
       <w14:textOutline w14:w="0" w14:cap="flat" w14:cmpd="sng" w14:algn="ctr">
         <w14:noFill/>
         <w14:prstDash w14:val="solid"/>
@@ -3558,7 +5042,7 @@
 </file>
 
 <file path=customXml/itemProps1.xml><?xml version="1.0" encoding="utf-8"?>
-<ds:datastoreItem xmlns:ds="http://schemas.openxmlformats.org/officeDocument/2006/customXml" ds:itemID="{DE249652-714E-4993-90DD-747F008979FE}">
+<ds:datastoreItem xmlns:ds="http://schemas.openxmlformats.org/officeDocument/2006/customXml" ds:itemID="{AE9F1B46-D176-48B1-AD10-D0DF10CAFE3C}">
   <ds:schemaRefs>
     <ds:schemaRef ds:uri="http://schemas.openxmlformats.org/officeDocument/2006/bibliography"/>
   </ds:schemaRefs>

</xml_diff>

<commit_message>
Finished writing about finite state machines.
</commit_message>
<xml_diff>
--- a/КурсоваяРабота.docx
+++ b/КурсоваяРабота.docx
@@ -49,7 +49,6 @@
     <w:p>
       <w:pPr>
         <w:widowControl w:val="0"/>
-        <w:spacing w:line="240" w:lineRule="auto"/>
         <w:ind w:right="142"/>
         <w:jc w:val="center"/>
         <w:rPr>
@@ -61,7 +60,6 @@
     <w:p>
       <w:pPr>
         <w:widowControl w:val="0"/>
-        <w:spacing w:line="240" w:lineRule="auto"/>
         <w:ind w:right="142"/>
         <w:jc w:val="center"/>
         <w:rPr>
@@ -84,7 +82,6 @@
     <w:p>
       <w:pPr>
         <w:widowControl w:val="0"/>
-        <w:spacing w:line="240" w:lineRule="auto"/>
         <w:ind w:right="142"/>
         <w:jc w:val="center"/>
         <w:rPr>
@@ -107,7 +104,6 @@
     <w:p>
       <w:pPr>
         <w:widowControl w:val="0"/>
-        <w:spacing w:line="240" w:lineRule="auto"/>
         <w:ind w:right="142"/>
         <w:jc w:val="center"/>
         <w:rPr>
@@ -118,7 +114,6 @@
     <w:p>
       <w:pPr>
         <w:widowControl w:val="0"/>
-        <w:spacing w:line="240" w:lineRule="auto"/>
         <w:ind w:right="142"/>
         <w:jc w:val="center"/>
         <w:rPr>
@@ -140,7 +135,6 @@
     <w:p>
       <w:pPr>
         <w:widowControl w:val="0"/>
-        <w:spacing w:line="240" w:lineRule="auto"/>
         <w:ind w:right="142"/>
         <w:jc w:val="center"/>
         <w:rPr>
@@ -153,7 +147,6 @@
     <w:p>
       <w:pPr>
         <w:widowControl w:val="0"/>
-        <w:spacing w:line="240" w:lineRule="auto"/>
         <w:ind w:right="142"/>
         <w:jc w:val="center"/>
         <w:rPr>
@@ -184,7 +177,6 @@
     <w:p>
       <w:pPr>
         <w:widowControl w:val="0"/>
-        <w:spacing w:line="240" w:lineRule="auto"/>
         <w:ind w:right="142"/>
         <w:jc w:val="center"/>
         <w:rPr>
@@ -197,7 +189,6 @@
     <w:p>
       <w:pPr>
         <w:widowControl w:val="0"/>
-        <w:spacing w:line="240" w:lineRule="auto"/>
         <w:ind w:right="142"/>
         <w:jc w:val="center"/>
         <w:rPr>
@@ -210,7 +201,6 @@
     <w:p>
       <w:pPr>
         <w:widowControl w:val="0"/>
-        <w:spacing w:line="240" w:lineRule="auto"/>
         <w:ind w:right="142"/>
         <w:jc w:val="center"/>
         <w:rPr>
@@ -223,7 +213,6 @@
     <w:p>
       <w:pPr>
         <w:widowControl w:val="0"/>
-        <w:spacing w:line="240" w:lineRule="auto"/>
         <w:ind w:right="142"/>
         <w:jc w:val="center"/>
         <w:rPr>
@@ -236,7 +225,6 @@
     <w:p>
       <w:pPr>
         <w:widowControl w:val="0"/>
-        <w:spacing w:line="240" w:lineRule="auto"/>
         <w:ind w:right="142"/>
         <w:jc w:val="center"/>
         <w:rPr>
@@ -249,7 +237,6 @@
     <w:p>
       <w:pPr>
         <w:widowControl w:val="0"/>
-        <w:spacing w:line="240" w:lineRule="auto"/>
         <w:ind w:right="142"/>
         <w:rPr>
           <w:rFonts w:eastAsia="Times New Roman" w:cs="Times New Roman"/>
@@ -288,7 +275,6 @@
           <w:p>
             <w:pPr>
               <w:widowControl w:val="0"/>
-              <w:spacing w:line="240" w:lineRule="auto"/>
               <w:ind w:left="4876" w:right="142" w:firstLine="0"/>
               <w:rPr>
                 <w:rFonts w:eastAsia="Times New Roman" w:cs="Times New Roman"/>
@@ -321,7 +307,6 @@
           <w:p>
             <w:pPr>
               <w:widowControl w:val="0"/>
-              <w:spacing w:line="240" w:lineRule="auto"/>
               <w:ind w:left="4876" w:right="142" w:firstLine="0"/>
               <w:rPr>
                 <w:rFonts w:eastAsia="Times New Roman" w:cs="Times New Roman"/>
@@ -343,7 +328,6 @@
           <w:p>
             <w:pPr>
               <w:widowControl w:val="0"/>
-              <w:spacing w:line="240" w:lineRule="auto"/>
               <w:ind w:left="4876" w:right="142" w:firstLine="0"/>
               <w:rPr>
                 <w:rFonts w:eastAsia="Times New Roman" w:cs="Times New Roman"/>
@@ -365,7 +349,6 @@
           <w:p>
             <w:pPr>
               <w:widowControl w:val="0"/>
-              <w:spacing w:line="240" w:lineRule="auto"/>
               <w:ind w:left="4876" w:right="142" w:firstLine="0"/>
               <w:rPr>
                 <w:rFonts w:eastAsia="Times New Roman" w:cs="Times New Roman"/>
@@ -387,7 +370,6 @@
           <w:p>
             <w:pPr>
               <w:widowControl w:val="0"/>
-              <w:spacing w:line="240" w:lineRule="auto"/>
               <w:ind w:left="4876" w:right="142" w:firstLine="0"/>
               <w:rPr>
                 <w:rFonts w:eastAsia="Times New Roman" w:cs="Times New Roman"/>
@@ -408,7 +390,6 @@
           <w:p>
             <w:pPr>
               <w:widowControl w:val="0"/>
-              <w:spacing w:line="240" w:lineRule="auto"/>
               <w:ind w:left="4876" w:right="142" w:firstLine="0"/>
               <w:rPr>
                 <w:rFonts w:eastAsia="Times New Roman" w:cs="Times New Roman"/>
@@ -430,7 +411,6 @@
           <w:p>
             <w:pPr>
               <w:widowControl w:val="0"/>
-              <w:spacing w:line="240" w:lineRule="auto"/>
               <w:ind w:left="4876" w:right="142" w:firstLine="0"/>
               <w:rPr>
                 <w:rFonts w:eastAsia="Times New Roman" w:cs="Times New Roman"/>
@@ -452,7 +432,6 @@
           <w:p>
             <w:pPr>
               <w:widowControl w:val="0"/>
-              <w:spacing w:line="240" w:lineRule="auto"/>
               <w:ind w:left="4876" w:right="142" w:firstLine="0"/>
               <w:jc w:val="left"/>
               <w:rPr>
@@ -485,7 +464,6 @@
           <w:p>
             <w:pPr>
               <w:widowControl w:val="0"/>
-              <w:spacing w:line="240" w:lineRule="auto"/>
               <w:ind w:right="142" w:firstLine="0"/>
               <w:jc w:val="left"/>
               <w:rPr>
@@ -499,7 +477,6 @@
           <w:p>
             <w:pPr>
               <w:widowControl w:val="0"/>
-              <w:spacing w:line="240" w:lineRule="auto"/>
               <w:ind w:right="142" w:firstLine="0"/>
               <w:jc w:val="left"/>
               <w:rPr>
@@ -513,7 +490,7 @@
           <w:p>
             <w:pPr>
               <w:widowControl w:val="0"/>
-              <w:spacing w:before="120" w:line="240" w:lineRule="auto"/>
+              <w:spacing w:before="120"/>
               <w:ind w:right="142" w:firstLine="0"/>
               <w:rPr>
                 <w:rFonts w:eastAsia="Times New Roman" w:cs="Times New Roman"/>
@@ -526,7 +503,7 @@
           <w:p>
             <w:pPr>
               <w:widowControl w:val="0"/>
-              <w:spacing w:before="120" w:line="240" w:lineRule="auto"/>
+              <w:spacing w:before="120"/>
               <w:ind w:right="142" w:firstLine="0"/>
               <w:rPr>
                 <w:rFonts w:eastAsia="Times New Roman" w:cs="Times New Roman"/>
@@ -550,7 +527,6 @@
           <w:p>
             <w:pPr>
               <w:widowControl w:val="0"/>
-              <w:spacing w:line="240" w:lineRule="auto"/>
               <w:ind w:right="142"/>
               <w:rPr>
                 <w:rFonts w:eastAsia="Times New Roman" w:cs="Times New Roman"/>
@@ -563,7 +539,6 @@
           <w:p>
             <w:pPr>
               <w:widowControl w:val="0"/>
-              <w:spacing w:line="240" w:lineRule="auto"/>
               <w:ind w:right="142"/>
               <w:rPr>
                 <w:rFonts w:eastAsia="Times New Roman" w:cs="Times New Roman"/>
@@ -578,7 +553,6 @@
     </w:tbl>
     <w:p>
       <w:pPr>
-        <w:spacing w:line="240" w:lineRule="auto"/>
         <w:ind w:right="142" w:firstLine="0"/>
         <w:rPr>
           <w:rFonts w:eastAsia="Times New Roman" w:cs="Times New Roman"/>
@@ -589,7 +563,6 @@
     </w:p>
     <w:p>
       <w:pPr>
-        <w:spacing w:line="240" w:lineRule="auto"/>
         <w:ind w:right="142"/>
         <w:jc w:val="center"/>
         <w:rPr>
@@ -638,7 +611,7 @@
     </w:p>
     <w:p>
       <w:pPr>
-        <w:spacing w:after="0" w:line="240" w:lineRule="auto"/>
+        <w:spacing w:after="0"/>
         <w:rPr>
           <w:rFonts w:eastAsia="Times New Roman" w:cs="Times New Roman"/>
           <w:sz w:val="24"/>
@@ -1280,7 +1253,7 @@
     </w:p>
     <w:p>
       <w:pPr>
-        <w:spacing w:after="0" w:line="240" w:lineRule="auto"/>
+        <w:spacing w:after="0"/>
         <w:rPr>
           <w:rFonts w:eastAsia="Times New Roman" w:cs="Times New Roman"/>
           <w:sz w:val="24"/>
@@ -1819,7 +1792,7 @@
     </w:p>
     <w:p>
       <w:pPr>
-        <w:spacing w:after="0" w:line="240" w:lineRule="auto"/>
+        <w:spacing w:after="0"/>
         <w:rPr>
           <w:rFonts w:eastAsia="Times New Roman" w:cs="Times New Roman"/>
           <w:sz w:val="24"/>
@@ -2382,11 +2355,12 @@
     </w:p>
     <w:p>
       <w:pPr>
-        <w:pStyle w:val="a6"/>
+        <w:pStyle w:val="1"/>
         <w:numPr>
           <w:ilvl w:val="0"/>
           <w:numId w:val="0"/>
         </w:numPr>
+        <w:ind w:left="432"/>
       </w:pPr>
       <w:r>
         <w:lastRenderedPageBreak/>
@@ -2466,7 +2440,25 @@
     </w:p>
     <w:p>
       <w:r>
-        <w:t>Как было упомянуто выше, игровые движки предоставляют базовый функционал, без которого никак не обойтись при разработке любой игры. Несмотря на это, на пути создания игры перед разработчиками встаёт немалое количество задач, которые им приходиться решать самим.</w:t>
+        <w:t xml:space="preserve">Как было упомянуто выше, игровые движки </w:t>
+      </w:r>
+      <w:r>
+        <w:t>берут на себя реализацию</w:t>
+      </w:r>
+      <w:r>
+        <w:t xml:space="preserve"> базов</w:t>
+      </w:r>
+      <w:r>
+        <w:t>ого</w:t>
+      </w:r>
+      <w:r>
+        <w:t xml:space="preserve"> функционал</w:t>
+      </w:r>
+      <w:r>
+        <w:t>а</w:t>
+      </w:r>
+      <w:r>
+        <w:t>, без которого никак не обойтись при разработке любой игры. Несмотря на это, на пути создания игры перед разработчиками встаёт немалое количество задач, которые им приходиться решать самим.</w:t>
       </w:r>
       <w:r>
         <w:t xml:space="preserve"> Одной из таких задач является разработка искусственного интеллекта.</w:t>
@@ -2474,7 +2466,6 @@
     </w:p>
     <w:p>
       <w:r>
-        <w:lastRenderedPageBreak/>
         <w:t>Стоит отметить, что в рамках игровой индустрии под искусственным</w:t>
       </w:r>
       <w:r>
@@ -2493,6 +2484,7 @@
         </w:numPr>
       </w:pPr>
       <w:r>
+        <w:lastRenderedPageBreak/>
         <w:t>Дороговизна разработки полноценного искусственного интеллекта.</w:t>
       </w:r>
     </w:p>
@@ -2530,11 +2522,6 @@
       </w:r>
     </w:p>
     <w:p>
-      <w:pPr>
-        <w:rPr>
-          <w:lang w:val="en-US"/>
-        </w:rPr>
-      </w:pPr>
       <w:r>
         <w:t>То есть при разработке игрового искусственного интеллекта перед разработчиками стоит задача</w:t>
       </w:r>
@@ -2638,6 +2625,9 @@
       <w:r>
         <w:t>.</w:t>
       </w:r>
+      <w:r>
+        <w:t xml:space="preserve"> В дальнейшем при упоминании искусственного интеллекта будет пониматься именно имитация интеллекта реального, а не его аналог.</w:t>
+      </w:r>
     </w:p>
     <w:p>
       <w:r>
@@ -2646,7 +2636,10 @@
     </w:p>
     <w:p>
       <w:r>
-        <w:t>Актуальность данной работы подкрепляется постоянно растущим спросом игроков на всё более интересные и сложные игры, создание которых требует разработки всё более сложных моделей искусственного интеллекта.</w:t>
+        <w:t>Актуальность данной работы подкрепляется постоянно растущим спросом игроков на всё более интересные и сложные игры, создание которых требует разработки всё более сложных моделей искусственного интеллекта</w:t>
+      </w:r>
+      <w:r>
+        <w:t>, а также растущей популярностью компьютерных игр, как способа досуга во всё более широких слоях населения.</w:t>
       </w:r>
     </w:p>
     <w:p>
@@ -2661,7 +2654,7 @@
     </w:p>
     <w:p>
       <w:pPr>
-        <w:pStyle w:val="a6"/>
+        <w:pStyle w:val="1"/>
       </w:pPr>
       <w:r>
         <w:lastRenderedPageBreak/>
@@ -2670,7 +2663,7 @@
     </w:p>
     <w:p>
       <w:pPr>
-        <w:pStyle w:val="110"/>
+        <w:pStyle w:val="2"/>
       </w:pPr>
       <w:r>
         <w:t>Обзор и классификация технологий и методов искусственного интеллекта</w:t>
@@ -2813,6 +2806,1087 @@
       </w:r>
     </w:p>
     <w:p>
+      <w:r>
+        <w:t xml:space="preserve">В качестве примера можно провести знаменитую игру </w:t>
+      </w:r>
+      <w:r>
+        <w:rPr>
+          <w:lang w:val="en-US"/>
+        </w:rPr>
+        <w:t>Pong</w:t>
+      </w:r>
+      <w:r>
+        <w:t xml:space="preserve">, </w:t>
+      </w:r>
+      <w:r>
+        <w:t xml:space="preserve">в которой перед игроком и ИИ ставится одинаковая задача </w:t>
+      </w:r>
+      <w:r>
+        <w:t>—</w:t>
+      </w:r>
+      <w:r>
+        <w:rPr>
+          <w:lang w:eastAsia="ru-RU"/>
+        </w:rPr>
+        <w:t xml:space="preserve"> </w:t>
+      </w:r>
+      <w:r>
+        <w:t>отбить мяч с помощью платформы в сторону оппонента</w:t>
+      </w:r>
+      <w:r>
+        <w:t xml:space="preserve"> (</w:t>
+      </w:r>
+      <w:r>
+        <w:t>рисунок 1.1</w:t>
+      </w:r>
+      <w:r>
+        <w:t>)</w:t>
+      </w:r>
+      <w:r>
+        <w:t>.</w:t>
+      </w:r>
+    </w:p>
+    <w:p/>
+    <w:p/>
+    <w:p>
+      <w:pPr>
+        <w:tabs>
+          <w:tab w:val="left" w:pos="7530"/>
+        </w:tabs>
+      </w:pPr>
+      <w:r>
+        <w:tab/>
+      </w:r>
+    </w:p>
+    <w:p>
+      <w:pPr>
+        <w:keepNext/>
+      </w:pPr>
+      <w:r>
+        <w:rPr>
+          <w:noProof/>
+        </w:rPr>
+        <w:lastRenderedPageBreak/>
+        <w:drawing>
+          <wp:inline distT="0" distB="0" distL="0" distR="0" wp14:anchorId="0BF8B5FF" wp14:editId="0A687814">
+            <wp:extent cx="5940425" cy="3712845"/>
+            <wp:effectExtent l="0" t="0" r="3175" b="1905"/>
+            <wp:docPr id="8" name="Рисунок 8"/>
+            <wp:cNvGraphicFramePr>
+              <a:graphicFrameLocks xmlns:a="http://schemas.openxmlformats.org/drawingml/2006/main" noChangeAspect="1"/>
+            </wp:cNvGraphicFramePr>
+            <a:graphic xmlns:a="http://schemas.openxmlformats.org/drawingml/2006/main">
+              <a:graphicData uri="http://schemas.openxmlformats.org/drawingml/2006/picture">
+                <pic:pic xmlns:pic="http://schemas.openxmlformats.org/drawingml/2006/picture">
+                  <pic:nvPicPr>
+                    <pic:cNvPr id="0" name="Picture 32"/>
+                    <pic:cNvPicPr>
+                      <a:picLocks noChangeAspect="1" noChangeArrowheads="1"/>
+                    </pic:cNvPicPr>
+                  </pic:nvPicPr>
+                  <pic:blipFill>
+                    <a:blip r:embed="rId6" cstate="print">
+                      <a:extLst>
+                        <a:ext uri="{28A0092B-C50C-407E-A947-70E740481C1C}">
+                          <a14:useLocalDpi xmlns:a14="http://schemas.microsoft.com/office/drawing/2010/main" val="0"/>
+                        </a:ext>
+                      </a:extLst>
+                    </a:blip>
+                    <a:srcRect/>
+                    <a:stretch>
+                      <a:fillRect/>
+                    </a:stretch>
+                  </pic:blipFill>
+                  <pic:spPr bwMode="auto">
+                    <a:xfrm>
+                      <a:off x="0" y="0"/>
+                      <a:ext cx="5940425" cy="3712845"/>
+                    </a:xfrm>
+                    <a:prstGeom prst="rect">
+                      <a:avLst/>
+                    </a:prstGeom>
+                    <a:noFill/>
+                    <a:ln>
+                      <a:noFill/>
+                    </a:ln>
+                  </pic:spPr>
+                </pic:pic>
+              </a:graphicData>
+            </a:graphic>
+          </wp:inline>
+        </w:drawing>
+      </w:r>
+    </w:p>
+    <w:p>
+      <w:pPr>
+        <w:pStyle w:val="aa"/>
+      </w:pPr>
+      <w:r>
+        <w:t xml:space="preserve">Рисунок </w:t>
+      </w:r>
+      <w:r>
+        <w:fldChar w:fldCharType="begin"/>
+      </w:r>
+      <w:r>
+        <w:instrText xml:space="preserve"> STYLEREF 1 \s </w:instrText>
+      </w:r>
+      <w:r>
+        <w:fldChar w:fldCharType="separate"/>
+      </w:r>
+      <w:r>
+        <w:rPr>
+          <w:noProof/>
+        </w:rPr>
+        <w:t>1</w:t>
+      </w:r>
+      <w:r>
+        <w:fldChar w:fldCharType="end"/>
+      </w:r>
+      <w:r>
+        <w:t>.</w:t>
+      </w:r>
+      <w:r>
+        <w:fldChar w:fldCharType="begin"/>
+      </w:r>
+      <w:r>
+        <w:instrText xml:space="preserve"> SEQ Рисунок \* ARABIC \s 1 </w:instrText>
+      </w:r>
+      <w:r>
+        <w:fldChar w:fldCharType="separate"/>
+      </w:r>
+      <w:r>
+        <w:rPr>
+          <w:noProof/>
+        </w:rPr>
+        <w:t>1</w:t>
+      </w:r>
+      <w:r>
+        <w:fldChar w:fldCharType="end"/>
+      </w:r>
+      <w:r>
+        <w:t xml:space="preserve"> </w:t>
+      </w:r>
+      <w:r>
+        <w:t xml:space="preserve">Интерфейс игры </w:t>
+      </w:r>
+      <w:r>
+        <w:rPr>
+          <w:lang w:val="en-US"/>
+        </w:rPr>
+        <w:t>Pong</w:t>
+      </w:r>
+    </w:p>
+    <w:p>
+      <w:r>
+        <w:t>Более точно п</w:t>
+      </w:r>
+      <w:r>
+        <w:t xml:space="preserve">еред ИИ стоит задача </w:t>
+      </w:r>
+      <w:r>
+        <w:rPr>
+          <w:rFonts w:cs="Times New Roman"/>
+        </w:rPr>
+        <w:t>―</w:t>
+      </w:r>
+      <w:r>
+        <w:t xml:space="preserve"> решить, в каком направлении переместить платформу, чтобы отбить мяч. Блок-схема дерева решений такого ИИ может выглядеть следующим образом (рисунок 1.2):</w:t>
+      </w:r>
+    </w:p>
+    <w:p>
+      <w:pPr>
+        <w:keepNext/>
+      </w:pPr>
+      <w:r>
+        <w:rPr>
+          <w:noProof/>
+        </w:rPr>
+        <w:drawing>
+          <wp:inline distT="0" distB="0" distL="0" distR="0" wp14:anchorId="3D477926" wp14:editId="1966214A">
+            <wp:extent cx="5486400" cy="4068322"/>
+            <wp:effectExtent l="0" t="0" r="0" b="8890"/>
+            <wp:docPr id="13" name="Рисунок 13" descr="https://hsto.org/webt/yu/u8/nd/yuu8ndgkxfb0mj1qyfhht-vhrnw.png"/>
+            <wp:cNvGraphicFramePr>
+              <a:graphicFrameLocks xmlns:a="http://schemas.openxmlformats.org/drawingml/2006/main" noChangeAspect="1"/>
+            </wp:cNvGraphicFramePr>
+            <a:graphic xmlns:a="http://schemas.openxmlformats.org/drawingml/2006/main">
+              <a:graphicData uri="http://schemas.openxmlformats.org/drawingml/2006/picture">
+                <pic:pic xmlns:pic="http://schemas.openxmlformats.org/drawingml/2006/picture">
+                  <pic:nvPicPr>
+                    <pic:cNvPr id="0" name="Picture 49" descr="https://hsto.org/webt/yu/u8/nd/yuu8ndgkxfb0mj1qyfhht-vhrnw.png"/>
+                    <pic:cNvPicPr>
+                      <a:picLocks noChangeAspect="1" noChangeArrowheads="1"/>
+                    </pic:cNvPicPr>
+                  </pic:nvPicPr>
+                  <pic:blipFill>
+                    <a:blip r:embed="rId7">
+                      <a:extLst>
+                        <a:ext uri="{28A0092B-C50C-407E-A947-70E740481C1C}">
+                          <a14:useLocalDpi xmlns:a14="http://schemas.microsoft.com/office/drawing/2010/main" val="0"/>
+                        </a:ext>
+                      </a:extLst>
+                    </a:blip>
+                    <a:srcRect/>
+                    <a:stretch>
+                      <a:fillRect/>
+                    </a:stretch>
+                  </pic:blipFill>
+                  <pic:spPr bwMode="auto">
+                    <a:xfrm>
+                      <a:off x="0" y="0"/>
+                      <a:ext cx="5600070" cy="4152612"/>
+                    </a:xfrm>
+                    <a:prstGeom prst="rect">
+                      <a:avLst/>
+                    </a:prstGeom>
+                    <a:noFill/>
+                    <a:ln>
+                      <a:noFill/>
+                    </a:ln>
+                  </pic:spPr>
+                </pic:pic>
+              </a:graphicData>
+            </a:graphic>
+          </wp:inline>
+        </w:drawing>
+      </w:r>
+    </w:p>
+    <w:p>
+      <w:pPr>
+        <w:pStyle w:val="aa"/>
+      </w:pPr>
+      <w:r>
+        <w:t xml:space="preserve">Рисунок </w:t>
+      </w:r>
+      <w:r>
+        <w:fldChar w:fldCharType="begin"/>
+      </w:r>
+      <w:r>
+        <w:instrText xml:space="preserve"> STYLEREF 1 \s </w:instrText>
+      </w:r>
+      <w:r>
+        <w:fldChar w:fldCharType="separate"/>
+      </w:r>
+      <w:r>
+        <w:rPr>
+          <w:noProof/>
+        </w:rPr>
+        <w:t>1</w:t>
+      </w:r>
+      <w:r>
+        <w:fldChar w:fldCharType="end"/>
+      </w:r>
+      <w:r>
+        <w:t>.</w:t>
+      </w:r>
+      <w:r>
+        <w:fldChar w:fldCharType="begin"/>
+      </w:r>
+      <w:r>
+        <w:instrText xml:space="preserve"> SEQ Рисунок \* ARABIC \s 1 </w:instrText>
+      </w:r>
+      <w:r>
+        <w:fldChar w:fldCharType="separate"/>
+      </w:r>
+      <w:r>
+        <w:rPr>
+          <w:noProof/>
+        </w:rPr>
+        <w:t>2</w:t>
+      </w:r>
+      <w:r>
+        <w:fldChar w:fldCharType="end"/>
+      </w:r>
+      <w:r>
+        <w:t xml:space="preserve"> </w:t>
+      </w:r>
+      <w:r>
+        <w:t xml:space="preserve">Дерево решений для ИИ игры </w:t>
+      </w:r>
+      <w:r>
+        <w:rPr>
+          <w:lang w:val="en-US"/>
+        </w:rPr>
+        <w:t>Pong</w:t>
+      </w:r>
+    </w:p>
+    <w:p>
+      <w:r>
+        <w:lastRenderedPageBreak/>
+        <w:t>В приведённой выше блоке-схеме нетрудно видеть, что получение данных о внешней среде (и</w:t>
+      </w:r>
+      <w:r>
+        <w:t>гра знает где мяч и где платформа, поэтому ИИ обращается к ней за этой информацией.</w:t>
+      </w:r>
+      <w:r>
+        <w:t>) и принятие решений происходит в узлах принятия решений, выполнение же решений происходит в конечных узлах.</w:t>
+      </w:r>
+    </w:p>
+    <w:p>
+      <w:r>
+        <w:t xml:space="preserve">Дерево решений неплохо подходит для реализаций простых ИИ, способных выполнять небольшой спектр действий. </w:t>
+      </w:r>
+      <w:r>
+        <w:t>Но и</w:t>
+      </w:r>
+      <w:r>
+        <w:t>ногда существует слишком много условий, чтобы эффективно представить их в дереве решений или скрипте. Иногда нужно заранее оценивать, как изменится ситуация, прежде чем принимать решение о следующем шаге. Для решения этих проблем нужны более сложные подходы</w:t>
+      </w:r>
+      <w:r>
+        <w:t xml:space="preserve"> </w:t>
+      </w:r>
+      <w:r>
+        <w:t>[</w:t>
+      </w:r>
+      <w:r>
+        <w:t>ссылка на источник 3</w:t>
+      </w:r>
+      <w:r>
+        <w:t>]</w:t>
+      </w:r>
+      <w:r>
+        <w:t>.</w:t>
+      </w:r>
+    </w:p>
+    <w:p>
+      <w:r>
+        <w:t>Ещё одним интересным подходом к организации ИИ является конечный автомат (</w:t>
+      </w:r>
+      <w:r>
+        <w:rPr>
+          <w:lang w:val="en-US"/>
+        </w:rPr>
+        <w:t>f</w:t>
+      </w:r>
+      <w:proofErr w:type="spellStart"/>
+      <w:r>
+        <w:t>inite</w:t>
+      </w:r>
+      <w:proofErr w:type="spellEnd"/>
+      <w:r>
+        <w:t xml:space="preserve"> </w:t>
+      </w:r>
+      <w:proofErr w:type="spellStart"/>
+      <w:r>
+        <w:t>state</w:t>
+      </w:r>
+      <w:proofErr w:type="spellEnd"/>
+      <w:r>
+        <w:t xml:space="preserve"> </w:t>
+      </w:r>
+      <w:proofErr w:type="spellStart"/>
+      <w:r>
+        <w:t>machine</w:t>
+      </w:r>
+      <w:proofErr w:type="spellEnd"/>
+      <w:r>
+        <w:t xml:space="preserve"> или FSM</w:t>
+      </w:r>
+      <w:r>
+        <w:t xml:space="preserve">). Конечный автомат предполагает, что наш агент всегда находится в одном из конечного </w:t>
+      </w:r>
+      <w:r>
+        <w:t>множества</w:t>
+      </w:r>
+      <w:r>
+        <w:t xml:space="preserve"> состояний</w:t>
+      </w:r>
+      <w:r>
+        <w:t>. В качестве примера разберём</w:t>
+      </w:r>
+      <w:r>
+        <w:t xml:space="preserve"> агента</w:t>
+      </w:r>
+      <w:r>
+        <w:t xml:space="preserve"> </w:t>
+      </w:r>
+      <w:r>
+        <w:t>(</w:t>
+      </w:r>
+      <w:r>
+        <w:t>воина</w:t>
+      </w:r>
+      <w:r>
+        <w:t>)</w:t>
+      </w:r>
+      <w:r>
+        <w:t xml:space="preserve"> со следующим конечным автоматом (рисунок 1.3):</w:t>
+      </w:r>
+    </w:p>
+    <w:p>
+      <w:pPr>
+        <w:keepNext/>
+      </w:pPr>
+      <w:r>
+        <w:rPr>
+          <w:noProof/>
+        </w:rPr>
+        <w:drawing>
+          <wp:inline distT="0" distB="0" distL="0" distR="0" wp14:anchorId="0CEC0F93" wp14:editId="25CED95E">
+            <wp:extent cx="4819650" cy="2533650"/>
+            <wp:effectExtent l="0" t="0" r="0" b="0"/>
+            <wp:docPr id="14" name="Рисунок 14" descr="https://pp.userapi.com/c850616/v850616142/10912e/Y0d6w8OCrdY.jpg"/>
+            <wp:cNvGraphicFramePr>
+              <a:graphicFrameLocks xmlns:a="http://schemas.openxmlformats.org/drawingml/2006/main" noChangeAspect="1"/>
+            </wp:cNvGraphicFramePr>
+            <a:graphic xmlns:a="http://schemas.openxmlformats.org/drawingml/2006/main">
+              <a:graphicData uri="http://schemas.openxmlformats.org/drawingml/2006/picture">
+                <pic:pic xmlns:pic="http://schemas.openxmlformats.org/drawingml/2006/picture">
+                  <pic:nvPicPr>
+                    <pic:cNvPr id="0" name="Picture 51" descr="https://pp.userapi.com/c850616/v850616142/10912e/Y0d6w8OCrdY.jpg"/>
+                    <pic:cNvPicPr>
+                      <a:picLocks noChangeAspect="1" noChangeArrowheads="1"/>
+                    </pic:cNvPicPr>
+                  </pic:nvPicPr>
+                  <pic:blipFill>
+                    <a:blip r:embed="rId8">
+                      <a:extLst>
+                        <a:ext uri="{28A0092B-C50C-407E-A947-70E740481C1C}">
+                          <a14:useLocalDpi xmlns:a14="http://schemas.microsoft.com/office/drawing/2010/main" val="0"/>
+                        </a:ext>
+                      </a:extLst>
+                    </a:blip>
+                    <a:srcRect/>
+                    <a:stretch>
+                      <a:fillRect/>
+                    </a:stretch>
+                  </pic:blipFill>
+                  <pic:spPr bwMode="auto">
+                    <a:xfrm>
+                      <a:off x="0" y="0"/>
+                      <a:ext cx="4819650" cy="2533650"/>
+                    </a:xfrm>
+                    <a:prstGeom prst="rect">
+                      <a:avLst/>
+                    </a:prstGeom>
+                    <a:noFill/>
+                    <a:ln>
+                      <a:noFill/>
+                    </a:ln>
+                  </pic:spPr>
+                </pic:pic>
+              </a:graphicData>
+            </a:graphic>
+          </wp:inline>
+        </w:drawing>
+      </w:r>
+    </w:p>
+    <w:p>
+      <w:pPr>
+        <w:pStyle w:val="aa"/>
+      </w:pPr>
+      <w:r>
+        <w:t xml:space="preserve">Рисунок </w:t>
+      </w:r>
+      <w:r>
+        <w:fldChar w:fldCharType="begin"/>
+      </w:r>
+      <w:r>
+        <w:instrText xml:space="preserve"> STYLEREF 1 \s </w:instrText>
+      </w:r>
+      <w:r>
+        <w:fldChar w:fldCharType="separate"/>
+      </w:r>
+      <w:r>
+        <w:rPr>
+          <w:noProof/>
+        </w:rPr>
+        <w:t>1</w:t>
+      </w:r>
+      <w:r>
+        <w:fldChar w:fldCharType="end"/>
+      </w:r>
+      <w:r>
+        <w:t>.</w:t>
+      </w:r>
+      <w:r>
+        <w:fldChar w:fldCharType="begin"/>
+      </w:r>
+      <w:r>
+        <w:instrText xml:space="preserve"> SEQ Рисунок \* ARABIC \s 1 </w:instrText>
+      </w:r>
+      <w:r>
+        <w:fldChar w:fldCharType="separate"/>
+      </w:r>
+      <w:r>
+        <w:rPr>
+          <w:noProof/>
+        </w:rPr>
+        <w:t>3</w:t>
+      </w:r>
+      <w:r>
+        <w:fldChar w:fldCharType="end"/>
+      </w:r>
+      <w:r>
+        <w:t xml:space="preserve"> Пример конечного автомата</w:t>
+      </w:r>
+    </w:p>
+    <w:p>
+      <w:pPr>
+        <w:keepNext/>
+      </w:pPr>
+      <w:r>
+        <w:rPr>
+          <w:noProof/>
+        </w:rPr>
+        <w:lastRenderedPageBreak/>
+        <w:drawing>
+          <wp:inline distT="0" distB="0" distL="0" distR="0" wp14:anchorId="1C7F80E2" wp14:editId="620552F9">
+            <wp:extent cx="4486275" cy="4010025"/>
+            <wp:effectExtent l="0" t="0" r="0" b="2540"/>
+            <wp:docPr id="15" name="Рисунок 15" descr="https://pp.userapi.com/c850616/v850616142/109135/UsrzcdCnyJY.jpg"/>
+            <wp:cNvGraphicFramePr>
+              <a:graphicFrameLocks xmlns:a="http://schemas.openxmlformats.org/drawingml/2006/main" noChangeAspect="1"/>
+            </wp:cNvGraphicFramePr>
+            <a:graphic xmlns:a="http://schemas.openxmlformats.org/drawingml/2006/main">
+              <a:graphicData uri="http://schemas.openxmlformats.org/drawingml/2006/picture">
+                <pic:pic xmlns:pic="http://schemas.openxmlformats.org/drawingml/2006/picture">
+                  <pic:nvPicPr>
+                    <pic:cNvPr id="0" name="Picture 53" descr="https://pp.userapi.com/c850616/v850616142/109135/UsrzcdCnyJY.jpg"/>
+                    <pic:cNvPicPr>
+                      <a:picLocks noChangeAspect="1" noChangeArrowheads="1"/>
+                    </pic:cNvPicPr>
+                  </pic:nvPicPr>
+                  <pic:blipFill>
+                    <a:blip r:embed="rId9">
+                      <a:extLst>
+                        <a:ext uri="{28A0092B-C50C-407E-A947-70E740481C1C}">
+                          <a14:useLocalDpi xmlns:a14="http://schemas.microsoft.com/office/drawing/2010/main" val="0"/>
+                        </a:ext>
+                      </a:extLst>
+                    </a:blip>
+                    <a:srcRect/>
+                    <a:stretch>
+                      <a:fillRect/>
+                    </a:stretch>
+                  </pic:blipFill>
+                  <pic:spPr bwMode="auto">
+                    <a:xfrm>
+                      <a:off x="0" y="0"/>
+                      <a:ext cx="4486275" cy="4010025"/>
+                    </a:xfrm>
+                    <a:prstGeom prst="rect">
+                      <a:avLst/>
+                    </a:prstGeom>
+                    <a:noFill/>
+                    <a:ln>
+                      <a:noFill/>
+                    </a:ln>
+                  </pic:spPr>
+                </pic:pic>
+              </a:graphicData>
+            </a:graphic>
+          </wp:inline>
+        </w:drawing>
+      </w:r>
+    </w:p>
+    <w:p>
+      <w:pPr>
+        <w:pStyle w:val="aa"/>
+      </w:pPr>
+      <w:r>
+        <w:t xml:space="preserve">Рисунок </w:t>
+      </w:r>
+      <w:r>
+        <w:fldChar w:fldCharType="begin"/>
+      </w:r>
+      <w:r>
+        <w:instrText xml:space="preserve"> STYLEREF 1 \s </w:instrText>
+      </w:r>
+      <w:r>
+        <w:fldChar w:fldCharType="separate"/>
+      </w:r>
+      <w:r>
+        <w:rPr>
+          <w:noProof/>
+        </w:rPr>
+        <w:t>1</w:t>
+      </w:r>
+      <w:r>
+        <w:fldChar w:fldCharType="end"/>
+      </w:r>
+      <w:r>
+        <w:t>.</w:t>
+      </w:r>
+      <w:r>
+        <w:fldChar w:fldCharType="begin"/>
+      </w:r>
+      <w:r>
+        <w:instrText xml:space="preserve"> SEQ Рисунок \* ARABIC \s 1 </w:instrText>
+      </w:r>
+      <w:r>
+        <w:fldChar w:fldCharType="separate"/>
+      </w:r>
+      <w:r>
+        <w:rPr>
+          <w:noProof/>
+        </w:rPr>
+        <w:t>4</w:t>
+      </w:r>
+      <w:r>
+        <w:fldChar w:fldCharType="end"/>
+      </w:r>
+      <w:r>
+        <w:t xml:space="preserve"> Игровой агент</w:t>
+      </w:r>
+    </w:p>
+    <w:p>
+      <w:r>
+        <w:t>На рисунке 1.3 нетрудно различить 3 состояния, в которых может находиться агент:</w:t>
+      </w:r>
+    </w:p>
+    <w:p>
+      <w:pPr>
+        <w:pStyle w:val="a5"/>
+        <w:numPr>
+          <w:ilvl w:val="0"/>
+          <w:numId w:val="11"/>
+        </w:numPr>
+      </w:pPr>
+      <w:r>
+        <w:t>Состояние покоя (именно в нём он находится на рисунке 1.4).</w:t>
+      </w:r>
+    </w:p>
+    <w:p>
+      <w:pPr>
+        <w:pStyle w:val="a5"/>
+        <w:numPr>
+          <w:ilvl w:val="0"/>
+          <w:numId w:val="11"/>
+        </w:numPr>
+      </w:pPr>
+      <w:r>
+        <w:t>Состояние бега за игроком.</w:t>
+      </w:r>
+    </w:p>
+    <w:p>
+      <w:pPr>
+        <w:pStyle w:val="a5"/>
+        <w:numPr>
+          <w:ilvl w:val="0"/>
+          <w:numId w:val="11"/>
+        </w:numPr>
+      </w:pPr>
+      <w:r>
+        <w:t>Состояние стрельбы в игрока.</w:t>
+      </w:r>
+    </w:p>
+    <w:p>
+      <w:r>
+        <w:t xml:space="preserve">И снова мы можем посмотреть на эту систему через призму цикла </w:t>
+      </w:r>
+      <w:proofErr w:type="spellStart"/>
+      <w:r>
+        <w:t>Sense</w:t>
+      </w:r>
+      <w:proofErr w:type="spellEnd"/>
+      <w:r>
+        <w:t>/</w:t>
+      </w:r>
+      <w:proofErr w:type="spellStart"/>
+      <w:r>
+        <w:t>Think</w:t>
+      </w:r>
+      <w:proofErr w:type="spellEnd"/>
+      <w:r>
+        <w:t>/</w:t>
+      </w:r>
+      <w:proofErr w:type="spellStart"/>
+      <w:r>
+        <w:t>Act</w:t>
+      </w:r>
+      <w:proofErr w:type="spellEnd"/>
+      <w:r>
+        <w:t xml:space="preserve">. </w:t>
+      </w:r>
+      <w:proofErr w:type="spellStart"/>
+      <w:r>
+        <w:t>Sense</w:t>
+      </w:r>
+      <w:proofErr w:type="spellEnd"/>
+      <w:r>
+        <w:t xml:space="preserve"> воплощается в данных, используемых логикой перехода. </w:t>
+      </w:r>
+      <w:proofErr w:type="spellStart"/>
+      <w:r>
+        <w:t>Think</w:t>
+      </w:r>
+      <w:proofErr w:type="spellEnd"/>
+      <w:r>
+        <w:t xml:space="preserve"> — переходами, доступными в каждом состоянии. А </w:t>
+      </w:r>
+      <w:proofErr w:type="spellStart"/>
+      <w:r>
+        <w:t>Act</w:t>
+      </w:r>
+      <w:proofErr w:type="spellEnd"/>
+      <w:r>
+        <w:t xml:space="preserve"> осуществляется действиями, совершаемыми периодически в пределах состояния или на переходах между состояниями</w:t>
+      </w:r>
+      <w:r>
+        <w:t xml:space="preserve"> </w:t>
+      </w:r>
+      <w:r>
+        <w:t>[</w:t>
+      </w:r>
+      <w:r>
+        <w:t>ссылка на источник 3</w:t>
+      </w:r>
+      <w:r>
+        <w:t>]</w:t>
+      </w:r>
+      <w:r>
+        <w:t>.</w:t>
+      </w:r>
+      <w:r>
+        <w:t xml:space="preserve"> </w:t>
+      </w:r>
+      <w:r>
+        <w:t xml:space="preserve">Основной вопрос при реализации такой логики ИИ вызывает механизм проверки условий переходов между состояниями. Зачастую логику проверок условий переходов выносят за пределы автомата. Автомат, в таком случае, получает данные условий переходов </w:t>
+      </w:r>
+      <w:proofErr w:type="gramStart"/>
+      <w:r>
+        <w:t>через обработчики</w:t>
+      </w:r>
+      <w:proofErr w:type="gramEnd"/>
+      <w:r>
+        <w:t xml:space="preserve"> событий, генерируемых внешним кодом. Таким образом, этап </w:t>
+      </w:r>
+      <w:r>
+        <w:rPr>
+          <w:lang w:val="en-US"/>
+        </w:rPr>
+        <w:t>Sense</w:t>
+      </w:r>
+      <w:r>
+        <w:t xml:space="preserve"> </w:t>
+      </w:r>
+      <w:r>
+        <w:t>происходит вне автомата во внешнем коде.</w:t>
+      </w:r>
+    </w:p>
+    <w:p>
+      <w:r>
+        <w:t>Конечно же, описанный выше пример является крайне простым. В более сложных системах количество состояний и связей между ними может значительно возрасти. В этом случае может возникнуть больш</w:t>
+      </w:r>
+      <w:r>
+        <w:t>о</w:t>
+      </w:r>
+      <w:r>
+        <w:t xml:space="preserve">е количество одинаковых переходов </w:t>
+      </w:r>
+      <w:r>
+        <w:t>к</w:t>
+      </w:r>
+      <w:r>
+        <w:t xml:space="preserve"> схожим</w:t>
+      </w:r>
+      <w:r>
+        <w:t xml:space="preserve"> по логике</w:t>
+      </w:r>
+      <w:r>
+        <w:t xml:space="preserve"> состояниям. Например, при организации разных типов состояний атаки (атака ближнего боя и стрельба)</w:t>
+      </w:r>
+      <w:r>
+        <w:t xml:space="preserve">. </w:t>
+      </w:r>
+      <w:r>
+        <w:lastRenderedPageBreak/>
+        <w:t>Автомат такого типа крайне тяжело расширять и отлаживать из-за неоправданно большого количества схожих связей. Решить данную проблему поможет преобразование автомата из обычного одноуровневого в иерархический конечный автомат</w:t>
+      </w:r>
+      <w:r>
+        <w:t xml:space="preserve"> (</w:t>
+      </w:r>
+      <w:r>
+        <w:rPr>
+          <w:lang w:val="en-US"/>
+        </w:rPr>
+        <w:t>h</w:t>
+      </w:r>
+      <w:proofErr w:type="spellStart"/>
+      <w:r>
+        <w:t>ierarchical</w:t>
+      </w:r>
+      <w:proofErr w:type="spellEnd"/>
+      <w:r>
+        <w:t xml:space="preserve"> </w:t>
+      </w:r>
+      <w:proofErr w:type="spellStart"/>
+      <w:r>
+        <w:t>finite</w:t>
+      </w:r>
+      <w:proofErr w:type="spellEnd"/>
+      <w:r>
+        <w:t xml:space="preserve"> </w:t>
+      </w:r>
+      <w:proofErr w:type="spellStart"/>
+      <w:r>
+        <w:t>state</w:t>
+      </w:r>
+      <w:proofErr w:type="spellEnd"/>
+      <w:r>
+        <w:t xml:space="preserve"> </w:t>
+      </w:r>
+      <w:proofErr w:type="spellStart"/>
+      <w:r>
+        <w:t>machine</w:t>
+      </w:r>
+      <w:proofErr w:type="spellEnd"/>
+      <w:r>
+        <w:t xml:space="preserve"> или</w:t>
+      </w:r>
+      <w:r>
+        <w:t xml:space="preserve"> </w:t>
+      </w:r>
+      <w:r>
+        <w:rPr>
+          <w:lang w:val="en-US"/>
+        </w:rPr>
+        <w:t>HFSM</w:t>
+      </w:r>
+      <w:r>
+        <w:t>)</w:t>
+      </w:r>
+      <w:r>
+        <w:t>, где каждое состояние может быть оболочкой для группы схожих по логике состояний.</w:t>
+      </w:r>
+    </w:p>
+    <w:p>
+      <w:r>
+        <w:t>В качестве примера модернизируем автомат нашего воина (рисунки 1.5 и 1.6):</w:t>
+      </w:r>
+    </w:p>
+    <w:p>
+      <w:pPr>
+        <w:keepNext/>
+      </w:pPr>
+      <w:r>
+        <w:rPr>
+          <w:noProof/>
+        </w:rPr>
+        <w:drawing>
+          <wp:inline distT="0" distB="0" distL="0" distR="0" wp14:anchorId="649F7809" wp14:editId="76169268">
+            <wp:extent cx="4962525" cy="2552700"/>
+            <wp:effectExtent l="0" t="0" r="9525" b="0"/>
+            <wp:docPr id="16" name="Рисунок 16" descr="https://pp.userapi.com/c855428/v855428884/310d5/5Na6muQSWTc.jpg"/>
+            <wp:cNvGraphicFramePr>
+              <a:graphicFrameLocks xmlns:a="http://schemas.openxmlformats.org/drawingml/2006/main" noChangeAspect="1"/>
+            </wp:cNvGraphicFramePr>
+            <a:graphic xmlns:a="http://schemas.openxmlformats.org/drawingml/2006/main">
+              <a:graphicData uri="http://schemas.openxmlformats.org/drawingml/2006/picture">
+                <pic:pic xmlns:pic="http://schemas.openxmlformats.org/drawingml/2006/picture">
+                  <pic:nvPicPr>
+                    <pic:cNvPr id="0" name="Picture 55" descr="https://pp.userapi.com/c855428/v855428884/310d5/5Na6muQSWTc.jpg"/>
+                    <pic:cNvPicPr>
+                      <a:picLocks noChangeAspect="1" noChangeArrowheads="1"/>
+                    </pic:cNvPicPr>
+                  </pic:nvPicPr>
+                  <pic:blipFill>
+                    <a:blip r:embed="rId10">
+                      <a:extLst>
+                        <a:ext uri="{28A0092B-C50C-407E-A947-70E740481C1C}">
+                          <a14:useLocalDpi xmlns:a14="http://schemas.microsoft.com/office/drawing/2010/main" val="0"/>
+                        </a:ext>
+                      </a:extLst>
+                    </a:blip>
+                    <a:srcRect/>
+                    <a:stretch>
+                      <a:fillRect/>
+                    </a:stretch>
+                  </pic:blipFill>
+                  <pic:spPr bwMode="auto">
+                    <a:xfrm>
+                      <a:off x="0" y="0"/>
+                      <a:ext cx="4962525" cy="2552700"/>
+                    </a:xfrm>
+                    <a:prstGeom prst="rect">
+                      <a:avLst/>
+                    </a:prstGeom>
+                    <a:noFill/>
+                    <a:ln>
+                      <a:noFill/>
+                    </a:ln>
+                  </pic:spPr>
+                </pic:pic>
+              </a:graphicData>
+            </a:graphic>
+          </wp:inline>
+        </w:drawing>
+      </w:r>
+    </w:p>
+    <w:p>
+      <w:pPr>
+        <w:pStyle w:val="aa"/>
+      </w:pPr>
+      <w:r>
+        <w:t xml:space="preserve">Рисунок </w:t>
+      </w:r>
+      <w:r>
+        <w:fldChar w:fldCharType="begin"/>
+      </w:r>
+      <w:r>
+        <w:instrText xml:space="preserve"> STYLEREF 1 \s </w:instrText>
+      </w:r>
+      <w:r>
+        <w:fldChar w:fldCharType="separate"/>
+      </w:r>
+      <w:r>
+        <w:rPr>
+          <w:noProof/>
+        </w:rPr>
+        <w:t>1</w:t>
+      </w:r>
+      <w:r>
+        <w:fldChar w:fldCharType="end"/>
+      </w:r>
+      <w:r>
+        <w:t>.</w:t>
+      </w:r>
+      <w:r>
+        <w:fldChar w:fldCharType="begin"/>
+      </w:r>
+      <w:r>
+        <w:instrText xml:space="preserve"> SEQ Рисунок \* ARABIC \s 1 </w:instrText>
+      </w:r>
+      <w:r>
+        <w:fldChar w:fldCharType="separate"/>
+      </w:r>
+      <w:r>
+        <w:rPr>
+          <w:noProof/>
+        </w:rPr>
+        <w:t>5</w:t>
+      </w:r>
+      <w:r>
+        <w:fldChar w:fldCharType="end"/>
+      </w:r>
+      <w:r>
+        <w:t xml:space="preserve"> Верхний уровень иерархического конечного автомата</w:t>
+      </w:r>
+    </w:p>
+    <w:p>
+      <w:pPr>
+        <w:keepNext/>
+      </w:pPr>
+      <w:r>
+        <w:rPr>
+          <w:noProof/>
+        </w:rPr>
+        <w:drawing>
+          <wp:inline distT="0" distB="0" distL="0" distR="0" wp14:anchorId="55632411" wp14:editId="18607F7F">
+            <wp:extent cx="5286375" cy="2695575"/>
+            <wp:effectExtent l="0" t="0" r="9525" b="9525"/>
+            <wp:docPr id="17" name="Рисунок 17" descr="https://pp.userapi.com/c855428/v855428884/310e4/LLbv4zxr3qs.jpg"/>
+            <wp:cNvGraphicFramePr>
+              <a:graphicFrameLocks xmlns:a="http://schemas.openxmlformats.org/drawingml/2006/main" noChangeAspect="1"/>
+            </wp:cNvGraphicFramePr>
+            <a:graphic xmlns:a="http://schemas.openxmlformats.org/drawingml/2006/main">
+              <a:graphicData uri="http://schemas.openxmlformats.org/drawingml/2006/picture">
+                <pic:pic xmlns:pic="http://schemas.openxmlformats.org/drawingml/2006/picture">
+                  <pic:nvPicPr>
+                    <pic:cNvPr id="0" name="Picture 57" descr="https://pp.userapi.com/c855428/v855428884/310e4/LLbv4zxr3qs.jpg"/>
+                    <pic:cNvPicPr>
+                      <a:picLocks noChangeAspect="1" noChangeArrowheads="1"/>
+                    </pic:cNvPicPr>
+                  </pic:nvPicPr>
+                  <pic:blipFill>
+                    <a:blip r:embed="rId11">
+                      <a:extLst>
+                        <a:ext uri="{28A0092B-C50C-407E-A947-70E740481C1C}">
+                          <a14:useLocalDpi xmlns:a14="http://schemas.microsoft.com/office/drawing/2010/main" val="0"/>
+                        </a:ext>
+                      </a:extLst>
+                    </a:blip>
+                    <a:srcRect/>
+                    <a:stretch>
+                      <a:fillRect/>
+                    </a:stretch>
+                  </pic:blipFill>
+                  <pic:spPr bwMode="auto">
+                    <a:xfrm>
+                      <a:off x="0" y="0"/>
+                      <a:ext cx="5286375" cy="2695575"/>
+                    </a:xfrm>
+                    <a:prstGeom prst="rect">
+                      <a:avLst/>
+                    </a:prstGeom>
+                    <a:noFill/>
+                    <a:ln>
+                      <a:noFill/>
+                    </a:ln>
+                  </pic:spPr>
+                </pic:pic>
+              </a:graphicData>
+            </a:graphic>
+          </wp:inline>
+        </w:drawing>
+      </w:r>
+    </w:p>
+    <w:p>
+      <w:pPr>
+        <w:pStyle w:val="aa"/>
+      </w:pPr>
+      <w:r>
+        <w:t xml:space="preserve">Рисунок </w:t>
+      </w:r>
+      <w:r>
+        <w:fldChar w:fldCharType="begin"/>
+      </w:r>
+      <w:r>
+        <w:instrText xml:space="preserve"> STYLEREF 1 \s </w:instrText>
+      </w:r>
+      <w:r>
+        <w:fldChar w:fldCharType="separate"/>
+      </w:r>
+      <w:r>
+        <w:rPr>
+          <w:noProof/>
+        </w:rPr>
+        <w:t>1</w:t>
+      </w:r>
+      <w:r>
+        <w:fldChar w:fldCharType="end"/>
+      </w:r>
+      <w:r>
+        <w:t>.</w:t>
+      </w:r>
+      <w:r>
+        <w:fldChar w:fldCharType="begin"/>
+      </w:r>
+      <w:r>
+        <w:instrText xml:space="preserve"> SEQ Рисунок \* ARABIC \s 1 </w:instrText>
+      </w:r>
+      <w:r>
+        <w:fldChar w:fldCharType="separate"/>
+      </w:r>
+      <w:r>
+        <w:rPr>
+          <w:noProof/>
+        </w:rPr>
+        <w:t>6</w:t>
+      </w:r>
+      <w:r>
+        <w:fldChar w:fldCharType="end"/>
+      </w:r>
+      <w:r>
+        <w:t xml:space="preserve"> Внутренняя логика состояния атаки</w:t>
+      </w:r>
+    </w:p>
+    <w:p>
+      <w:r>
+        <w:t>В этом примере мы добавили новый тип атаки (атака ближнего боя) и объединили его вместе с состоянием стрельбы в общее состояние атаки, которое и осталось на верхнем уровне иерархии.</w:t>
+      </w:r>
+    </w:p>
+    <w:p>
+      <w:r>
+        <w:t xml:space="preserve">Таким нехитрым способом возможно минимизировать количество </w:t>
+      </w:r>
+      <w:r>
+        <w:t>дублированных переходов</w:t>
+      </w:r>
+      <w:r>
+        <w:t xml:space="preserve"> в конечных автоматах.</w:t>
+      </w:r>
       <w:bookmarkStart w:id="2" w:name="_GoBack"/>
       <w:bookmarkEnd w:id="2"/>
     </w:p>
@@ -3571,6 +4645,119 @@
     </w:lvl>
   </w:abstractNum>
   <w:abstractNum w:abstractNumId="8" w15:restartNumberingAfterBreak="0">
+    <w:nsid w:val="4390370D"/>
+    <w:multiLevelType w:val="hybridMultilevel"/>
+    <w:tmpl w:val="5EE265BC"/>
+    <w:lvl w:ilvl="0" w:tplc="04190001">
+      <w:start w:val="1"/>
+      <w:numFmt w:val="bullet"/>
+      <w:lvlText w:val=""/>
+      <w:lvlJc w:val="left"/>
+      <w:pPr>
+        <w:ind w:left="1287" w:hanging="360"/>
+      </w:pPr>
+      <w:rPr>
+        <w:rFonts w:ascii="Symbol" w:hAnsi="Symbol" w:hint="default"/>
+      </w:rPr>
+    </w:lvl>
+    <w:lvl w:ilvl="1" w:tplc="04190003" w:tentative="1">
+      <w:start w:val="1"/>
+      <w:numFmt w:val="bullet"/>
+      <w:lvlText w:val="o"/>
+      <w:lvlJc w:val="left"/>
+      <w:pPr>
+        <w:ind w:left="2007" w:hanging="360"/>
+      </w:pPr>
+      <w:rPr>
+        <w:rFonts w:ascii="Courier New" w:hAnsi="Courier New" w:cs="Courier New" w:hint="default"/>
+      </w:rPr>
+    </w:lvl>
+    <w:lvl w:ilvl="2" w:tplc="04190005" w:tentative="1">
+      <w:start w:val="1"/>
+      <w:numFmt w:val="bullet"/>
+      <w:lvlText w:val=""/>
+      <w:lvlJc w:val="left"/>
+      <w:pPr>
+        <w:ind w:left="2727" w:hanging="360"/>
+      </w:pPr>
+      <w:rPr>
+        <w:rFonts w:ascii="Wingdings" w:hAnsi="Wingdings" w:hint="default"/>
+      </w:rPr>
+    </w:lvl>
+    <w:lvl w:ilvl="3" w:tplc="04190001" w:tentative="1">
+      <w:start w:val="1"/>
+      <w:numFmt w:val="bullet"/>
+      <w:lvlText w:val=""/>
+      <w:lvlJc w:val="left"/>
+      <w:pPr>
+        <w:ind w:left="3447" w:hanging="360"/>
+      </w:pPr>
+      <w:rPr>
+        <w:rFonts w:ascii="Symbol" w:hAnsi="Symbol" w:hint="default"/>
+      </w:rPr>
+    </w:lvl>
+    <w:lvl w:ilvl="4" w:tplc="04190003" w:tentative="1">
+      <w:start w:val="1"/>
+      <w:numFmt w:val="bullet"/>
+      <w:lvlText w:val="o"/>
+      <w:lvlJc w:val="left"/>
+      <w:pPr>
+        <w:ind w:left="4167" w:hanging="360"/>
+      </w:pPr>
+      <w:rPr>
+        <w:rFonts w:ascii="Courier New" w:hAnsi="Courier New" w:cs="Courier New" w:hint="default"/>
+      </w:rPr>
+    </w:lvl>
+    <w:lvl w:ilvl="5" w:tplc="04190005" w:tentative="1">
+      <w:start w:val="1"/>
+      <w:numFmt w:val="bullet"/>
+      <w:lvlText w:val=""/>
+      <w:lvlJc w:val="left"/>
+      <w:pPr>
+        <w:ind w:left="4887" w:hanging="360"/>
+      </w:pPr>
+      <w:rPr>
+        <w:rFonts w:ascii="Wingdings" w:hAnsi="Wingdings" w:hint="default"/>
+      </w:rPr>
+    </w:lvl>
+    <w:lvl w:ilvl="6" w:tplc="04190001" w:tentative="1">
+      <w:start w:val="1"/>
+      <w:numFmt w:val="bullet"/>
+      <w:lvlText w:val=""/>
+      <w:lvlJc w:val="left"/>
+      <w:pPr>
+        <w:ind w:left="5607" w:hanging="360"/>
+      </w:pPr>
+      <w:rPr>
+        <w:rFonts w:ascii="Symbol" w:hAnsi="Symbol" w:hint="default"/>
+      </w:rPr>
+    </w:lvl>
+    <w:lvl w:ilvl="7" w:tplc="04190003" w:tentative="1">
+      <w:start w:val="1"/>
+      <w:numFmt w:val="bullet"/>
+      <w:lvlText w:val="o"/>
+      <w:lvlJc w:val="left"/>
+      <w:pPr>
+        <w:ind w:left="6327" w:hanging="360"/>
+      </w:pPr>
+      <w:rPr>
+        <w:rFonts w:ascii="Courier New" w:hAnsi="Courier New" w:cs="Courier New" w:hint="default"/>
+      </w:rPr>
+    </w:lvl>
+    <w:lvl w:ilvl="8" w:tplc="04190005" w:tentative="1">
+      <w:start w:val="1"/>
+      <w:numFmt w:val="bullet"/>
+      <w:lvlText w:val=""/>
+      <w:lvlJc w:val="left"/>
+      <w:pPr>
+        <w:ind w:left="7047" w:hanging="360"/>
+      </w:pPr>
+      <w:rPr>
+        <w:rFonts w:ascii="Wingdings" w:hAnsi="Wingdings" w:hint="default"/>
+      </w:rPr>
+    </w:lvl>
+  </w:abstractNum>
+  <w:abstractNum w:abstractNumId="9" w15:restartNumberingAfterBreak="0">
     <w:nsid w:val="4E6B1DDE"/>
     <w:multiLevelType w:val="multilevel"/>
     <w:tmpl w:val="933A7EF4"/>
@@ -3669,7 +4856,7 @@
       </w:pPr>
     </w:lvl>
   </w:abstractNum>
-  <w:abstractNum w:abstractNumId="9" w15:restartNumberingAfterBreak="0">
+  <w:abstractNum w:abstractNumId="10" w15:restartNumberingAfterBreak="0">
     <w:nsid w:val="5E7860FF"/>
     <w:multiLevelType w:val="hybridMultilevel"/>
     <w:tmpl w:val="83C0BAD6"/>
@@ -3771,19 +4958,22 @@
     <w:abstractNumId w:val="3"/>
   </w:num>
   <w:num w:numId="6">
-    <w:abstractNumId w:val="9"/>
+    <w:abstractNumId w:val="10"/>
   </w:num>
   <w:num w:numId="7">
     <w:abstractNumId w:val="1"/>
   </w:num>
   <w:num w:numId="8">
-    <w:abstractNumId w:val="8"/>
+    <w:abstractNumId w:val="9"/>
   </w:num>
   <w:num w:numId="9">
     <w:abstractNumId w:val="2"/>
   </w:num>
   <w:num w:numId="10">
     <w:abstractNumId w:val="6"/>
+  </w:num>
+  <w:num w:numId="11">
+    <w:abstractNumId w:val="8"/>
   </w:num>
 </w:numbering>
 </file>
@@ -4186,9 +5376,9 @@
   <w:style w:type="paragraph" w:default="1" w:styleId="a">
     <w:name w:val="Normal"/>
     <w:qFormat/>
-    <w:rsid w:val="008A6B0F"/>
+    <w:rsid w:val="00D059B8"/>
     <w:pPr>
-      <w:spacing w:line="360" w:lineRule="exact"/>
+      <w:spacing w:line="240" w:lineRule="auto"/>
       <w:ind w:firstLine="567"/>
       <w:jc w:val="both"/>
     </w:pPr>
@@ -4204,7 +5394,7 @@
     <w:link w:val="10"/>
     <w:uiPriority w:val="9"/>
     <w:qFormat/>
-    <w:rsid w:val="00FC7766"/>
+    <w:rsid w:val="0040053F"/>
     <w:pPr>
       <w:keepNext/>
       <w:keepLines/>
@@ -4212,11 +5402,12 @@
         <w:numId w:val="8"/>
       </w:numPr>
       <w:spacing w:before="240" w:after="0"/>
+      <w:jc w:val="center"/>
       <w:outlineLvl w:val="0"/>
     </w:pPr>
     <w:rPr>
       <w:rFonts w:asciiTheme="majorHAnsi" w:eastAsiaTheme="majorEastAsia" w:hAnsiTheme="majorHAnsi" w:cstheme="majorBidi"/>
-      <w:color w:val="2F5496" w:themeColor="accent1" w:themeShade="BF"/>
+      <w:b/>
       <w:sz w:val="32"/>
       <w:szCs w:val="32"/>
     </w:rPr>
@@ -4229,7 +5420,7 @@
     <w:uiPriority w:val="9"/>
     <w:unhideWhenUsed/>
     <w:qFormat/>
-    <w:rsid w:val="004928F4"/>
+    <w:rsid w:val="0040053F"/>
     <w:pPr>
       <w:keepNext/>
       <w:keepLines/>
@@ -4238,12 +5429,12 @@
         <w:numId w:val="8"/>
       </w:numPr>
       <w:spacing w:before="40" w:after="0"/>
+      <w:jc w:val="center"/>
       <w:outlineLvl w:val="1"/>
     </w:pPr>
     <w:rPr>
       <w:rFonts w:asciiTheme="majorHAnsi" w:eastAsiaTheme="majorEastAsia" w:hAnsiTheme="majorHAnsi" w:cstheme="majorBidi"/>
-      <w:color w:val="2F5496" w:themeColor="accent1" w:themeShade="BF"/>
-      <w:sz w:val="26"/>
+      <w:sz w:val="30"/>
       <w:szCs w:val="26"/>
     </w:rPr>
   </w:style>
@@ -4541,10 +5732,10 @@
     <w:basedOn w:val="a0"/>
     <w:link w:val="1"/>
     <w:uiPriority w:val="9"/>
-    <w:rsid w:val="00FC7766"/>
+    <w:rsid w:val="0040053F"/>
     <w:rPr>
       <w:rFonts w:asciiTheme="majorHAnsi" w:eastAsiaTheme="majorEastAsia" w:hAnsiTheme="majorHAnsi" w:cstheme="majorBidi"/>
-      <w:color w:val="2F5496" w:themeColor="accent1" w:themeShade="BF"/>
+      <w:b/>
       <w:sz w:val="32"/>
       <w:szCs w:val="32"/>
     </w:rPr>
@@ -4555,11 +5746,8 @@
     <w:link w:val="12"/>
     <w:qFormat/>
     <w:rsid w:val="00DF7642"/>
-    <w:pPr>
-      <w:jc w:val="center"/>
-    </w:pPr>
     <w:rPr>
-      <w:b/>
+      <w:b w:val="0"/>
       <w:color w:val="000000" w:themeColor="text1"/>
       <w14:textOutline w14:w="0" w14:cap="flat" w14:cmpd="sng" w14:algn="ctr">
         <w14:noFill/>
@@ -4575,7 +5763,7 @@
     <w:rsid w:val="00DF7642"/>
     <w:rPr>
       <w:rFonts w:asciiTheme="majorHAnsi" w:eastAsiaTheme="majorEastAsia" w:hAnsiTheme="majorHAnsi" w:cstheme="majorBidi"/>
-      <w:b/>
+      <w:b w:val="0"/>
       <w:color w:val="000000" w:themeColor="text1"/>
       <w:sz w:val="32"/>
       <w:szCs w:val="32"/>
@@ -4591,11 +5779,10 @@
     <w:basedOn w:val="a0"/>
     <w:link w:val="2"/>
     <w:uiPriority w:val="9"/>
-    <w:rsid w:val="004928F4"/>
+    <w:rsid w:val="0040053F"/>
     <w:rPr>
       <w:rFonts w:asciiTheme="majorHAnsi" w:eastAsiaTheme="majorEastAsia" w:hAnsiTheme="majorHAnsi" w:cstheme="majorBidi"/>
-      <w:color w:val="2F5496" w:themeColor="accent1" w:themeShade="BF"/>
-      <w:sz w:val="26"/>
+      <w:sz w:val="30"/>
       <w:szCs w:val="26"/>
     </w:rPr>
   </w:style>
@@ -4705,11 +5892,8 @@
     <w:link w:val="a7"/>
     <w:qFormat/>
     <w:rsid w:val="004928F4"/>
-    <w:pPr>
-      <w:jc w:val="center"/>
-    </w:pPr>
     <w:rPr>
-      <w:b/>
+      <w:b w:val="0"/>
       <w:color w:val="000000" w:themeColor="text1"/>
       <w14:textOutline w14:w="0" w14:cap="flat" w14:cmpd="sng" w14:algn="ctr">
         <w14:noFill/>
@@ -4724,12 +5908,8 @@
     <w:link w:val="111"/>
     <w:qFormat/>
     <w:rsid w:val="004928F4"/>
-    <w:pPr>
-      <w:jc w:val="center"/>
-    </w:pPr>
     <w:rPr>
       <w:color w:val="000000" w:themeColor="text1"/>
-      <w:sz w:val="30"/>
       <w:szCs w:val="30"/>
       <w14:textOutline w14:w="0" w14:cap="flat" w14:cmpd="sng" w14:algn="ctr">
         <w14:noFill/>
@@ -4745,7 +5925,7 @@
     <w:rsid w:val="004928F4"/>
     <w:rPr>
       <w:rFonts w:asciiTheme="majorHAnsi" w:eastAsiaTheme="majorEastAsia" w:hAnsiTheme="majorHAnsi" w:cstheme="majorBidi"/>
-      <w:b/>
+      <w:b w:val="0"/>
       <w:color w:val="000000" w:themeColor="text1"/>
       <w:sz w:val="32"/>
       <w:szCs w:val="32"/>
@@ -4754,6 +5934,26 @@
         <w14:prstDash w14:val="solid"/>
         <w14:round/>
       </w14:textOutline>
+    </w:rPr>
+  </w:style>
+  <w:style w:type="paragraph" w:styleId="a8">
+    <w:name w:val="caption"/>
+    <w:basedOn w:val="a"/>
+    <w:next w:val="a"/>
+    <w:link w:val="a9"/>
+    <w:uiPriority w:val="35"/>
+    <w:unhideWhenUsed/>
+    <w:qFormat/>
+    <w:rsid w:val="00CC0CED"/>
+    <w:pPr>
+      <w:spacing w:after="200"/>
+    </w:pPr>
+    <w:rPr>
+      <w:i/>
+      <w:iCs/>
+      <w:color w:val="44546A" w:themeColor="text2"/>
+      <w:sz w:val="18"/>
+      <w:szCs w:val="18"/>
     </w:rPr>
   </w:style>
   <w:style w:type="character" w:customStyle="1" w:styleId="111">
@@ -4766,6 +5966,61 @@
       <w:color w:val="000000" w:themeColor="text1"/>
       <w:sz w:val="30"/>
       <w:szCs w:val="30"/>
+      <w14:textOutline w14:w="0" w14:cap="flat" w14:cmpd="sng" w14:algn="ctr">
+        <w14:noFill/>
+        <w14:prstDash w14:val="solid"/>
+        <w14:round/>
+      </w14:textOutline>
+    </w:rPr>
+  </w:style>
+  <w:style w:type="paragraph" w:customStyle="1" w:styleId="aa">
+    <w:name w:val="РисункиТаблицы"/>
+    <w:basedOn w:val="a8"/>
+    <w:link w:val="ab"/>
+    <w:qFormat/>
+    <w:rsid w:val="008A3C17"/>
+    <w:pPr>
+      <w:jc w:val="center"/>
+    </w:pPr>
+    <w:rPr>
+      <w:i w:val="0"/>
+      <w:color w:val="000000" w:themeColor="text1"/>
+      <w:sz w:val="26"/>
+      <w:szCs w:val="26"/>
+      <w14:textOutline w14:w="0" w14:cap="flat" w14:cmpd="sng" w14:algn="ctr">
+        <w14:noFill/>
+        <w14:prstDash w14:val="solid"/>
+        <w14:round/>
+      </w14:textOutline>
+    </w:rPr>
+  </w:style>
+  <w:style w:type="character" w:customStyle="1" w:styleId="a9">
+    <w:name w:val="Название объекта Знак"/>
+    <w:basedOn w:val="a0"/>
+    <w:link w:val="a8"/>
+    <w:uiPriority w:val="35"/>
+    <w:rsid w:val="008A3C17"/>
+    <w:rPr>
+      <w:rFonts w:ascii="Times New Roman" w:hAnsi="Times New Roman"/>
+      <w:i/>
+      <w:iCs/>
+      <w:color w:val="44546A" w:themeColor="text2"/>
+      <w:sz w:val="18"/>
+      <w:szCs w:val="18"/>
+    </w:rPr>
+  </w:style>
+  <w:style w:type="character" w:customStyle="1" w:styleId="ab">
+    <w:name w:val="РисункиТаблицы Знак"/>
+    <w:basedOn w:val="a9"/>
+    <w:link w:val="aa"/>
+    <w:rsid w:val="008A3C17"/>
+    <w:rPr>
+      <w:rFonts w:ascii="Times New Roman" w:hAnsi="Times New Roman"/>
+      <w:i w:val="0"/>
+      <w:iCs/>
+      <w:color w:val="000000" w:themeColor="text1"/>
+      <w:sz w:val="26"/>
+      <w:szCs w:val="26"/>
       <w14:textOutline w14:w="0" w14:cap="flat" w14:cmpd="sng" w14:algn="ctr">
         <w14:noFill/>
         <w14:prstDash w14:val="solid"/>
@@ -5042,7 +6297,7 @@
 </file>
 
 <file path=customXml/itemProps1.xml><?xml version="1.0" encoding="utf-8"?>
-<ds:datastoreItem xmlns:ds="http://schemas.openxmlformats.org/officeDocument/2006/customXml" ds:itemID="{AE9F1B46-D176-48B1-AD10-D0DF10CAFE3C}">
+<ds:datastoreItem xmlns:ds="http://schemas.openxmlformats.org/officeDocument/2006/customXml" ds:itemID="{A6628D36-9D4F-426C-92A8-4D0F910EF0E9}">
   <ds:schemaRefs>
     <ds:schemaRef ds:uri="http://schemas.openxmlformats.org/officeDocument/2006/bibliography"/>
   </ds:schemaRefs>

</xml_diff>

<commit_message>
Almost finished behaviour trees.
</commit_message>
<xml_diff>
--- a/КурсоваяРабота.docx
+++ b/КурсоваяРабота.docx
@@ -2420,7 +2420,13 @@
         <w:t xml:space="preserve">Следует понимать, что почти никто из разработчиков игр не начинает разработку своего творения с абсолютного нуля. Все они используют ту или иную стартовую платформу </w:t>
       </w:r>
       <w:r>
-        <w:t xml:space="preserve">– игровой движок. Игровой движок выполняет базовые функции, необходимые в любой игре: трёхмерный рендеринг, обработка сигнала устройств ввода-вывода, обработка звуков, отрисовка элементов индикации и т. д. Также он предоставляет разработчикам необходимые программные </w:t>
+        <w:rPr>
+          <w:rFonts w:cs="Times New Roman"/>
+        </w:rPr>
+        <w:t>―</w:t>
+      </w:r>
+      <w:r>
+        <w:t xml:space="preserve"> игровой движок. Игровой движок выполняет базовые функции, необходимые в любой игре: трёхмерный рендеринг, обработка сигнала устройств ввода-вывода, обработка звуков, отрисовка элементов индикации и т. д. Также он предоставляет разработчикам необходимые программные </w:t>
       </w:r>
       <w:r>
         <w:t>интерфейсы для</w:t>
@@ -2512,13 +2518,7 @@
         <w:t>Раз</w:t>
       </w:r>
       <w:r>
-        <w:t xml:space="preserve">работка </w:t>
-      </w:r>
-      <w:r>
-        <w:t>полноценного искусственного интеллекта</w:t>
-      </w:r>
-      <w:r>
-        <w:t xml:space="preserve"> зачастую является избыточной в рамках поставленной задачи и обойтись можно куда меньшими силами.</w:t>
+        <w:t>работка полноценного искусственного интеллекта зачастую является избыточной в рамках поставленной задачи и обойтись можно куда меньшими силами.</w:t>
       </w:r>
     </w:p>
     <w:p>
@@ -2547,13 +2547,7 @@
         <w:t xml:space="preserve"> сильно влияет на геймплей, системные требования и бюджет игры, и разработчики балансируют между этими требованиями, стараясь сделать интересный и нетребовательный к ресурсам </w:t>
       </w:r>
       <w:r>
-        <w:t>искусственн</w:t>
-      </w:r>
-      <w:r>
-        <w:t>ый</w:t>
-      </w:r>
-      <w:r>
-        <w:t xml:space="preserve"> интеллект</w:t>
+        <w:t>искусственный интеллект</w:t>
       </w:r>
       <w:r>
         <w:t xml:space="preserve"> </w:t>
@@ -2562,16 +2556,7 @@
         <w:t xml:space="preserve">малой ценой. Поэтому подход к игровому </w:t>
       </w:r>
       <w:r>
-        <w:t>искусственно</w:t>
-      </w:r>
-      <w:r>
-        <w:t>му</w:t>
-      </w:r>
-      <w:r>
-        <w:t xml:space="preserve"> интеллект</w:t>
-      </w:r>
-      <w:r>
-        <w:t>у</w:t>
+        <w:t>искусственному интеллекту</w:t>
       </w:r>
       <w:r>
         <w:t xml:space="preserve"> серьёзно отличается от подхода к традиционному </w:t>
@@ -2620,10 +2605,7 @@
         <w:t>)</w:t>
       </w:r>
       <w:r>
-        <w:t>]</w:t>
-      </w:r>
-      <w:r>
-        <w:t>.</w:t>
+        <w:t>].</w:t>
       </w:r>
       <w:r>
         <w:t xml:space="preserve"> В дальнейшем при упоминании искусственного интеллекта будет пониматься именно имитация интеллекта реального, а не его аналог.</w:t>
@@ -2819,10 +2801,7 @@
         <w:t xml:space="preserve">, </w:t>
       </w:r>
       <w:r>
-        <w:t xml:space="preserve">в которой перед игроком и ИИ ставится одинаковая задача </w:t>
-      </w:r>
-      <w:r>
-        <w:t>—</w:t>
+        <w:t>в которой перед игроком и ИИ ставится одинаковая задача —</w:t>
       </w:r>
       <w:r>
         <w:rPr>
@@ -2924,50 +2903,27 @@
       <w:r>
         <w:t xml:space="preserve">Рисунок </w:t>
       </w:r>
-      <w:r>
-        <w:fldChar w:fldCharType="begin"/>
-      </w:r>
-      <w:r>
-        <w:instrText xml:space="preserve"> STYLEREF 1 \s </w:instrText>
-      </w:r>
-      <w:r>
-        <w:fldChar w:fldCharType="separate"/>
-      </w:r>
-      <w:r>
-        <w:rPr>
-          <w:noProof/>
-        </w:rPr>
-        <w:t>1</w:t>
-      </w:r>
-      <w:r>
-        <w:fldChar w:fldCharType="end"/>
-      </w:r>
+      <w:fldSimple w:instr=" STYLEREF 1 \s ">
+        <w:r>
+          <w:rPr>
+            <w:noProof/>
+          </w:rPr>
+          <w:t>1</w:t>
+        </w:r>
+      </w:fldSimple>
       <w:r>
         <w:t>.</w:t>
       </w:r>
-      <w:r>
-        <w:fldChar w:fldCharType="begin"/>
-      </w:r>
-      <w:r>
-        <w:instrText xml:space="preserve"> SEQ Рисунок \* ARABIC \s 1 </w:instrText>
-      </w:r>
-      <w:r>
-        <w:fldChar w:fldCharType="separate"/>
-      </w:r>
-      <w:r>
-        <w:rPr>
-          <w:noProof/>
-        </w:rPr>
-        <w:t>1</w:t>
-      </w:r>
-      <w:r>
-        <w:fldChar w:fldCharType="end"/>
-      </w:r>
-      <w:r>
-        <w:t xml:space="preserve"> </w:t>
-      </w:r>
-      <w:r>
-        <w:t xml:space="preserve">Интерфейс игры </w:t>
+      <w:fldSimple w:instr=" SEQ Рисунок \* ARABIC \s 1 ">
+        <w:r>
+          <w:rPr>
+            <w:noProof/>
+          </w:rPr>
+          <w:t>1</w:t>
+        </w:r>
+      </w:fldSimple>
+      <w:r>
+        <w:t xml:space="preserve"> Интерфейс игры </w:t>
       </w:r>
       <w:r>
         <w:rPr>
@@ -3058,45 +3014,25 @@
       <w:r>
         <w:t xml:space="preserve">Рисунок </w:t>
       </w:r>
-      <w:r>
-        <w:fldChar w:fldCharType="begin"/>
-      </w:r>
-      <w:r>
-        <w:instrText xml:space="preserve"> STYLEREF 1 \s </w:instrText>
-      </w:r>
-      <w:r>
-        <w:fldChar w:fldCharType="separate"/>
-      </w:r>
-      <w:r>
-        <w:rPr>
-          <w:noProof/>
-        </w:rPr>
-        <w:t>1</w:t>
-      </w:r>
-      <w:r>
-        <w:fldChar w:fldCharType="end"/>
-      </w:r>
+      <w:fldSimple w:instr=" STYLEREF 1 \s ">
+        <w:r>
+          <w:rPr>
+            <w:noProof/>
+          </w:rPr>
+          <w:t>1</w:t>
+        </w:r>
+      </w:fldSimple>
       <w:r>
         <w:t>.</w:t>
       </w:r>
-      <w:r>
-        <w:fldChar w:fldCharType="begin"/>
-      </w:r>
-      <w:r>
-        <w:instrText xml:space="preserve"> SEQ Рисунок \* ARABIC \s 1 </w:instrText>
-      </w:r>
-      <w:r>
-        <w:fldChar w:fldCharType="separate"/>
-      </w:r>
-      <w:r>
-        <w:rPr>
-          <w:noProof/>
-        </w:rPr>
-        <w:t>2</w:t>
-      </w:r>
-      <w:r>
-        <w:fldChar w:fldCharType="end"/>
-      </w:r>
+      <w:fldSimple w:instr=" SEQ Рисунок \* ARABIC \s 1 ">
+        <w:r>
+          <w:rPr>
+            <w:noProof/>
+          </w:rPr>
+          <w:t>2</w:t>
+        </w:r>
+      </w:fldSimple>
       <w:r>
         <w:t xml:space="preserve"> </w:t>
       </w:r>
@@ -3116,7 +3052,7 @@
         <w:t>В приведённой выше блоке-схеме нетрудно видеть, что получение данных о внешней среде (и</w:t>
       </w:r>
       <w:r>
-        <w:t>гра знает где мяч и где платформа, поэтому ИИ обращается к ней за этой информацией.</w:t>
+        <w:t>гра знает где мяч и где платформа, поэтому ИИ обращается к ней за этой информацией</w:t>
       </w:r>
       <w:r>
         <w:t>) и принятие решений происходит в узлах принятия решений, выполнение же решений происходит в конечных узлах.</w:t>
@@ -3142,10 +3078,7 @@
         <w:t>ссылка на источник 3</w:t>
       </w:r>
       <w:r>
-        <w:t>]</w:t>
-      </w:r>
-      <w:r>
-        <w:t>.</w:t>
+        <w:t>].</w:t>
       </w:r>
     </w:p>
     <w:p>
@@ -3278,45 +3211,25 @@
       <w:r>
         <w:t xml:space="preserve">Рисунок </w:t>
       </w:r>
-      <w:r>
-        <w:fldChar w:fldCharType="begin"/>
-      </w:r>
-      <w:r>
-        <w:instrText xml:space="preserve"> STYLEREF 1 \s </w:instrText>
-      </w:r>
-      <w:r>
-        <w:fldChar w:fldCharType="separate"/>
-      </w:r>
-      <w:r>
-        <w:rPr>
-          <w:noProof/>
-        </w:rPr>
-        <w:t>1</w:t>
-      </w:r>
-      <w:r>
-        <w:fldChar w:fldCharType="end"/>
-      </w:r>
+      <w:fldSimple w:instr=" STYLEREF 1 \s ">
+        <w:r>
+          <w:rPr>
+            <w:noProof/>
+          </w:rPr>
+          <w:t>1</w:t>
+        </w:r>
+      </w:fldSimple>
       <w:r>
         <w:t>.</w:t>
       </w:r>
-      <w:r>
-        <w:fldChar w:fldCharType="begin"/>
-      </w:r>
-      <w:r>
-        <w:instrText xml:space="preserve"> SEQ Рисунок \* ARABIC \s 1 </w:instrText>
-      </w:r>
-      <w:r>
-        <w:fldChar w:fldCharType="separate"/>
-      </w:r>
-      <w:r>
-        <w:rPr>
-          <w:noProof/>
-        </w:rPr>
-        <w:t>3</w:t>
-      </w:r>
-      <w:r>
-        <w:fldChar w:fldCharType="end"/>
-      </w:r>
+      <w:fldSimple w:instr=" SEQ Рисунок \* ARABIC \s 1 ">
+        <w:r>
+          <w:rPr>
+            <w:noProof/>
+          </w:rPr>
+          <w:t>3</w:t>
+        </w:r>
+      </w:fldSimple>
       <w:r>
         <w:t xml:space="preserve"> Пример конечного автомата</w:t>
       </w:r>
@@ -3387,45 +3300,25 @@
       <w:r>
         <w:t xml:space="preserve">Рисунок </w:t>
       </w:r>
-      <w:r>
-        <w:fldChar w:fldCharType="begin"/>
-      </w:r>
-      <w:r>
-        <w:instrText xml:space="preserve"> STYLEREF 1 \s </w:instrText>
-      </w:r>
-      <w:r>
-        <w:fldChar w:fldCharType="separate"/>
-      </w:r>
-      <w:r>
-        <w:rPr>
-          <w:noProof/>
-        </w:rPr>
-        <w:t>1</w:t>
-      </w:r>
-      <w:r>
-        <w:fldChar w:fldCharType="end"/>
-      </w:r>
+      <w:fldSimple w:instr=" STYLEREF 1 \s ">
+        <w:r>
+          <w:rPr>
+            <w:noProof/>
+          </w:rPr>
+          <w:t>1</w:t>
+        </w:r>
+      </w:fldSimple>
       <w:r>
         <w:t>.</w:t>
       </w:r>
-      <w:r>
-        <w:fldChar w:fldCharType="begin"/>
-      </w:r>
-      <w:r>
-        <w:instrText xml:space="preserve"> SEQ Рисунок \* ARABIC \s 1 </w:instrText>
-      </w:r>
-      <w:r>
-        <w:fldChar w:fldCharType="separate"/>
-      </w:r>
-      <w:r>
-        <w:rPr>
-          <w:noProof/>
-        </w:rPr>
-        <w:t>4</w:t>
-      </w:r>
-      <w:r>
-        <w:fldChar w:fldCharType="end"/>
-      </w:r>
+      <w:fldSimple w:instr=" SEQ Рисунок \* ARABIC \s 1 ">
+        <w:r>
+          <w:rPr>
+            <w:noProof/>
+          </w:rPr>
+          <w:t>4</w:t>
+        </w:r>
+      </w:fldSimple>
       <w:r>
         <w:t xml:space="preserve"> Игровой агент</w:t>
       </w:r>
@@ -3533,10 +3426,7 @@
         <w:t>ссылка на источник 3</w:t>
       </w:r>
       <w:r>
-        <w:t>]</w:t>
-      </w:r>
-      <w:r>
-        <w:t>.</w:t>
+        <w:t>].</w:t>
       </w:r>
       <w:r>
         <w:t xml:space="preserve"> </w:t>
@@ -3721,45 +3611,25 @@
       <w:r>
         <w:t xml:space="preserve">Рисунок </w:t>
       </w:r>
-      <w:r>
-        <w:fldChar w:fldCharType="begin"/>
-      </w:r>
-      <w:r>
-        <w:instrText xml:space="preserve"> STYLEREF 1 \s </w:instrText>
-      </w:r>
-      <w:r>
-        <w:fldChar w:fldCharType="separate"/>
-      </w:r>
-      <w:r>
-        <w:rPr>
-          <w:noProof/>
-        </w:rPr>
-        <w:t>1</w:t>
-      </w:r>
-      <w:r>
-        <w:fldChar w:fldCharType="end"/>
-      </w:r>
+      <w:fldSimple w:instr=" STYLEREF 1 \s ">
+        <w:r>
+          <w:rPr>
+            <w:noProof/>
+          </w:rPr>
+          <w:t>1</w:t>
+        </w:r>
+      </w:fldSimple>
       <w:r>
         <w:t>.</w:t>
       </w:r>
-      <w:r>
-        <w:fldChar w:fldCharType="begin"/>
-      </w:r>
-      <w:r>
-        <w:instrText xml:space="preserve"> SEQ Рисунок \* ARABIC \s 1 </w:instrText>
-      </w:r>
-      <w:r>
-        <w:fldChar w:fldCharType="separate"/>
-      </w:r>
-      <w:r>
-        <w:rPr>
-          <w:noProof/>
-        </w:rPr>
-        <w:t>5</w:t>
-      </w:r>
-      <w:r>
-        <w:fldChar w:fldCharType="end"/>
-      </w:r>
+      <w:fldSimple w:instr=" SEQ Рисунок \* ARABIC \s 1 ">
+        <w:r>
+          <w:rPr>
+            <w:noProof/>
+          </w:rPr>
+          <w:t>5</w:t>
+        </w:r>
+      </w:fldSimple>
       <w:r>
         <w:t xml:space="preserve"> Верхний уровень иерархического конечного автомата</w:t>
       </w:r>
@@ -3829,64 +3699,323 @@
       <w:r>
         <w:t xml:space="preserve">Рисунок </w:t>
       </w:r>
-      <w:r>
-        <w:fldChar w:fldCharType="begin"/>
-      </w:r>
-      <w:r>
-        <w:instrText xml:space="preserve"> STYLEREF 1 \s </w:instrText>
-      </w:r>
-      <w:r>
-        <w:fldChar w:fldCharType="separate"/>
-      </w:r>
+      <w:fldSimple w:instr=" STYLEREF 1 \s ">
+        <w:r>
+          <w:rPr>
+            <w:noProof/>
+          </w:rPr>
+          <w:t>1</w:t>
+        </w:r>
+      </w:fldSimple>
+      <w:r>
+        <w:t>.</w:t>
+      </w:r>
+      <w:fldSimple w:instr=" SEQ Рисунок \* ARABIC \s 1 ">
+        <w:r>
+          <w:rPr>
+            <w:noProof/>
+          </w:rPr>
+          <w:t>6</w:t>
+        </w:r>
+      </w:fldSimple>
+      <w:r>
+        <w:t xml:space="preserve"> Внутренняя логика состояния атаки</w:t>
+      </w:r>
+    </w:p>
+    <w:p>
+      <w:r>
+        <w:t>В этом примере мы добавили новый тип атаки (атака ближнего боя) и объединили его вместе с состоянием стрельбы в общее состояние атаки, которое и осталось на верхнем уровне иерархии.</w:t>
+      </w:r>
+    </w:p>
+    <w:p>
+      <w:r>
+        <w:lastRenderedPageBreak/>
+        <w:t xml:space="preserve">Таким нехитрым способом возможно минимизировать количество </w:t>
+      </w:r>
+      <w:r>
+        <w:t>дублированных переходов</w:t>
+      </w:r>
+      <w:r>
+        <w:t xml:space="preserve"> в конечных автоматах</w:t>
+      </w:r>
+      <w:r>
+        <w:t>, что значительно улучшает общую расширяемость автомата.</w:t>
+      </w:r>
+    </w:p>
+    <w:p>
+      <w:r>
+        <w:t>Ещё</w:t>
+      </w:r>
+      <w:r>
+        <w:t xml:space="preserve"> </w:t>
+      </w:r>
+      <w:r>
+        <w:t>одним</w:t>
+      </w:r>
+      <w:r>
+        <w:t xml:space="preserve"> достаточно популярным</w:t>
+      </w:r>
+      <w:r>
+        <w:t xml:space="preserve"> методо</w:t>
+      </w:r>
+      <w:r>
+        <w:t>м</w:t>
+      </w:r>
+      <w:r>
+        <w:t xml:space="preserve"> реализации логики</w:t>
+      </w:r>
+      <w:r>
+        <w:t xml:space="preserve"> ИИ</w:t>
+      </w:r>
+      <w:r>
+        <w:t xml:space="preserve"> является дерево поведений (</w:t>
+      </w:r>
+      <w:r>
+        <w:rPr>
+          <w:lang w:val="en-US"/>
+        </w:rPr>
+        <w:t>behavior</w:t>
+      </w:r>
+      <w:r>
+        <w:t xml:space="preserve"> </w:t>
+      </w:r>
+      <w:r>
+        <w:rPr>
+          <w:lang w:val="en-US"/>
+        </w:rPr>
+        <w:t>tree</w:t>
+      </w:r>
+      <w:r>
+        <w:t>)</w:t>
+      </w:r>
+      <w:r>
+        <w:t>.</w:t>
+      </w:r>
+      <w:r>
+        <w:t xml:space="preserve"> </w:t>
+      </w:r>
+      <w:r>
+        <w:t xml:space="preserve">Данный подход стал популярным после успешного его применения в игре </w:t>
+      </w:r>
+      <w:r>
+        <w:rPr>
+          <w:lang w:val="en-US"/>
+        </w:rPr>
+        <w:t>Halo</w:t>
+      </w:r>
+      <w:r>
+        <w:t>.</w:t>
+      </w:r>
+    </w:p>
+    <w:p>
+      <w:r>
+        <w:t xml:space="preserve">В случае дерева поведений логика агента определяется </w:t>
+      </w:r>
+      <w:r>
+        <w:t>специальным графом, который представляет собой дерево (отсюда первая половина названия метода). Структура графа начинается с единственного корневого узла.</w:t>
+      </w:r>
+      <w:r>
+        <w:t xml:space="preserve"> В дереве все узлы можно разделить на три типа (рисунок 1.7):</w:t>
+      </w:r>
+    </w:p>
+    <w:p>
+      <w:pPr>
+        <w:pStyle w:val="a5"/>
+        <w:numPr>
+          <w:ilvl w:val="0"/>
+          <w:numId w:val="12"/>
+        </w:numPr>
+      </w:pPr>
+      <w:r>
+        <w:rPr>
+          <w:lang w:val="en-US"/>
+        </w:rPr>
+        <w:t>Composite</w:t>
+      </w:r>
+      <w:r>
+        <w:t xml:space="preserve">: </w:t>
+      </w:r>
+      <w:r>
+        <w:t>узлы, имеющие два и более дочерних узлов.</w:t>
+      </w:r>
+    </w:p>
+    <w:p>
+      <w:pPr>
+        <w:pStyle w:val="a5"/>
+        <w:numPr>
+          <w:ilvl w:val="0"/>
+          <w:numId w:val="12"/>
+        </w:numPr>
+      </w:pPr>
+      <w:r>
+        <w:rPr>
+          <w:lang w:val="en-US"/>
+        </w:rPr>
+        <w:t>Decorator</w:t>
+      </w:r>
+      <w:r>
+        <w:t>: узлы, имеющие лишь один дочерний узел.</w:t>
+      </w:r>
+    </w:p>
+    <w:p>
+      <w:pPr>
+        <w:pStyle w:val="a5"/>
+        <w:numPr>
+          <w:ilvl w:val="0"/>
+          <w:numId w:val="12"/>
+        </w:numPr>
+      </w:pPr>
+      <w:r>
+        <w:rPr>
+          <w:lang w:val="en-US"/>
+        </w:rPr>
+        <w:t>Leaf</w:t>
+      </w:r>
+      <w:r>
+        <w:t>: узлы на концах дерева, не имеющие дочерних узлов и обозначающие конкретное действие.</w:t>
+      </w:r>
+    </w:p>
+    <w:p>
+      <w:pPr>
+        <w:keepNext/>
+      </w:pPr>
       <w:r>
         <w:rPr>
           <w:noProof/>
         </w:rPr>
-        <w:t>1</w:t>
-      </w:r>
-      <w:r>
-        <w:fldChar w:fldCharType="end"/>
-      </w:r>
+        <w:drawing>
+          <wp:inline distT="0" distB="0" distL="0" distR="0" wp14:anchorId="1337D644" wp14:editId="07307136">
+            <wp:extent cx="5940425" cy="3775710"/>
+            <wp:effectExtent l="0" t="0" r="3175" b="0"/>
+            <wp:docPr id="1" name="Рисунок 1"/>
+            <wp:cNvGraphicFramePr>
+              <a:graphicFrameLocks xmlns:a="http://schemas.openxmlformats.org/drawingml/2006/main" noChangeAspect="1"/>
+            </wp:cNvGraphicFramePr>
+            <a:graphic xmlns:a="http://schemas.openxmlformats.org/drawingml/2006/main">
+              <a:graphicData uri="http://schemas.openxmlformats.org/drawingml/2006/picture">
+                <pic:pic xmlns:pic="http://schemas.openxmlformats.org/drawingml/2006/picture">
+                  <pic:nvPicPr>
+                    <pic:cNvPr id="1" name=""/>
+                    <pic:cNvPicPr/>
+                  </pic:nvPicPr>
+                  <pic:blipFill>
+                    <a:blip r:embed="rId12"/>
+                    <a:stretch>
+                      <a:fillRect/>
+                    </a:stretch>
+                  </pic:blipFill>
+                  <pic:spPr>
+                    <a:xfrm>
+                      <a:off x="0" y="0"/>
+                      <a:ext cx="5940425" cy="3775710"/>
+                    </a:xfrm>
+                    <a:prstGeom prst="rect">
+                      <a:avLst/>
+                    </a:prstGeom>
+                  </pic:spPr>
+                </pic:pic>
+              </a:graphicData>
+            </a:graphic>
+          </wp:inline>
+        </w:drawing>
+      </w:r>
+    </w:p>
+    <w:p>
+      <w:pPr>
+        <w:pStyle w:val="aa"/>
+      </w:pPr>
+      <w:r>
+        <w:t xml:space="preserve">Рисунок </w:t>
+      </w:r>
+      <w:fldSimple w:instr=" STYLEREF 1 \s ">
+        <w:r>
+          <w:rPr>
+            <w:noProof/>
+          </w:rPr>
+          <w:t>1</w:t>
+        </w:r>
+      </w:fldSimple>
       <w:r>
         <w:t>.</w:t>
       </w:r>
-      <w:r>
-        <w:fldChar w:fldCharType="begin"/>
-      </w:r>
-      <w:r>
-        <w:instrText xml:space="preserve"> SEQ Рисунок \* ARABIC \s 1 </w:instrText>
-      </w:r>
-      <w:r>
-        <w:fldChar w:fldCharType="separate"/>
-      </w:r>
-      <w:r>
-        <w:rPr>
-          <w:noProof/>
-        </w:rPr>
-        <w:t>6</w:t>
-      </w:r>
-      <w:r>
-        <w:fldChar w:fldCharType="end"/>
-      </w:r>
-      <w:r>
-        <w:t xml:space="preserve"> Внутренняя логика состояния атаки</w:t>
-      </w:r>
-    </w:p>
-    <w:p>
-      <w:r>
-        <w:t>В этом примере мы добавили новый тип атаки (атака ближнего боя) и объединили его вместе с состоянием стрельбы в общее состояние атаки, которое и осталось на верхнем уровне иерархии.</w:t>
-      </w:r>
-    </w:p>
-    <w:p>
-      <w:r>
-        <w:t xml:space="preserve">Таким нехитрым способом возможно минимизировать количество </w:t>
-      </w:r>
-      <w:r>
-        <w:t>дублированных переходов</w:t>
-      </w:r>
-      <w:r>
-        <w:t xml:space="preserve"> в конечных автоматах.</w:t>
-      </w:r>
+      <w:fldSimple w:instr=" SEQ Рисунок \* ARABIC \s 1 ">
+        <w:r>
+          <w:rPr>
+            <w:noProof/>
+          </w:rPr>
+          <w:t>7</w:t>
+        </w:r>
+      </w:fldSimple>
+      <w:r>
+        <w:t xml:space="preserve"> Структура дерева поведений</w:t>
+      </w:r>
+    </w:p>
+    <w:p>
+      <w:r>
+        <w:t xml:space="preserve">В свою очередь узлы типа </w:t>
+      </w:r>
+      <w:r>
+        <w:rPr>
+          <w:lang w:val="en-US"/>
+        </w:rPr>
+        <w:t>composite</w:t>
+      </w:r>
+      <w:r>
+        <w:t xml:space="preserve"> </w:t>
+      </w:r>
+      <w:r>
+        <w:t>делятся на два подтипа:</w:t>
+      </w:r>
+    </w:p>
+    <w:p>
+      <w:pPr>
+        <w:pStyle w:val="a5"/>
+        <w:numPr>
+          <w:ilvl w:val="0"/>
+          <w:numId w:val="13"/>
+        </w:numPr>
+      </w:pPr>
+      <w:r>
+        <w:rPr>
+          <w:lang w:val="en-US"/>
+        </w:rPr>
+        <w:t>Selector</w:t>
+      </w:r>
+      <w:r>
+        <w:t xml:space="preserve">: </w:t>
+      </w:r>
+      <w:r>
+        <w:t>сигнализирует о том, что только один дочерний узел будет посещён.</w:t>
+      </w:r>
+    </w:p>
+    <w:p>
+      <w:pPr>
+        <w:pStyle w:val="a5"/>
+        <w:numPr>
+          <w:ilvl w:val="0"/>
+          <w:numId w:val="13"/>
+        </w:numPr>
+      </w:pPr>
+      <w:r>
+        <w:rPr>
+          <w:lang w:val="en-US"/>
+        </w:rPr>
+        <w:t>Sequence</w:t>
+      </w:r>
+      <w:r>
+        <w:t>:</w:t>
+      </w:r>
+      <w:r>
+        <w:t xml:space="preserve"> обеспечивает, что</w:t>
+      </w:r>
+      <w:r>
+        <w:t xml:space="preserve"> </w:t>
+      </w:r>
+      <w:r>
+        <w:t>каждый дочерний узел посещается в порядке следования.</w:t>
+      </w:r>
+    </w:p>
+    <w:p>
       <w:bookmarkStart w:id="2" w:name="_GoBack"/>
       <w:bookmarkEnd w:id="2"/>
     </w:p>
@@ -4857,6 +4986,119 @@
     </w:lvl>
   </w:abstractNum>
   <w:abstractNum w:abstractNumId="10" w15:restartNumberingAfterBreak="0">
+    <w:nsid w:val="4E9C04AE"/>
+    <w:multiLevelType w:val="hybridMultilevel"/>
+    <w:tmpl w:val="9078C84E"/>
+    <w:lvl w:ilvl="0" w:tplc="04190001">
+      <w:start w:val="1"/>
+      <w:numFmt w:val="bullet"/>
+      <w:lvlText w:val=""/>
+      <w:lvlJc w:val="left"/>
+      <w:pPr>
+        <w:ind w:left="1287" w:hanging="360"/>
+      </w:pPr>
+      <w:rPr>
+        <w:rFonts w:ascii="Symbol" w:hAnsi="Symbol" w:hint="default"/>
+      </w:rPr>
+    </w:lvl>
+    <w:lvl w:ilvl="1" w:tplc="04190003" w:tentative="1">
+      <w:start w:val="1"/>
+      <w:numFmt w:val="bullet"/>
+      <w:lvlText w:val="o"/>
+      <w:lvlJc w:val="left"/>
+      <w:pPr>
+        <w:ind w:left="2007" w:hanging="360"/>
+      </w:pPr>
+      <w:rPr>
+        <w:rFonts w:ascii="Courier New" w:hAnsi="Courier New" w:cs="Courier New" w:hint="default"/>
+      </w:rPr>
+    </w:lvl>
+    <w:lvl w:ilvl="2" w:tplc="04190005" w:tentative="1">
+      <w:start w:val="1"/>
+      <w:numFmt w:val="bullet"/>
+      <w:lvlText w:val=""/>
+      <w:lvlJc w:val="left"/>
+      <w:pPr>
+        <w:ind w:left="2727" w:hanging="360"/>
+      </w:pPr>
+      <w:rPr>
+        <w:rFonts w:ascii="Wingdings" w:hAnsi="Wingdings" w:hint="default"/>
+      </w:rPr>
+    </w:lvl>
+    <w:lvl w:ilvl="3" w:tplc="04190001" w:tentative="1">
+      <w:start w:val="1"/>
+      <w:numFmt w:val="bullet"/>
+      <w:lvlText w:val=""/>
+      <w:lvlJc w:val="left"/>
+      <w:pPr>
+        <w:ind w:left="3447" w:hanging="360"/>
+      </w:pPr>
+      <w:rPr>
+        <w:rFonts w:ascii="Symbol" w:hAnsi="Symbol" w:hint="default"/>
+      </w:rPr>
+    </w:lvl>
+    <w:lvl w:ilvl="4" w:tplc="04190003" w:tentative="1">
+      <w:start w:val="1"/>
+      <w:numFmt w:val="bullet"/>
+      <w:lvlText w:val="o"/>
+      <w:lvlJc w:val="left"/>
+      <w:pPr>
+        <w:ind w:left="4167" w:hanging="360"/>
+      </w:pPr>
+      <w:rPr>
+        <w:rFonts w:ascii="Courier New" w:hAnsi="Courier New" w:cs="Courier New" w:hint="default"/>
+      </w:rPr>
+    </w:lvl>
+    <w:lvl w:ilvl="5" w:tplc="04190005" w:tentative="1">
+      <w:start w:val="1"/>
+      <w:numFmt w:val="bullet"/>
+      <w:lvlText w:val=""/>
+      <w:lvlJc w:val="left"/>
+      <w:pPr>
+        <w:ind w:left="4887" w:hanging="360"/>
+      </w:pPr>
+      <w:rPr>
+        <w:rFonts w:ascii="Wingdings" w:hAnsi="Wingdings" w:hint="default"/>
+      </w:rPr>
+    </w:lvl>
+    <w:lvl w:ilvl="6" w:tplc="04190001" w:tentative="1">
+      <w:start w:val="1"/>
+      <w:numFmt w:val="bullet"/>
+      <w:lvlText w:val=""/>
+      <w:lvlJc w:val="left"/>
+      <w:pPr>
+        <w:ind w:left="5607" w:hanging="360"/>
+      </w:pPr>
+      <w:rPr>
+        <w:rFonts w:ascii="Symbol" w:hAnsi="Symbol" w:hint="default"/>
+      </w:rPr>
+    </w:lvl>
+    <w:lvl w:ilvl="7" w:tplc="04190003" w:tentative="1">
+      <w:start w:val="1"/>
+      <w:numFmt w:val="bullet"/>
+      <w:lvlText w:val="o"/>
+      <w:lvlJc w:val="left"/>
+      <w:pPr>
+        <w:ind w:left="6327" w:hanging="360"/>
+      </w:pPr>
+      <w:rPr>
+        <w:rFonts w:ascii="Courier New" w:hAnsi="Courier New" w:cs="Courier New" w:hint="default"/>
+      </w:rPr>
+    </w:lvl>
+    <w:lvl w:ilvl="8" w:tplc="04190005" w:tentative="1">
+      <w:start w:val="1"/>
+      <w:numFmt w:val="bullet"/>
+      <w:lvlText w:val=""/>
+      <w:lvlJc w:val="left"/>
+      <w:pPr>
+        <w:ind w:left="7047" w:hanging="360"/>
+      </w:pPr>
+      <w:rPr>
+        <w:rFonts w:ascii="Wingdings" w:hAnsi="Wingdings" w:hint="default"/>
+      </w:rPr>
+    </w:lvl>
+  </w:abstractNum>
+  <w:abstractNum w:abstractNumId="11" w15:restartNumberingAfterBreak="0">
     <w:nsid w:val="5E7860FF"/>
     <w:multiLevelType w:val="hybridMultilevel"/>
     <w:tmpl w:val="83C0BAD6"/>
@@ -4940,6 +5182,119 @@
       <w:pPr>
         <w:ind w:left="7047" w:hanging="180"/>
       </w:pPr>
+    </w:lvl>
+  </w:abstractNum>
+  <w:abstractNum w:abstractNumId="12" w15:restartNumberingAfterBreak="0">
+    <w:nsid w:val="6AD35F48"/>
+    <w:multiLevelType w:val="hybridMultilevel"/>
+    <w:tmpl w:val="319EEEB8"/>
+    <w:lvl w:ilvl="0" w:tplc="04190001">
+      <w:start w:val="1"/>
+      <w:numFmt w:val="bullet"/>
+      <w:lvlText w:val=""/>
+      <w:lvlJc w:val="left"/>
+      <w:pPr>
+        <w:ind w:left="1287" w:hanging="360"/>
+      </w:pPr>
+      <w:rPr>
+        <w:rFonts w:ascii="Symbol" w:hAnsi="Symbol" w:hint="default"/>
+      </w:rPr>
+    </w:lvl>
+    <w:lvl w:ilvl="1" w:tplc="04190003" w:tentative="1">
+      <w:start w:val="1"/>
+      <w:numFmt w:val="bullet"/>
+      <w:lvlText w:val="o"/>
+      <w:lvlJc w:val="left"/>
+      <w:pPr>
+        <w:ind w:left="2007" w:hanging="360"/>
+      </w:pPr>
+      <w:rPr>
+        <w:rFonts w:ascii="Courier New" w:hAnsi="Courier New" w:cs="Courier New" w:hint="default"/>
+      </w:rPr>
+    </w:lvl>
+    <w:lvl w:ilvl="2" w:tplc="04190005" w:tentative="1">
+      <w:start w:val="1"/>
+      <w:numFmt w:val="bullet"/>
+      <w:lvlText w:val=""/>
+      <w:lvlJc w:val="left"/>
+      <w:pPr>
+        <w:ind w:left="2727" w:hanging="360"/>
+      </w:pPr>
+      <w:rPr>
+        <w:rFonts w:ascii="Wingdings" w:hAnsi="Wingdings" w:hint="default"/>
+      </w:rPr>
+    </w:lvl>
+    <w:lvl w:ilvl="3" w:tplc="04190001" w:tentative="1">
+      <w:start w:val="1"/>
+      <w:numFmt w:val="bullet"/>
+      <w:lvlText w:val=""/>
+      <w:lvlJc w:val="left"/>
+      <w:pPr>
+        <w:ind w:left="3447" w:hanging="360"/>
+      </w:pPr>
+      <w:rPr>
+        <w:rFonts w:ascii="Symbol" w:hAnsi="Symbol" w:hint="default"/>
+      </w:rPr>
+    </w:lvl>
+    <w:lvl w:ilvl="4" w:tplc="04190003" w:tentative="1">
+      <w:start w:val="1"/>
+      <w:numFmt w:val="bullet"/>
+      <w:lvlText w:val="o"/>
+      <w:lvlJc w:val="left"/>
+      <w:pPr>
+        <w:ind w:left="4167" w:hanging="360"/>
+      </w:pPr>
+      <w:rPr>
+        <w:rFonts w:ascii="Courier New" w:hAnsi="Courier New" w:cs="Courier New" w:hint="default"/>
+      </w:rPr>
+    </w:lvl>
+    <w:lvl w:ilvl="5" w:tplc="04190005" w:tentative="1">
+      <w:start w:val="1"/>
+      <w:numFmt w:val="bullet"/>
+      <w:lvlText w:val=""/>
+      <w:lvlJc w:val="left"/>
+      <w:pPr>
+        <w:ind w:left="4887" w:hanging="360"/>
+      </w:pPr>
+      <w:rPr>
+        <w:rFonts w:ascii="Wingdings" w:hAnsi="Wingdings" w:hint="default"/>
+      </w:rPr>
+    </w:lvl>
+    <w:lvl w:ilvl="6" w:tplc="04190001" w:tentative="1">
+      <w:start w:val="1"/>
+      <w:numFmt w:val="bullet"/>
+      <w:lvlText w:val=""/>
+      <w:lvlJc w:val="left"/>
+      <w:pPr>
+        <w:ind w:left="5607" w:hanging="360"/>
+      </w:pPr>
+      <w:rPr>
+        <w:rFonts w:ascii="Symbol" w:hAnsi="Symbol" w:hint="default"/>
+      </w:rPr>
+    </w:lvl>
+    <w:lvl w:ilvl="7" w:tplc="04190003" w:tentative="1">
+      <w:start w:val="1"/>
+      <w:numFmt w:val="bullet"/>
+      <w:lvlText w:val="o"/>
+      <w:lvlJc w:val="left"/>
+      <w:pPr>
+        <w:ind w:left="6327" w:hanging="360"/>
+      </w:pPr>
+      <w:rPr>
+        <w:rFonts w:ascii="Courier New" w:hAnsi="Courier New" w:cs="Courier New" w:hint="default"/>
+      </w:rPr>
+    </w:lvl>
+    <w:lvl w:ilvl="8" w:tplc="04190005" w:tentative="1">
+      <w:start w:val="1"/>
+      <w:numFmt w:val="bullet"/>
+      <w:lvlText w:val=""/>
+      <w:lvlJc w:val="left"/>
+      <w:pPr>
+        <w:ind w:left="7047" w:hanging="360"/>
+      </w:pPr>
+      <w:rPr>
+        <w:rFonts w:ascii="Wingdings" w:hAnsi="Wingdings" w:hint="default"/>
+      </w:rPr>
     </w:lvl>
   </w:abstractNum>
   <w:num w:numId="1">
@@ -4958,7 +5313,7 @@
     <w:abstractNumId w:val="3"/>
   </w:num>
   <w:num w:numId="6">
-    <w:abstractNumId w:val="10"/>
+    <w:abstractNumId w:val="11"/>
   </w:num>
   <w:num w:numId="7">
     <w:abstractNumId w:val="1"/>
@@ -4974,6 +5329,12 @@
   </w:num>
   <w:num w:numId="11">
     <w:abstractNumId w:val="8"/>
+  </w:num>
+  <w:num w:numId="12">
+    <w:abstractNumId w:val="10"/>
+  </w:num>
+  <w:num w:numId="13">
+    <w:abstractNumId w:val="12"/>
   </w:num>
 </w:numbering>
 </file>
@@ -6297,7 +6658,7 @@
 </file>
 
 <file path=customXml/itemProps1.xml><?xml version="1.0" encoding="utf-8"?>
-<ds:datastoreItem xmlns:ds="http://schemas.openxmlformats.org/officeDocument/2006/customXml" ds:itemID="{A6628D36-9D4F-426C-92A8-4D0F910EF0E9}">
+<ds:datastoreItem xmlns:ds="http://schemas.openxmlformats.org/officeDocument/2006/customXml" ds:itemID="{A0291B54-D6EE-40DE-8088-E01C7241A563}">
   <ds:schemaRefs>
     <ds:schemaRef ds:uri="http://schemas.openxmlformats.org/officeDocument/2006/bibliography"/>
   </ds:schemaRefs>

</xml_diff>

<commit_message>
Almost finished first part of 2nd chapter. Strategies types are left.
</commit_message>
<xml_diff>
--- a/КурсоваяРабота.docx
+++ b/КурсоваяРабота.docx
@@ -4849,10 +4849,7 @@
         <w:t>источник 4</w:t>
       </w:r>
       <w:r>
-        <w:t>]</w:t>
-      </w:r>
-      <w:r>
-        <w:t>.</w:t>
+        <w:t>].</w:t>
       </w:r>
     </w:p>
     <w:p>
@@ -4883,14 +4880,12 @@
           <w:numId w:val="16"/>
         </w:numPr>
       </w:pPr>
-      <w:proofErr w:type="spellStart"/>
-      <w:r>
-        <w:rPr>
-          <w:lang w:val="en-US"/>
-        </w:rPr>
-        <w:t>rpg</w:t>
-      </w:r>
-      <w:proofErr w:type="spellEnd"/>
+      <w:r>
+        <w:rPr>
+          <w:lang w:val="en-US"/>
+        </w:rPr>
+        <w:t>RPG</w:t>
+      </w:r>
       <w:r>
         <w:rPr>
           <w:lang w:val="en-US"/>
@@ -4910,7 +4905,13 @@
         <w:rPr>
           <w:lang w:val="en-US"/>
         </w:rPr>
-        <w:t>strategy;</w:t>
+        <w:t>simulator</w:t>
+      </w:r>
+      <w:r>
+        <w:rPr>
+          <w:lang w:val="en-US"/>
+        </w:rPr>
+        <w:t>;</w:t>
       </w:r>
     </w:p>
     <w:p>
@@ -4925,27 +4926,47 @@
         <w:rPr>
           <w:lang w:val="en-US"/>
         </w:rPr>
-        <w:t>simulator.</w:t>
-      </w:r>
-    </w:p>
-    <w:p>
-      <w:r>
-        <w:t>Пройдёмся по каждому жанру отдельно.</w:t>
+        <w:t>strategy</w:t>
+      </w:r>
+      <w:r>
+        <w:rPr>
+          <w:lang w:val="en-US"/>
+        </w:rPr>
+        <w:t>.</w:t>
+      </w:r>
+    </w:p>
+    <w:p>
+      <w:r>
+        <w:t xml:space="preserve">Для общего понимания, что из себя представляет каждый из жанров следует более детально разобраться в каждом из них. </w:t>
+      </w:r>
+      <w:r>
+        <w:t>Пройдёмся по каждому</w:t>
+      </w:r>
+      <w:r>
+        <w:t xml:space="preserve"> </w:t>
+      </w:r>
+      <w:r>
+        <w:t>отдельно.</w:t>
       </w:r>
     </w:p>
     <w:p>
       <w:pPr>
         <w:pStyle w:val="ac"/>
       </w:pPr>
+    </w:p>
+    <w:p>
+      <w:pPr>
+        <w:pStyle w:val="ac"/>
+      </w:pPr>
       <w:proofErr w:type="spellStart"/>
       <w:r>
+        <w:lastRenderedPageBreak/>
         <w:t>Action</w:t>
       </w:r>
       <w:proofErr w:type="spellEnd"/>
     </w:p>
     <w:p>
       <w:r>
-        <w:lastRenderedPageBreak/>
         <w:t>Данный жанр игр характеризуется быстротой происходящих на экране пользователя событий, необходимостью наличия быстроты реакции и грамотной оценки времени.</w:t>
       </w:r>
       <w:r>
@@ -4960,7 +4981,25 @@
     </w:p>
     <w:p>
       <w:r>
-        <w:t>Первой подгруппой являются шутеры. Их ещё называют симуляторами стрельбы. Шутеры</w:t>
+        <w:t>Первой подгруппой являются шутеры</w:t>
+      </w:r>
+      <w:r>
+        <w:t xml:space="preserve"> (от английского </w:t>
+      </w:r>
+      <w:r>
+        <w:rPr>
+          <w:lang w:val="en-US"/>
+        </w:rPr>
+        <w:t>shooter</w:t>
+      </w:r>
+      <w:r>
+        <w:t xml:space="preserve">, </w:t>
+      </w:r>
+      <w:r>
+        <w:t>то есть стрелок)</w:t>
+      </w:r>
+      <w:r>
+        <w:t>. Их ещё называют симуляторами стрельбы. Шутеры</w:t>
       </w:r>
       <w:r>
         <w:t xml:space="preserve"> в</w:t>
@@ -5059,13 +5098,7 @@
         <w:rPr>
           <w:lang w:val="en-US"/>
         </w:rPr>
-        <w:t>T</w:t>
-      </w:r>
-      <w:r>
-        <w:rPr>
-          <w:lang w:val="en-US"/>
-        </w:rPr>
-        <w:t>PS</w:t>
+        <w:t>TPS</w:t>
       </w:r>
       <w:r>
         <w:t>, рисунок</w:t>
@@ -5185,7 +5218,7 @@
         <w:fldChar w:fldCharType="end"/>
       </w:r>
       <w:r>
-        <w:t xml:space="preserve"> Шутер с видом от первого лица (</w:t>
+        <w:t xml:space="preserve"> Шутер с видом от первого лица </w:t>
       </w:r>
       <w:r>
         <w:rPr>
@@ -5246,9 +5279,6 @@
           <w:lang w:val="en-US"/>
         </w:rPr>
         <w:t>Dice</w:t>
-      </w:r>
-      <w:r>
-        <w:t>)</w:t>
       </w:r>
     </w:p>
     <w:p>
@@ -5360,7 +5390,7 @@
         <w:t xml:space="preserve"> </w:t>
       </w:r>
       <w:r>
-        <w:t>Шутер с видом от третьего лица (</w:t>
+        <w:t xml:space="preserve">Шутер с видом от третьего лица </w:t>
       </w:r>
       <w:r>
         <w:rPr>
@@ -5411,22 +5441,1623 @@
         <w:t>Entertainment</w:t>
       </w:r>
       <w:proofErr w:type="spellEnd"/>
+    </w:p>
+    <w:p>
+      <w:r>
+        <w:t xml:space="preserve">Главной целью игрока в шутере является задача перестрелять своего оппонента, будь тот </w:t>
+      </w:r>
+      <w:r>
+        <w:t>управляемым ИИ агентом или реальным игроком.</w:t>
+      </w:r>
+    </w:p>
+    <w:p>
+      <w:r>
+        <w:t>Шутеры являются одним из самых популярных игровых жанров, так как сочетают в себе различные элементы, делающими их привлекательными для практически любой аудитории.</w:t>
+      </w:r>
+    </w:p>
+    <w:p>
+      <w:r>
+        <w:t xml:space="preserve">Помимо шутеров в жанр </w:t>
+      </w:r>
+      <w:r>
+        <w:rPr>
+          <w:lang w:val="en-US"/>
+        </w:rPr>
+        <w:t>action</w:t>
+      </w:r>
+      <w:r>
+        <w:t xml:space="preserve"> </w:t>
+      </w:r>
+      <w:r>
+        <w:t xml:space="preserve">также входят и </w:t>
+      </w:r>
+      <w:proofErr w:type="spellStart"/>
+      <w:r>
+        <w:t>файтинги</w:t>
+      </w:r>
+      <w:proofErr w:type="spellEnd"/>
+      <w:r>
+        <w:t xml:space="preserve"> (от английского </w:t>
+      </w:r>
+      <w:r>
+        <w:rPr>
+          <w:lang w:val="en-US"/>
+        </w:rPr>
+        <w:t>fighting</w:t>
+      </w:r>
+      <w:r>
+        <w:t xml:space="preserve">, то есть сражение). Если в шутерах перед игроком стоит задача расправиться с достаточно обширным количеством оппонентов с помощью огнестрельного оружия, то в </w:t>
+      </w:r>
+      <w:proofErr w:type="spellStart"/>
+      <w:r>
+        <w:t>файтингах</w:t>
+      </w:r>
+      <w:proofErr w:type="spellEnd"/>
+      <w:r>
+        <w:t xml:space="preserve"> игроку предстоит сражаться, как правило, с одним, реже несколькими оппонентами в ближнем бою (рисунок 2.3).</w:t>
+      </w:r>
+    </w:p>
+    <w:p>
+      <w:pPr>
+        <w:keepNext/>
+      </w:pPr>
+      <w:r>
+        <w:rPr>
+          <w:noProof/>
+        </w:rPr>
+        <w:lastRenderedPageBreak/>
+        <w:drawing>
+          <wp:inline distT="0" distB="0" distL="0" distR="0" wp14:anchorId="5C98E931" wp14:editId="528107D1">
+            <wp:extent cx="5940425" cy="3341370"/>
+            <wp:effectExtent l="0" t="0" r="3175" b="0"/>
+            <wp:docPr id="6" name="Рисунок 6" descr="Image result for mortal kombat 11"/>
+            <wp:cNvGraphicFramePr>
+              <a:graphicFrameLocks xmlns:a="http://schemas.openxmlformats.org/drawingml/2006/main" noChangeAspect="1"/>
+            </wp:cNvGraphicFramePr>
+            <a:graphic xmlns:a="http://schemas.openxmlformats.org/drawingml/2006/main">
+              <a:graphicData uri="http://schemas.openxmlformats.org/drawingml/2006/picture">
+                <pic:pic xmlns:pic="http://schemas.openxmlformats.org/drawingml/2006/picture">
+                  <pic:nvPicPr>
+                    <pic:cNvPr id="0" name="Picture 1" descr="Image result for mortal kombat 11"/>
+                    <pic:cNvPicPr>
+                      <a:picLocks noChangeAspect="1" noChangeArrowheads="1"/>
+                    </pic:cNvPicPr>
+                  </pic:nvPicPr>
+                  <pic:blipFill>
+                    <a:blip r:embed="rId17">
+                      <a:extLst>
+                        <a:ext uri="{28A0092B-C50C-407E-A947-70E740481C1C}">
+                          <a14:useLocalDpi xmlns:a14="http://schemas.microsoft.com/office/drawing/2010/main" val="0"/>
+                        </a:ext>
+                      </a:extLst>
+                    </a:blip>
+                    <a:srcRect/>
+                    <a:stretch>
+                      <a:fillRect/>
+                    </a:stretch>
+                  </pic:blipFill>
+                  <pic:spPr bwMode="auto">
+                    <a:xfrm>
+                      <a:off x="0" y="0"/>
+                      <a:ext cx="5940425" cy="3341370"/>
+                    </a:xfrm>
+                    <a:prstGeom prst="rect">
+                      <a:avLst/>
+                    </a:prstGeom>
+                    <a:noFill/>
+                    <a:ln>
+                      <a:noFill/>
+                    </a:ln>
+                  </pic:spPr>
+                </pic:pic>
+              </a:graphicData>
+            </a:graphic>
+          </wp:inline>
+        </w:drawing>
+      </w:r>
+    </w:p>
+    <w:p>
+      <w:pPr>
+        <w:pStyle w:val="aa"/>
+      </w:pPr>
+      <w:r>
+        <w:t xml:space="preserve">Рисунок </w:t>
+      </w:r>
+      <w:r>
+        <w:fldChar w:fldCharType="begin"/>
+      </w:r>
+      <w:r>
+        <w:instrText xml:space="preserve"> STYLEREF 1 \s </w:instrText>
+      </w:r>
+      <w:r>
+        <w:fldChar w:fldCharType="separate"/>
+      </w:r>
+      <w:r>
+        <w:rPr>
+          <w:noProof/>
+        </w:rPr>
+        <w:t>2</w:t>
+      </w:r>
+      <w:r>
+        <w:fldChar w:fldCharType="end"/>
+      </w:r>
+      <w:r>
+        <w:t>.</w:t>
+      </w:r>
+      <w:r>
+        <w:fldChar w:fldCharType="begin"/>
+      </w:r>
+      <w:r>
+        <w:instrText xml:space="preserve"> SEQ Рисунок \* ARABIC \s 1 </w:instrText>
+      </w:r>
+      <w:r>
+        <w:fldChar w:fldCharType="separate"/>
+      </w:r>
+      <w:r>
+        <w:rPr>
+          <w:noProof/>
+        </w:rPr>
+        <w:t>3</w:t>
+      </w:r>
+      <w:r>
+        <w:fldChar w:fldCharType="end"/>
+      </w:r>
+      <w:r>
+        <w:t xml:space="preserve"> </w:t>
+      </w:r>
+      <w:r>
+        <w:t xml:space="preserve">Классический пример файтинга </w:t>
+      </w:r>
+      <w:r>
+        <w:rPr>
+          <w:rFonts w:cs="Times New Roman"/>
+        </w:rPr>
+        <w:t>―</w:t>
+      </w:r>
+      <w:r>
+        <w:t xml:space="preserve"> серия игр </w:t>
+      </w:r>
+      <w:r>
+        <w:rPr>
+          <w:lang w:val="en-US"/>
+        </w:rPr>
+        <w:t>Mortal</w:t>
+      </w:r>
+      <w:r>
+        <w:t xml:space="preserve"> </w:t>
+      </w:r>
+      <w:r>
+        <w:rPr>
+          <w:lang w:val="en-US"/>
+        </w:rPr>
+        <w:t>Combat</w:t>
+      </w:r>
+      <w:r>
+        <w:t xml:space="preserve">. </w:t>
+      </w:r>
+      <w:r>
+        <w:t xml:space="preserve">Выше представлен скриншот </w:t>
+      </w:r>
+      <w:r>
+        <w:rPr>
+          <w:lang w:val="en-US"/>
+        </w:rPr>
+        <w:t>Mortal</w:t>
+      </w:r>
+      <w:r>
+        <w:t xml:space="preserve"> </w:t>
+      </w:r>
+      <w:r>
+        <w:rPr>
+          <w:lang w:val="en-US"/>
+        </w:rPr>
+        <w:t>Combat</w:t>
+      </w:r>
+      <w:r>
+        <w:t xml:space="preserve"> 11 от </w:t>
+      </w:r>
+      <w:r>
+        <w:t xml:space="preserve">WB </w:t>
+      </w:r>
+      <w:proofErr w:type="spellStart"/>
+      <w:r>
+        <w:t>Games</w:t>
+      </w:r>
+      <w:proofErr w:type="spellEnd"/>
+      <w:r>
+        <w:t xml:space="preserve">, студия </w:t>
+      </w:r>
+      <w:proofErr w:type="spellStart"/>
+      <w:r>
+        <w:t>NetherRealm</w:t>
+      </w:r>
+      <w:proofErr w:type="spellEnd"/>
+      <w:r>
+        <w:t xml:space="preserve"> </w:t>
+      </w:r>
+      <w:proofErr w:type="spellStart"/>
+      <w:r>
+        <w:t>Studios</w:t>
+      </w:r>
+      <w:proofErr w:type="spellEnd"/>
+    </w:p>
+    <w:p>
+      <w:r>
+        <w:t xml:space="preserve">Ещё одним подтипом жанра </w:t>
+      </w:r>
+      <w:r>
+        <w:rPr>
+          <w:lang w:val="en-US"/>
+        </w:rPr>
+        <w:t>action</w:t>
+      </w:r>
+      <w:r>
+        <w:t xml:space="preserve"> </w:t>
+      </w:r>
+      <w:r>
+        <w:t xml:space="preserve">являются слешеры (от </w:t>
+      </w:r>
+      <w:proofErr w:type="spellStart"/>
+      <w:r>
+        <w:t>англимского</w:t>
+      </w:r>
+      <w:proofErr w:type="spellEnd"/>
+      <w:r>
+        <w:t xml:space="preserve"> </w:t>
+      </w:r>
+      <w:r>
+        <w:rPr>
+          <w:lang w:val="en-US"/>
+        </w:rPr>
+        <w:t>slasher</w:t>
+      </w:r>
       <w:r>
         <w:t>)</w:t>
       </w:r>
-    </w:p>
-    <w:p>
-      <w:r>
-        <w:t xml:space="preserve">Главной целью игрока в шутере является задача перестрелять своего оппонента, будь тот </w:t>
-      </w:r>
-      <w:r>
-        <w:t>управляемым ИИ агентом или реальным игроком.</w:t>
-      </w:r>
-    </w:p>
-    <w:p>
-      <w:r>
-        <w:t>Шутеры являются одним из самых популярных игровых жанров, так как сочетают в себе различные элементы, делающими их привлекательными для практически любой аудитории.</w:t>
-      </w:r>
+      <w:r>
+        <w:t xml:space="preserve">. </w:t>
+      </w:r>
+      <w:proofErr w:type="spellStart"/>
+      <w:r>
+        <w:t>Slasher</w:t>
+      </w:r>
+      <w:proofErr w:type="spellEnd"/>
+      <w:r>
+        <w:t xml:space="preserve"> в переводе с английского языка означает «искромсать», «рубить», что в точности описывает основное действо, совершаемое героем слэшера на протяжении всей игры. Основная задача персонажей игр такого жанра заключается в истреблении огромного количества врагов с помощью холодного клинкового оружия</w:t>
+      </w:r>
+      <w:r>
+        <w:t xml:space="preserve"> </w:t>
+      </w:r>
+      <w:r>
+        <w:t xml:space="preserve">(рисунок 2.4) </w:t>
+      </w:r>
+      <w:r>
+        <w:t>[</w:t>
+      </w:r>
+      <w:r>
+        <w:t>источник 4</w:t>
+      </w:r>
+      <w:r>
+        <w:t>]</w:t>
+      </w:r>
+      <w:r>
+        <w:t>.</w:t>
+      </w:r>
+    </w:p>
+    <w:p>
+      <w:pPr>
+        <w:keepNext/>
+      </w:pPr>
+      <w:r>
+        <w:rPr>
+          <w:noProof/>
+        </w:rPr>
+        <w:drawing>
+          <wp:inline distT="0" distB="0" distL="0" distR="0" wp14:anchorId="4DD99B9F" wp14:editId="564FBFA8">
+            <wp:extent cx="5940425" cy="3341370"/>
+            <wp:effectExtent l="0" t="0" r="3175" b="0"/>
+            <wp:docPr id="7" name="Рисунок 7" descr="Related image"/>
+            <wp:cNvGraphicFramePr>
+              <a:graphicFrameLocks xmlns:a="http://schemas.openxmlformats.org/drawingml/2006/main" noChangeAspect="1"/>
+            </wp:cNvGraphicFramePr>
+            <a:graphic xmlns:a="http://schemas.openxmlformats.org/drawingml/2006/main">
+              <a:graphicData uri="http://schemas.openxmlformats.org/drawingml/2006/picture">
+                <pic:pic xmlns:pic="http://schemas.openxmlformats.org/drawingml/2006/picture">
+                  <pic:nvPicPr>
+                    <pic:cNvPr id="0" name="Picture 3" descr="Related image"/>
+                    <pic:cNvPicPr>
+                      <a:picLocks noChangeAspect="1" noChangeArrowheads="1"/>
+                    </pic:cNvPicPr>
+                  </pic:nvPicPr>
+                  <pic:blipFill>
+                    <a:blip r:embed="rId18">
+                      <a:extLst>
+                        <a:ext uri="{28A0092B-C50C-407E-A947-70E740481C1C}">
+                          <a14:useLocalDpi xmlns:a14="http://schemas.microsoft.com/office/drawing/2010/main" val="0"/>
+                        </a:ext>
+                      </a:extLst>
+                    </a:blip>
+                    <a:srcRect/>
+                    <a:stretch>
+                      <a:fillRect/>
+                    </a:stretch>
+                  </pic:blipFill>
+                  <pic:spPr bwMode="auto">
+                    <a:xfrm>
+                      <a:off x="0" y="0"/>
+                      <a:ext cx="5940425" cy="3341370"/>
+                    </a:xfrm>
+                    <a:prstGeom prst="rect">
+                      <a:avLst/>
+                    </a:prstGeom>
+                    <a:noFill/>
+                    <a:ln>
+                      <a:noFill/>
+                    </a:ln>
+                  </pic:spPr>
+                </pic:pic>
+              </a:graphicData>
+            </a:graphic>
+          </wp:inline>
+        </w:drawing>
+      </w:r>
+    </w:p>
+    <w:p>
+      <w:pPr>
+        <w:pStyle w:val="aa"/>
+        <w:rPr>
+          <w:lang w:val="en-US"/>
+        </w:rPr>
+      </w:pPr>
+      <w:r>
+        <w:t>Рисунок</w:t>
+      </w:r>
+      <w:r>
+        <w:rPr>
+          <w:lang w:val="en-US"/>
+        </w:rPr>
+        <w:t xml:space="preserve"> </w:t>
+      </w:r>
+      <w:r>
+        <w:rPr>
+          <w:lang w:val="en-US"/>
+        </w:rPr>
+        <w:fldChar w:fldCharType="begin"/>
+      </w:r>
+      <w:r>
+        <w:rPr>
+          <w:lang w:val="en-US"/>
+        </w:rPr>
+        <w:instrText xml:space="preserve"> STYLEREF 1 \s </w:instrText>
+      </w:r>
+      <w:r>
+        <w:rPr>
+          <w:lang w:val="en-US"/>
+        </w:rPr>
+        <w:fldChar w:fldCharType="separate"/>
+      </w:r>
+      <w:r>
+        <w:rPr>
+          <w:noProof/>
+          <w:lang w:val="en-US"/>
+        </w:rPr>
+        <w:t>2</w:t>
+      </w:r>
+      <w:r>
+        <w:rPr>
+          <w:lang w:val="en-US"/>
+        </w:rPr>
+        <w:fldChar w:fldCharType="end"/>
+      </w:r>
+      <w:r>
+        <w:rPr>
+          <w:lang w:val="en-US"/>
+        </w:rPr>
+        <w:t>.</w:t>
+      </w:r>
+      <w:r>
+        <w:rPr>
+          <w:lang w:val="en-US"/>
+        </w:rPr>
+        <w:fldChar w:fldCharType="begin"/>
+      </w:r>
+      <w:r>
+        <w:rPr>
+          <w:lang w:val="en-US"/>
+        </w:rPr>
+        <w:instrText xml:space="preserve"> SEQ Рисунок \* ARABIC \s 1 </w:instrText>
+      </w:r>
+      <w:r>
+        <w:rPr>
+          <w:lang w:val="en-US"/>
+        </w:rPr>
+        <w:fldChar w:fldCharType="separate"/>
+      </w:r>
+      <w:r>
+        <w:rPr>
+          <w:noProof/>
+          <w:lang w:val="en-US"/>
+        </w:rPr>
+        <w:t>4</w:t>
+      </w:r>
+      <w:r>
+        <w:rPr>
+          <w:lang w:val="en-US"/>
+        </w:rPr>
+        <w:fldChar w:fldCharType="end"/>
+      </w:r>
+      <w:r>
+        <w:rPr>
+          <w:lang w:val="en-US"/>
+        </w:rPr>
+        <w:t xml:space="preserve"> </w:t>
+      </w:r>
+      <w:r>
+        <w:t>Слешер</w:t>
+      </w:r>
+      <w:r>
+        <w:rPr>
+          <w:lang w:val="en-US"/>
+        </w:rPr>
+        <w:t xml:space="preserve"> </w:t>
+      </w:r>
+      <w:r>
+        <w:rPr>
+          <w:lang w:val="en-US"/>
+        </w:rPr>
+        <w:t>Devil May Cry 5</w:t>
+      </w:r>
+      <w:r>
+        <w:rPr>
+          <w:lang w:val="en-US"/>
+        </w:rPr>
+        <w:t xml:space="preserve"> </w:t>
+      </w:r>
+      <w:r>
+        <w:t>от</w:t>
+      </w:r>
+      <w:r>
+        <w:rPr>
+          <w:lang w:val="en-US"/>
+        </w:rPr>
+        <w:t xml:space="preserve"> </w:t>
+      </w:r>
+      <w:r>
+        <w:rPr>
+          <w:lang w:val="en-US"/>
+        </w:rPr>
+        <w:t>Capcom</w:t>
+      </w:r>
+    </w:p>
+    <w:p>
+      <w:r>
+        <w:lastRenderedPageBreak/>
+        <w:t>Последним</w:t>
+      </w:r>
+      <w:r>
+        <w:t>и</w:t>
+      </w:r>
+      <w:r>
+        <w:t xml:space="preserve"> из основных подтипов жанра </w:t>
+      </w:r>
+      <w:r>
+        <w:rPr>
+          <w:lang w:val="en-US"/>
+        </w:rPr>
+        <w:t>action</w:t>
+      </w:r>
+      <w:r>
+        <w:t xml:space="preserve"> </w:t>
+      </w:r>
+      <w:r>
+        <w:t xml:space="preserve">являются </w:t>
+      </w:r>
+      <w:proofErr w:type="spellStart"/>
+      <w:r>
+        <w:t>платформеры</w:t>
+      </w:r>
+      <w:proofErr w:type="spellEnd"/>
+      <w:r>
+        <w:t xml:space="preserve">. </w:t>
+      </w:r>
+      <w:r>
+        <w:t xml:space="preserve">Из названия вытекает основное отличие данного подтипа </w:t>
+      </w:r>
+      <w:r>
+        <w:rPr>
+          <w:rFonts w:cs="Times New Roman"/>
+        </w:rPr>
+        <w:t>―</w:t>
+      </w:r>
+      <w:r>
+        <w:t xml:space="preserve"> наличие в нём платформ. </w:t>
+      </w:r>
+      <w:r>
+        <w:t>Платформы — это самые разнообразные опоры, вроде островков земли, повешенных в воздухе или этажей дома.</w:t>
+      </w:r>
+      <w:r>
+        <w:t xml:space="preserve"> Цель игрока в </w:t>
+      </w:r>
+      <w:proofErr w:type="spellStart"/>
+      <w:r>
+        <w:t>платформере</w:t>
+      </w:r>
+      <w:proofErr w:type="spellEnd"/>
+      <w:r>
+        <w:t xml:space="preserve"> </w:t>
+      </w:r>
+      <w:r>
+        <w:rPr>
+          <w:rFonts w:cs="Times New Roman"/>
+        </w:rPr>
+        <w:t>―</w:t>
+      </w:r>
+      <w:r>
+        <w:t xml:space="preserve"> добраться от начала уровня в его конец, преодолевая препятствия.</w:t>
+      </w:r>
+      <w:r>
+        <w:t xml:space="preserve"> Как правило, герою </w:t>
+      </w:r>
+      <w:proofErr w:type="spellStart"/>
+      <w:r>
+        <w:t>п</w:t>
+      </w:r>
+      <w:r>
+        <w:t>ла</w:t>
+      </w:r>
+      <w:r>
+        <w:t>т</w:t>
+      </w:r>
+      <w:r>
+        <w:t>ф</w:t>
+      </w:r>
+      <w:r>
+        <w:t>ормера</w:t>
+      </w:r>
+      <w:proofErr w:type="spellEnd"/>
+      <w:r>
+        <w:t xml:space="preserve"> необходимо часто совершать прыжки, чтобы преодолевать пропасти, обрывы, двигаясь от платформы к платформе.</w:t>
+      </w:r>
+      <w:r>
+        <w:t xml:space="preserve"> </w:t>
+      </w:r>
+      <w:r>
+        <w:t>Помимо преодоления препятствий, от игроков нередко требуется уничтожать врагов</w:t>
+      </w:r>
+      <w:r>
+        <w:t xml:space="preserve"> (зачастую наскоком)</w:t>
+      </w:r>
+      <w:r>
+        <w:t xml:space="preserve"> и собирать предметы</w:t>
+      </w:r>
+      <w:r>
+        <w:t xml:space="preserve"> (рисунок 2.5)</w:t>
+      </w:r>
+      <w:r>
+        <w:t xml:space="preserve"> </w:t>
+      </w:r>
+      <w:r>
+        <w:t>[</w:t>
+      </w:r>
+      <w:r>
+        <w:t>источник 4</w:t>
+      </w:r>
+      <w:r>
+        <w:t>]</w:t>
+      </w:r>
+      <w:r>
+        <w:t>.</w:t>
+      </w:r>
+      <w:r>
+        <w:t xml:space="preserve"> </w:t>
+      </w:r>
+    </w:p>
+    <w:p>
+      <w:pPr>
+        <w:keepNext/>
+      </w:pPr>
+      <w:r>
+        <w:rPr>
+          <w:noProof/>
+        </w:rPr>
+        <w:drawing>
+          <wp:inline distT="0" distB="0" distL="0" distR="0" wp14:anchorId="50C5273F" wp14:editId="36590F73">
+            <wp:extent cx="5940425" cy="3258185"/>
+            <wp:effectExtent l="0" t="0" r="3175" b="0"/>
+            <wp:docPr id="9" name="Рисунок 9" descr="Image result for sonic lost world"/>
+            <wp:cNvGraphicFramePr>
+              <a:graphicFrameLocks xmlns:a="http://schemas.openxmlformats.org/drawingml/2006/main" noChangeAspect="1"/>
+            </wp:cNvGraphicFramePr>
+            <a:graphic xmlns:a="http://schemas.openxmlformats.org/drawingml/2006/main">
+              <a:graphicData uri="http://schemas.openxmlformats.org/drawingml/2006/picture">
+                <pic:pic xmlns:pic="http://schemas.openxmlformats.org/drawingml/2006/picture">
+                  <pic:nvPicPr>
+                    <pic:cNvPr id="0" name="Picture 5" descr="Image result for sonic lost world"/>
+                    <pic:cNvPicPr>
+                      <a:picLocks noChangeAspect="1" noChangeArrowheads="1"/>
+                    </pic:cNvPicPr>
+                  </pic:nvPicPr>
+                  <pic:blipFill>
+                    <a:blip r:embed="rId19">
+                      <a:extLst>
+                        <a:ext uri="{28A0092B-C50C-407E-A947-70E740481C1C}">
+                          <a14:useLocalDpi xmlns:a14="http://schemas.microsoft.com/office/drawing/2010/main" val="0"/>
+                        </a:ext>
+                      </a:extLst>
+                    </a:blip>
+                    <a:srcRect/>
+                    <a:stretch>
+                      <a:fillRect/>
+                    </a:stretch>
+                  </pic:blipFill>
+                  <pic:spPr bwMode="auto">
+                    <a:xfrm>
+                      <a:off x="0" y="0"/>
+                      <a:ext cx="5940425" cy="3258185"/>
+                    </a:xfrm>
+                    <a:prstGeom prst="rect">
+                      <a:avLst/>
+                    </a:prstGeom>
+                    <a:noFill/>
+                    <a:ln>
+                      <a:noFill/>
+                    </a:ln>
+                  </pic:spPr>
+                </pic:pic>
+              </a:graphicData>
+            </a:graphic>
+          </wp:inline>
+        </w:drawing>
+      </w:r>
+    </w:p>
+    <w:p>
+      <w:pPr>
+        <w:pStyle w:val="aa"/>
+      </w:pPr>
+      <w:r>
+        <w:t>Рисунок</w:t>
+      </w:r>
+      <w:r>
+        <w:t xml:space="preserve"> </w:t>
+      </w:r>
+      <w:r>
+        <w:fldChar w:fldCharType="begin"/>
+      </w:r>
+      <w:r>
+        <w:instrText xml:space="preserve"> STYLEREF 1 \s </w:instrText>
+      </w:r>
+      <w:r>
+        <w:fldChar w:fldCharType="separate"/>
+      </w:r>
+      <w:r>
+        <w:rPr>
+          <w:noProof/>
+        </w:rPr>
+        <w:t>2</w:t>
+      </w:r>
+      <w:r>
+        <w:fldChar w:fldCharType="end"/>
+      </w:r>
+      <w:r>
+        <w:t>.</w:t>
+      </w:r>
+      <w:r>
+        <w:fldChar w:fldCharType="begin"/>
+      </w:r>
+      <w:r>
+        <w:instrText xml:space="preserve"> SEQ Рисунок \* ARABIC \s 1 </w:instrText>
+      </w:r>
+      <w:r>
+        <w:fldChar w:fldCharType="separate"/>
+      </w:r>
+      <w:r>
+        <w:rPr>
+          <w:noProof/>
+        </w:rPr>
+        <w:t>5</w:t>
+      </w:r>
+      <w:r>
+        <w:fldChar w:fldCharType="end"/>
+      </w:r>
+      <w:r>
+        <w:t xml:space="preserve"> </w:t>
+      </w:r>
+      <w:proofErr w:type="spellStart"/>
+      <w:r>
+        <w:t>Платформер</w:t>
+      </w:r>
+      <w:proofErr w:type="spellEnd"/>
+      <w:r>
+        <w:t xml:space="preserve"> </w:t>
+      </w:r>
+      <w:r>
+        <w:rPr>
+          <w:lang w:val="en-US"/>
+        </w:rPr>
+        <w:t>Sonic</w:t>
+      </w:r>
+      <w:r>
+        <w:t xml:space="preserve"> </w:t>
+      </w:r>
+      <w:r>
+        <w:rPr>
+          <w:lang w:val="en-US"/>
+        </w:rPr>
+        <w:t>Lost</w:t>
+      </w:r>
+      <w:r>
+        <w:t xml:space="preserve"> </w:t>
+      </w:r>
+      <w:r>
+        <w:rPr>
+          <w:lang w:val="en-US"/>
+        </w:rPr>
+        <w:t>World</w:t>
+      </w:r>
+      <w:r>
+        <w:t xml:space="preserve"> </w:t>
+      </w:r>
+      <w:r>
+        <w:t>от</w:t>
+      </w:r>
+      <w:r>
+        <w:t xml:space="preserve"> </w:t>
+      </w:r>
+      <w:r>
+        <w:rPr>
+          <w:lang w:val="en-US"/>
+        </w:rPr>
+        <w:t>Sega</w:t>
+      </w:r>
+      <w:r>
+        <w:t xml:space="preserve"> </w:t>
+      </w:r>
+      <w:r>
+        <w:t>и</w:t>
+      </w:r>
+      <w:r>
+        <w:t xml:space="preserve"> </w:t>
+      </w:r>
+      <w:r>
+        <w:rPr>
+          <w:lang w:val="en-US"/>
+        </w:rPr>
+        <w:t>Nintendo</w:t>
+      </w:r>
+      <w:r>
+        <w:t xml:space="preserve">, </w:t>
+      </w:r>
+      <w:r>
+        <w:t>студии</w:t>
+      </w:r>
+      <w:r>
+        <w:t xml:space="preserve"> </w:t>
+      </w:r>
+      <w:r>
+        <w:rPr>
+          <w:lang w:val="en-US"/>
+        </w:rPr>
+        <w:t>Sonic</w:t>
+      </w:r>
+      <w:r>
+        <w:t xml:space="preserve"> </w:t>
+      </w:r>
+      <w:r>
+        <w:rPr>
+          <w:lang w:val="en-US"/>
+        </w:rPr>
+        <w:t>Team</w:t>
+      </w:r>
+      <w:r>
+        <w:t xml:space="preserve"> </w:t>
+      </w:r>
+      <w:r>
+        <w:t>и</w:t>
+      </w:r>
+      <w:r>
+        <w:t xml:space="preserve"> </w:t>
+      </w:r>
+      <w:r>
+        <w:rPr>
+          <w:lang w:val="en-US"/>
+        </w:rPr>
+        <w:t>Dimps</w:t>
+      </w:r>
+    </w:p>
+    <w:p>
+      <w:pPr>
+        <w:pStyle w:val="ac"/>
+      </w:pPr>
+      <w:r>
+        <w:rPr>
+          <w:lang w:val="en-US"/>
+        </w:rPr>
+        <w:t>RPG</w:t>
+      </w:r>
+    </w:p>
+    <w:p>
+      <w:r>
+        <w:rPr>
+          <w:lang w:val="en-US"/>
+        </w:rPr>
+        <w:t>RPG</w:t>
+      </w:r>
+      <w:r>
+        <w:t xml:space="preserve"> </w:t>
+      </w:r>
+      <w:r>
+        <w:t>или</w:t>
+      </w:r>
+      <w:r>
+        <w:t xml:space="preserve"> </w:t>
+      </w:r>
+      <w:r>
+        <w:rPr>
+          <w:lang w:val="en-US"/>
+        </w:rPr>
+        <w:t>role</w:t>
+      </w:r>
+      <w:r>
+        <w:t xml:space="preserve"> </w:t>
+      </w:r>
+      <w:r>
+        <w:rPr>
+          <w:lang w:val="en-US"/>
+        </w:rPr>
+        <w:t>playing</w:t>
+      </w:r>
+      <w:r>
+        <w:t xml:space="preserve"> </w:t>
+      </w:r>
+      <w:r>
+        <w:rPr>
+          <w:lang w:val="en-US"/>
+        </w:rPr>
+        <w:t>game</w:t>
+      </w:r>
+      <w:r>
+        <w:t xml:space="preserve"> </w:t>
+      </w:r>
+      <w:r>
+        <w:t>жанр</w:t>
+      </w:r>
+      <w:r>
+        <w:t xml:space="preserve"> </w:t>
+      </w:r>
+      <w:r>
+        <w:t>концентрирует внимание</w:t>
+      </w:r>
+      <w:r>
+        <w:t xml:space="preserve"> </w:t>
+      </w:r>
+      <w:r>
+        <w:t>игрока</w:t>
+      </w:r>
+      <w:r>
+        <w:t xml:space="preserve"> </w:t>
+      </w:r>
+      <w:r>
+        <w:t>на сюжете игры и развитии одного или нескольких персонажей в контексте этого сюжета. Игрок выбирает путь развития своего персонажа по мере прохождения сюжета, прокачивая его навыки и умения. Нередко в играх такого жанра игроку даётся возможность повлиять на ход сюжета, давая ему возможность выбора в ключевых точках повествования.</w:t>
+      </w:r>
+      <w:r>
+        <w:t xml:space="preserve"> </w:t>
+      </w:r>
+      <w:r>
+        <w:t xml:space="preserve">Зачастую игры </w:t>
+      </w:r>
+      <w:r>
+        <w:rPr>
+          <w:lang w:val="en-US"/>
+        </w:rPr>
+        <w:t>RPG</w:t>
+      </w:r>
+      <w:r>
+        <w:t>-</w:t>
+      </w:r>
+      <w:r>
+        <w:t xml:space="preserve">жанра имеют признаки других жанров, например, очень распространены </w:t>
+      </w:r>
+      <w:proofErr w:type="spellStart"/>
+      <w:r>
+        <w:t>action</w:t>
+      </w:r>
+      <w:proofErr w:type="spellEnd"/>
+      <w:r>
+        <w:t>-RPG</w:t>
+      </w:r>
+      <w:r>
+        <w:t xml:space="preserve">, сочетающие в себе черты как </w:t>
+      </w:r>
+      <w:r>
+        <w:rPr>
+          <w:lang w:val="en-US"/>
+        </w:rPr>
+        <w:t>RPG</w:t>
+      </w:r>
+      <w:r>
+        <w:t xml:space="preserve">, </w:t>
+      </w:r>
+      <w:r>
+        <w:t xml:space="preserve">так и </w:t>
+      </w:r>
+      <w:r>
+        <w:rPr>
+          <w:lang w:val="en-US"/>
+        </w:rPr>
+        <w:t>action</w:t>
+      </w:r>
+      <w:r>
+        <w:t xml:space="preserve"> (</w:t>
+      </w:r>
+      <w:r>
+        <w:t>рисунок 2.6</w:t>
+      </w:r>
+      <w:r>
+        <w:t>).</w:t>
+      </w:r>
+    </w:p>
+    <w:p>
+      <w:pPr>
+        <w:keepNext/>
+      </w:pPr>
+      <w:r>
+        <w:rPr>
+          <w:noProof/>
+        </w:rPr>
+        <w:lastRenderedPageBreak/>
+        <w:drawing>
+          <wp:inline distT="0" distB="0" distL="0" distR="0" wp14:anchorId="57223A4C" wp14:editId="32EEC3CA">
+            <wp:extent cx="5940425" cy="3341370"/>
+            <wp:effectExtent l="0" t="0" r="3175" b="0"/>
+            <wp:docPr id="10" name="Рисунок 10" descr="Related image"/>
+            <wp:cNvGraphicFramePr>
+              <a:graphicFrameLocks xmlns:a="http://schemas.openxmlformats.org/drawingml/2006/main" noChangeAspect="1"/>
+            </wp:cNvGraphicFramePr>
+            <a:graphic xmlns:a="http://schemas.openxmlformats.org/drawingml/2006/main">
+              <a:graphicData uri="http://schemas.openxmlformats.org/drawingml/2006/picture">
+                <pic:pic xmlns:pic="http://schemas.openxmlformats.org/drawingml/2006/picture">
+                  <pic:nvPicPr>
+                    <pic:cNvPr id="0" name="Picture 7" descr="Related image"/>
+                    <pic:cNvPicPr>
+                      <a:picLocks noChangeAspect="1" noChangeArrowheads="1"/>
+                    </pic:cNvPicPr>
+                  </pic:nvPicPr>
+                  <pic:blipFill>
+                    <a:blip r:embed="rId20" cstate="print">
+                      <a:extLst>
+                        <a:ext uri="{28A0092B-C50C-407E-A947-70E740481C1C}">
+                          <a14:useLocalDpi xmlns:a14="http://schemas.microsoft.com/office/drawing/2010/main" val="0"/>
+                        </a:ext>
+                      </a:extLst>
+                    </a:blip>
+                    <a:srcRect/>
+                    <a:stretch>
+                      <a:fillRect/>
+                    </a:stretch>
+                  </pic:blipFill>
+                  <pic:spPr bwMode="auto">
+                    <a:xfrm>
+                      <a:off x="0" y="0"/>
+                      <a:ext cx="5940425" cy="3341370"/>
+                    </a:xfrm>
+                    <a:prstGeom prst="rect">
+                      <a:avLst/>
+                    </a:prstGeom>
+                    <a:noFill/>
+                    <a:ln>
+                      <a:noFill/>
+                    </a:ln>
+                  </pic:spPr>
+                </pic:pic>
+              </a:graphicData>
+            </a:graphic>
+          </wp:inline>
+        </w:drawing>
+      </w:r>
+    </w:p>
+    <w:p>
+      <w:pPr>
+        <w:pStyle w:val="aa"/>
+        <w:rPr>
+          <w:lang w:val="en-US"/>
+        </w:rPr>
+      </w:pPr>
+      <w:r>
+        <w:t>Рисунок</w:t>
+      </w:r>
+      <w:r>
+        <w:rPr>
+          <w:lang w:val="en-US"/>
+        </w:rPr>
+        <w:t xml:space="preserve"> </w:t>
+      </w:r>
+      <w:r>
+        <w:rPr>
+          <w:lang w:val="en-US"/>
+        </w:rPr>
+        <w:fldChar w:fldCharType="begin"/>
+      </w:r>
+      <w:r>
+        <w:rPr>
+          <w:lang w:val="en-US"/>
+        </w:rPr>
+        <w:instrText xml:space="preserve"> STYLEREF 1 \s </w:instrText>
+      </w:r>
+      <w:r>
+        <w:rPr>
+          <w:lang w:val="en-US"/>
+        </w:rPr>
+        <w:fldChar w:fldCharType="separate"/>
+      </w:r>
+      <w:r>
+        <w:rPr>
+          <w:noProof/>
+          <w:lang w:val="en-US"/>
+        </w:rPr>
+        <w:t>2</w:t>
+      </w:r>
+      <w:r>
+        <w:rPr>
+          <w:lang w:val="en-US"/>
+        </w:rPr>
+        <w:fldChar w:fldCharType="end"/>
+      </w:r>
+      <w:r>
+        <w:rPr>
+          <w:lang w:val="en-US"/>
+        </w:rPr>
+        <w:t>.</w:t>
+      </w:r>
+      <w:r>
+        <w:rPr>
+          <w:lang w:val="en-US"/>
+        </w:rPr>
+        <w:fldChar w:fldCharType="begin"/>
+      </w:r>
+      <w:r>
+        <w:rPr>
+          <w:lang w:val="en-US"/>
+        </w:rPr>
+        <w:instrText xml:space="preserve"> SEQ Рисунок \* ARABIC \s 1 </w:instrText>
+      </w:r>
+      <w:r>
+        <w:rPr>
+          <w:lang w:val="en-US"/>
+        </w:rPr>
+        <w:fldChar w:fldCharType="separate"/>
+      </w:r>
+      <w:r>
+        <w:rPr>
+          <w:noProof/>
+          <w:lang w:val="en-US"/>
+        </w:rPr>
+        <w:t>6</w:t>
+      </w:r>
+      <w:r>
+        <w:rPr>
+          <w:lang w:val="en-US"/>
+        </w:rPr>
+        <w:fldChar w:fldCharType="end"/>
+      </w:r>
+      <w:r>
+        <w:rPr>
+          <w:lang w:val="en-US"/>
+        </w:rPr>
+        <w:t xml:space="preserve"> Action-RPG </w:t>
+      </w:r>
+      <w:r>
+        <w:t>игра</w:t>
+      </w:r>
+      <w:r>
+        <w:rPr>
+          <w:lang w:val="en-US"/>
+        </w:rPr>
+        <w:t xml:space="preserve"> </w:t>
+      </w:r>
+      <w:r>
+        <w:rPr>
+          <w:lang w:val="en-US"/>
+        </w:rPr>
+        <w:t xml:space="preserve">Mass Effect 3 </w:t>
+      </w:r>
+      <w:r>
+        <w:t>от</w:t>
+      </w:r>
+      <w:r>
+        <w:rPr>
+          <w:lang w:val="en-US"/>
+        </w:rPr>
+        <w:t xml:space="preserve"> </w:t>
+      </w:r>
+      <w:r>
+        <w:rPr>
+          <w:lang w:val="en-US"/>
+        </w:rPr>
+        <w:t>Electronic Arts</w:t>
+      </w:r>
+      <w:r>
+        <w:rPr>
+          <w:lang w:val="en-US"/>
+        </w:rPr>
+        <w:t xml:space="preserve">, </w:t>
+      </w:r>
+      <w:r>
+        <w:t>студия</w:t>
+      </w:r>
+      <w:r>
+        <w:rPr>
+          <w:lang w:val="en-US"/>
+        </w:rPr>
+        <w:t xml:space="preserve"> </w:t>
+      </w:r>
+      <w:r>
+        <w:rPr>
+          <w:lang w:val="en-US"/>
+        </w:rPr>
+        <w:t>BioWare</w:t>
+      </w:r>
+    </w:p>
+    <w:p>
+      <w:pPr>
+        <w:pStyle w:val="ac"/>
+      </w:pPr>
+      <w:r>
+        <w:rPr>
+          <w:lang w:val="en-US"/>
+        </w:rPr>
+        <w:t>Simulator</w:t>
+      </w:r>
+    </w:p>
+    <w:p>
+      <w:r>
+        <w:t>Игры жанра «симулятор» симулируют реальность, иначе говоря, пытаются помочь игроку воспроизвести какой-либо реальный опыт</w:t>
+      </w:r>
+      <w:r>
+        <w:t xml:space="preserve"> </w:t>
+      </w:r>
+      <w:r>
+        <w:t>[</w:t>
+      </w:r>
+      <w:r>
+        <w:t>источник 4</w:t>
+      </w:r>
+      <w:r>
+        <w:t>]</w:t>
+      </w:r>
+      <w:r>
+        <w:t>.</w:t>
+      </w:r>
+      <w:r>
+        <w:t xml:space="preserve"> Подкатегорий у симуляторов огромное множество, начиная от симуляторов лётчиков гражданской авиации и заканчивая спортивными и гоночными симуляторами </w:t>
+      </w:r>
+      <w:r>
+        <w:t>(</w:t>
+      </w:r>
+      <w:r>
+        <w:t>рисун</w:t>
+      </w:r>
+      <w:r>
+        <w:t>ок</w:t>
+      </w:r>
+      <w:r>
+        <w:t xml:space="preserve"> 2.7</w:t>
+      </w:r>
+      <w:r>
+        <w:t>)</w:t>
+      </w:r>
+      <w:r>
+        <w:t>.</w:t>
+      </w:r>
+    </w:p>
+    <w:p>
+      <w:pPr>
+        <w:pStyle w:val="aa"/>
+      </w:pPr>
+      <w:r>
+        <w:rPr>
+          <w:noProof/>
+        </w:rPr>
+        <w:drawing>
+          <wp:inline distT="0" distB="0" distL="0" distR="0" wp14:anchorId="5D7E4105" wp14:editId="3D63A28B">
+            <wp:extent cx="5940425" cy="3341370"/>
+            <wp:effectExtent l="0" t="0" r="3175" b="0"/>
+            <wp:docPr id="11" name="Рисунок 11" descr="Image result for fifa 19"/>
+            <wp:cNvGraphicFramePr>
+              <a:graphicFrameLocks xmlns:a="http://schemas.openxmlformats.org/drawingml/2006/main" noChangeAspect="1"/>
+            </wp:cNvGraphicFramePr>
+            <a:graphic xmlns:a="http://schemas.openxmlformats.org/drawingml/2006/main">
+              <a:graphicData uri="http://schemas.openxmlformats.org/drawingml/2006/picture">
+                <pic:pic xmlns:pic="http://schemas.openxmlformats.org/drawingml/2006/picture">
+                  <pic:nvPicPr>
+                    <pic:cNvPr id="0" name="Picture 9" descr="Image result for fifa 19"/>
+                    <pic:cNvPicPr>
+                      <a:picLocks noChangeAspect="1" noChangeArrowheads="1"/>
+                    </pic:cNvPicPr>
+                  </pic:nvPicPr>
+                  <pic:blipFill>
+                    <a:blip r:embed="rId21" cstate="print">
+                      <a:extLst>
+                        <a:ext uri="{28A0092B-C50C-407E-A947-70E740481C1C}">
+                          <a14:useLocalDpi xmlns:a14="http://schemas.microsoft.com/office/drawing/2010/main" val="0"/>
+                        </a:ext>
+                      </a:extLst>
+                    </a:blip>
+                    <a:srcRect/>
+                    <a:stretch>
+                      <a:fillRect/>
+                    </a:stretch>
+                  </pic:blipFill>
+                  <pic:spPr bwMode="auto">
+                    <a:xfrm>
+                      <a:off x="0" y="0"/>
+                      <a:ext cx="5940425" cy="3341370"/>
+                    </a:xfrm>
+                    <a:prstGeom prst="rect">
+                      <a:avLst/>
+                    </a:prstGeom>
+                    <a:noFill/>
+                    <a:ln>
+                      <a:noFill/>
+                    </a:ln>
+                  </pic:spPr>
+                </pic:pic>
+              </a:graphicData>
+            </a:graphic>
+          </wp:inline>
+        </w:drawing>
+      </w:r>
+    </w:p>
+    <w:p>
+      <w:pPr>
+        <w:pStyle w:val="aa"/>
+        <w:tabs>
+          <w:tab w:val="center" w:pos="4961"/>
+          <w:tab w:val="left" w:pos="6165"/>
+        </w:tabs>
+        <w:jc w:val="left"/>
+        <w:rPr>
+          <w:lang w:val="en-US"/>
+        </w:rPr>
+      </w:pPr>
+      <w:r>
+        <w:tab/>
+        <w:t xml:space="preserve">Рисунок </w:t>
+      </w:r>
+      <w:r>
+        <w:fldChar w:fldCharType="begin"/>
+      </w:r>
+      <w:r>
+        <w:instrText xml:space="preserve"> STYLEREF 1 \s </w:instrText>
+      </w:r>
+      <w:r>
+        <w:fldChar w:fldCharType="separate"/>
+      </w:r>
+      <w:r>
+        <w:rPr>
+          <w:noProof/>
+        </w:rPr>
+        <w:t>2</w:t>
+      </w:r>
+      <w:r>
+        <w:fldChar w:fldCharType="end"/>
+      </w:r>
+      <w:r>
+        <w:t>.</w:t>
+      </w:r>
+      <w:r>
+        <w:fldChar w:fldCharType="begin"/>
+      </w:r>
+      <w:r>
+        <w:instrText xml:space="preserve"> SEQ Рисунок \* ARABIC \s 1 </w:instrText>
+      </w:r>
+      <w:r>
+        <w:fldChar w:fldCharType="separate"/>
+      </w:r>
+      <w:r>
+        <w:rPr>
+          <w:noProof/>
+        </w:rPr>
+        <w:t>7</w:t>
+      </w:r>
+      <w:r>
+        <w:fldChar w:fldCharType="end"/>
+      </w:r>
+      <w:r>
+        <w:t xml:space="preserve"> Футбольный симулятор </w:t>
+      </w:r>
+      <w:r>
+        <w:rPr>
+          <w:lang w:val="en-US"/>
+        </w:rPr>
+        <w:t>FIFA</w:t>
+      </w:r>
+      <w:r>
+        <w:t xml:space="preserve"> 19 </w:t>
+      </w:r>
+      <w:r>
+        <w:t xml:space="preserve">от </w:t>
+      </w:r>
+      <w:r>
+        <w:rPr>
+          <w:lang w:val="en-US"/>
+        </w:rPr>
+        <w:t>Electronic</w:t>
+      </w:r>
+      <w:r>
+        <w:t xml:space="preserve"> </w:t>
+      </w:r>
+      <w:r>
+        <w:rPr>
+          <w:lang w:val="en-US"/>
+        </w:rPr>
+        <w:t>Arts</w:t>
+      </w:r>
+    </w:p>
+    <w:p>
+      <w:r>
+        <w:lastRenderedPageBreak/>
+        <w:t>Также существует подкатегория аркадных симуляторов с уменьшенной степенью реализма в угоду более увлекательному игровому опыту (рисунок 2.8).</w:t>
+      </w:r>
+    </w:p>
+    <w:p>
+      <w:pPr>
+        <w:keepNext/>
+      </w:pPr>
+      <w:r>
+        <w:rPr>
+          <w:noProof/>
+        </w:rPr>
+        <w:drawing>
+          <wp:inline distT="0" distB="0" distL="0" distR="0" wp14:anchorId="75C2AF55" wp14:editId="1A8E30F5">
+            <wp:extent cx="5940425" cy="3341370"/>
+            <wp:effectExtent l="0" t="0" r="3175" b="0"/>
+            <wp:docPr id="12" name="Рисунок 12" descr="Image result for need for speed payback"/>
+            <wp:cNvGraphicFramePr>
+              <a:graphicFrameLocks xmlns:a="http://schemas.openxmlformats.org/drawingml/2006/main" noChangeAspect="1"/>
+            </wp:cNvGraphicFramePr>
+            <a:graphic xmlns:a="http://schemas.openxmlformats.org/drawingml/2006/main">
+              <a:graphicData uri="http://schemas.openxmlformats.org/drawingml/2006/picture">
+                <pic:pic xmlns:pic="http://schemas.openxmlformats.org/drawingml/2006/picture">
+                  <pic:nvPicPr>
+                    <pic:cNvPr id="0" name="Picture 11" descr="Image result for need for speed payback"/>
+                    <pic:cNvPicPr>
+                      <a:picLocks noChangeAspect="1" noChangeArrowheads="1"/>
+                    </pic:cNvPicPr>
+                  </pic:nvPicPr>
+                  <pic:blipFill>
+                    <a:blip r:embed="rId22">
+                      <a:extLst>
+                        <a:ext uri="{28A0092B-C50C-407E-A947-70E740481C1C}">
+                          <a14:useLocalDpi xmlns:a14="http://schemas.microsoft.com/office/drawing/2010/main" val="0"/>
+                        </a:ext>
+                      </a:extLst>
+                    </a:blip>
+                    <a:srcRect/>
+                    <a:stretch>
+                      <a:fillRect/>
+                    </a:stretch>
+                  </pic:blipFill>
+                  <pic:spPr bwMode="auto">
+                    <a:xfrm>
+                      <a:off x="0" y="0"/>
+                      <a:ext cx="5940425" cy="3341370"/>
+                    </a:xfrm>
+                    <a:prstGeom prst="rect">
+                      <a:avLst/>
+                    </a:prstGeom>
+                    <a:noFill/>
+                    <a:ln>
+                      <a:noFill/>
+                    </a:ln>
+                  </pic:spPr>
+                </pic:pic>
+              </a:graphicData>
+            </a:graphic>
+          </wp:inline>
+        </w:drawing>
+      </w:r>
+    </w:p>
+    <w:p>
+      <w:pPr>
+        <w:pStyle w:val="aa"/>
+      </w:pPr>
+      <w:r>
+        <w:t>Рисунок</w:t>
+      </w:r>
+      <w:r>
+        <w:t xml:space="preserve"> </w:t>
+      </w:r>
+      <w:r>
+        <w:fldChar w:fldCharType="begin"/>
+      </w:r>
+      <w:r>
+        <w:instrText xml:space="preserve"> </w:instrText>
+      </w:r>
+      <w:r>
+        <w:rPr>
+          <w:lang w:val="en-US"/>
+        </w:rPr>
+        <w:instrText>STYLEREF</w:instrText>
+      </w:r>
+      <w:r>
+        <w:instrText xml:space="preserve"> 1 \</w:instrText>
+      </w:r>
+      <w:r>
+        <w:rPr>
+          <w:lang w:val="en-US"/>
+        </w:rPr>
+        <w:instrText>s</w:instrText>
+      </w:r>
+      <w:r>
+        <w:instrText xml:space="preserve"> </w:instrText>
+      </w:r>
+      <w:r>
+        <w:fldChar w:fldCharType="separate"/>
+      </w:r>
+      <w:r>
+        <w:rPr>
+          <w:noProof/>
+        </w:rPr>
+        <w:t>2</w:t>
+      </w:r>
+      <w:r>
+        <w:fldChar w:fldCharType="end"/>
+      </w:r>
+      <w:r>
+        <w:t>.</w:t>
+      </w:r>
+      <w:r>
+        <w:fldChar w:fldCharType="begin"/>
+      </w:r>
+      <w:r>
+        <w:instrText xml:space="preserve"> </w:instrText>
+      </w:r>
+      <w:r>
+        <w:rPr>
+          <w:lang w:val="en-US"/>
+        </w:rPr>
+        <w:instrText>SEQ</w:instrText>
+      </w:r>
+      <w:r>
+        <w:instrText xml:space="preserve"> </w:instrText>
+      </w:r>
+      <w:r>
+        <w:instrText>Рисунок</w:instrText>
+      </w:r>
+      <w:r>
+        <w:instrText xml:space="preserve"> \* </w:instrText>
+      </w:r>
+      <w:r>
+        <w:rPr>
+          <w:lang w:val="en-US"/>
+        </w:rPr>
+        <w:instrText>ARABIC</w:instrText>
+      </w:r>
+      <w:r>
+        <w:instrText xml:space="preserve"> \</w:instrText>
+      </w:r>
+      <w:r>
+        <w:rPr>
+          <w:lang w:val="en-US"/>
+        </w:rPr>
+        <w:instrText>s</w:instrText>
+      </w:r>
+      <w:r>
+        <w:instrText xml:space="preserve"> 1 </w:instrText>
+      </w:r>
+      <w:r>
+        <w:fldChar w:fldCharType="separate"/>
+      </w:r>
+      <w:r>
+        <w:rPr>
+          <w:noProof/>
+        </w:rPr>
+        <w:t>8</w:t>
+      </w:r>
+      <w:r>
+        <w:fldChar w:fldCharType="end"/>
+      </w:r>
+      <w:r>
+        <w:t xml:space="preserve"> </w:t>
+      </w:r>
+      <w:r>
+        <w:t>Аркадный</w:t>
+      </w:r>
+      <w:r>
+        <w:t xml:space="preserve"> </w:t>
+      </w:r>
+      <w:r>
+        <w:t>гоночный</w:t>
+      </w:r>
+      <w:r>
+        <w:t xml:space="preserve"> </w:t>
+      </w:r>
+      <w:r>
+        <w:t>симулятор</w:t>
+      </w:r>
+      <w:r>
+        <w:t xml:space="preserve"> </w:t>
+      </w:r>
+      <w:r>
+        <w:rPr>
+          <w:lang w:val="en-US"/>
+        </w:rPr>
+        <w:t>Need</w:t>
+      </w:r>
+      <w:r>
+        <w:t xml:space="preserve"> </w:t>
+      </w:r>
+      <w:r>
+        <w:rPr>
+          <w:lang w:val="en-US"/>
+        </w:rPr>
+        <w:t>for</w:t>
+      </w:r>
+      <w:r>
+        <w:t xml:space="preserve"> </w:t>
+      </w:r>
+      <w:r>
+        <w:rPr>
+          <w:lang w:val="en-US"/>
+        </w:rPr>
+        <w:t>Speed</w:t>
+      </w:r>
+      <w:r>
+        <w:t xml:space="preserve">: </w:t>
+      </w:r>
+      <w:r>
+        <w:rPr>
+          <w:lang w:val="en-US"/>
+        </w:rPr>
+        <w:t>Payback</w:t>
+      </w:r>
+      <w:r>
+        <w:t xml:space="preserve"> </w:t>
+      </w:r>
+      <w:r>
+        <w:t>от</w:t>
+      </w:r>
+      <w:r>
+        <w:t xml:space="preserve"> </w:t>
+      </w:r>
+      <w:r>
+        <w:rPr>
+          <w:lang w:val="en-US"/>
+        </w:rPr>
+        <w:t>Electronic</w:t>
+      </w:r>
+      <w:r>
+        <w:t xml:space="preserve"> </w:t>
+      </w:r>
+      <w:r>
+        <w:rPr>
+          <w:lang w:val="en-US"/>
+        </w:rPr>
+        <w:t>Arts</w:t>
+      </w:r>
+      <w:r>
+        <w:t xml:space="preserve">, </w:t>
+      </w:r>
+      <w:r>
+        <w:t xml:space="preserve">студия </w:t>
+      </w:r>
+      <w:r>
+        <w:rPr>
+          <w:lang w:val="en-US"/>
+        </w:rPr>
+        <w:t>Ghost</w:t>
+      </w:r>
+      <w:r>
+        <w:t xml:space="preserve"> </w:t>
+      </w:r>
+      <w:r>
+        <w:rPr>
+          <w:lang w:val="en-US"/>
+        </w:rPr>
+        <w:t>Games</w:t>
+      </w:r>
+    </w:p>
+    <w:p>
       <w:bookmarkStart w:id="2" w:name="_GoBack"/>
       <w:bookmarkEnd w:id="2"/>
     </w:p>
@@ -7748,7 +9379,6 @@
   <w:style w:type="character" w:default="1" w:styleId="a0">
     <w:name w:val="Default Paragraph Font"/>
     <w:uiPriority w:val="1"/>
-    <w:semiHidden/>
     <w:unhideWhenUsed/>
   </w:style>
   <w:style w:type="table" w:default="1" w:styleId="a1">
@@ -8182,6 +9812,16 @@
       <w:sz w:val="28"/>
     </w:rPr>
   </w:style>
+  <w:style w:type="character" w:styleId="ae">
+    <w:name w:val="Placeholder Text"/>
+    <w:basedOn w:val="a0"/>
+    <w:uiPriority w:val="99"/>
+    <w:semiHidden/>
+    <w:rsid w:val="007E4155"/>
+    <w:rPr>
+      <w:color w:val="808080"/>
+    </w:rPr>
+  </w:style>
 </w:styles>
 </file>
 
@@ -8451,7 +10091,7 @@
 </file>
 
 <file path=customXml/itemProps1.xml><?xml version="1.0" encoding="utf-8"?>
-<ds:datastoreItem xmlns:ds="http://schemas.openxmlformats.org/officeDocument/2006/customXml" ds:itemID="{A21E6E84-7394-42CE-AA5A-4B6E48ADD6E2}">
+<ds:datastoreItem xmlns:ds="http://schemas.openxmlformats.org/officeDocument/2006/customXml" ds:itemID="{5A0FCE6C-1D87-4BAC-A5DA-51FEFC91BEAE}">
   <ds:schemaRefs>
     <ds:schemaRef ds:uri="http://schemas.openxmlformats.org/officeDocument/2006/bibliography"/>
   </ds:schemaRefs>

</xml_diff>

<commit_message>
Wrote text about turn-based strategies.
</commit_message>
<xml_diff>
--- a/КурсоваяРабота.docx
+++ b/КурсоваяРабота.docx
@@ -5695,38 +5695,33 @@
         <w:t xml:space="preserve"> </w:t>
       </w:r>
       <w:r>
-        <w:t xml:space="preserve">являются слешеры (от </w:t>
+        <w:t>являются слешеры (от англи</w:t>
+      </w:r>
+      <w:r>
+        <w:t>й</w:t>
+      </w:r>
+      <w:r>
+        <w:t xml:space="preserve">ского </w:t>
+      </w:r>
+      <w:r>
+        <w:rPr>
+          <w:lang w:val="en-US"/>
+        </w:rPr>
+        <w:t>slasher</w:t>
+      </w:r>
+      <w:r>
+        <w:t>)</w:t>
+      </w:r>
+      <w:r>
+        <w:t xml:space="preserve">. </w:t>
       </w:r>
       <w:proofErr w:type="spellStart"/>
       <w:r>
-        <w:t>англимского</w:t>
+        <w:t>Slasher</w:t>
       </w:r>
       <w:proofErr w:type="spellEnd"/>
       <w:r>
-        <w:t xml:space="preserve"> </w:t>
-      </w:r>
-      <w:r>
-        <w:rPr>
-          <w:lang w:val="en-US"/>
-        </w:rPr>
-        <w:t>slasher</w:t>
-      </w:r>
-      <w:r>
-        <w:t>)</w:t>
-      </w:r>
-      <w:r>
-        <w:t xml:space="preserve">. </w:t>
-      </w:r>
-      <w:proofErr w:type="spellStart"/>
-      <w:r>
-        <w:t>Slasher</w:t>
-      </w:r>
-      <w:proofErr w:type="spellEnd"/>
-      <w:r>
-        <w:t xml:space="preserve"> в переводе с английского языка означает «искромсать», «рубить», что в точности описывает основное действо, совершаемое героем слэшера на протяжении всей игры. Основная задача персонажей игр такого жанра заключается в истреблении огромного количества врагов с помощью холодного клинкового оружия</w:t>
-      </w:r>
-      <w:r>
-        <w:t xml:space="preserve"> </w:t>
+        <w:t xml:space="preserve"> в переводе с английского языка означает «искромсать», «рубить», что в точности описывает основное действо, совершаемое героем слэшера на протяжении всей игры. Основная задача персонажей игр такого жанра заключается в истреблении огромного количества врагов с помощью холодного клинкового оружия </w:t>
       </w:r>
       <w:r>
         <w:t xml:space="preserve">(рисунок 2.4) </w:t>
@@ -5738,10 +5733,7 @@
         <w:t>источник 4</w:t>
       </w:r>
       <w:r>
-        <w:t>]</w:t>
-      </w:r>
-      <w:r>
-        <w:t>.</w:t>
+        <w:t>].</w:t>
       </w:r>
     </w:p>
     <w:p>
@@ -5899,19 +5891,7 @@
         <w:rPr>
           <w:lang w:val="en-US"/>
         </w:rPr>
-        <w:t xml:space="preserve"> </w:t>
-      </w:r>
-      <w:r>
-        <w:rPr>
-          <w:lang w:val="en-US"/>
-        </w:rPr>
-        <w:t>Devil May Cry 5</w:t>
-      </w:r>
-      <w:r>
-        <w:rPr>
-          <w:lang w:val="en-US"/>
-        </w:rPr>
-        <w:t xml:space="preserve"> </w:t>
+        <w:t xml:space="preserve"> Devil May Cry 5 </w:t>
       </w:r>
       <w:r>
         <w:t>от</w:t>
@@ -6043,10 +6023,7 @@
         <w:t>источник 4</w:t>
       </w:r>
       <w:r>
-        <w:t>]</w:t>
-      </w:r>
-      <w:r>
-        <w:t>.</w:t>
+        <w:t>].</w:t>
       </w:r>
       <w:r>
         <w:t xml:space="preserve"> </w:t>
@@ -6567,19 +6544,7 @@
         <w:rPr>
           <w:lang w:val="en-US"/>
         </w:rPr>
-        <w:t xml:space="preserve"> </w:t>
-      </w:r>
-      <w:r>
-        <w:rPr>
-          <w:lang w:val="en-US"/>
-        </w:rPr>
-        <w:t>Electronic Arts</w:t>
-      </w:r>
-      <w:r>
-        <w:rPr>
-          <w:lang w:val="en-US"/>
-        </w:rPr>
-        <w:t xml:space="preserve">, </w:t>
+        <w:t xml:space="preserve"> Electronic Arts, </w:t>
       </w:r>
       <w:r>
         <w:t>студия</w:t>
@@ -6622,10 +6587,7 @@
         <w:t>источник 4</w:t>
       </w:r>
       <w:r>
-        <w:t>]</w:t>
-      </w:r>
-      <w:r>
-        <w:t>.</w:t>
+        <w:t>].</w:t>
       </w:r>
       <w:r>
         <w:t xml:space="preserve"> Подкатегорий у симуляторов огромное множество, начиная от симуляторов лётчиков гражданской авиации и заканчивая спортивными и гоночными симуляторами </w:t>
@@ -6715,9 +6677,6 @@
           <w:tab w:val="left" w:pos="6165"/>
         </w:tabs>
         <w:jc w:val="left"/>
-        <w:rPr>
-          <w:lang w:val="en-US"/>
-        </w:rPr>
       </w:pPr>
       <w:r>
         <w:tab/>
@@ -6860,6 +6819,9 @@
     <w:p>
       <w:pPr>
         <w:pStyle w:val="aa"/>
+        <w:rPr>
+          <w:lang w:val="en-US"/>
+        </w:rPr>
       </w:pPr>
       <w:r>
         <w:t>Рисунок</w:t>
@@ -6871,25 +6833,7 @@
         <w:fldChar w:fldCharType="begin"/>
       </w:r>
       <w:r>
-        <w:instrText xml:space="preserve"> </w:instrText>
-      </w:r>
-      <w:r>
-        <w:rPr>
-          <w:lang w:val="en-US"/>
-        </w:rPr>
-        <w:instrText>STYLEREF</w:instrText>
-      </w:r>
-      <w:r>
-        <w:instrText xml:space="preserve"> 1 \</w:instrText>
-      </w:r>
-      <w:r>
-        <w:rPr>
-          <w:lang w:val="en-US"/>
-        </w:rPr>
-        <w:instrText>s</w:instrText>
-      </w:r>
-      <w:r>
-        <w:instrText xml:space="preserve"> </w:instrText>
+        <w:instrText xml:space="preserve"> STYLEREF 1 \s </w:instrText>
       </w:r>
       <w:r>
         <w:fldChar w:fldCharType="separate"/>
@@ -6910,40 +6854,7 @@
         <w:fldChar w:fldCharType="begin"/>
       </w:r>
       <w:r>
-        <w:instrText xml:space="preserve"> </w:instrText>
-      </w:r>
-      <w:r>
-        <w:rPr>
-          <w:lang w:val="en-US"/>
-        </w:rPr>
-        <w:instrText>SEQ</w:instrText>
-      </w:r>
-      <w:r>
-        <w:instrText xml:space="preserve"> </w:instrText>
-      </w:r>
-      <w:r>
-        <w:instrText>Рисунок</w:instrText>
-      </w:r>
-      <w:r>
-        <w:instrText xml:space="preserve"> \* </w:instrText>
-      </w:r>
-      <w:r>
-        <w:rPr>
-          <w:lang w:val="en-US"/>
-        </w:rPr>
-        <w:instrText>ARABIC</w:instrText>
-      </w:r>
-      <w:r>
-        <w:instrText xml:space="preserve"> \</w:instrText>
-      </w:r>
-      <w:r>
-        <w:rPr>
-          <w:lang w:val="en-US"/>
-        </w:rPr>
-        <w:instrText>s</w:instrText>
-      </w:r>
-      <w:r>
-        <w:instrText xml:space="preserve"> 1 </w:instrText>
+        <w:instrText xml:space="preserve"> SEQ Рисунок \* ARABIC \s 1 </w:instrText>
       </w:r>
       <w:r>
         <w:fldChar w:fldCharType="separate"/>
@@ -6951,6 +6862,7 @@
       <w:r>
         <w:rPr>
           <w:noProof/>
+          <w:lang w:val="en-US"/>
         </w:rPr>
         <w:t>8</w:t>
       </w:r>
@@ -6958,24 +6870,36 @@
         <w:fldChar w:fldCharType="end"/>
       </w:r>
       <w:r>
+        <w:rPr>
+          <w:lang w:val="en-US"/>
+        </w:rPr>
         <w:t xml:space="preserve"> </w:t>
       </w:r>
       <w:r>
         <w:t>Аркадный</w:t>
       </w:r>
       <w:r>
+        <w:rPr>
+          <w:lang w:val="en-US"/>
+        </w:rPr>
         <w:t xml:space="preserve"> </w:t>
       </w:r>
       <w:r>
         <w:t>гоночный</w:t>
       </w:r>
       <w:r>
+        <w:rPr>
+          <w:lang w:val="en-US"/>
+        </w:rPr>
         <w:t xml:space="preserve"> </w:t>
       </w:r>
       <w:r>
         <w:t>симулятор</w:t>
       </w:r>
       <w:r>
+        <w:rPr>
+          <w:lang w:val="en-US"/>
+        </w:rPr>
         <w:t xml:space="preserve"> </w:t>
       </w:r>
       <w:r>
@@ -6985,6 +6909,9 @@
         <w:t>Need</w:t>
       </w:r>
       <w:r>
+        <w:rPr>
+          <w:lang w:val="en-US"/>
+        </w:rPr>
         <w:t xml:space="preserve"> </w:t>
       </w:r>
       <w:r>
@@ -6994,6 +6921,9 @@
         <w:t>for</w:t>
       </w:r>
       <w:r>
+        <w:rPr>
+          <w:lang w:val="en-US"/>
+        </w:rPr>
         <w:t xml:space="preserve"> </w:t>
       </w:r>
       <w:r>
@@ -7003,6 +6933,9 @@
         <w:t>Speed</w:t>
       </w:r>
       <w:r>
+        <w:rPr>
+          <w:lang w:val="en-US"/>
+        </w:rPr>
         <w:t xml:space="preserve">: </w:t>
       </w:r>
       <w:r>
@@ -7012,12 +6945,18 @@
         <w:t>Payback</w:t>
       </w:r>
       <w:r>
+        <w:rPr>
+          <w:lang w:val="en-US"/>
+        </w:rPr>
         <w:t xml:space="preserve"> </w:t>
       </w:r>
       <w:r>
         <w:t>от</w:t>
       </w:r>
       <w:r>
+        <w:rPr>
+          <w:lang w:val="en-US"/>
+        </w:rPr>
         <w:t xml:space="preserve"> </w:t>
       </w:r>
       <w:r>
@@ -7027,6 +6966,9 @@
         <w:t>Electronic</w:t>
       </w:r>
       <w:r>
+        <w:rPr>
+          <w:lang w:val="en-US"/>
+        </w:rPr>
         <w:t xml:space="preserve"> </w:t>
       </w:r>
       <w:r>
@@ -7036,10 +6978,19 @@
         <w:t>Arts</w:t>
       </w:r>
       <w:r>
+        <w:rPr>
+          <w:lang w:val="en-US"/>
+        </w:rPr>
         <w:t xml:space="preserve">, </w:t>
       </w:r>
       <w:r>
-        <w:t xml:space="preserve">студия </w:t>
+        <w:t>студия</w:t>
+      </w:r>
+      <w:r>
+        <w:rPr>
+          <w:lang w:val="en-US"/>
+        </w:rPr>
+        <w:t xml:space="preserve"> </w:t>
       </w:r>
       <w:r>
         <w:rPr>
@@ -7048,6 +6999,9 @@
         <w:t>Ghost</w:t>
       </w:r>
       <w:r>
+        <w:rPr>
+          <w:lang w:val="en-US"/>
+        </w:rPr>
         <w:t xml:space="preserve"> </w:t>
       </w:r>
       <w:r>
@@ -7058,9 +7012,372 @@
       </w:r>
     </w:p>
     <w:p>
+      <w:pPr>
+        <w:pStyle w:val="ac"/>
+      </w:pPr>
+      <w:r>
+        <w:rPr>
+          <w:lang w:val="en-US"/>
+        </w:rPr>
+        <w:t>Strategy</w:t>
+      </w:r>
+    </w:p>
+    <w:p>
+      <w:r>
+        <w:t>Последним жанром в нашем списке явля</w:t>
+      </w:r>
+      <w:r>
+        <w:t>ю</w:t>
+      </w:r>
+      <w:r>
+        <w:t>тся стратеги</w:t>
+      </w:r>
+      <w:r>
+        <w:t>и</w:t>
+      </w:r>
+      <w:r>
+        <w:t xml:space="preserve">. </w:t>
+      </w:r>
+      <w:r>
+        <w:t>И</w:t>
+      </w:r>
+      <w:r>
+        <w:t>гры данного жанра характеризуются тем, что игроку для достижения цели необходимо применять стратегическое мышление, и оно противопоставляется быстрым действиям и реакцией, которые, как правило, не обязательны для успеха в таких играх</w:t>
+      </w:r>
+      <w:r>
+        <w:t xml:space="preserve"> (однако есть исключения) </w:t>
+      </w:r>
+      <w:r>
+        <w:t>[</w:t>
+      </w:r>
+      <w:r>
+        <w:t>источник 5</w:t>
+      </w:r>
+      <w:r>
+        <w:t>]</w:t>
+      </w:r>
+      <w:r>
+        <w:t>.</w:t>
+      </w:r>
+      <w:r>
+        <w:t xml:space="preserve"> </w:t>
+      </w:r>
+      <w:r>
+        <w:t>Также в стратегических играх игрок, как правило, как бы отстранён от игрового мира и наблюдает со всем со стороны, отдавая приказы подчинённым ему юнитам.</w:t>
+      </w:r>
+    </w:p>
+    <w:p>
+      <w:r>
+        <w:t>Стратегии прежде всего принято классифицировать по ходу времени. По этому признаку выделяют следующие типы стратегий:</w:t>
+      </w:r>
+    </w:p>
+    <w:p>
+      <w:pPr>
+        <w:pStyle w:val="a5"/>
+        <w:numPr>
+          <w:ilvl w:val="0"/>
+          <w:numId w:val="17"/>
+        </w:numPr>
+      </w:pPr>
+      <w:r>
+        <w:t xml:space="preserve">стратегии в реальном времени или </w:t>
+      </w:r>
+      <w:r>
+        <w:rPr>
+          <w:lang w:val="en-US"/>
+        </w:rPr>
+        <w:t>RTS</w:t>
+      </w:r>
+      <w:r>
+        <w:t xml:space="preserve"> (</w:t>
+      </w:r>
+      <w:proofErr w:type="spellStart"/>
+      <w:r>
+        <w:t>Real</w:t>
+      </w:r>
+      <w:proofErr w:type="spellEnd"/>
+      <w:r>
+        <w:t xml:space="preserve"> </w:t>
+      </w:r>
+      <w:proofErr w:type="spellStart"/>
+      <w:r>
+        <w:t>Time</w:t>
+      </w:r>
+      <w:proofErr w:type="spellEnd"/>
+      <w:r>
+        <w:t xml:space="preserve"> </w:t>
+      </w:r>
+      <w:proofErr w:type="spellStart"/>
+      <w:r>
+        <w:t>Strategy</w:t>
+      </w:r>
+      <w:proofErr w:type="spellEnd"/>
+      <w:r>
+        <w:t>);</w:t>
+      </w:r>
+    </w:p>
+    <w:p>
+      <w:pPr>
+        <w:pStyle w:val="a5"/>
+        <w:numPr>
+          <w:ilvl w:val="0"/>
+          <w:numId w:val="17"/>
+        </w:numPr>
+      </w:pPr>
+      <w:r>
+        <w:t>пошаговые стратегии</w:t>
+      </w:r>
+      <w:r>
+        <w:t xml:space="preserve"> или </w:t>
+      </w:r>
+      <w:r>
+        <w:rPr>
+          <w:lang w:val="en-US"/>
+        </w:rPr>
+        <w:t>TBS (</w:t>
+      </w:r>
+      <w:r>
+        <w:rPr>
+          <w:lang w:val="en-US"/>
+        </w:rPr>
+        <w:t>Turn Based Strategy</w:t>
+      </w:r>
+      <w:r>
+        <w:rPr>
+          <w:lang w:val="en-US"/>
+        </w:rPr>
+        <w:t>);</w:t>
+      </w:r>
+    </w:p>
+    <w:p>
+      <w:pPr>
+        <w:pStyle w:val="a5"/>
+        <w:numPr>
+          <w:ilvl w:val="0"/>
+          <w:numId w:val="17"/>
+        </w:numPr>
+      </w:pPr>
+      <w:r>
+        <w:t>гибридные варианты описанных выше типов.</w:t>
+      </w:r>
+    </w:p>
+    <w:p>
+      <w:r>
+        <w:t>Начнём разбор с пошаговых стратегий, так они хронологически появились раньше остальных.</w:t>
+      </w:r>
+    </w:p>
+    <w:p>
+      <w:r>
+        <w:t xml:space="preserve">Пошаговые стратегии — игры, в которых игроки производят свои действия по очереди. Пошаговые стратегии появились раньше RTS и отличаются значительно большим разнообразием. Разделение игрового процесса на ходы отрывает его от реальной жизни и лишает игру динамизма, </w:t>
+      </w:r>
+      <w:r>
+        <w:lastRenderedPageBreak/>
+        <w:t>в результате чего эти игры не так популярны, как стратегии в реальном времени. С другой стороны, в TBS у игрока гораздо больше времени на размышление, во время совершения хода его ничто не торопит, что позволяет уделять больше времени планированию</w:t>
+      </w:r>
+      <w:r>
+        <w:t xml:space="preserve"> </w:t>
+      </w:r>
+      <w:r>
+        <w:t xml:space="preserve">(рисунок </w:t>
+      </w:r>
+      <w:r>
+        <w:rPr>
+          <w:lang w:val="en-US"/>
+        </w:rPr>
+        <w:t>2.9</w:t>
+      </w:r>
+      <w:r>
+        <w:t>)</w:t>
+      </w:r>
+      <w:r>
+        <w:rPr>
+          <w:lang w:val="en-US"/>
+        </w:rPr>
+        <w:t xml:space="preserve"> </w:t>
+      </w:r>
       <w:bookmarkStart w:id="2" w:name="_GoBack"/>
       <w:bookmarkEnd w:id="2"/>
-    </w:p>
+      <w:r>
+        <w:rPr>
+          <w:lang w:val="en-US"/>
+        </w:rPr>
+        <w:t>[</w:t>
+      </w:r>
+      <w:r>
+        <w:t>источник 5</w:t>
+      </w:r>
+      <w:r>
+        <w:rPr>
+          <w:lang w:val="en-US"/>
+        </w:rPr>
+        <w:t>]</w:t>
+      </w:r>
+      <w:r>
+        <w:t>.</w:t>
+      </w:r>
+    </w:p>
+    <w:p>
+      <w:pPr>
+        <w:keepNext/>
+      </w:pPr>
+      <w:r>
+        <w:rPr>
+          <w:noProof/>
+        </w:rPr>
+        <w:drawing>
+          <wp:inline distT="0" distB="0" distL="0" distR="0" wp14:anchorId="013A71A4" wp14:editId="473E2851">
+            <wp:extent cx="5940425" cy="3236595"/>
+            <wp:effectExtent l="0" t="0" r="3175" b="1905"/>
+            <wp:docPr id="18" name="Рисунок 18" descr="Related image"/>
+            <wp:cNvGraphicFramePr>
+              <a:graphicFrameLocks xmlns:a="http://schemas.openxmlformats.org/drawingml/2006/main" noChangeAspect="1"/>
+            </wp:cNvGraphicFramePr>
+            <a:graphic xmlns:a="http://schemas.openxmlformats.org/drawingml/2006/main">
+              <a:graphicData uri="http://schemas.openxmlformats.org/drawingml/2006/picture">
+                <pic:pic xmlns:pic="http://schemas.openxmlformats.org/drawingml/2006/picture">
+                  <pic:nvPicPr>
+                    <pic:cNvPr id="0" name="Picture 1" descr="Related image"/>
+                    <pic:cNvPicPr>
+                      <a:picLocks noChangeAspect="1" noChangeArrowheads="1"/>
+                    </pic:cNvPicPr>
+                  </pic:nvPicPr>
+                  <pic:blipFill>
+                    <a:blip r:embed="rId23">
+                      <a:extLst>
+                        <a:ext uri="{28A0092B-C50C-407E-A947-70E740481C1C}">
+                          <a14:useLocalDpi xmlns:a14="http://schemas.microsoft.com/office/drawing/2010/main" val="0"/>
+                        </a:ext>
+                      </a:extLst>
+                    </a:blip>
+                    <a:srcRect/>
+                    <a:stretch>
+                      <a:fillRect/>
+                    </a:stretch>
+                  </pic:blipFill>
+                  <pic:spPr bwMode="auto">
+                    <a:xfrm>
+                      <a:off x="0" y="0"/>
+                      <a:ext cx="5940425" cy="3236595"/>
+                    </a:xfrm>
+                    <a:prstGeom prst="rect">
+                      <a:avLst/>
+                    </a:prstGeom>
+                    <a:noFill/>
+                    <a:ln>
+                      <a:noFill/>
+                    </a:ln>
+                  </pic:spPr>
+                </pic:pic>
+              </a:graphicData>
+            </a:graphic>
+          </wp:inline>
+        </w:drawing>
+      </w:r>
+    </w:p>
+    <w:p>
+      <w:pPr>
+        <w:pStyle w:val="aa"/>
+      </w:pPr>
+      <w:r>
+        <w:t xml:space="preserve">Рисунок </w:t>
+      </w:r>
+      <w:r>
+        <w:fldChar w:fldCharType="begin"/>
+      </w:r>
+      <w:r>
+        <w:instrText xml:space="preserve"> STYLEREF 1 \s </w:instrText>
+      </w:r>
+      <w:r>
+        <w:fldChar w:fldCharType="separate"/>
+      </w:r>
+      <w:r>
+        <w:rPr>
+          <w:noProof/>
+        </w:rPr>
+        <w:t>2</w:t>
+      </w:r>
+      <w:r>
+        <w:fldChar w:fldCharType="end"/>
+      </w:r>
+      <w:r>
+        <w:t>.</w:t>
+      </w:r>
+      <w:r>
+        <w:fldChar w:fldCharType="begin"/>
+      </w:r>
+      <w:r>
+        <w:instrText xml:space="preserve"> SEQ Рисунок \* ARABIC \s 1 </w:instrText>
+      </w:r>
+      <w:r>
+        <w:fldChar w:fldCharType="separate"/>
+      </w:r>
+      <w:r>
+        <w:rPr>
+          <w:noProof/>
+        </w:rPr>
+        <w:t>9</w:t>
+      </w:r>
+      <w:r>
+        <w:fldChar w:fldCharType="end"/>
+      </w:r>
+      <w:r>
+        <w:t xml:space="preserve"> Пошаговая тактическая стратегия </w:t>
+      </w:r>
+      <w:r>
+        <w:rPr>
+          <w:lang w:val="en-US"/>
+        </w:rPr>
+        <w:t>XCOM</w:t>
+      </w:r>
+      <w:r>
+        <w:t xml:space="preserve"> 2 </w:t>
+      </w:r>
+      <w:r>
+        <w:t xml:space="preserve">от </w:t>
+      </w:r>
+      <w:r>
+        <w:t>2</w:t>
+      </w:r>
+      <w:r>
+        <w:rPr>
+          <w:lang w:val="en-US"/>
+        </w:rPr>
+        <w:t>K</w:t>
+      </w:r>
+      <w:r>
+        <w:t xml:space="preserve"> </w:t>
+      </w:r>
+      <w:r>
+        <w:rPr>
+          <w:lang w:val="en-US"/>
+        </w:rPr>
+        <w:t>Games</w:t>
+      </w:r>
+      <w:r>
+        <w:t xml:space="preserve">, </w:t>
+      </w:r>
+      <w:r>
+        <w:t xml:space="preserve">студия </w:t>
+      </w:r>
+      <w:proofErr w:type="spellStart"/>
+      <w:r>
+        <w:rPr>
+          <w:lang w:val="en-US"/>
+        </w:rPr>
+        <w:t>Firaxis</w:t>
+      </w:r>
+      <w:proofErr w:type="spellEnd"/>
+      <w:r>
+        <w:t xml:space="preserve"> </w:t>
+      </w:r>
+      <w:r>
+        <w:rPr>
+          <w:lang w:val="en-US"/>
+        </w:rPr>
+        <w:t>Games</w:t>
+      </w:r>
+    </w:p>
+    <w:p/>
     <w:sectPr>
       <w:pgSz w:w="11906" w:h="16838"/>
       <w:pgMar w:top="1134" w:right="850" w:bottom="1134" w:left="1701" w:header="708" w:footer="708" w:gutter="0"/>
@@ -8569,6 +8886,119 @@
     <w:nsid w:val="6AD35F48"/>
     <w:multiLevelType w:val="hybridMultilevel"/>
     <w:tmpl w:val="319EEEB8"/>
+    <w:lvl w:ilvl="0" w:tplc="04190001">
+      <w:start w:val="1"/>
+      <w:numFmt w:val="bullet"/>
+      <w:lvlText w:val=""/>
+      <w:lvlJc w:val="left"/>
+      <w:pPr>
+        <w:ind w:left="1287" w:hanging="360"/>
+      </w:pPr>
+      <w:rPr>
+        <w:rFonts w:ascii="Symbol" w:hAnsi="Symbol" w:hint="default"/>
+      </w:rPr>
+    </w:lvl>
+    <w:lvl w:ilvl="1" w:tplc="04190003" w:tentative="1">
+      <w:start w:val="1"/>
+      <w:numFmt w:val="bullet"/>
+      <w:lvlText w:val="o"/>
+      <w:lvlJc w:val="left"/>
+      <w:pPr>
+        <w:ind w:left="2007" w:hanging="360"/>
+      </w:pPr>
+      <w:rPr>
+        <w:rFonts w:ascii="Courier New" w:hAnsi="Courier New" w:cs="Courier New" w:hint="default"/>
+      </w:rPr>
+    </w:lvl>
+    <w:lvl w:ilvl="2" w:tplc="04190005" w:tentative="1">
+      <w:start w:val="1"/>
+      <w:numFmt w:val="bullet"/>
+      <w:lvlText w:val=""/>
+      <w:lvlJc w:val="left"/>
+      <w:pPr>
+        <w:ind w:left="2727" w:hanging="360"/>
+      </w:pPr>
+      <w:rPr>
+        <w:rFonts w:ascii="Wingdings" w:hAnsi="Wingdings" w:hint="default"/>
+      </w:rPr>
+    </w:lvl>
+    <w:lvl w:ilvl="3" w:tplc="04190001" w:tentative="1">
+      <w:start w:val="1"/>
+      <w:numFmt w:val="bullet"/>
+      <w:lvlText w:val=""/>
+      <w:lvlJc w:val="left"/>
+      <w:pPr>
+        <w:ind w:left="3447" w:hanging="360"/>
+      </w:pPr>
+      <w:rPr>
+        <w:rFonts w:ascii="Symbol" w:hAnsi="Symbol" w:hint="default"/>
+      </w:rPr>
+    </w:lvl>
+    <w:lvl w:ilvl="4" w:tplc="04190003" w:tentative="1">
+      <w:start w:val="1"/>
+      <w:numFmt w:val="bullet"/>
+      <w:lvlText w:val="o"/>
+      <w:lvlJc w:val="left"/>
+      <w:pPr>
+        <w:ind w:left="4167" w:hanging="360"/>
+      </w:pPr>
+      <w:rPr>
+        <w:rFonts w:ascii="Courier New" w:hAnsi="Courier New" w:cs="Courier New" w:hint="default"/>
+      </w:rPr>
+    </w:lvl>
+    <w:lvl w:ilvl="5" w:tplc="04190005" w:tentative="1">
+      <w:start w:val="1"/>
+      <w:numFmt w:val="bullet"/>
+      <w:lvlText w:val=""/>
+      <w:lvlJc w:val="left"/>
+      <w:pPr>
+        <w:ind w:left="4887" w:hanging="360"/>
+      </w:pPr>
+      <w:rPr>
+        <w:rFonts w:ascii="Wingdings" w:hAnsi="Wingdings" w:hint="default"/>
+      </w:rPr>
+    </w:lvl>
+    <w:lvl w:ilvl="6" w:tplc="04190001" w:tentative="1">
+      <w:start w:val="1"/>
+      <w:numFmt w:val="bullet"/>
+      <w:lvlText w:val=""/>
+      <w:lvlJc w:val="left"/>
+      <w:pPr>
+        <w:ind w:left="5607" w:hanging="360"/>
+      </w:pPr>
+      <w:rPr>
+        <w:rFonts w:ascii="Symbol" w:hAnsi="Symbol" w:hint="default"/>
+      </w:rPr>
+    </w:lvl>
+    <w:lvl w:ilvl="7" w:tplc="04190003" w:tentative="1">
+      <w:start w:val="1"/>
+      <w:numFmt w:val="bullet"/>
+      <w:lvlText w:val="o"/>
+      <w:lvlJc w:val="left"/>
+      <w:pPr>
+        <w:ind w:left="6327" w:hanging="360"/>
+      </w:pPr>
+      <w:rPr>
+        <w:rFonts w:ascii="Courier New" w:hAnsi="Courier New" w:cs="Courier New" w:hint="default"/>
+      </w:rPr>
+    </w:lvl>
+    <w:lvl w:ilvl="8" w:tplc="04190005" w:tentative="1">
+      <w:start w:val="1"/>
+      <w:numFmt w:val="bullet"/>
+      <w:lvlText w:val=""/>
+      <w:lvlJc w:val="left"/>
+      <w:pPr>
+        <w:ind w:left="7047" w:hanging="360"/>
+      </w:pPr>
+      <w:rPr>
+        <w:rFonts w:ascii="Wingdings" w:hAnsi="Wingdings" w:hint="default"/>
+      </w:rPr>
+    </w:lvl>
+  </w:abstractNum>
+  <w:abstractNum w:abstractNumId="16" w15:restartNumberingAfterBreak="0">
+    <w:nsid w:val="6C3869CE"/>
+    <w:multiLevelType w:val="hybridMultilevel"/>
+    <w:tmpl w:val="9B187AE8"/>
     <w:lvl w:ilvl="0" w:tplc="04190001">
       <w:start w:val="1"/>
       <w:numFmt w:val="bullet"/>
@@ -8725,6 +9155,9 @@
   </w:num>
   <w:num w:numId="16">
     <w:abstractNumId w:val="0"/>
+  </w:num>
+  <w:num w:numId="17">
+    <w:abstractNumId w:val="16"/>
   </w:num>
 </w:numbering>
 </file>
@@ -9379,6 +9812,7 @@
   <w:style w:type="character" w:default="1" w:styleId="a0">
     <w:name w:val="Default Paragraph Font"/>
     <w:uiPriority w:val="1"/>
+    <w:semiHidden/>
     <w:unhideWhenUsed/>
   </w:style>
   <w:style w:type="table" w:default="1" w:styleId="a1">
@@ -10091,7 +10525,7 @@
 </file>
 
 <file path=customXml/itemProps1.xml><?xml version="1.0" encoding="utf-8"?>
-<ds:datastoreItem xmlns:ds="http://schemas.openxmlformats.org/officeDocument/2006/customXml" ds:itemID="{5A0FCE6C-1D87-4BAC-A5DA-51FEFC91BEAE}">
+<ds:datastoreItem xmlns:ds="http://schemas.openxmlformats.org/officeDocument/2006/customXml" ds:itemID="{C43D985E-0FA7-4508-A461-96E5DD1CA551}">
   <ds:schemaRefs>
     <ds:schemaRef ds:uri="http://schemas.openxmlformats.org/officeDocument/2006/bibliography"/>
   </ds:schemaRefs>

</xml_diff>

<commit_message>
Started steering behaviours description.
</commit_message>
<xml_diff>
--- a/КурсоваяРабота.docx
+++ b/КурсоваяРабота.docx
@@ -2930,45 +2930,25 @@
       <w:r>
         <w:t xml:space="preserve">Рисунок </w:t>
       </w:r>
-      <w:r>
-        <w:fldChar w:fldCharType="begin"/>
-      </w:r>
-      <w:r>
-        <w:instrText xml:space="preserve"> STYLEREF 1 \s </w:instrText>
-      </w:r>
-      <w:r>
-        <w:fldChar w:fldCharType="separate"/>
-      </w:r>
-      <w:r>
-        <w:rPr>
-          <w:noProof/>
-        </w:rPr>
-        <w:t>1</w:t>
-      </w:r>
-      <w:r>
-        <w:fldChar w:fldCharType="end"/>
-      </w:r>
+      <w:fldSimple w:instr=" STYLEREF 1 \s ">
+        <w:r>
+          <w:rPr>
+            <w:noProof/>
+          </w:rPr>
+          <w:t>1</w:t>
+        </w:r>
+      </w:fldSimple>
       <w:r>
         <w:t>.</w:t>
       </w:r>
-      <w:r>
-        <w:fldChar w:fldCharType="begin"/>
-      </w:r>
-      <w:r>
-        <w:instrText xml:space="preserve"> SEQ Рисунок \* ARABIC \s 1 </w:instrText>
-      </w:r>
-      <w:r>
-        <w:fldChar w:fldCharType="separate"/>
-      </w:r>
-      <w:r>
-        <w:rPr>
-          <w:noProof/>
-        </w:rPr>
-        <w:t>1</w:t>
-      </w:r>
-      <w:r>
-        <w:fldChar w:fldCharType="end"/>
-      </w:r>
+      <w:fldSimple w:instr=" SEQ Рисунок \* ARABIC \s 1 ">
+        <w:r>
+          <w:rPr>
+            <w:noProof/>
+          </w:rPr>
+          <w:t>1</w:t>
+        </w:r>
+      </w:fldSimple>
       <w:r>
         <w:t xml:space="preserve"> Интерфейс игры </w:t>
       </w:r>
@@ -3061,45 +3041,25 @@
       <w:r>
         <w:t xml:space="preserve">Рисунок </w:t>
       </w:r>
-      <w:r>
-        <w:fldChar w:fldCharType="begin"/>
-      </w:r>
-      <w:r>
-        <w:instrText xml:space="preserve"> STYLEREF 1 \s </w:instrText>
-      </w:r>
-      <w:r>
-        <w:fldChar w:fldCharType="separate"/>
-      </w:r>
-      <w:r>
-        <w:rPr>
-          <w:noProof/>
-        </w:rPr>
-        <w:t>1</w:t>
-      </w:r>
-      <w:r>
-        <w:fldChar w:fldCharType="end"/>
-      </w:r>
+      <w:fldSimple w:instr=" STYLEREF 1 \s ">
+        <w:r>
+          <w:rPr>
+            <w:noProof/>
+          </w:rPr>
+          <w:t>1</w:t>
+        </w:r>
+      </w:fldSimple>
       <w:r>
         <w:t>.</w:t>
       </w:r>
-      <w:r>
-        <w:fldChar w:fldCharType="begin"/>
-      </w:r>
-      <w:r>
-        <w:instrText xml:space="preserve"> SEQ Рисунок \* ARABIC \s 1 </w:instrText>
-      </w:r>
-      <w:r>
-        <w:fldChar w:fldCharType="separate"/>
-      </w:r>
-      <w:r>
-        <w:rPr>
-          <w:noProof/>
-        </w:rPr>
-        <w:t>2</w:t>
-      </w:r>
-      <w:r>
-        <w:fldChar w:fldCharType="end"/>
-      </w:r>
+      <w:fldSimple w:instr=" SEQ Рисунок \* ARABIC \s 1 ">
+        <w:r>
+          <w:rPr>
+            <w:noProof/>
+          </w:rPr>
+          <w:t>2</w:t>
+        </w:r>
+      </w:fldSimple>
       <w:r>
         <w:t xml:space="preserve"> </w:t>
       </w:r>
@@ -3278,45 +3238,25 @@
       <w:r>
         <w:t xml:space="preserve">Рисунок </w:t>
       </w:r>
-      <w:r>
-        <w:fldChar w:fldCharType="begin"/>
-      </w:r>
-      <w:r>
-        <w:instrText xml:space="preserve"> STYLEREF 1 \s </w:instrText>
-      </w:r>
-      <w:r>
-        <w:fldChar w:fldCharType="separate"/>
-      </w:r>
-      <w:r>
-        <w:rPr>
-          <w:noProof/>
-        </w:rPr>
-        <w:t>1</w:t>
-      </w:r>
-      <w:r>
-        <w:fldChar w:fldCharType="end"/>
-      </w:r>
+      <w:fldSimple w:instr=" STYLEREF 1 \s ">
+        <w:r>
+          <w:rPr>
+            <w:noProof/>
+          </w:rPr>
+          <w:t>1</w:t>
+        </w:r>
+      </w:fldSimple>
       <w:r>
         <w:t>.</w:t>
       </w:r>
-      <w:r>
-        <w:fldChar w:fldCharType="begin"/>
-      </w:r>
-      <w:r>
-        <w:instrText xml:space="preserve"> SEQ Рисунок \* ARABIC \s 1 </w:instrText>
-      </w:r>
-      <w:r>
-        <w:fldChar w:fldCharType="separate"/>
-      </w:r>
-      <w:r>
-        <w:rPr>
-          <w:noProof/>
-        </w:rPr>
-        <w:t>3</w:t>
-      </w:r>
-      <w:r>
-        <w:fldChar w:fldCharType="end"/>
-      </w:r>
+      <w:fldSimple w:instr=" SEQ Рисунок \* ARABIC \s 1 ">
+        <w:r>
+          <w:rPr>
+            <w:noProof/>
+          </w:rPr>
+          <w:t>3</w:t>
+        </w:r>
+      </w:fldSimple>
       <w:r>
         <w:t xml:space="preserve"> Пример конечного автомата</w:t>
       </w:r>
@@ -3387,45 +3327,25 @@
       <w:r>
         <w:t xml:space="preserve">Рисунок </w:t>
       </w:r>
-      <w:r>
-        <w:fldChar w:fldCharType="begin"/>
-      </w:r>
-      <w:r>
-        <w:instrText xml:space="preserve"> STYLEREF 1 \s </w:instrText>
-      </w:r>
-      <w:r>
-        <w:fldChar w:fldCharType="separate"/>
-      </w:r>
-      <w:r>
-        <w:rPr>
-          <w:noProof/>
-        </w:rPr>
-        <w:t>1</w:t>
-      </w:r>
-      <w:r>
-        <w:fldChar w:fldCharType="end"/>
-      </w:r>
+      <w:fldSimple w:instr=" STYLEREF 1 \s ">
+        <w:r>
+          <w:rPr>
+            <w:noProof/>
+          </w:rPr>
+          <w:t>1</w:t>
+        </w:r>
+      </w:fldSimple>
       <w:r>
         <w:t>.</w:t>
       </w:r>
-      <w:r>
-        <w:fldChar w:fldCharType="begin"/>
-      </w:r>
-      <w:r>
-        <w:instrText xml:space="preserve"> SEQ Рисунок \* ARABIC \s 1 </w:instrText>
-      </w:r>
-      <w:r>
-        <w:fldChar w:fldCharType="separate"/>
-      </w:r>
-      <w:r>
-        <w:rPr>
-          <w:noProof/>
-        </w:rPr>
-        <w:t>4</w:t>
-      </w:r>
-      <w:r>
-        <w:fldChar w:fldCharType="end"/>
-      </w:r>
+      <w:fldSimple w:instr=" SEQ Рисунок \* ARABIC \s 1 ">
+        <w:r>
+          <w:rPr>
+            <w:noProof/>
+          </w:rPr>
+          <w:t>4</w:t>
+        </w:r>
+      </w:fldSimple>
       <w:r>
         <w:t xml:space="preserve"> Игровой агент</w:t>
       </w:r>
@@ -3733,45 +3653,25 @@
       <w:r>
         <w:t xml:space="preserve">Рисунок </w:t>
       </w:r>
-      <w:r>
-        <w:fldChar w:fldCharType="begin"/>
-      </w:r>
-      <w:r>
-        <w:instrText xml:space="preserve"> STYLEREF 1 \s </w:instrText>
-      </w:r>
-      <w:r>
-        <w:fldChar w:fldCharType="separate"/>
-      </w:r>
-      <w:r>
-        <w:rPr>
-          <w:noProof/>
-        </w:rPr>
-        <w:t>1</w:t>
-      </w:r>
-      <w:r>
-        <w:fldChar w:fldCharType="end"/>
-      </w:r>
+      <w:fldSimple w:instr=" STYLEREF 1 \s ">
+        <w:r>
+          <w:rPr>
+            <w:noProof/>
+          </w:rPr>
+          <w:t>1</w:t>
+        </w:r>
+      </w:fldSimple>
       <w:r>
         <w:t>.</w:t>
       </w:r>
-      <w:r>
-        <w:fldChar w:fldCharType="begin"/>
-      </w:r>
-      <w:r>
-        <w:instrText xml:space="preserve"> SEQ Рисунок \* ARABIC \s 1 </w:instrText>
-      </w:r>
-      <w:r>
-        <w:fldChar w:fldCharType="separate"/>
-      </w:r>
-      <w:r>
-        <w:rPr>
-          <w:noProof/>
-        </w:rPr>
-        <w:t>5</w:t>
-      </w:r>
-      <w:r>
-        <w:fldChar w:fldCharType="end"/>
-      </w:r>
+      <w:fldSimple w:instr=" SEQ Рисунок \* ARABIC \s 1 ">
+        <w:r>
+          <w:rPr>
+            <w:noProof/>
+          </w:rPr>
+          <w:t>5</w:t>
+        </w:r>
+      </w:fldSimple>
       <w:r>
         <w:t xml:space="preserve"> Верхний уровень иерархического конечного автомата</w:t>
       </w:r>
@@ -3841,45 +3741,25 @@
       <w:r>
         <w:t xml:space="preserve">Рисунок </w:t>
       </w:r>
-      <w:r>
-        <w:fldChar w:fldCharType="begin"/>
-      </w:r>
-      <w:r>
-        <w:instrText xml:space="preserve"> STYLEREF 1 \s </w:instrText>
-      </w:r>
-      <w:r>
-        <w:fldChar w:fldCharType="separate"/>
-      </w:r>
-      <w:r>
-        <w:rPr>
-          <w:noProof/>
-        </w:rPr>
-        <w:t>1</w:t>
-      </w:r>
-      <w:r>
-        <w:fldChar w:fldCharType="end"/>
-      </w:r>
+      <w:fldSimple w:instr=" STYLEREF 1 \s ">
+        <w:r>
+          <w:rPr>
+            <w:noProof/>
+          </w:rPr>
+          <w:t>1</w:t>
+        </w:r>
+      </w:fldSimple>
       <w:r>
         <w:t>.</w:t>
       </w:r>
-      <w:r>
-        <w:fldChar w:fldCharType="begin"/>
-      </w:r>
-      <w:r>
-        <w:instrText xml:space="preserve"> SEQ Рисунок \* ARABIC \s 1 </w:instrText>
-      </w:r>
-      <w:r>
-        <w:fldChar w:fldCharType="separate"/>
-      </w:r>
-      <w:r>
-        <w:rPr>
-          <w:noProof/>
-        </w:rPr>
-        <w:t>6</w:t>
-      </w:r>
-      <w:r>
-        <w:fldChar w:fldCharType="end"/>
-      </w:r>
+      <w:fldSimple w:instr=" SEQ Рисунок \* ARABIC \s 1 ">
+        <w:r>
+          <w:rPr>
+            <w:noProof/>
+          </w:rPr>
+          <w:t>6</w:t>
+        </w:r>
+      </w:fldSimple>
       <w:r>
         <w:t xml:space="preserve"> Внутренняя логика состояния атаки</w:t>
       </w:r>
@@ -4110,45 +3990,25 @@
       <w:r>
         <w:t xml:space="preserve">Рисунок </w:t>
       </w:r>
-      <w:r>
-        <w:fldChar w:fldCharType="begin"/>
-      </w:r>
-      <w:r>
-        <w:instrText xml:space="preserve"> STYLEREF 1 \s </w:instrText>
-      </w:r>
-      <w:r>
-        <w:fldChar w:fldCharType="separate"/>
-      </w:r>
-      <w:r>
-        <w:rPr>
-          <w:noProof/>
-        </w:rPr>
-        <w:t>1</w:t>
-      </w:r>
-      <w:r>
-        <w:fldChar w:fldCharType="end"/>
-      </w:r>
+      <w:fldSimple w:instr=" STYLEREF 1 \s ">
+        <w:r>
+          <w:rPr>
+            <w:noProof/>
+          </w:rPr>
+          <w:t>1</w:t>
+        </w:r>
+      </w:fldSimple>
       <w:r>
         <w:t>.</w:t>
       </w:r>
-      <w:r>
-        <w:fldChar w:fldCharType="begin"/>
-      </w:r>
-      <w:r>
-        <w:instrText xml:space="preserve"> SEQ Рисунок \* ARABIC \s 1 </w:instrText>
-      </w:r>
-      <w:r>
-        <w:fldChar w:fldCharType="separate"/>
-      </w:r>
-      <w:r>
-        <w:rPr>
-          <w:noProof/>
-        </w:rPr>
-        <w:t>7</w:t>
-      </w:r>
-      <w:r>
-        <w:fldChar w:fldCharType="end"/>
-      </w:r>
+      <w:fldSimple w:instr=" SEQ Рисунок \* ARABIC \s 1 ">
+        <w:r>
+          <w:rPr>
+            <w:noProof/>
+          </w:rPr>
+          <w:t>7</w:t>
+        </w:r>
+      </w:fldSimple>
       <w:r>
         <w:t xml:space="preserve"> Структура дерева поведений</w:t>
       </w:r>
@@ -4301,45 +4161,25 @@
       <w:r>
         <w:t xml:space="preserve">Рисунок </w:t>
       </w:r>
-      <w:r>
-        <w:fldChar w:fldCharType="begin"/>
-      </w:r>
-      <w:r>
-        <w:instrText xml:space="preserve"> STYLEREF 1 \s </w:instrText>
-      </w:r>
-      <w:r>
-        <w:fldChar w:fldCharType="separate"/>
-      </w:r>
-      <w:r>
-        <w:rPr>
-          <w:noProof/>
-        </w:rPr>
-        <w:t>1</w:t>
-      </w:r>
-      <w:r>
-        <w:fldChar w:fldCharType="end"/>
-      </w:r>
+      <w:fldSimple w:instr=" STYLEREF 1 \s ">
+        <w:r>
+          <w:rPr>
+            <w:noProof/>
+          </w:rPr>
+          <w:t>1</w:t>
+        </w:r>
+      </w:fldSimple>
       <w:r>
         <w:t>.</w:t>
       </w:r>
-      <w:r>
-        <w:fldChar w:fldCharType="begin"/>
-      </w:r>
-      <w:r>
-        <w:instrText xml:space="preserve"> SEQ Рисунок \* ARABIC \s 1 </w:instrText>
-      </w:r>
-      <w:r>
-        <w:fldChar w:fldCharType="separate"/>
-      </w:r>
-      <w:r>
-        <w:rPr>
-          <w:noProof/>
-        </w:rPr>
-        <w:t>8</w:t>
-      </w:r>
-      <w:r>
-        <w:fldChar w:fldCharType="end"/>
-      </w:r>
+      <w:fldSimple w:instr=" SEQ Рисунок \* ARABIC \s 1 ">
+        <w:r>
+          <w:rPr>
+            <w:noProof/>
+          </w:rPr>
+          <w:t>8</w:t>
+        </w:r>
+      </w:fldSimple>
       <w:r>
         <w:t xml:space="preserve"> Логика </w:t>
       </w:r>
@@ -4408,45 +4248,25 @@
       <w:r>
         <w:t xml:space="preserve">Рисунок </w:t>
       </w:r>
-      <w:r>
-        <w:fldChar w:fldCharType="begin"/>
-      </w:r>
-      <w:r>
-        <w:instrText xml:space="preserve"> STYLEREF 1 \s </w:instrText>
-      </w:r>
-      <w:r>
-        <w:fldChar w:fldCharType="separate"/>
-      </w:r>
-      <w:r>
-        <w:rPr>
-          <w:noProof/>
-        </w:rPr>
-        <w:t>1</w:t>
-      </w:r>
-      <w:r>
-        <w:fldChar w:fldCharType="end"/>
-      </w:r>
+      <w:fldSimple w:instr=" STYLEREF 1 \s ">
+        <w:r>
+          <w:rPr>
+            <w:noProof/>
+          </w:rPr>
+          <w:t>1</w:t>
+        </w:r>
+      </w:fldSimple>
       <w:r>
         <w:t>.</w:t>
       </w:r>
-      <w:r>
-        <w:fldChar w:fldCharType="begin"/>
-      </w:r>
-      <w:r>
-        <w:instrText xml:space="preserve"> SEQ Рисунок \* ARABIC \s 1 </w:instrText>
-      </w:r>
-      <w:r>
-        <w:fldChar w:fldCharType="separate"/>
-      </w:r>
-      <w:r>
-        <w:rPr>
-          <w:noProof/>
-        </w:rPr>
-        <w:t>9</w:t>
-      </w:r>
-      <w:r>
-        <w:fldChar w:fldCharType="end"/>
-      </w:r>
+      <w:fldSimple w:instr=" SEQ Рисунок \* ARABIC \s 1 ">
+        <w:r>
+          <w:rPr>
+            <w:noProof/>
+          </w:rPr>
+          <w:t>9</w:t>
+        </w:r>
+      </w:fldSimple>
       <w:r>
         <w:t xml:space="preserve"> Представлена последовательность действий, которую должен выполнить агент в целях достижения поставленной цели (</w:t>
       </w:r>
@@ -5178,45 +4998,25 @@
       <w:r>
         <w:t xml:space="preserve">Рисунок </w:t>
       </w:r>
-      <w:r>
-        <w:fldChar w:fldCharType="begin"/>
-      </w:r>
-      <w:r>
-        <w:instrText xml:space="preserve"> STYLEREF 1 \s </w:instrText>
-      </w:r>
-      <w:r>
-        <w:fldChar w:fldCharType="separate"/>
-      </w:r>
-      <w:r>
-        <w:rPr>
-          <w:noProof/>
-        </w:rPr>
-        <w:t>2</w:t>
-      </w:r>
-      <w:r>
-        <w:fldChar w:fldCharType="end"/>
-      </w:r>
+      <w:fldSimple w:instr=" STYLEREF 1 \s ">
+        <w:r>
+          <w:rPr>
+            <w:noProof/>
+          </w:rPr>
+          <w:t>2</w:t>
+        </w:r>
+      </w:fldSimple>
       <w:r>
         <w:t>.</w:t>
       </w:r>
-      <w:r>
-        <w:fldChar w:fldCharType="begin"/>
-      </w:r>
-      <w:r>
-        <w:instrText xml:space="preserve"> SEQ Рисунок \* ARABIC \s 1 </w:instrText>
-      </w:r>
-      <w:r>
-        <w:fldChar w:fldCharType="separate"/>
-      </w:r>
-      <w:r>
-        <w:rPr>
-          <w:noProof/>
-        </w:rPr>
-        <w:t>1</w:t>
-      </w:r>
-      <w:r>
-        <w:fldChar w:fldCharType="end"/>
-      </w:r>
+      <w:fldSimple w:instr=" SEQ Рисунок \* ARABIC \s 1 ">
+        <w:r>
+          <w:rPr>
+            <w:noProof/>
+          </w:rPr>
+          <w:t>1</w:t>
+        </w:r>
+      </w:fldSimple>
       <w:r>
         <w:t xml:space="preserve"> Шутер с видом от первого лица </w:t>
       </w:r>
@@ -5347,45 +5147,25 @@
       <w:r>
         <w:t xml:space="preserve">Рисунок </w:t>
       </w:r>
-      <w:r>
-        <w:fldChar w:fldCharType="begin"/>
-      </w:r>
-      <w:r>
-        <w:instrText xml:space="preserve"> STYLEREF 1 \s </w:instrText>
-      </w:r>
-      <w:r>
-        <w:fldChar w:fldCharType="separate"/>
-      </w:r>
-      <w:r>
-        <w:rPr>
-          <w:noProof/>
-        </w:rPr>
-        <w:t>2</w:t>
-      </w:r>
-      <w:r>
-        <w:fldChar w:fldCharType="end"/>
-      </w:r>
+      <w:fldSimple w:instr=" STYLEREF 1 \s ">
+        <w:r>
+          <w:rPr>
+            <w:noProof/>
+          </w:rPr>
+          <w:t>2</w:t>
+        </w:r>
+      </w:fldSimple>
       <w:r>
         <w:t>.</w:t>
       </w:r>
-      <w:r>
-        <w:fldChar w:fldCharType="begin"/>
-      </w:r>
-      <w:r>
-        <w:instrText xml:space="preserve"> SEQ Рисунок \* ARABIC \s 1 </w:instrText>
-      </w:r>
-      <w:r>
-        <w:fldChar w:fldCharType="separate"/>
-      </w:r>
-      <w:r>
-        <w:rPr>
-          <w:noProof/>
-        </w:rPr>
-        <w:t>2</w:t>
-      </w:r>
-      <w:r>
-        <w:fldChar w:fldCharType="end"/>
-      </w:r>
+      <w:fldSimple w:instr=" SEQ Рисунок \* ARABIC \s 1 ">
+        <w:r>
+          <w:rPr>
+            <w:noProof/>
+          </w:rPr>
+          <w:t>2</w:t>
+        </w:r>
+      </w:fldSimple>
       <w:r>
         <w:t xml:space="preserve"> </w:t>
       </w:r>
@@ -5563,45 +5343,25 @@
       <w:r>
         <w:t xml:space="preserve">Рисунок </w:t>
       </w:r>
-      <w:r>
-        <w:fldChar w:fldCharType="begin"/>
-      </w:r>
-      <w:r>
-        <w:instrText xml:space="preserve"> STYLEREF 1 \s </w:instrText>
-      </w:r>
-      <w:r>
-        <w:fldChar w:fldCharType="separate"/>
-      </w:r>
-      <w:r>
-        <w:rPr>
-          <w:noProof/>
-        </w:rPr>
-        <w:t>2</w:t>
-      </w:r>
-      <w:r>
-        <w:fldChar w:fldCharType="end"/>
-      </w:r>
+      <w:fldSimple w:instr=" STYLEREF 1 \s ">
+        <w:r>
+          <w:rPr>
+            <w:noProof/>
+          </w:rPr>
+          <w:t>2</w:t>
+        </w:r>
+      </w:fldSimple>
       <w:r>
         <w:t>.</w:t>
       </w:r>
-      <w:r>
-        <w:fldChar w:fldCharType="begin"/>
-      </w:r>
-      <w:r>
-        <w:instrText xml:space="preserve"> SEQ Рисунок \* ARABIC \s 1 </w:instrText>
-      </w:r>
-      <w:r>
-        <w:fldChar w:fldCharType="separate"/>
-      </w:r>
-      <w:r>
-        <w:rPr>
-          <w:noProof/>
-        </w:rPr>
-        <w:t>3</w:t>
-      </w:r>
-      <w:r>
-        <w:fldChar w:fldCharType="end"/>
-      </w:r>
+      <w:fldSimple w:instr=" SEQ Рисунок \* ARABIC \s 1 ">
+        <w:r>
+          <w:rPr>
+            <w:noProof/>
+          </w:rPr>
+          <w:t>3</w:t>
+        </w:r>
+      </w:fldSimple>
       <w:r>
         <w:t xml:space="preserve"> </w:t>
       </w:r>
@@ -6097,45 +5857,25 @@
       <w:r>
         <w:t xml:space="preserve"> </w:t>
       </w:r>
-      <w:r>
-        <w:fldChar w:fldCharType="begin"/>
-      </w:r>
-      <w:r>
-        <w:instrText xml:space="preserve"> STYLEREF 1 \s </w:instrText>
-      </w:r>
-      <w:r>
-        <w:fldChar w:fldCharType="separate"/>
-      </w:r>
-      <w:r>
-        <w:rPr>
-          <w:noProof/>
-        </w:rPr>
-        <w:t>2</w:t>
-      </w:r>
-      <w:r>
-        <w:fldChar w:fldCharType="end"/>
-      </w:r>
+      <w:fldSimple w:instr=" STYLEREF 1 \s ">
+        <w:r>
+          <w:rPr>
+            <w:noProof/>
+          </w:rPr>
+          <w:t>2</w:t>
+        </w:r>
+      </w:fldSimple>
       <w:r>
         <w:t>.</w:t>
       </w:r>
-      <w:r>
-        <w:fldChar w:fldCharType="begin"/>
-      </w:r>
-      <w:r>
-        <w:instrText xml:space="preserve"> SEQ Рисунок \* ARABIC \s 1 </w:instrText>
-      </w:r>
-      <w:r>
-        <w:fldChar w:fldCharType="separate"/>
-      </w:r>
-      <w:r>
-        <w:rPr>
-          <w:noProof/>
-        </w:rPr>
-        <w:t>5</w:t>
-      </w:r>
-      <w:r>
-        <w:fldChar w:fldCharType="end"/>
-      </w:r>
+      <w:fldSimple w:instr=" SEQ Рисунок \* ARABIC \s 1 ">
+        <w:r>
+          <w:rPr>
+            <w:noProof/>
+          </w:rPr>
+          <w:t>5</w:t>
+        </w:r>
+      </w:fldSimple>
       <w:r>
         <w:t xml:space="preserve"> </w:t>
       </w:r>
@@ -6682,45 +6422,25 @@
         <w:tab/>
         <w:t xml:space="preserve">Рисунок </w:t>
       </w:r>
-      <w:r>
-        <w:fldChar w:fldCharType="begin"/>
-      </w:r>
-      <w:r>
-        <w:instrText xml:space="preserve"> STYLEREF 1 \s </w:instrText>
-      </w:r>
-      <w:r>
-        <w:fldChar w:fldCharType="separate"/>
-      </w:r>
-      <w:r>
-        <w:rPr>
-          <w:noProof/>
-        </w:rPr>
-        <w:t>2</w:t>
-      </w:r>
-      <w:r>
-        <w:fldChar w:fldCharType="end"/>
-      </w:r>
+      <w:fldSimple w:instr=" STYLEREF 1 \s ">
+        <w:r>
+          <w:rPr>
+            <w:noProof/>
+          </w:rPr>
+          <w:t>2</w:t>
+        </w:r>
+      </w:fldSimple>
       <w:r>
         <w:t>.</w:t>
       </w:r>
-      <w:r>
-        <w:fldChar w:fldCharType="begin"/>
-      </w:r>
-      <w:r>
-        <w:instrText xml:space="preserve"> SEQ Рисунок \* ARABIC \s 1 </w:instrText>
-      </w:r>
-      <w:r>
-        <w:fldChar w:fldCharType="separate"/>
-      </w:r>
-      <w:r>
-        <w:rPr>
-          <w:noProof/>
-        </w:rPr>
-        <w:t>7</w:t>
-      </w:r>
-      <w:r>
-        <w:fldChar w:fldCharType="end"/>
-      </w:r>
+      <w:fldSimple w:instr=" SEQ Рисунок \* ARABIC \s 1 ">
+        <w:r>
+          <w:rPr>
+            <w:noProof/>
+          </w:rPr>
+          <w:t>7</w:t>
+        </w:r>
+      </w:fldSimple>
       <w:r>
         <w:t xml:space="preserve"> Футбольный симулятор </w:t>
       </w:r>
@@ -6826,45 +6546,25 @@
       <w:r>
         <w:t xml:space="preserve"> </w:t>
       </w:r>
-      <w:r>
-        <w:fldChar w:fldCharType="begin"/>
-      </w:r>
-      <w:r>
-        <w:instrText xml:space="preserve"> STYLEREF 1 \s </w:instrText>
-      </w:r>
-      <w:r>
-        <w:fldChar w:fldCharType="separate"/>
-      </w:r>
-      <w:r>
-        <w:rPr>
-          <w:noProof/>
-        </w:rPr>
-        <w:t>2</w:t>
-      </w:r>
-      <w:r>
-        <w:fldChar w:fldCharType="end"/>
-      </w:r>
+      <w:fldSimple w:instr=" STYLEREF 1 \s ">
+        <w:r>
+          <w:rPr>
+            <w:noProof/>
+          </w:rPr>
+          <w:t>2</w:t>
+        </w:r>
+      </w:fldSimple>
       <w:r>
         <w:t>.</w:t>
       </w:r>
-      <w:r>
-        <w:fldChar w:fldCharType="begin"/>
-      </w:r>
-      <w:r>
-        <w:instrText xml:space="preserve"> SEQ Рисунок \* ARABIC \s 1 </w:instrText>
-      </w:r>
-      <w:r>
-        <w:fldChar w:fldCharType="separate"/>
-      </w:r>
-      <w:r>
-        <w:rPr>
-          <w:noProof/>
-        </w:rPr>
-        <w:t>8</w:t>
-      </w:r>
-      <w:r>
-        <w:fldChar w:fldCharType="end"/>
-      </w:r>
+      <w:fldSimple w:instr=" SEQ Рисунок \* ARABIC \s 1 ">
+        <w:r>
+          <w:rPr>
+            <w:noProof/>
+          </w:rPr>
+          <w:t>8</w:t>
+        </w:r>
+      </w:fldSimple>
       <w:r>
         <w:t xml:space="preserve"> </w:t>
       </w:r>
@@ -7180,6 +6880,7 @@
     <w:p>
       <w:pPr>
         <w:keepNext/>
+        <w:jc w:val="center"/>
       </w:pPr>
       <w:r>
         <w:rPr>
@@ -7242,45 +6943,25 @@
       <w:r>
         <w:t xml:space="preserve">Рисунок </w:t>
       </w:r>
-      <w:r>
-        <w:fldChar w:fldCharType="begin"/>
-      </w:r>
-      <w:r>
-        <w:instrText xml:space="preserve"> STYLEREF 1 \s </w:instrText>
-      </w:r>
-      <w:r>
-        <w:fldChar w:fldCharType="separate"/>
-      </w:r>
-      <w:r>
-        <w:rPr>
-          <w:noProof/>
-        </w:rPr>
-        <w:t>2</w:t>
-      </w:r>
-      <w:r>
-        <w:fldChar w:fldCharType="end"/>
-      </w:r>
+      <w:fldSimple w:instr=" STYLEREF 1 \s ">
+        <w:r>
+          <w:rPr>
+            <w:noProof/>
+          </w:rPr>
+          <w:t>2</w:t>
+        </w:r>
+      </w:fldSimple>
       <w:r>
         <w:t>.</w:t>
       </w:r>
-      <w:r>
-        <w:fldChar w:fldCharType="begin"/>
-      </w:r>
-      <w:r>
-        <w:instrText xml:space="preserve"> SEQ Рисунок \* ARABIC \s 1 </w:instrText>
-      </w:r>
-      <w:r>
-        <w:fldChar w:fldCharType="separate"/>
-      </w:r>
-      <w:r>
-        <w:rPr>
-          <w:noProof/>
-        </w:rPr>
-        <w:t>9</w:t>
-      </w:r>
-      <w:r>
-        <w:fldChar w:fldCharType="end"/>
-      </w:r>
+      <w:fldSimple w:instr=" SEQ Рисунок \* ARABIC \s 1 ">
+        <w:r>
+          <w:rPr>
+            <w:noProof/>
+          </w:rPr>
+          <w:t>9</w:t>
+        </w:r>
+      </w:fldSimple>
       <w:r>
         <w:t xml:space="preserve"> Пошаговая тактическая стратегия </w:t>
       </w:r>
@@ -7577,6 +7258,7 @@
     <w:p>
       <w:pPr>
         <w:keepNext/>
+        <w:jc w:val="center"/>
       </w:pPr>
       <w:r>
         <w:rPr>
@@ -7828,6 +7510,7 @@
     <w:p>
       <w:pPr>
         <w:keepNext/>
+        <w:jc w:val="center"/>
       </w:pPr>
       <w:r>
         <w:rPr>
@@ -7901,6 +7584,9 @@
         <w:t xml:space="preserve"> </w:t>
       </w:r>
       <w:r>
+        <w:rPr>
+          <w:lang w:val="en-US"/>
+        </w:rPr>
         <w:fldChar w:fldCharType="begin"/>
       </w:r>
       <w:r>
@@ -7910,6 +7596,9 @@
         <w:instrText xml:space="preserve"> STYLEREF 1 \s </w:instrText>
       </w:r>
       <w:r>
+        <w:rPr>
+          <w:lang w:val="en-US"/>
+        </w:rPr>
         <w:fldChar w:fldCharType="separate"/>
       </w:r>
       <w:r>
@@ -7920,6 +7609,9 @@
         <w:t>2</w:t>
       </w:r>
       <w:r>
+        <w:rPr>
+          <w:lang w:val="en-US"/>
+        </w:rPr>
         <w:fldChar w:fldCharType="end"/>
       </w:r>
       <w:r>
@@ -7929,22 +7621,692 @@
         <w:t>.</w:t>
       </w:r>
       <w:r>
+        <w:rPr>
+          <w:lang w:val="en-US"/>
+        </w:rPr>
         <w:fldChar w:fldCharType="begin"/>
       </w:r>
       <w:r>
         <w:rPr>
           <w:lang w:val="en-US"/>
         </w:rPr>
-        <w:instrText xml:space="preserve"> SEQ </w:instrText>
+        <w:instrText xml:space="preserve"> SEQ Рисунок \* ARABIC \s 1 </w:instrText>
+      </w:r>
+      <w:r>
+        <w:rPr>
+          <w:lang w:val="en-US"/>
+        </w:rPr>
+        <w:fldChar w:fldCharType="separate"/>
+      </w:r>
+      <w:r>
+        <w:rPr>
+          <w:noProof/>
+          <w:lang w:val="en-US"/>
+        </w:rPr>
+        <w:t>11</w:t>
+      </w:r>
+      <w:r>
+        <w:rPr>
+          <w:lang w:val="en-US"/>
+        </w:rPr>
+        <w:fldChar w:fldCharType="end"/>
+      </w:r>
+      <w:r>
+        <w:rPr>
+          <w:lang w:val="en-US"/>
+        </w:rPr>
+        <w:t xml:space="preserve"> </w:t>
+      </w:r>
+      <w:r>
+        <w:rPr>
+          <w:lang w:val="en-US"/>
+        </w:rPr>
+        <w:t xml:space="preserve">RTS Men of Wat Assault Squad 2 </w:t>
+      </w:r>
+      <w:r>
+        <w:t>от</w:t>
+      </w:r>
+      <w:r>
+        <w:rPr>
+          <w:lang w:val="en-US"/>
+        </w:rPr>
+        <w:t xml:space="preserve"> </w:t>
+      </w:r>
+      <w:r>
+        <w:rPr>
+          <w:lang w:val="en-US"/>
+        </w:rPr>
+        <w:t>1C Compan</w:t>
+      </w:r>
+      <w:r>
+        <w:rPr>
+          <w:lang w:val="en-US"/>
+        </w:rPr>
+        <w:t xml:space="preserve">y, </w:t>
+      </w:r>
+      <w:r>
+        <w:t>студия</w:t>
+      </w:r>
+      <w:r>
+        <w:rPr>
+          <w:lang w:val="en-US"/>
+        </w:rPr>
+        <w:t xml:space="preserve"> </w:t>
+      </w:r>
+      <w:proofErr w:type="spellStart"/>
+      <w:r>
+        <w:rPr>
+          <w:lang w:val="en-US"/>
+        </w:rPr>
+        <w:t>Digitalmindsoft</w:t>
+      </w:r>
+      <w:proofErr w:type="spellEnd"/>
+    </w:p>
+    <w:p>
+      <w:pPr>
+        <w:pStyle w:val="ac"/>
+      </w:pPr>
+      <w:r>
+        <w:t>Заключение</w:t>
+      </w:r>
+    </w:p>
+    <w:p>
+      <w:proofErr w:type="gramStart"/>
+      <w:r>
+        <w:t>В заключение,</w:t>
+      </w:r>
+      <w:proofErr w:type="gramEnd"/>
+      <w:r>
+        <w:t xml:space="preserve"> хочется ещё раз отметить, что в наше время «чистых» представителей какого-либо жанра отыскать практически невозможно и даже приведенные выше примеры вполне могут соответствовать и другим, помимо основного, жанрам.</w:t>
+      </w:r>
+    </w:p>
+    <w:p>
+      <w:r>
+        <w:t>Также нельзя не заметить, что помимо упомянутых выше жанров есть и другие</w:t>
+      </w:r>
+      <w:r>
+        <w:t xml:space="preserve"> менее распространённые, однако от этого не менее популярные, упоминание которых было решено опустить, так как подробный обзор всех существующих жанров не является основной целью данной работы.</w:t>
+      </w:r>
+    </w:p>
+    <w:p/>
+    <w:p>
+      <w:pPr>
+        <w:pStyle w:val="2"/>
+      </w:pPr>
+      <w:r>
+        <w:t>Функциональные и нефункциональные требования</w:t>
+      </w:r>
+    </w:p>
+    <w:p/>
+    <w:p>
+      <w:r>
+        <w:t>Написать требования…</w:t>
+      </w:r>
+    </w:p>
+    <w:p/>
+    <w:p>
+      <w:pPr>
+        <w:pStyle w:val="2"/>
+      </w:pPr>
+      <w:r>
+        <w:t>Алгоритмы для реализации искусственного интеллекта</w:t>
+      </w:r>
+    </w:p>
+    <w:p/>
+    <w:p>
+      <w:r>
+        <w:t>Первым вопрос</w:t>
+      </w:r>
+      <w:r>
+        <w:t>ом</w:t>
+      </w:r>
+      <w:r>
+        <w:t>, который стоит перед разработчиками почти любого искусственного интеллекта</w:t>
+      </w:r>
+      <w:r>
+        <w:t>,</w:t>
+      </w:r>
+      <w:r>
+        <w:t xml:space="preserve"> является вопрос навигации</w:t>
+      </w:r>
+      <w:r>
+        <w:t xml:space="preserve"> агента в игровом пространстве.</w:t>
+      </w:r>
+    </w:p>
+    <w:p>
+      <w:r>
+        <w:t>И вправду игровой опыт пользователя от игры, в которой боты не способны элементарно передвигаться</w:t>
+      </w:r>
+      <w:r>
+        <w:t>, скорее всего будет негативным, особенно когда речь идёт об играх с открытым миром.</w:t>
+      </w:r>
+    </w:p>
+    <w:p>
+      <w:pPr>
+        <w:pStyle w:val="ac"/>
+      </w:pPr>
+      <w:r>
+        <w:rPr>
+          <w:lang w:val="en-US"/>
+        </w:rPr>
+        <w:lastRenderedPageBreak/>
+        <w:t>Steering</w:t>
+      </w:r>
+      <w:r>
+        <w:t xml:space="preserve"> </w:t>
+      </w:r>
+      <w:r>
+        <w:rPr>
+          <w:lang w:val="en-US"/>
+        </w:rPr>
+        <w:t>behaviors</w:t>
+      </w:r>
+    </w:p>
+    <w:p>
+      <w:r>
+        <w:t>В самых простых случаях, когда игровое пространстве представляет собой открытую локацию с минимальным количеством препятствий</w:t>
+      </w:r>
+      <w:r>
+        <w:t>, используют подход</w:t>
+      </w:r>
+      <w:r>
+        <w:t xml:space="preserve">, называемый </w:t>
+      </w:r>
+      <w:r>
+        <w:rPr>
+          <w:lang w:val="en-US"/>
+        </w:rPr>
+        <w:t>s</w:t>
+      </w:r>
+      <w:proofErr w:type="spellStart"/>
+      <w:r>
+        <w:t>teering</w:t>
+      </w:r>
+      <w:proofErr w:type="spellEnd"/>
+      <w:r>
+        <w:t xml:space="preserve"> </w:t>
+      </w:r>
+      <w:proofErr w:type="spellStart"/>
+      <w:r>
+        <w:t>behaviors</w:t>
+      </w:r>
+      <w:proofErr w:type="spellEnd"/>
+      <w:r>
+        <w:t>.</w:t>
+      </w:r>
+    </w:p>
+    <w:p>
+      <w:proofErr w:type="spellStart"/>
+      <w:r>
+        <w:t>Steering</w:t>
+      </w:r>
+      <w:proofErr w:type="spellEnd"/>
+      <w:r>
+        <w:t xml:space="preserve"> </w:t>
+      </w:r>
+      <w:proofErr w:type="spellStart"/>
+      <w:r>
+        <w:t>behaviors</w:t>
+      </w:r>
+      <w:proofErr w:type="spellEnd"/>
+      <w:r>
+        <w:t xml:space="preserve"> помогают автономным персонажам реалистично двигаться благодаря применению простых сил, сочетание которых создаёт естественно выглядящее и импровизированное движение по окружению</w:t>
+      </w:r>
+      <w:r>
+        <w:t xml:space="preserve"> </w:t>
+      </w:r>
+      <w:r>
+        <w:t>[</w:t>
+      </w:r>
+      <w:r>
+        <w:t>источник 6</w:t>
+      </w:r>
+      <w:r>
+        <w:t>]</w:t>
+      </w:r>
+      <w:r>
+        <w:t>.</w:t>
+      </w:r>
+    </w:p>
+    <w:p>
+      <w:r>
+        <w:t>Принцип данного подхода основан на законах векторной математики и во многом сводится именно к сложению и вычитанию векторов.</w:t>
+      </w:r>
+    </w:p>
+    <w:p>
+      <w:r>
+        <w:t xml:space="preserve">Концепция </w:t>
+      </w:r>
+      <w:r>
+        <w:rPr>
+          <w:lang w:val="en-US"/>
+        </w:rPr>
+        <w:t>s</w:t>
+      </w:r>
+      <w:proofErr w:type="spellStart"/>
+      <w:r>
+        <w:t>teering</w:t>
+      </w:r>
+      <w:proofErr w:type="spellEnd"/>
+      <w:r>
+        <w:t xml:space="preserve"> </w:t>
+      </w:r>
+      <w:proofErr w:type="spellStart"/>
+      <w:r>
+        <w:t>behaviors</w:t>
+      </w:r>
+      <w:proofErr w:type="spellEnd"/>
+      <w:r>
+        <w:t xml:space="preserve"> подразумевает наличие нескольких стандартны</w:t>
+      </w:r>
+      <w:r>
+        <w:t>х</w:t>
+      </w:r>
+      <w:r>
+        <w:t xml:space="preserve"> паттернов логики</w:t>
+      </w:r>
+      <w:r>
+        <w:t xml:space="preserve"> перемещения</w:t>
+      </w:r>
+      <w:r>
+        <w:t xml:space="preserve"> агента в пространстве, но каждый из них</w:t>
+      </w:r>
+      <w:r>
+        <w:t xml:space="preserve"> основывается на плавном изменении вектора скорости объекта</w:t>
+      </w:r>
+      <w:r>
+        <w:t xml:space="preserve"> </w:t>
+      </w:r>
+      <w:r>
+        <w:t>под действием управляющих сил и последующем применении изменённого вектора скорости при вычислении следующей позиции объекта.</w:t>
+      </w:r>
+      <w:r>
+        <w:t xml:space="preserve"> Понятно, что каждый агент в такой системе должен обладать параметрами текущей позиции и скорости, оба из который представляют собой векторы</w:t>
+      </w:r>
+      <w:r>
+        <w:t xml:space="preserve"> (рисунок 2.12)</w:t>
+      </w:r>
+      <w:r>
+        <w:t>.</w:t>
+      </w:r>
+    </w:p>
+    <w:p>
+      <w:pPr>
+        <w:keepNext/>
+        <w:jc w:val="center"/>
+      </w:pPr>
+      <w:r>
+        <w:rPr>
+          <w:noProof/>
+        </w:rPr>
+        <w:drawing>
+          <wp:inline distT="0" distB="0" distL="0" distR="0" wp14:anchorId="7C331584" wp14:editId="2C42B873">
+            <wp:extent cx="2857500" cy="1905000"/>
+            <wp:effectExtent l="0" t="0" r="0" b="0"/>
+            <wp:docPr id="20" name="Рисунок 20" descr="https://habrastorage.org/getpro/habr/post_images/a52/70a/1a1/a5270a1a190b739db3a8f670c47918c4.png"/>
+            <wp:cNvGraphicFramePr>
+              <a:graphicFrameLocks xmlns:a="http://schemas.openxmlformats.org/drawingml/2006/main" noChangeAspect="1"/>
+            </wp:cNvGraphicFramePr>
+            <a:graphic xmlns:a="http://schemas.openxmlformats.org/drawingml/2006/main">
+              <a:graphicData uri="http://schemas.openxmlformats.org/drawingml/2006/picture">
+                <pic:pic xmlns:pic="http://schemas.openxmlformats.org/drawingml/2006/picture">
+                  <pic:nvPicPr>
+                    <pic:cNvPr id="0" name="Picture 1" descr="https://habrastorage.org/getpro/habr/post_images/a52/70a/1a1/a5270a1a190b739db3a8f670c47918c4.png"/>
+                    <pic:cNvPicPr>
+                      <a:picLocks noChangeAspect="1" noChangeArrowheads="1"/>
+                    </pic:cNvPicPr>
+                  </pic:nvPicPr>
+                  <pic:blipFill>
+                    <a:blip r:embed="rId26">
+                      <a:extLst>
+                        <a:ext uri="{28A0092B-C50C-407E-A947-70E740481C1C}">
+                          <a14:useLocalDpi xmlns:a14="http://schemas.microsoft.com/office/drawing/2010/main" val="0"/>
+                        </a:ext>
+                      </a:extLst>
+                    </a:blip>
+                    <a:srcRect/>
+                    <a:stretch>
+                      <a:fillRect/>
+                    </a:stretch>
+                  </pic:blipFill>
+                  <pic:spPr bwMode="auto">
+                    <a:xfrm>
+                      <a:off x="0" y="0"/>
+                      <a:ext cx="2857500" cy="1905000"/>
+                    </a:xfrm>
+                    <a:prstGeom prst="rect">
+                      <a:avLst/>
+                    </a:prstGeom>
+                    <a:noFill/>
+                    <a:ln>
+                      <a:noFill/>
+                    </a:ln>
+                  </pic:spPr>
+                </pic:pic>
+              </a:graphicData>
+            </a:graphic>
+          </wp:inline>
+        </w:drawing>
+      </w:r>
+    </w:p>
+    <w:p>
+      <w:pPr>
+        <w:pStyle w:val="aa"/>
+      </w:pPr>
+      <w:r>
+        <w:t xml:space="preserve">Рисунок </w:t>
+      </w:r>
+      <w:fldSimple w:instr=" STYLEREF 1 \s ">
+        <w:r>
+          <w:rPr>
+            <w:noProof/>
+          </w:rPr>
+          <w:t>2</w:t>
+        </w:r>
+      </w:fldSimple>
+      <w:r>
+        <w:t>.</w:t>
+      </w:r>
+      <w:fldSimple w:instr=" SEQ Рисунок \* ARABIC \s 1 ">
+        <w:r>
+          <w:rPr>
+            <w:noProof/>
+          </w:rPr>
+          <w:t>12</w:t>
+        </w:r>
+      </w:fldSimple>
+      <w:r>
+        <w:t xml:space="preserve"> Тут вектор </w:t>
+      </w:r>
+      <w:r>
+        <w:rPr>
+          <w:lang w:val="en-US"/>
+        </w:rPr>
+        <w:t>P</w:t>
+      </w:r>
+      <w:r>
+        <w:t xml:space="preserve"> </w:t>
+      </w:r>
+      <w:r>
+        <w:rPr>
+          <w:rFonts w:cs="Times New Roman"/>
+        </w:rPr>
+        <w:t>―</w:t>
+      </w:r>
+      <w:r>
+        <w:t xml:space="preserve"> вектор позиции, а вектор </w:t>
+      </w:r>
+      <w:r>
+        <w:rPr>
+          <w:lang w:val="en-US"/>
+        </w:rPr>
+        <w:t>V</w:t>
+      </w:r>
+      <w:r>
+        <w:t xml:space="preserve"> </w:t>
+      </w:r>
+      <w:r>
+        <w:rPr>
+          <w:rFonts w:cs="Times New Roman"/>
+        </w:rPr>
+        <w:t>―</w:t>
+      </w:r>
+      <w:r>
+        <w:t xml:space="preserve"> вектор скорости</w:t>
+      </w:r>
+    </w:p>
+    <w:p>
+      <w:pPr>
+        <w:jc w:val="center"/>
+        <w:rPr>
+          <w:rStyle w:val="af"/>
+        </w:rPr>
+      </w:pPr>
+      <w:r>
+        <w:rPr>
+          <w:rStyle w:val="af"/>
+          <w:lang w:val="en-US"/>
+        </w:rPr>
+        <w:t>Seek</w:t>
+      </w:r>
+    </w:p>
+    <w:p>
+      <w:r>
+        <w:t>Первым паттерном является паттерн п</w:t>
+      </w:r>
+      <w:r>
+        <w:t>оведени</w:t>
+      </w:r>
+      <w:r>
+        <w:t>я</w:t>
+      </w:r>
+      <w:r>
+        <w:t xml:space="preserve"> </w:t>
+      </w:r>
+      <w:r>
+        <w:rPr>
+          <w:lang w:val="en-US"/>
+        </w:rPr>
+        <w:t>s</w:t>
+      </w:r>
+      <w:proofErr w:type="spellStart"/>
+      <w:r>
+        <w:t>eek</w:t>
+      </w:r>
+      <w:proofErr w:type="spellEnd"/>
+      <w:r>
+        <w:t xml:space="preserve"> (</w:t>
+      </w:r>
+      <w:r>
+        <w:t xml:space="preserve">переводится как </w:t>
+      </w:r>
+      <w:r>
+        <w:t>стремиться</w:t>
+      </w:r>
+      <w:r>
+        <w:t>)</w:t>
+      </w:r>
+      <w:r>
+        <w:t xml:space="preserve">. </w:t>
+      </w:r>
+      <w:r>
+        <w:t>Использование данного паттерна подразумевает наличие цели, к которой движется (стремится) агент.</w:t>
+      </w:r>
+    </w:p>
+    <w:p>
+      <w:r>
+        <w:t xml:space="preserve">В случае поведения </w:t>
+      </w:r>
+      <w:proofErr w:type="spellStart"/>
+      <w:r>
+        <w:t>seek</w:t>
+      </w:r>
+      <w:proofErr w:type="spellEnd"/>
+      <w:r>
+        <w:t xml:space="preserve"> добавление персонажу в каждом кадре управляющих сил заставляет его плавно менять скорость, избегая резких смен маршрута. Если цель сдвигается, то персонаж будет постепенно изменять свой вектор скорости, пытаясь добраться до цели в её новом местоположении.</w:t>
+      </w:r>
+    </w:p>
+    <w:p>
+      <w:r>
+        <w:t xml:space="preserve">В поведении </w:t>
+      </w:r>
+      <w:proofErr w:type="spellStart"/>
+      <w:r>
+        <w:t>seek</w:t>
+      </w:r>
+      <w:proofErr w:type="spellEnd"/>
+      <w:r>
+        <w:t xml:space="preserve"> задействуются дв</w:t>
+      </w:r>
+      <w:r>
+        <w:t>а вектора</w:t>
+      </w:r>
+      <w:r>
+        <w:t>: требуемая скорость и управляющая сила</w:t>
+      </w:r>
+      <w:r>
+        <w:t xml:space="preserve"> (рисунок 2.13)</w:t>
+      </w:r>
+      <w:r>
+        <w:t xml:space="preserve"> [</w:t>
+      </w:r>
+      <w:r>
+        <w:t>источник 6</w:t>
+      </w:r>
+      <w:r>
+        <w:t>]</w:t>
+      </w:r>
+      <w:r>
+        <w:t>:</w:t>
+      </w:r>
+    </w:p>
+    <w:p>
+      <w:pPr>
+        <w:keepNext/>
+        <w:jc w:val="center"/>
+      </w:pPr>
+      <w:r>
+        <w:rPr>
+          <w:noProof/>
+        </w:rPr>
+        <w:lastRenderedPageBreak/>
+        <w:drawing>
+          <wp:inline distT="0" distB="0" distL="0" distR="0" wp14:anchorId="690F6DB3" wp14:editId="6EE045FA">
+            <wp:extent cx="2857500" cy="1905000"/>
+            <wp:effectExtent l="0" t="0" r="0" b="0"/>
+            <wp:docPr id="22" name="Рисунок 22" descr="https://habrastorage.org/getpro/habr/post_images/330/78d/db5/33078ddb5d7db3e776cd56543fdbc01d.png"/>
+            <wp:cNvGraphicFramePr>
+              <a:graphicFrameLocks xmlns:a="http://schemas.openxmlformats.org/drawingml/2006/main" noChangeAspect="1"/>
+            </wp:cNvGraphicFramePr>
+            <a:graphic xmlns:a="http://schemas.openxmlformats.org/drawingml/2006/main">
+              <a:graphicData uri="http://schemas.openxmlformats.org/drawingml/2006/picture">
+                <pic:pic xmlns:pic="http://schemas.openxmlformats.org/drawingml/2006/picture">
+                  <pic:nvPicPr>
+                    <pic:cNvPr id="0" name="Picture 3" descr="https://habrastorage.org/getpro/habr/post_images/330/78d/db5/33078ddb5d7db3e776cd56543fdbc01d.png"/>
+                    <pic:cNvPicPr>
+                      <a:picLocks noChangeAspect="1" noChangeArrowheads="1"/>
+                    </pic:cNvPicPr>
+                  </pic:nvPicPr>
+                  <pic:blipFill>
+                    <a:blip r:embed="rId27">
+                      <a:extLst>
+                        <a:ext uri="{28A0092B-C50C-407E-A947-70E740481C1C}">
+                          <a14:useLocalDpi xmlns:a14="http://schemas.microsoft.com/office/drawing/2010/main" val="0"/>
+                        </a:ext>
+                      </a:extLst>
+                    </a:blip>
+                    <a:srcRect/>
+                    <a:stretch>
+                      <a:fillRect/>
+                    </a:stretch>
+                  </pic:blipFill>
+                  <pic:spPr bwMode="auto">
+                    <a:xfrm>
+                      <a:off x="0" y="0"/>
+                      <a:ext cx="2857500" cy="1905000"/>
+                    </a:xfrm>
+                    <a:prstGeom prst="rect">
+                      <a:avLst/>
+                    </a:prstGeom>
+                    <a:noFill/>
+                    <a:ln>
+                      <a:noFill/>
+                    </a:ln>
+                  </pic:spPr>
+                </pic:pic>
+              </a:graphicData>
+            </a:graphic>
+          </wp:inline>
+        </w:drawing>
+      </w:r>
+    </w:p>
+    <w:p>
+      <w:pPr>
+        <w:pStyle w:val="aa"/>
+      </w:pPr>
+      <w:r>
+        <w:t>Рисунок</w:t>
+      </w:r>
+      <w:r>
+        <w:t xml:space="preserve"> </w:t>
+      </w:r>
+      <w:r>
+        <w:fldChar w:fldCharType="begin"/>
+      </w:r>
+      <w:r>
+        <w:instrText xml:space="preserve"> </w:instrText>
+      </w:r>
+      <w:r>
+        <w:rPr>
+          <w:lang w:val="en-US"/>
+        </w:rPr>
+        <w:instrText>STYLEREF</w:instrText>
+      </w:r>
+      <w:r>
+        <w:instrText xml:space="preserve"> 1 \</w:instrText>
+      </w:r>
+      <w:r>
+        <w:rPr>
+          <w:lang w:val="en-US"/>
+        </w:rPr>
+        <w:instrText>s</w:instrText>
+      </w:r>
+      <w:r>
+        <w:instrText xml:space="preserve"> </w:instrText>
+      </w:r>
+      <w:r>
+        <w:fldChar w:fldCharType="separate"/>
+      </w:r>
+      <w:r>
+        <w:rPr>
+          <w:noProof/>
+        </w:rPr>
+        <w:t>2</w:t>
+      </w:r>
+      <w:r>
+        <w:fldChar w:fldCharType="end"/>
+      </w:r>
+      <w:r>
+        <w:t>.</w:t>
+      </w:r>
+      <w:r>
+        <w:fldChar w:fldCharType="begin"/>
+      </w:r>
+      <w:r>
+        <w:instrText xml:space="preserve"> </w:instrText>
+      </w:r>
+      <w:r>
+        <w:rPr>
+          <w:lang w:val="en-US"/>
+        </w:rPr>
+        <w:instrText>SEQ</w:instrText>
+      </w:r>
+      <w:r>
+        <w:instrText xml:space="preserve"> </w:instrText>
       </w:r>
       <w:r>
         <w:instrText>Рисунок</w:instrText>
       </w:r>
       <w:r>
-        <w:rPr>
-          <w:lang w:val="en-US"/>
-        </w:rPr>
-        <w:instrText xml:space="preserve"> \* ARABIC \s 1 </w:instrText>
+        <w:instrText xml:space="preserve"> \* </w:instrText>
+      </w:r>
+      <w:r>
+        <w:rPr>
+          <w:lang w:val="en-US"/>
+        </w:rPr>
+        <w:instrText>ARABIC</w:instrText>
+      </w:r>
+      <w:r>
+        <w:instrText xml:space="preserve"> \</w:instrText>
+      </w:r>
+      <w:r>
+        <w:rPr>
+          <w:lang w:val="en-US"/>
+        </w:rPr>
+        <w:instrText>s</w:instrText>
+      </w:r>
+      <w:r>
+        <w:instrText xml:space="preserve"> 1 </w:instrText>
       </w:r>
       <w:r>
         <w:fldChar w:fldCharType="separate"/>
@@ -7952,211 +8314,106 @@
       <w:r>
         <w:rPr>
           <w:noProof/>
-          <w:lang w:val="en-US"/>
-        </w:rPr>
-        <w:t>11</w:t>
+        </w:rPr>
+        <w:t>13</w:t>
       </w:r>
       <w:r>
         <w:fldChar w:fldCharType="end"/>
       </w:r>
       <w:r>
-        <w:rPr>
-          <w:lang w:val="en-US"/>
-        </w:rPr>
-        <w:t xml:space="preserve"> </w:t>
-      </w:r>
-      <w:r>
-        <w:rPr>
-          <w:lang w:val="en-US"/>
-        </w:rPr>
-        <w:t xml:space="preserve">RTS Men of Wat Assault Squad 2 </w:t>
-      </w:r>
-      <w:r>
-        <w:t>от</w:t>
-      </w:r>
-      <w:r>
-        <w:rPr>
-          <w:lang w:val="en-US"/>
-        </w:rPr>
-        <w:t xml:space="preserve"> </w:t>
-      </w:r>
-      <w:r>
-        <w:rPr>
-          <w:lang w:val="en-US"/>
-        </w:rPr>
-        <w:t>1C Compan</w:t>
-      </w:r>
-      <w:r>
-        <w:rPr>
-          <w:lang w:val="en-US"/>
-        </w:rPr>
-        <w:t xml:space="preserve">y, </w:t>
-      </w:r>
-      <w:r>
-        <w:t>студия</w:t>
-      </w:r>
-      <w:r>
-        <w:rPr>
-          <w:lang w:val="en-US"/>
-        </w:rPr>
-        <w:t xml:space="preserve"> </w:t>
-      </w:r>
-      <w:proofErr w:type="spellStart"/>
-      <w:r>
-        <w:rPr>
-          <w:lang w:val="en-US"/>
-        </w:rPr>
-        <w:t>Digitalmindsoft</w:t>
-      </w:r>
-      <w:proofErr w:type="spellEnd"/>
-    </w:p>
-    <w:p>
-      <w:pPr>
-        <w:pStyle w:val="ac"/>
-      </w:pPr>
-      <w:r>
-        <w:t>Заключение</w:t>
-      </w:r>
-    </w:p>
-    <w:p>
-      <w:r>
-        <w:t>В заключение, хочется ещё раз отметить, что в наше время «чистых» представителей какого-либо жанра отыскать практически невозможно и даже приведенные выше примеры вполне могут соответствовать и другим, помимо основного, жанрам.</w:t>
-      </w:r>
-    </w:p>
-    <w:p>
-      <w:r>
-        <w:t>Также нельзя не заметить, что помимо упомянутых выше жанров есть и другие</w:t>
-      </w:r>
-      <w:r>
-        <w:t xml:space="preserve"> менее распространённые, однако от этого не менее популярные, упоминание которых было решено опустить, так как подробный обзор всех существующих жанров не является основной целью данной работы.</w:t>
-      </w:r>
-    </w:p>
-    <w:p/>
-    <w:p>
-      <w:pPr>
-        <w:pStyle w:val="2"/>
-      </w:pPr>
-      <w:r>
-        <w:t>Функциональные и нефункциональные требования</w:t>
-      </w:r>
-    </w:p>
-    <w:p/>
-    <w:p>
-      <w:r>
-        <w:t>Написать требования…</w:t>
-      </w:r>
-    </w:p>
-    <w:p/>
-    <w:p>
-      <w:pPr>
-        <w:pStyle w:val="2"/>
-      </w:pPr>
-      <w:r>
-        <w:t>Алгоритмы для реализации искусственного интеллекта</w:t>
-      </w:r>
-    </w:p>
-    <w:p/>
-    <w:p>
-      <w:r>
-        <w:t>Первым вопрос</w:t>
-      </w:r>
-      <w:r>
-        <w:t>ом</w:t>
-      </w:r>
-      <w:r>
-        <w:t>, который стоит перед разработчиками почти любого искусственного интеллекта</w:t>
-      </w:r>
-      <w:r>
-        <w:t>,</w:t>
-      </w:r>
-      <w:r>
-        <w:t xml:space="preserve"> является вопрос навигации</w:t>
-      </w:r>
-      <w:r>
-        <w:t xml:space="preserve"> агента в игровом пространстве.</w:t>
-      </w:r>
-    </w:p>
-    <w:p>
-      <w:r>
-        <w:t>И вправду игровой опыт пользователя от игры, в которой боты не способны элементарно передвигаться</w:t>
-      </w:r>
-      <w:r>
-        <w:t>, скорее всего будет негативным, особенно когда речь идёт об играх с открытым миром.</w:t>
-      </w:r>
-    </w:p>
-    <w:p>
-      <w:r>
-        <w:lastRenderedPageBreak/>
-        <w:t>В самых простых случаях, когда игровое пространстве представляет собой открытую локацию с минимальным количеством препятствий</w:t>
-      </w:r>
-      <w:r>
-        <w:t>, используют подход</w:t>
-      </w:r>
-      <w:r>
-        <w:t xml:space="preserve">, называемый </w:t>
-      </w:r>
-      <w:proofErr w:type="spellStart"/>
-      <w:r>
-        <w:t>Steering</w:t>
-      </w:r>
-      <w:proofErr w:type="spellEnd"/>
-      <w:r>
-        <w:t xml:space="preserve"> </w:t>
-      </w:r>
-      <w:proofErr w:type="spellStart"/>
-      <w:r>
-        <w:t>behaviors</w:t>
-      </w:r>
-      <w:proofErr w:type="spellEnd"/>
-      <w:r>
-        <w:t>.</w:t>
-      </w:r>
-    </w:p>
-    <w:p>
-      <w:proofErr w:type="spellStart"/>
-      <w:r>
-        <w:t>Steering</w:t>
-      </w:r>
-      <w:proofErr w:type="spellEnd"/>
-      <w:r>
-        <w:t xml:space="preserve"> </w:t>
-      </w:r>
-      <w:proofErr w:type="spellStart"/>
-      <w:r>
-        <w:t>behaviors</w:t>
-      </w:r>
-      <w:proofErr w:type="spellEnd"/>
-      <w:r>
-        <w:t xml:space="preserve"> помогают автономным персонажам реалистично двигаться благодаря применению простых сил, сочетание которых создаёт естественно выглядящее и импровизированное движение по окружению</w:t>
-      </w:r>
-      <w:r>
-        <w:t xml:space="preserve"> </w:t>
-      </w:r>
-      <w:r>
-        <w:rPr>
-          <w:lang w:val="en-US"/>
-        </w:rPr>
-        <w:t>[</w:t>
-      </w:r>
-      <w:r>
-        <w:t>источник 6</w:t>
-      </w:r>
-      <w:r>
-        <w:rPr>
-          <w:lang w:val="en-US"/>
-        </w:rPr>
-        <w:t>]</w:t>
-      </w:r>
-      <w:r>
-        <w:t>.</w:t>
-      </w:r>
-    </w:p>
-    <w:p>
-      <w:pPr>
-        <w:rPr>
-          <w:lang w:val="en-US"/>
-        </w:rPr>
-      </w:pPr>
+        <w:t xml:space="preserve"> </w:t>
+      </w:r>
+      <w:r>
+        <w:rPr>
+          <w:lang w:val="en-US"/>
+        </w:rPr>
+        <w:t>Current</w:t>
+      </w:r>
+      <w:r>
+        <w:t xml:space="preserve"> </w:t>
+      </w:r>
+      <w:r>
+        <w:rPr>
+          <w:lang w:val="en-US"/>
+        </w:rPr>
+        <w:t>velocity</w:t>
+      </w:r>
+      <w:r>
+        <w:t xml:space="preserve"> </w:t>
+      </w:r>
+      <w:r>
+        <w:rPr>
+          <w:rFonts w:cs="Times New Roman"/>
+        </w:rPr>
+        <w:t>―</w:t>
+      </w:r>
+      <w:r>
+        <w:t xml:space="preserve"> </w:t>
+      </w:r>
+      <w:r>
+        <w:t>текущая</w:t>
+      </w:r>
+      <w:r>
+        <w:t xml:space="preserve"> </w:t>
+      </w:r>
+      <w:r>
+        <w:t>скорость объекта,</w:t>
+      </w:r>
+    </w:p>
+    <w:p>
+      <w:pPr>
+        <w:pStyle w:val="aa"/>
+      </w:pPr>
+      <w:r>
+        <w:rPr>
+          <w:lang w:val="en-US"/>
+        </w:rPr>
+        <w:t>desired</w:t>
+      </w:r>
+      <w:r>
+        <w:t xml:space="preserve"> </w:t>
+      </w:r>
+      <w:r>
+        <w:rPr>
+          <w:lang w:val="en-US"/>
+        </w:rPr>
+        <w:t>velocity</w:t>
+      </w:r>
+      <w:r>
+        <w:t xml:space="preserve"> </w:t>
+      </w:r>
+      <w:r>
+        <w:rPr>
+          <w:rFonts w:cs="Times New Roman"/>
+        </w:rPr>
+        <w:t>―</w:t>
+      </w:r>
+      <w:r>
+        <w:t xml:space="preserve"> </w:t>
+      </w:r>
+      <w:r>
+        <w:t xml:space="preserve">требуемая скорость объекта, </w:t>
+      </w:r>
+      <w:r>
+        <w:rPr>
+          <w:lang w:val="en-US"/>
+        </w:rPr>
+        <w:t>steering</w:t>
+      </w:r>
+      <w:r>
+        <w:t xml:space="preserve"> </w:t>
+      </w:r>
+      <w:r>
+        <w:rPr>
+          <w:rFonts w:cs="Times New Roman"/>
+        </w:rPr>
+        <w:t>―</w:t>
+      </w:r>
+      <w:r>
+        <w:t xml:space="preserve"> управляющая сила</w:t>
+      </w:r>
+    </w:p>
+    <w:p>
       <w:bookmarkStart w:id="2" w:name="_GoBack"/>
       <w:bookmarkEnd w:id="2"/>
     </w:p>
@@ -11034,6 +11291,17 @@
       <w:color w:val="808080"/>
     </w:rPr>
   </w:style>
+  <w:style w:type="character" w:styleId="af">
+    <w:name w:val="Emphasis"/>
+    <w:basedOn w:val="a0"/>
+    <w:uiPriority w:val="20"/>
+    <w:qFormat/>
+    <w:rsid w:val="005600C4"/>
+    <w:rPr>
+      <w:i/>
+      <w:iCs/>
+    </w:rPr>
+  </w:style>
 </w:styles>
 </file>
 
@@ -11303,7 +11571,7 @@
 </file>
 
 <file path=customXml/itemProps1.xml><?xml version="1.0" encoding="utf-8"?>
-<ds:datastoreItem xmlns:ds="http://schemas.openxmlformats.org/officeDocument/2006/customXml" ds:itemID="{8D5FED70-166B-4364-A2E5-166C3BE0FE84}">
+<ds:datastoreItem xmlns:ds="http://schemas.openxmlformats.org/officeDocument/2006/customXml" ds:itemID="{C5BF7A99-1C84-417C-8211-76C208F3BEFF}">
   <ds:schemaRefs>
     <ds:schemaRef ds:uri="http://schemas.openxmlformats.org/officeDocument/2006/bibliography"/>
   </ds:schemaRefs>

</xml_diff>

<commit_message>
Wrote segment about seek.
</commit_message>
<xml_diff>
--- a/КурсоваяРабота.docx
+++ b/КурсоваяРабота.docx
@@ -8034,7 +8034,13 @@
         <w:t>―</w:t>
       </w:r>
       <w:r>
-        <w:t xml:space="preserve"> вектор позиции, а вектор </w:t>
+        <w:t xml:space="preserve"> вектор позиции</w:t>
+      </w:r>
+      <w:r>
+        <w:t xml:space="preserve"> (координаты пространства интерпретируются как векторы)</w:t>
+      </w:r>
+      <w:r>
+        <w:t xml:space="preserve">, а вектор </w:t>
       </w:r>
       <w:r>
         <w:rPr>
@@ -8136,16 +8142,7 @@
       </w:r>
       <w:proofErr w:type="spellEnd"/>
       <w:r>
-        <w:t xml:space="preserve"> задействуются дв</w:t>
-      </w:r>
-      <w:r>
-        <w:t>а вектора</w:t>
-      </w:r>
-      <w:r>
-        <w:t>: требуемая скорость и управляющая сила</w:t>
-      </w:r>
-      <w:r>
-        <w:t xml:space="preserve"> (рисунок 2.13)</w:t>
+        <w:t xml:space="preserve"> задействуются два вектора: требуемая скорость и управляющая сила (рисунок 2.13)</w:t>
       </w:r>
       <w:r>
         <w:t xml:space="preserve"> [</w:t>
@@ -8230,107 +8227,522 @@
       <w:r>
         <w:t xml:space="preserve"> </w:t>
       </w:r>
-      <w:r>
-        <w:fldChar w:fldCharType="begin"/>
-      </w:r>
-      <w:r>
-        <w:instrText xml:space="preserve"> </w:instrText>
-      </w:r>
-      <w:r>
-        <w:rPr>
-          <w:lang w:val="en-US"/>
-        </w:rPr>
-        <w:instrText>STYLEREF</w:instrText>
-      </w:r>
-      <w:r>
-        <w:instrText xml:space="preserve"> 1 \</w:instrText>
-      </w:r>
-      <w:r>
-        <w:rPr>
-          <w:lang w:val="en-US"/>
-        </w:rPr>
-        <w:instrText>s</w:instrText>
-      </w:r>
-      <w:r>
-        <w:instrText xml:space="preserve"> </w:instrText>
-      </w:r>
-      <w:r>
-        <w:fldChar w:fldCharType="separate"/>
-      </w:r>
-      <w:r>
-        <w:rPr>
-          <w:noProof/>
+      <w:fldSimple w:instr=" STYLEREF 1 \s ">
+        <w:r>
+          <w:rPr>
+            <w:noProof/>
+          </w:rPr>
+          <w:t>2</w:t>
+        </w:r>
+      </w:fldSimple>
+      <w:r>
+        <w:t>.</w:t>
+      </w:r>
+      <w:fldSimple w:instr=" SEQ Рисунок \* ARABIC \s 1 ">
+        <w:r>
+          <w:rPr>
+            <w:noProof/>
+          </w:rPr>
+          <w:t>13</w:t>
+        </w:r>
+      </w:fldSimple>
+      <w:r>
+        <w:t xml:space="preserve"> </w:t>
+      </w:r>
+      <w:r>
+        <w:rPr>
+          <w:lang w:val="en-US"/>
+        </w:rPr>
+        <w:t>Current</w:t>
+      </w:r>
+      <w:r>
+        <w:t xml:space="preserve"> </w:t>
+      </w:r>
+      <w:r>
+        <w:rPr>
+          <w:lang w:val="en-US"/>
+        </w:rPr>
+        <w:t>velocity</w:t>
+      </w:r>
+      <w:r>
+        <w:t xml:space="preserve"> </w:t>
+      </w:r>
+      <w:r>
+        <w:rPr>
+          <w:rFonts w:cs="Times New Roman"/>
+        </w:rPr>
+        <w:t>―</w:t>
+      </w:r>
+      <w:r>
+        <w:t xml:space="preserve"> </w:t>
+      </w:r>
+      <w:r>
+        <w:t>текущая</w:t>
+      </w:r>
+      <w:r>
+        <w:t xml:space="preserve"> </w:t>
+      </w:r>
+      <w:r>
+        <w:t>скорость объекта,</w:t>
+      </w:r>
+      <w:r>
+        <w:t xml:space="preserve"> </w:t>
+      </w:r>
+      <w:r>
+        <w:rPr>
+          <w:lang w:val="en-US"/>
+        </w:rPr>
+        <w:t>desired</w:t>
+      </w:r>
+      <w:r>
+        <w:t xml:space="preserve"> </w:t>
+      </w:r>
+      <w:r>
+        <w:rPr>
+          <w:lang w:val="en-US"/>
+        </w:rPr>
+        <w:t>velocity</w:t>
+      </w:r>
+      <w:r>
+        <w:t xml:space="preserve"> </w:t>
+      </w:r>
+      <w:r>
+        <w:rPr>
+          <w:rFonts w:cs="Times New Roman"/>
+        </w:rPr>
+        <w:t>―</w:t>
+      </w:r>
+      <w:r>
+        <w:t xml:space="preserve"> </w:t>
+      </w:r>
+      <w:r>
+        <w:t xml:space="preserve">требуемая скорость объекта, </w:t>
+      </w:r>
+      <w:r>
+        <w:rPr>
+          <w:lang w:val="en-US"/>
+        </w:rPr>
+        <w:t>steering</w:t>
+      </w:r>
+      <w:r>
+        <w:t xml:space="preserve"> </w:t>
+      </w:r>
+      <w:r>
+        <w:rPr>
+          <w:rFonts w:cs="Times New Roman"/>
+        </w:rPr>
+        <w:t>―</w:t>
+      </w:r>
+      <w:r>
+        <w:t xml:space="preserve"> управляющая сила</w:t>
+      </w:r>
+    </w:p>
+    <w:p>
+      <w:r>
+        <w:t xml:space="preserve">Требуемая скорость </w:t>
+      </w:r>
+      <w:proofErr w:type="gramStart"/>
+      <w:r>
+        <w:rPr>
+          <w:rFonts w:cs="Times New Roman"/>
+        </w:rPr>
+        <w:t>―</w:t>
+      </w:r>
+      <w:r>
+        <w:t xml:space="preserve"> это</w:t>
+      </w:r>
+      <w:proofErr w:type="gramEnd"/>
+      <w:r>
+        <w:t xml:space="preserve"> та скорость, к которой стремиться прийти агент. В этом и всех последующих паттернах данное понятие будет присутствовать. По сути своей, требуемая скорость представляет собой вектор той скорости, имея который агент достигнет цели за минимальное время.</w:t>
+      </w:r>
+    </w:p>
+    <w:p>
+      <w:r>
+        <w:t>Если бы мы просто присваивали требуемую скорость скорости агента, то это бы выглядело нереалистично (агент мгновенно меняет направление) и сказалось бы на игровом опыте пользователя.</w:t>
+      </w:r>
+    </w:p>
+    <w:p>
+      <w:r>
+        <w:t xml:space="preserve">Итак, общая логика паттерна </w:t>
+      </w:r>
+      <w:r>
+        <w:rPr>
+          <w:lang w:val="en-US"/>
+        </w:rPr>
+        <w:t>seek</w:t>
+      </w:r>
+      <w:r>
+        <w:t xml:space="preserve"> </w:t>
+      </w:r>
+      <w:r>
+        <w:t>такова: каждый кадр мы высчитываем вектор управляющей силы:</w:t>
+      </w:r>
+    </w:p>
+    <w:p>
+      <w:pPr>
+        <w:jc w:val="right"/>
+        <w:rPr>
+          <w:lang w:val="en-US"/>
+        </w:rPr>
+      </w:pPr>
+      <w:r>
+        <w:rPr>
+          <w:lang w:val="en-US"/>
+        </w:rPr>
+        <w:t xml:space="preserve">steering = </w:t>
+      </w:r>
+      <w:proofErr w:type="spellStart"/>
+      <w:r>
+        <w:rPr>
+          <w:lang w:val="en-US"/>
+        </w:rPr>
+        <w:t>desired_velocity</w:t>
+      </w:r>
+      <w:proofErr w:type="spellEnd"/>
+      <w:r>
+        <w:rPr>
+          <w:lang w:val="en-US"/>
+        </w:rPr>
+        <w:t xml:space="preserve"> – velocity,</w:t>
+      </w:r>
+      <w:r>
+        <w:rPr>
+          <w:lang w:val="en-US"/>
+        </w:rPr>
+        <w:tab/>
+      </w:r>
+      <w:r>
+        <w:rPr>
+          <w:lang w:val="en-US"/>
+        </w:rPr>
+        <w:tab/>
+      </w:r>
+      <w:r>
+        <w:rPr>
+          <w:lang w:val="en-US"/>
+        </w:rPr>
+        <w:tab/>
+      </w:r>
+      <w:r>
+        <w:rPr>
+          <w:lang w:val="en-US"/>
+        </w:rPr>
+        <w:tab/>
+        <w:t>(</w:t>
+      </w:r>
+      <w:r>
+        <w:rPr>
+          <w:lang w:val="en-US"/>
         </w:rPr>
         <w:t>2</w:t>
       </w:r>
       <w:r>
-        <w:fldChar w:fldCharType="end"/>
-      </w:r>
-      <w:r>
+        <w:rPr>
+          <w:lang w:val="en-US"/>
+        </w:rPr>
+        <w:t>.1)</w:t>
+      </w:r>
+    </w:p>
+    <w:p>
+      <w:pPr>
+        <w:rPr>
+          <w:lang w:val="en-US"/>
+        </w:rPr>
+      </w:pPr>
+      <w:r>
+        <w:t>где</w:t>
+      </w:r>
+    </w:p>
+    <w:p>
+      <w:pPr>
+        <w:rPr>
+          <w:lang w:val="en-US"/>
+        </w:rPr>
+      </w:pPr>
+      <w:r>
+        <w:rPr>
+          <w:lang w:val="en-US"/>
+        </w:rPr>
+        <w:t>steering</w:t>
+      </w:r>
+      <w:r>
+        <w:rPr>
+          <w:lang w:val="en-US"/>
+        </w:rPr>
+        <w:t xml:space="preserve"> </w:t>
+      </w:r>
+      <w:r>
+        <w:rPr>
+          <w:rFonts w:cs="Times New Roman"/>
+          <w:lang w:val="en-US"/>
+        </w:rPr>
+        <w:t>―</w:t>
+      </w:r>
+      <w:r>
+        <w:rPr>
+          <w:lang w:val="en-US"/>
+        </w:rPr>
+        <w:t xml:space="preserve"> </w:t>
+      </w:r>
+      <w:r>
+        <w:t>вектор</w:t>
+      </w:r>
+      <w:r>
+        <w:rPr>
+          <w:lang w:val="en-US"/>
+        </w:rPr>
+        <w:t xml:space="preserve"> </w:t>
+      </w:r>
+      <w:r>
+        <w:t>управляющей</w:t>
+      </w:r>
+      <w:r>
+        <w:rPr>
+          <w:lang w:val="en-US"/>
+        </w:rPr>
+        <w:t xml:space="preserve"> </w:t>
+      </w:r>
+      <w:r>
+        <w:t>силы</w:t>
+      </w:r>
+      <w:r>
+        <w:rPr>
+          <w:lang w:val="en-US"/>
+        </w:rPr>
+        <w:t>;</w:t>
+      </w:r>
+    </w:p>
+    <w:p>
+      <w:r>
+        <w:rPr>
+          <w:lang w:val="en-US"/>
+        </w:rPr>
+        <w:t>desired</w:t>
+      </w:r>
+      <w:r>
+        <w:t>_</w:t>
+      </w:r>
+      <w:r>
+        <w:rPr>
+          <w:lang w:val="en-US"/>
+        </w:rPr>
+        <w:t>velocity</w:t>
+      </w:r>
+      <w:r>
+        <w:t xml:space="preserve"> </w:t>
+      </w:r>
+      <w:r>
+        <w:rPr>
+          <w:rFonts w:cs="Times New Roman"/>
+        </w:rPr>
+        <w:t>―</w:t>
+      </w:r>
+      <w:r>
+        <w:t xml:space="preserve"> </w:t>
+      </w:r>
+      <w:r>
+        <w:t>требуемый вектор скорости объекта</w:t>
+      </w:r>
+      <w:r>
+        <w:t>;</w:t>
+      </w:r>
+    </w:p>
+    <w:p>
+      <w:pPr>
+        <w:rPr>
+          <w:rFonts w:cs="Times New Roman"/>
+        </w:rPr>
+      </w:pPr>
+      <w:r>
+        <w:rPr>
+          <w:lang w:val="en-US"/>
+        </w:rPr>
+        <w:t>velocity</w:t>
+      </w:r>
+      <w:r>
+        <w:t xml:space="preserve"> </w:t>
+      </w:r>
+      <w:r>
+        <w:rPr>
+          <w:rFonts w:cs="Times New Roman"/>
+        </w:rPr>
+        <w:t>―</w:t>
+      </w:r>
+      <w:r>
+        <w:rPr>
+          <w:rFonts w:cs="Times New Roman"/>
+        </w:rPr>
+        <w:t xml:space="preserve"> текущая скорости объекта.</w:t>
+      </w:r>
+    </w:p>
+    <w:p>
+      <w:pPr>
+        <w:rPr>
+          <w:rFonts w:cs="Times New Roman"/>
+        </w:rPr>
+      </w:pPr>
+      <w:r>
+        <w:rPr>
+          <w:rFonts w:cs="Times New Roman"/>
+        </w:rPr>
+        <w:t xml:space="preserve">В процессе игры текущая скорость агента как правило храниться в поле одного из соответствующих </w:t>
+      </w:r>
+      <w:r>
+        <w:rPr>
+          <w:rFonts w:cs="Times New Roman"/>
+        </w:rPr>
+        <w:t xml:space="preserve">агенту </w:t>
+      </w:r>
+      <w:r>
+        <w:rPr>
+          <w:rFonts w:cs="Times New Roman"/>
+        </w:rPr>
+        <w:t>классов.</w:t>
+      </w:r>
+      <w:r>
+        <w:rPr>
+          <w:rFonts w:cs="Times New Roman"/>
+        </w:rPr>
+        <w:t xml:space="preserve"> А вот требуемую скорость нужно каждый кадр пересчитывать, так как движение объекта в пространстве сводит на ноль актуальность рассчитанной в прошлом кадре требуемой скорости.</w:t>
+      </w:r>
+    </w:p>
+    <w:p>
+      <w:pPr>
+        <w:rPr>
+          <w:rFonts w:cs="Times New Roman"/>
+        </w:rPr>
+      </w:pPr>
+      <w:r>
+        <w:rPr>
+          <w:rFonts w:cs="Times New Roman"/>
+        </w:rPr>
+        <w:t>Вектор требуемой скорости высчитывается по следующей формуле:</w:t>
+      </w:r>
+    </w:p>
+    <w:p>
+      <w:pPr>
+        <w:jc w:val="right"/>
+        <w:rPr>
+          <w:lang w:val="en-US"/>
+        </w:rPr>
+      </w:pPr>
+      <w:proofErr w:type="spellStart"/>
+      <w:r>
+        <w:rPr>
+          <w:lang w:val="en-US"/>
+        </w:rPr>
+        <w:t>desired_velocity</w:t>
+      </w:r>
+      <w:proofErr w:type="spellEnd"/>
+      <w:r>
+        <w:rPr>
+          <w:lang w:val="en-US"/>
+        </w:rPr>
+        <w:t xml:space="preserve"> = </w:t>
+      </w:r>
+      <w:r>
+        <w:rPr>
+          <w:lang w:val="en-US"/>
+        </w:rPr>
+        <w:t>(</w:t>
+      </w:r>
+      <w:r>
+        <w:rPr>
+          <w:lang w:val="en-US"/>
+        </w:rPr>
+        <w:t>target - position</w:t>
+      </w:r>
+      <w:proofErr w:type="gramStart"/>
+      <w:r>
+        <w:rPr>
+          <w:lang w:val="en-US"/>
+        </w:rPr>
+        <w:t>)</w:t>
+      </w:r>
+      <w:r>
+        <w:rPr>
+          <w:lang w:val="en-US"/>
+        </w:rPr>
         <w:t>.</w:t>
       </w:r>
       <w:r>
-        <w:fldChar w:fldCharType="begin"/>
-      </w:r>
-      <w:r>
-        <w:instrText xml:space="preserve"> </w:instrText>
-      </w:r>
-      <w:r>
-        <w:rPr>
-          <w:lang w:val="en-US"/>
-        </w:rPr>
-        <w:instrText>SEQ</w:instrText>
-      </w:r>
-      <w:r>
-        <w:instrText xml:space="preserve"> </w:instrText>
-      </w:r>
-      <w:r>
-        <w:instrText>Рисунок</w:instrText>
-      </w:r>
-      <w:r>
-        <w:instrText xml:space="preserve"> \* </w:instrText>
-      </w:r>
-      <w:r>
-        <w:rPr>
-          <w:lang w:val="en-US"/>
-        </w:rPr>
-        <w:instrText>ARABIC</w:instrText>
-      </w:r>
-      <w:r>
-        <w:instrText xml:space="preserve"> \</w:instrText>
-      </w:r>
-      <w:r>
-        <w:rPr>
-          <w:lang w:val="en-US"/>
-        </w:rPr>
-        <w:instrText>s</w:instrText>
-      </w:r>
-      <w:r>
-        <w:instrText xml:space="preserve"> 1 </w:instrText>
-      </w:r>
-      <w:r>
-        <w:fldChar w:fldCharType="separate"/>
-      </w:r>
-      <w:r>
-        <w:rPr>
-          <w:noProof/>
-        </w:rPr>
-        <w:t>13</w:t>
-      </w:r>
-      <w:r>
-        <w:fldChar w:fldCharType="end"/>
-      </w:r>
-      <w:r>
-        <w:t xml:space="preserve"> </w:t>
-      </w:r>
-      <w:r>
-        <w:rPr>
-          <w:lang w:val="en-US"/>
-        </w:rPr>
-        <w:t>Current</w:t>
-      </w:r>
-      <w:r>
-        <w:t xml:space="preserve"> </w:t>
+        <w:rPr>
+          <w:lang w:val="en-US"/>
+        </w:rPr>
+        <w:t>normalize</w:t>
+      </w:r>
+      <w:r>
+        <w:rPr>
+          <w:lang w:val="en-US"/>
+        </w:rPr>
+        <w:t>d</w:t>
+      </w:r>
+      <w:proofErr w:type="gramEnd"/>
+      <w:r>
+        <w:rPr>
+          <w:lang w:val="en-US"/>
+        </w:rPr>
+        <w:t xml:space="preserve"> * </w:t>
+      </w:r>
+      <w:proofErr w:type="spellStart"/>
+      <w:r>
+        <w:rPr>
+          <w:lang w:val="en-US"/>
+        </w:rPr>
+        <w:t>required</w:t>
+      </w:r>
+      <w:r>
+        <w:rPr>
+          <w:lang w:val="en-US"/>
+        </w:rPr>
+        <w:t>_</w:t>
+      </w:r>
+      <w:r>
+        <w:rPr>
+          <w:lang w:val="en-US"/>
+        </w:rPr>
+        <w:t>magnitude</w:t>
+      </w:r>
+      <w:proofErr w:type="spellEnd"/>
+      <w:r>
+        <w:rPr>
+          <w:lang w:val="en-US"/>
+        </w:rPr>
+        <w:t>,</w:t>
+      </w:r>
+      <w:r>
+        <w:rPr>
+          <w:lang w:val="en-US"/>
+        </w:rPr>
+        <w:t xml:space="preserve"> (</w:t>
+      </w:r>
+      <w:r>
+        <w:rPr>
+          <w:lang w:val="en-US"/>
+        </w:rPr>
+        <w:t>2</w:t>
+      </w:r>
+      <w:r>
+        <w:rPr>
+          <w:lang w:val="en-US"/>
+        </w:rPr>
+        <w:t>.2)</w:t>
+      </w:r>
+    </w:p>
+    <w:p>
+      <w:r>
+        <w:t>где</w:t>
+      </w:r>
+    </w:p>
+    <w:p>
+      <w:r>
+        <w:rPr>
+          <w:lang w:val="en-US"/>
+        </w:rPr>
+        <w:t>desired</w:t>
+      </w:r>
+      <w:r>
+        <w:t>_</w:t>
       </w:r>
       <w:r>
         <w:rPr>
@@ -8351,28 +8763,229 @@
         <w:t xml:space="preserve"> </w:t>
       </w:r>
       <w:r>
-        <w:t>текущая</w:t>
-      </w:r>
-      <w:r>
-        <w:t xml:space="preserve"> </w:t>
-      </w:r>
-      <w:r>
-        <w:t>скорость объекта,</w:t>
-      </w:r>
-    </w:p>
-    <w:p>
-      <w:pPr>
-        <w:pStyle w:val="aa"/>
-      </w:pPr>
-      <w:r>
-        <w:rPr>
-          <w:lang w:val="en-US"/>
-        </w:rPr>
-        <w:t>desired</w:t>
-      </w:r>
-      <w:r>
-        <w:t xml:space="preserve"> </w:t>
-      </w:r>
+        <w:t>требуемый вектор скорости объекта</w:t>
+      </w:r>
+      <w:r>
+        <w:t>;</w:t>
+      </w:r>
+    </w:p>
+    <w:p>
+      <w:r>
+        <w:rPr>
+          <w:lang w:val="en-US"/>
+        </w:rPr>
+        <w:t>target</w:t>
+      </w:r>
+      <w:r>
+        <w:t xml:space="preserve"> </w:t>
+      </w:r>
+      <w:r>
+        <w:rPr>
+          <w:rFonts w:cs="Times New Roman"/>
+        </w:rPr>
+        <w:t>―</w:t>
+      </w:r>
+      <w:r>
+        <w:t xml:space="preserve"> </w:t>
+      </w:r>
+      <w:r>
+        <w:t>вектор координат цели</w:t>
+      </w:r>
+      <w:r>
+        <w:t>;</w:t>
+      </w:r>
+    </w:p>
+    <w:p>
+      <w:r>
+        <w:rPr>
+          <w:lang w:val="en-US"/>
+        </w:rPr>
+        <w:t>position</w:t>
+      </w:r>
+      <w:r>
+        <w:t xml:space="preserve"> </w:t>
+      </w:r>
+      <w:r>
+        <w:rPr>
+          <w:rFonts w:cs="Times New Roman"/>
+        </w:rPr>
+        <w:t>―</w:t>
+      </w:r>
+      <w:r>
+        <w:t xml:space="preserve"> вектор координат агента</w:t>
+      </w:r>
+      <w:r>
+        <w:t>;</w:t>
+      </w:r>
+    </w:p>
+    <w:p>
+      <w:r>
+        <w:rPr>
+          <w:lang w:val="en-US"/>
+        </w:rPr>
+        <w:t>required</w:t>
+      </w:r>
+      <w:r>
+        <w:t>_</w:t>
+      </w:r>
+      <w:r>
+        <w:rPr>
+          <w:lang w:val="en-US"/>
+        </w:rPr>
+        <w:t>magnitude</w:t>
+      </w:r>
+      <w:r>
+        <w:t xml:space="preserve"> </w:t>
+      </w:r>
+      <w:r>
+        <w:rPr>
+          <w:rFonts w:cs="Times New Roman"/>
+        </w:rPr>
+        <w:t>―</w:t>
+      </w:r>
+      <w:r>
+        <w:t xml:space="preserve"> величина требуемой скорости, скаляр.</w:t>
+      </w:r>
+    </w:p>
+    <w:p>
+      <w:r>
+        <w:lastRenderedPageBreak/>
+        <w:t>В формуле (</w:t>
+      </w:r>
+      <w:r>
+        <w:t>2</w:t>
+      </w:r>
+      <w:r>
+        <w:t xml:space="preserve">.2) проводится операция нормализации разности векторов </w:t>
+      </w:r>
+      <w:r>
+        <w:rPr>
+          <w:lang w:val="en-US"/>
+        </w:rPr>
+        <w:t>target</w:t>
+      </w:r>
+      <w:r>
+        <w:t xml:space="preserve"> </w:t>
+      </w:r>
+      <w:r>
+        <w:t xml:space="preserve">и </w:t>
+      </w:r>
+      <w:r>
+        <w:rPr>
+          <w:lang w:val="en-US"/>
+        </w:rPr>
+        <w:t>position</w:t>
+      </w:r>
+      <w:r>
+        <w:t xml:space="preserve"> (</w:t>
+      </w:r>
+      <w:proofErr w:type="gramStart"/>
+      <w:r>
+        <w:t xml:space="preserve">запись </w:t>
+      </w:r>
+      <w:r>
+        <w:t>.</w:t>
+      </w:r>
+      <w:r>
+        <w:rPr>
+          <w:lang w:val="en-US"/>
+        </w:rPr>
+        <w:t>normalized</w:t>
+      </w:r>
+      <w:proofErr w:type="gramEnd"/>
+      <w:r>
+        <w:t xml:space="preserve">) </w:t>
+      </w:r>
+      <w:r>
+        <w:t>для того, чтобы подсчитанный вектор требуемой скорости не зависел от дистанции между агентом и целью. Этот приём в дальнейшем будет использован не единожды.</w:t>
+      </w:r>
+    </w:p>
+    <w:p>
+      <w:r>
+        <w:t>С помощью формул (2.1) и (2.2) можно подсчитать вектор управляющей силы, остаётся только приложить его к текущей скорости:</w:t>
+      </w:r>
+    </w:p>
+    <w:p>
+      <w:pPr>
+        <w:jc w:val="right"/>
+        <w:rPr>
+          <w:lang w:val="en-US"/>
+        </w:rPr>
+      </w:pPr>
+      <w:r>
+        <w:rPr>
+          <w:lang w:val="en-US"/>
+        </w:rPr>
+        <w:t xml:space="preserve">velocity = </w:t>
+      </w:r>
+      <w:proofErr w:type="gramStart"/>
+      <w:r>
+        <w:rPr>
+          <w:lang w:val="en-US"/>
+        </w:rPr>
+        <w:t>truncate(</w:t>
+      </w:r>
+      <w:proofErr w:type="gramEnd"/>
+      <w:r>
+        <w:rPr>
+          <w:lang w:val="en-US"/>
+        </w:rPr>
+        <w:t xml:space="preserve">velocity + steering * </w:t>
+      </w:r>
+      <w:proofErr w:type="spellStart"/>
+      <w:r>
+        <w:rPr>
+          <w:lang w:val="en-US"/>
+        </w:rPr>
+        <w:t>delta_time</w:t>
+      </w:r>
+      <w:proofErr w:type="spellEnd"/>
+      <w:r>
+        <w:rPr>
+          <w:lang w:val="en-US"/>
+        </w:rPr>
+        <w:t xml:space="preserve">, </w:t>
+      </w:r>
+      <w:proofErr w:type="spellStart"/>
+      <w:r>
+        <w:rPr>
+          <w:lang w:val="en-US"/>
+        </w:rPr>
+        <w:t>max_speed</w:t>
+      </w:r>
+      <w:proofErr w:type="spellEnd"/>
+      <w:r>
+        <w:rPr>
+          <w:lang w:val="en-US"/>
+        </w:rPr>
+        <w:t>)</w:t>
+      </w:r>
+      <w:r>
+        <w:rPr>
+          <w:lang w:val="en-US"/>
+        </w:rPr>
+        <w:t>,</w:t>
+      </w:r>
+      <w:r>
+        <w:rPr>
+          <w:lang w:val="en-US"/>
+        </w:rPr>
+        <w:tab/>
+        <w:t>(2.3)</w:t>
+      </w:r>
+    </w:p>
+    <w:p>
+      <w:r>
+        <w:rPr>
+          <w:lang w:val="en-US"/>
+        </w:rPr>
+        <w:t xml:space="preserve"> </w:t>
+      </w:r>
+      <w:r>
+        <w:t>где</w:t>
+      </w:r>
+    </w:p>
+    <w:p>
       <w:r>
         <w:rPr>
           <w:lang w:val="en-US"/>
@@ -8389,11 +9002,18 @@
         <w:t>―</w:t>
       </w:r>
       <w:r>
-        <w:t xml:space="preserve"> </w:t>
-      </w:r>
-      <w:r>
-        <w:t xml:space="preserve">требуемая скорость объекта, </w:t>
-      </w:r>
+        <w:t xml:space="preserve"> скорость агента</w:t>
+      </w:r>
+      <w:r>
+        <w:t>;</w:t>
+      </w:r>
+    </w:p>
+    <w:p>
+      <w:pPr>
+        <w:rPr>
+          <w:rFonts w:cs="Times New Roman"/>
+        </w:rPr>
+      </w:pPr>
       <w:r>
         <w:rPr>
           <w:lang w:val="en-US"/>
@@ -8407,16 +9027,471 @@
         <w:rPr>
           <w:rFonts w:cs="Times New Roman"/>
         </w:rPr>
+        <w:t xml:space="preserve">― </w:t>
+      </w:r>
+      <w:r>
+        <w:rPr>
+          <w:rFonts w:cs="Times New Roman"/>
+        </w:rPr>
+        <w:t>вектор управляющей силы</w:t>
+      </w:r>
+      <w:r>
+        <w:rPr>
+          <w:rFonts w:cs="Times New Roman"/>
+        </w:rPr>
+        <w:t>;</w:t>
+      </w:r>
+    </w:p>
+    <w:p>
+      <w:r>
+        <w:rPr>
+          <w:lang w:val="en-US"/>
+        </w:rPr>
+        <w:t>delta</w:t>
+      </w:r>
+      <w:r>
+        <w:t>_</w:t>
+      </w:r>
+      <w:r>
+        <w:rPr>
+          <w:lang w:val="en-US"/>
+        </w:rPr>
+        <w:t>time</w:t>
+      </w:r>
+      <w:r>
+        <w:t xml:space="preserve"> </w:t>
+      </w:r>
+      <w:r>
+        <w:rPr>
+          <w:rFonts w:cs="Times New Roman"/>
+        </w:rPr>
         <w:t>―</w:t>
       </w:r>
       <w:r>
-        <w:t xml:space="preserve"> управляющая сила</w:t>
-      </w:r>
-    </w:p>
-    <w:p>
+        <w:t xml:space="preserve"> время, прошедш</w:t>
+      </w:r>
+      <w:r>
+        <w:t>е</w:t>
+      </w:r>
+      <w:r>
+        <w:t>е между кадрами</w:t>
+      </w:r>
+      <w:r>
+        <w:t>, скаляр;</w:t>
+      </w:r>
+    </w:p>
+    <w:p>
+      <w:r>
+        <w:rPr>
+          <w:lang w:val="en-US"/>
+        </w:rPr>
+        <w:t>max</w:t>
+      </w:r>
+      <w:r>
+        <w:t>_</w:t>
+      </w:r>
+      <w:r>
+        <w:rPr>
+          <w:lang w:val="en-US"/>
+        </w:rPr>
+        <w:t>speed</w:t>
+      </w:r>
+      <w:r>
+        <w:t xml:space="preserve"> </w:t>
+      </w:r>
+      <w:r>
+        <w:rPr>
+          <w:rFonts w:cs="Times New Roman"/>
+        </w:rPr>
+        <w:t>―</w:t>
+      </w:r>
+      <w:r>
+        <w:t xml:space="preserve"> </w:t>
+      </w:r>
+      <w:r>
+        <w:t>максимальная величина вектора скорости, скаляр.</w:t>
+      </w:r>
+    </w:p>
+    <w:p>
+      <w:r>
+        <w:t xml:space="preserve">Операция </w:t>
+      </w:r>
+      <w:r>
+        <w:rPr>
+          <w:lang w:val="en-US"/>
+        </w:rPr>
+        <w:t>truncate</w:t>
+      </w:r>
+      <w:r>
+        <w:t xml:space="preserve"> </w:t>
+      </w:r>
+      <w:r>
+        <w:t xml:space="preserve">обеспечивает, что величина вектора </w:t>
+      </w:r>
+      <w:r>
+        <w:rPr>
+          <w:lang w:val="en-US"/>
+        </w:rPr>
+        <w:t>velocity</w:t>
+      </w:r>
+      <w:r>
+        <w:t xml:space="preserve"> </w:t>
+      </w:r>
+      <w:r>
+        <w:t xml:space="preserve">не превысит значения </w:t>
+      </w:r>
+      <w:r>
+        <w:rPr>
+          <w:lang w:val="en-US"/>
+        </w:rPr>
+        <w:t>max</w:t>
+      </w:r>
+      <w:r>
+        <w:t>_</w:t>
+      </w:r>
+      <w:r>
+        <w:rPr>
+          <w:lang w:val="en-US"/>
+        </w:rPr>
+        <w:t>speed</w:t>
+      </w:r>
+      <w:r>
+        <w:t xml:space="preserve">. </w:t>
+      </w:r>
+      <w:proofErr w:type="spellStart"/>
+      <w:r>
+        <w:t>Домножение</w:t>
+      </w:r>
+      <w:proofErr w:type="spellEnd"/>
+      <w:r>
+        <w:t xml:space="preserve"> на </w:t>
+      </w:r>
+      <w:proofErr w:type="spellStart"/>
+      <w:r>
+        <w:t>delta_time</w:t>
+      </w:r>
+      <w:proofErr w:type="spellEnd"/>
+      <w:r>
+        <w:t xml:space="preserve"> необходимо для обеспечения независимости быстроты изменения скорости от частоты кадров в игре (без этого на высокопроизводительных системах агент будет передвигаться куда быстрее, чем на малопроизводительных). Помимо </w:t>
+      </w:r>
+      <w:proofErr w:type="spellStart"/>
+      <w:r>
+        <w:t>delta_time</w:t>
+      </w:r>
+      <w:proofErr w:type="spellEnd"/>
+      <w:r>
+        <w:t xml:space="preserve"> также возможно </w:t>
+      </w:r>
+      <w:proofErr w:type="spellStart"/>
+      <w:r>
+        <w:t>домножить</w:t>
+      </w:r>
+      <w:proofErr w:type="spellEnd"/>
+      <w:r>
+        <w:t xml:space="preserve"> </w:t>
+      </w:r>
+      <w:r>
+        <w:rPr>
+          <w:lang w:val="en-US"/>
+        </w:rPr>
+        <w:t>steering</w:t>
+      </w:r>
+      <w:r>
+        <w:t xml:space="preserve"> на какой-либо масштабирующий коэффициент (константу), таким образом регулируя скорость поворотов.</w:t>
+      </w:r>
+    </w:p>
+    <w:p>
+      <w:r>
+        <w:t>После вычисления текущей скорости мы готовы вычислить новую координату агента:</w:t>
+      </w:r>
+    </w:p>
+    <w:p>
+      <w:pPr>
+        <w:jc w:val="right"/>
+        <w:rPr>
+          <w:lang w:val="en-US"/>
+        </w:rPr>
+      </w:pPr>
+      <w:r>
+        <w:rPr>
+          <w:lang w:val="en-US"/>
+        </w:rPr>
+        <w:t>position = position + velocity</w:t>
+      </w:r>
+      <w:r>
+        <w:rPr>
+          <w:lang w:val="en-US"/>
+        </w:rPr>
+        <w:t xml:space="preserve"> * </w:t>
+      </w:r>
+      <w:proofErr w:type="spellStart"/>
+      <w:r>
+        <w:rPr>
+          <w:lang w:val="en-US"/>
+        </w:rPr>
+        <w:t>delta</w:t>
+      </w:r>
+      <w:r>
+        <w:rPr>
+          <w:lang w:val="en-US"/>
+        </w:rPr>
+        <w:t>_</w:t>
+      </w:r>
+      <w:r>
+        <w:rPr>
+          <w:lang w:val="en-US"/>
+        </w:rPr>
+        <w:t>time</w:t>
+      </w:r>
+      <w:proofErr w:type="spellEnd"/>
+      <w:r>
+        <w:rPr>
+          <w:lang w:val="en-US"/>
+        </w:rPr>
+        <w:t>,</w:t>
+      </w:r>
+      <w:r>
+        <w:rPr>
+          <w:lang w:val="en-US"/>
+        </w:rPr>
+        <w:tab/>
+      </w:r>
+      <w:r>
+        <w:rPr>
+          <w:lang w:val="en-US"/>
+        </w:rPr>
+        <w:tab/>
+      </w:r>
+      <w:r>
+        <w:rPr>
+          <w:lang w:val="en-US"/>
+        </w:rPr>
+        <w:tab/>
+      </w:r>
+      <w:r>
+        <w:rPr>
+          <w:lang w:val="en-US"/>
+        </w:rPr>
+        <w:t>(2.4)</w:t>
+      </w:r>
+    </w:p>
+    <w:p>
+      <w:r>
+        <w:t>где</w:t>
+      </w:r>
+    </w:p>
+    <w:p>
+      <w:r>
+        <w:rPr>
+          <w:lang w:val="en-US"/>
+        </w:rPr>
+        <w:t>position</w:t>
+      </w:r>
+      <w:r>
+        <w:t xml:space="preserve"> </w:t>
+      </w:r>
+      <w:r>
+        <w:rPr>
+          <w:rFonts w:cs="Times New Roman"/>
+        </w:rPr>
+        <w:t>―</w:t>
+      </w:r>
+      <w:r>
+        <w:t xml:space="preserve"> </w:t>
+      </w:r>
+      <w:r>
+        <w:t>координата</w:t>
+      </w:r>
+      <w:r>
+        <w:t xml:space="preserve"> </w:t>
+      </w:r>
+      <w:r>
+        <w:t>агента;</w:t>
+      </w:r>
+    </w:p>
+    <w:p>
+      <w:r>
+        <w:rPr>
+          <w:lang w:val="en-US"/>
+        </w:rPr>
+        <w:t>velocity</w:t>
+      </w:r>
+      <w:r>
+        <w:t xml:space="preserve"> </w:t>
+      </w:r>
+      <w:r>
+        <w:rPr>
+          <w:rFonts w:cs="Times New Roman"/>
+        </w:rPr>
+        <w:t>―</w:t>
+      </w:r>
+      <w:r>
+        <w:t xml:space="preserve"> текущая скорость;</w:t>
+      </w:r>
+    </w:p>
+    <w:p>
+      <w:r>
+        <w:rPr>
+          <w:lang w:val="en-US"/>
+        </w:rPr>
+        <w:t>delta</w:t>
+      </w:r>
+      <w:r>
+        <w:t>_</w:t>
+      </w:r>
+      <w:r>
+        <w:rPr>
+          <w:lang w:val="en-US"/>
+        </w:rPr>
+        <w:t>time</w:t>
+      </w:r>
+      <w:r>
+        <w:t xml:space="preserve"> </w:t>
+      </w:r>
+      <w:r>
+        <w:rPr>
+          <w:rFonts w:cs="Times New Roman"/>
+        </w:rPr>
+        <w:t>―</w:t>
+      </w:r>
+      <w:r>
+        <w:t xml:space="preserve"> время, прошедшее между кадрами</w:t>
+      </w:r>
+      <w:r>
+        <w:t>.</w:t>
+      </w:r>
+    </w:p>
+    <w:p>
+      <w:r>
+        <w:t xml:space="preserve">Общая схема движения агента к цели с использованием </w:t>
+      </w:r>
+      <w:r>
+        <w:rPr>
+          <w:lang w:val="en-US"/>
+        </w:rPr>
+        <w:t>seek</w:t>
+      </w:r>
+      <w:r>
+        <w:t xml:space="preserve"> </w:t>
+      </w:r>
+      <w:r>
+        <w:t xml:space="preserve">поведения представлена на рисунке </w:t>
+      </w:r>
+      <w:r>
+        <w:t>2.14.</w:t>
+      </w:r>
       <w:bookmarkStart w:id="2" w:name="_GoBack"/>
       <w:bookmarkEnd w:id="2"/>
     </w:p>
+    <w:p>
+      <w:pPr>
+        <w:keepNext/>
+        <w:jc w:val="center"/>
+      </w:pPr>
+      <w:r>
+        <w:rPr>
+          <w:noProof/>
+        </w:rPr>
+        <w:lastRenderedPageBreak/>
+        <w:drawing>
+          <wp:inline distT="0" distB="0" distL="0" distR="0" wp14:anchorId="1AD0142A" wp14:editId="2C4ECFE5">
+            <wp:extent cx="2857500" cy="1905000"/>
+            <wp:effectExtent l="0" t="0" r="0" b="0"/>
+            <wp:docPr id="23" name="Рисунок 23" descr="https://habrastorage.org/getpro/habr/post_images/2a6/865/7df/2a68657dfb6280a8eebc2a80e874ee2f.png"/>
+            <wp:cNvGraphicFramePr>
+              <a:graphicFrameLocks xmlns:a="http://schemas.openxmlformats.org/drawingml/2006/main" noChangeAspect="1"/>
+            </wp:cNvGraphicFramePr>
+            <a:graphic xmlns:a="http://schemas.openxmlformats.org/drawingml/2006/main">
+              <a:graphicData uri="http://schemas.openxmlformats.org/drawingml/2006/picture">
+                <pic:pic xmlns:pic="http://schemas.openxmlformats.org/drawingml/2006/picture">
+                  <pic:nvPicPr>
+                    <pic:cNvPr id="0" name="Picture 1" descr="https://habrastorage.org/getpro/habr/post_images/2a6/865/7df/2a68657dfb6280a8eebc2a80e874ee2f.png"/>
+                    <pic:cNvPicPr>
+                      <a:picLocks noChangeAspect="1" noChangeArrowheads="1"/>
+                    </pic:cNvPicPr>
+                  </pic:nvPicPr>
+                  <pic:blipFill>
+                    <a:blip r:embed="rId28">
+                      <a:extLst>
+                        <a:ext uri="{28A0092B-C50C-407E-A947-70E740481C1C}">
+                          <a14:useLocalDpi xmlns:a14="http://schemas.microsoft.com/office/drawing/2010/main" val="0"/>
+                        </a:ext>
+                      </a:extLst>
+                    </a:blip>
+                    <a:srcRect/>
+                    <a:stretch>
+                      <a:fillRect/>
+                    </a:stretch>
+                  </pic:blipFill>
+                  <pic:spPr bwMode="auto">
+                    <a:xfrm>
+                      <a:off x="0" y="0"/>
+                      <a:ext cx="2857500" cy="1905000"/>
+                    </a:xfrm>
+                    <a:prstGeom prst="rect">
+                      <a:avLst/>
+                    </a:prstGeom>
+                    <a:noFill/>
+                    <a:ln>
+                      <a:noFill/>
+                    </a:ln>
+                  </pic:spPr>
+                </pic:pic>
+              </a:graphicData>
+            </a:graphic>
+          </wp:inline>
+        </w:drawing>
+      </w:r>
+    </w:p>
+    <w:p>
+      <w:pPr>
+        <w:pStyle w:val="aa"/>
+      </w:pPr>
+      <w:r>
+        <w:t xml:space="preserve">Рисунок </w:t>
+      </w:r>
+      <w:fldSimple w:instr=" STYLEREF 1 \s ">
+        <w:r>
+          <w:rPr>
+            <w:noProof/>
+          </w:rPr>
+          <w:t>2</w:t>
+        </w:r>
+      </w:fldSimple>
+      <w:r>
+        <w:t>.</w:t>
+      </w:r>
+      <w:fldSimple w:instr=" SEQ Рисунок \* ARABIC \s 1 ">
+        <w:r>
+          <w:rPr>
+            <w:noProof/>
+          </w:rPr>
+          <w:t>14</w:t>
+        </w:r>
+      </w:fldSimple>
+      <w:r>
+        <w:t xml:space="preserve"> Оранжевым цветом помечена траектория движения агента к цели (</w:t>
+      </w:r>
+      <w:r>
+        <w:rPr>
+          <w:lang w:val="en-US"/>
+        </w:rPr>
+        <w:t>seek</w:t>
+      </w:r>
+      <w:r>
+        <w:t xml:space="preserve"> </w:t>
+      </w:r>
+      <w:r>
+        <w:rPr>
+          <w:lang w:val="en-US"/>
+        </w:rPr>
+        <w:t>path</w:t>
+      </w:r>
+      <w:r>
+        <w:t>)</w:t>
+      </w:r>
+    </w:p>
+    <w:p/>
     <w:sectPr>
       <w:pgSz w:w="11906" w:h="16838"/>
       <w:pgMar w:top="1134" w:right="850" w:bottom="1134" w:left="1701" w:header="708" w:footer="708" w:gutter="0"/>
@@ -11571,7 +12646,7 @@
 </file>
 
 <file path=customXml/itemProps1.xml><?xml version="1.0" encoding="utf-8"?>
-<ds:datastoreItem xmlns:ds="http://schemas.openxmlformats.org/officeDocument/2006/customXml" ds:itemID="{C5BF7A99-1C84-417C-8211-76C208F3BEFF}">
+<ds:datastoreItem xmlns:ds="http://schemas.openxmlformats.org/officeDocument/2006/customXml" ds:itemID="{CCBBA801-FC73-44E9-B02D-CDB4F04285A2}">
   <ds:schemaRefs>
     <ds:schemaRef ds:uri="http://schemas.openxmlformats.org/officeDocument/2006/bibliography"/>
   </ds:schemaRefs>

</xml_diff>

<commit_message>
Wrote about flee behaviour.
</commit_message>
<xml_diff>
--- a/КурсоваяРабота.docx
+++ b/КурсоваяРабота.docx
@@ -7804,7 +7804,13 @@
     </w:p>
     <w:p>
       <w:r>
-        <w:t>В самых простых случаях, когда игровое пространстве представляет собой открытую локацию с минимальным количеством препятствий</w:t>
+        <w:t>В самых простых случаях, когда игровое пространств</w:t>
+      </w:r>
+      <w:r>
+        <w:t>о</w:t>
+      </w:r>
+      <w:r>
+        <w:t xml:space="preserve"> представляет собой открытую локацию с минимальным количеством препятствий</w:t>
       </w:r>
       <w:r>
         <w:t>, используют подход</w:t>
@@ -8403,7 +8409,16 @@
         <w:rPr>
           <w:lang w:val="en-US"/>
         </w:rPr>
-        <w:t xml:space="preserve"> – velocity,</w:t>
+        <w:t xml:space="preserve"> </w:t>
+      </w:r>
+      <w:r>
+        <w:t>-</w:t>
+      </w:r>
+      <w:r>
+        <w:rPr>
+          <w:lang w:val="en-US"/>
+        </w:rPr>
+        <w:t xml:space="preserve"> velocity,</w:t>
       </w:r>
       <w:r>
         <w:rPr>
@@ -8650,7 +8665,19 @@
         <w:rPr>
           <w:lang w:val="en-US"/>
         </w:rPr>
-        <w:t>target - position</w:t>
+        <w:t xml:space="preserve">target </w:t>
+      </w:r>
+      <w:r>
+        <w:rPr>
+          <w:lang w:val="en-US"/>
+        </w:rPr>
+        <w:t>-</w:t>
+      </w:r>
+      <w:r>
+        <w:rPr>
+          <w:lang w:val="en-US"/>
+        </w:rPr>
+        <w:t xml:space="preserve"> position</w:t>
       </w:r>
       <w:proofErr w:type="gramStart"/>
       <w:r>
@@ -9380,8 +9407,6 @@
       <w:r>
         <w:t>2.14.</w:t>
       </w:r>
-      <w:bookmarkStart w:id="2" w:name="_GoBack"/>
-      <w:bookmarkEnd w:id="2"/>
     </w:p>
     <w:p>
       <w:pPr>
@@ -9491,7 +9516,900 @@
         <w:t>)</w:t>
       </w:r>
     </w:p>
-    <w:p/>
+    <w:p>
+      <w:pPr>
+        <w:jc w:val="center"/>
+        <w:rPr>
+          <w:rStyle w:val="af"/>
+        </w:rPr>
+      </w:pPr>
+      <w:r>
+        <w:rPr>
+          <w:rStyle w:val="af"/>
+          <w:lang w:val="en-US"/>
+        </w:rPr>
+        <w:t>Flee</w:t>
+      </w:r>
+    </w:p>
+    <w:p>
+      <w:pPr>
+        <w:rPr>
+          <w:rStyle w:val="af"/>
+          <w:i w:val="0"/>
+        </w:rPr>
+      </w:pPr>
+      <w:r>
+        <w:rPr>
+          <w:rStyle w:val="af"/>
+          <w:i w:val="0"/>
+        </w:rPr>
+        <w:t xml:space="preserve">Поведение </w:t>
+      </w:r>
+      <w:r>
+        <w:rPr>
+          <w:rStyle w:val="af"/>
+          <w:i w:val="0"/>
+          <w:lang w:val="en-US"/>
+        </w:rPr>
+        <w:t>flee</w:t>
+      </w:r>
+      <w:r>
+        <w:rPr>
+          <w:rStyle w:val="af"/>
+          <w:i w:val="0"/>
+        </w:rPr>
+        <w:t xml:space="preserve"> (</w:t>
+      </w:r>
+      <w:r>
+        <w:rPr>
+          <w:rStyle w:val="af"/>
+          <w:i w:val="0"/>
+        </w:rPr>
+        <w:t>убегание</w:t>
+      </w:r>
+      <w:r>
+        <w:rPr>
+          <w:rStyle w:val="af"/>
+          <w:i w:val="0"/>
+        </w:rPr>
+        <w:t>)</w:t>
+      </w:r>
+      <w:r>
+        <w:rPr>
+          <w:rStyle w:val="af"/>
+          <w:i w:val="0"/>
+        </w:rPr>
+        <w:t xml:space="preserve"> </w:t>
+      </w:r>
+      <w:r>
+        <w:rPr>
+          <w:rStyle w:val="af"/>
+          <w:i w:val="0"/>
+        </w:rPr>
+        <w:t xml:space="preserve">является противоположным по отношению к </w:t>
+      </w:r>
+      <w:r>
+        <w:rPr>
+          <w:rStyle w:val="af"/>
+          <w:i w:val="0"/>
+          <w:lang w:val="en-US"/>
+        </w:rPr>
+        <w:t>seek</w:t>
+      </w:r>
+      <w:r>
+        <w:rPr>
+          <w:rStyle w:val="af"/>
+          <w:i w:val="0"/>
+        </w:rPr>
+        <w:t xml:space="preserve">. </w:t>
+      </w:r>
+      <w:r>
+        <w:rPr>
+          <w:rStyle w:val="af"/>
+          <w:i w:val="0"/>
+        </w:rPr>
+        <w:t xml:space="preserve">Тут агент уже не стремится достигнуть цели, а наоборот отдалиться от неё как можно дальше. Иными словами, если в случае </w:t>
+      </w:r>
+      <w:r>
+        <w:rPr>
+          <w:rStyle w:val="af"/>
+          <w:i w:val="0"/>
+          <w:lang w:val="en-US"/>
+        </w:rPr>
+        <w:t>seek</w:t>
+      </w:r>
+      <w:r>
+        <w:rPr>
+          <w:rStyle w:val="af"/>
+          <w:i w:val="0"/>
+        </w:rPr>
+        <w:t xml:space="preserve"> </w:t>
+      </w:r>
+      <w:r>
+        <w:rPr>
+          <w:rStyle w:val="af"/>
+          <w:i w:val="0"/>
+        </w:rPr>
+        <w:t xml:space="preserve">вектор </w:t>
+      </w:r>
+      <w:r>
+        <w:rPr>
+          <w:rStyle w:val="af"/>
+          <w:i w:val="0"/>
+          <w:lang w:val="en-US"/>
+        </w:rPr>
+        <w:t>desired</w:t>
+      </w:r>
+      <w:r>
+        <w:rPr>
+          <w:rStyle w:val="af"/>
+          <w:i w:val="0"/>
+        </w:rPr>
+        <w:t>_</w:t>
+      </w:r>
+      <w:r>
+        <w:rPr>
+          <w:rStyle w:val="af"/>
+          <w:i w:val="0"/>
+          <w:lang w:val="en-US"/>
+        </w:rPr>
+        <w:t>velocity</w:t>
+      </w:r>
+      <w:r>
+        <w:rPr>
+          <w:rStyle w:val="af"/>
+          <w:i w:val="0"/>
+        </w:rPr>
+        <w:t xml:space="preserve"> </w:t>
+      </w:r>
+      <w:r>
+        <w:rPr>
+          <w:rStyle w:val="af"/>
+          <w:i w:val="0"/>
+        </w:rPr>
+        <w:t>был направлен в сторону цели, то теперь он направлен от неё (рисунок 2.15).</w:t>
+      </w:r>
+    </w:p>
+    <w:p>
+      <w:pPr>
+        <w:keepNext/>
+        <w:jc w:val="center"/>
+      </w:pPr>
+      <w:r>
+        <w:rPr>
+          <w:noProof/>
+        </w:rPr>
+        <w:drawing>
+          <wp:inline distT="0" distB="0" distL="0" distR="0" wp14:anchorId="35DE8F90" wp14:editId="16EEA1F4">
+            <wp:extent cx="3810000" cy="1905000"/>
+            <wp:effectExtent l="0" t="0" r="0" b="0"/>
+            <wp:docPr id="24" name="Рисунок 24" descr="https://habrastorage.org/getpro/habr/post_images/815/17f/3db/81517f3dbf04cc6c632e9cc59e41512b.png"/>
+            <wp:cNvGraphicFramePr>
+              <a:graphicFrameLocks xmlns:a="http://schemas.openxmlformats.org/drawingml/2006/main" noChangeAspect="1"/>
+            </wp:cNvGraphicFramePr>
+            <a:graphic xmlns:a="http://schemas.openxmlformats.org/drawingml/2006/main">
+              <a:graphicData uri="http://schemas.openxmlformats.org/drawingml/2006/picture">
+                <pic:pic xmlns:pic="http://schemas.openxmlformats.org/drawingml/2006/picture">
+                  <pic:nvPicPr>
+                    <pic:cNvPr id="0" name="Picture 1" descr="https://habrastorage.org/getpro/habr/post_images/815/17f/3db/81517f3dbf04cc6c632e9cc59e41512b.png"/>
+                    <pic:cNvPicPr>
+                      <a:picLocks noChangeAspect="1" noChangeArrowheads="1"/>
+                    </pic:cNvPicPr>
+                  </pic:nvPicPr>
+                  <pic:blipFill>
+                    <a:blip r:embed="rId29">
+                      <a:extLst>
+                        <a:ext uri="{28A0092B-C50C-407E-A947-70E740481C1C}">
+                          <a14:useLocalDpi xmlns:a14="http://schemas.microsoft.com/office/drawing/2010/main" val="0"/>
+                        </a:ext>
+                      </a:extLst>
+                    </a:blip>
+                    <a:srcRect/>
+                    <a:stretch>
+                      <a:fillRect/>
+                    </a:stretch>
+                  </pic:blipFill>
+                  <pic:spPr bwMode="auto">
+                    <a:xfrm>
+                      <a:off x="0" y="0"/>
+                      <a:ext cx="3810000" cy="1905000"/>
+                    </a:xfrm>
+                    <a:prstGeom prst="rect">
+                      <a:avLst/>
+                    </a:prstGeom>
+                    <a:noFill/>
+                    <a:ln>
+                      <a:noFill/>
+                    </a:ln>
+                  </pic:spPr>
+                </pic:pic>
+              </a:graphicData>
+            </a:graphic>
+          </wp:inline>
+        </w:drawing>
+      </w:r>
+    </w:p>
+    <w:p>
+      <w:pPr>
+        <w:pStyle w:val="aa"/>
+        <w:rPr>
+          <w:rStyle w:val="af"/>
+          <w:i w:val="0"/>
+        </w:rPr>
+      </w:pPr>
+      <w:r>
+        <w:t xml:space="preserve">Рисунок </w:t>
+      </w:r>
+      <w:fldSimple w:instr=" STYLEREF 1 \s ">
+        <w:r>
+          <w:rPr>
+            <w:noProof/>
+          </w:rPr>
+          <w:t>2</w:t>
+        </w:r>
+      </w:fldSimple>
+      <w:r>
+        <w:t>.</w:t>
+      </w:r>
+      <w:fldSimple w:instr=" SEQ Рисунок \* ARABIC \s 1 ">
+        <w:r>
+          <w:rPr>
+            <w:noProof/>
+          </w:rPr>
+          <w:t>15</w:t>
+        </w:r>
+      </w:fldSimple>
+      <w:r>
+        <w:t xml:space="preserve"> Логика паттерна </w:t>
+      </w:r>
+      <w:r>
+        <w:rPr>
+          <w:lang w:val="en-US"/>
+        </w:rPr>
+        <w:t>flee</w:t>
+      </w:r>
+    </w:p>
+    <w:p>
+      <w:pPr>
+        <w:rPr>
+          <w:rStyle w:val="af"/>
+          <w:i w:val="0"/>
+        </w:rPr>
+      </w:pPr>
+      <w:r>
+        <w:rPr>
+          <w:rStyle w:val="af"/>
+          <w:i w:val="0"/>
+        </w:rPr>
+        <w:t>В виде формуле это свойство можно записать так:</w:t>
+      </w:r>
+    </w:p>
+    <w:p>
+      <w:pPr>
+        <w:jc w:val="right"/>
+        <w:rPr>
+          <w:rStyle w:val="af"/>
+          <w:i w:val="0"/>
+          <w:lang w:val="en-US"/>
+        </w:rPr>
+      </w:pPr>
+      <w:proofErr w:type="spellStart"/>
+      <w:r>
+        <w:rPr>
+          <w:rStyle w:val="af"/>
+          <w:i w:val="0"/>
+          <w:lang w:val="en-US"/>
+        </w:rPr>
+        <w:t>flee_desired_velocity</w:t>
+      </w:r>
+      <w:proofErr w:type="spellEnd"/>
+      <w:r>
+        <w:rPr>
+          <w:rStyle w:val="af"/>
+          <w:i w:val="0"/>
+          <w:lang w:val="en-US"/>
+        </w:rPr>
+        <w:t xml:space="preserve"> = -</w:t>
+      </w:r>
+      <w:proofErr w:type="spellStart"/>
+      <w:r>
+        <w:rPr>
+          <w:rStyle w:val="af"/>
+          <w:i w:val="0"/>
+          <w:lang w:val="en-US"/>
+        </w:rPr>
+        <w:t>seek_desired_velocity</w:t>
+      </w:r>
+      <w:proofErr w:type="spellEnd"/>
+      <w:r>
+        <w:rPr>
+          <w:rStyle w:val="af"/>
+          <w:i w:val="0"/>
+          <w:lang w:val="en-US"/>
+        </w:rPr>
+        <w:t>,</w:t>
+      </w:r>
+      <w:r>
+        <w:rPr>
+          <w:rStyle w:val="af"/>
+          <w:i w:val="0"/>
+          <w:lang w:val="en-US"/>
+        </w:rPr>
+        <w:tab/>
+      </w:r>
+      <w:r>
+        <w:rPr>
+          <w:rStyle w:val="af"/>
+          <w:i w:val="0"/>
+          <w:lang w:val="en-US"/>
+        </w:rPr>
+        <w:tab/>
+      </w:r>
+      <w:r>
+        <w:rPr>
+          <w:rStyle w:val="af"/>
+          <w:i w:val="0"/>
+          <w:lang w:val="en-US"/>
+        </w:rPr>
+        <w:t>(2.5)</w:t>
+      </w:r>
+    </w:p>
+    <w:p>
+      <w:pPr>
+        <w:rPr>
+          <w:rStyle w:val="af"/>
+          <w:i w:val="0"/>
+        </w:rPr>
+      </w:pPr>
+      <w:r>
+        <w:rPr>
+          <w:rStyle w:val="af"/>
+          <w:i w:val="0"/>
+        </w:rPr>
+        <w:t>где</w:t>
+      </w:r>
+    </w:p>
+    <w:p>
+      <w:pPr>
+        <w:rPr>
+          <w:rStyle w:val="af"/>
+          <w:i w:val="0"/>
+        </w:rPr>
+      </w:pPr>
+      <w:r>
+        <w:rPr>
+          <w:rStyle w:val="af"/>
+          <w:i w:val="0"/>
+          <w:lang w:val="en-US"/>
+        </w:rPr>
+        <w:t>flee</w:t>
+      </w:r>
+      <w:r>
+        <w:rPr>
+          <w:rStyle w:val="af"/>
+          <w:i w:val="0"/>
+        </w:rPr>
+        <w:t>_</w:t>
+      </w:r>
+      <w:r>
+        <w:rPr>
+          <w:rStyle w:val="af"/>
+          <w:i w:val="0"/>
+          <w:lang w:val="en-US"/>
+        </w:rPr>
+        <w:t>desired</w:t>
+      </w:r>
+      <w:r>
+        <w:rPr>
+          <w:rStyle w:val="af"/>
+          <w:i w:val="0"/>
+        </w:rPr>
+        <w:t>_</w:t>
+      </w:r>
+      <w:r>
+        <w:rPr>
+          <w:rStyle w:val="af"/>
+          <w:i w:val="0"/>
+          <w:lang w:val="en-US"/>
+        </w:rPr>
+        <w:t>velocity</w:t>
+      </w:r>
+      <w:r>
+        <w:rPr>
+          <w:rStyle w:val="af"/>
+          <w:i w:val="0"/>
+        </w:rPr>
+        <w:t xml:space="preserve"> </w:t>
+      </w:r>
+      <w:r>
+        <w:rPr>
+          <w:rStyle w:val="af"/>
+          <w:rFonts w:cs="Times New Roman"/>
+          <w:i w:val="0"/>
+        </w:rPr>
+        <w:t>―</w:t>
+      </w:r>
+      <w:r>
+        <w:rPr>
+          <w:rStyle w:val="af"/>
+          <w:i w:val="0"/>
+        </w:rPr>
+        <w:t xml:space="preserve"> вектор требуемой скорости убегания;</w:t>
+      </w:r>
+    </w:p>
+    <w:p>
+      <w:pPr>
+        <w:rPr>
+          <w:rStyle w:val="af"/>
+          <w:i w:val="0"/>
+        </w:rPr>
+      </w:pPr>
+      <w:r>
+        <w:rPr>
+          <w:rStyle w:val="af"/>
+          <w:i w:val="0"/>
+          <w:lang w:val="en-US"/>
+        </w:rPr>
+        <w:t>seek</w:t>
+      </w:r>
+      <w:r>
+        <w:rPr>
+          <w:rStyle w:val="af"/>
+          <w:i w:val="0"/>
+        </w:rPr>
+        <w:t>_</w:t>
+      </w:r>
+      <w:r>
+        <w:rPr>
+          <w:rStyle w:val="af"/>
+          <w:i w:val="0"/>
+          <w:lang w:val="en-US"/>
+        </w:rPr>
+        <w:t>desired</w:t>
+      </w:r>
+      <w:r>
+        <w:rPr>
+          <w:rStyle w:val="af"/>
+          <w:i w:val="0"/>
+        </w:rPr>
+        <w:t>_</w:t>
+      </w:r>
+      <w:r>
+        <w:rPr>
+          <w:rStyle w:val="af"/>
+          <w:i w:val="0"/>
+          <w:lang w:val="en-US"/>
+        </w:rPr>
+        <w:t>velocity</w:t>
+      </w:r>
+      <w:r>
+        <w:rPr>
+          <w:rStyle w:val="af"/>
+          <w:i w:val="0"/>
+        </w:rPr>
+        <w:t xml:space="preserve"> </w:t>
+      </w:r>
+      <w:r>
+        <w:rPr>
+          <w:rStyle w:val="af"/>
+          <w:rFonts w:cs="Times New Roman"/>
+          <w:i w:val="0"/>
+        </w:rPr>
+        <w:t>―</w:t>
+      </w:r>
+      <w:r>
+        <w:rPr>
+          <w:rStyle w:val="af"/>
+          <w:i w:val="0"/>
+        </w:rPr>
+        <w:t xml:space="preserve"> вектор требуемой скорости стремления к цели.</w:t>
+      </w:r>
+    </w:p>
+    <w:p>
+      <w:pPr>
+        <w:rPr>
+          <w:rStyle w:val="af"/>
+          <w:i w:val="0"/>
+        </w:rPr>
+      </w:pPr>
+      <w:r>
+        <w:rPr>
+          <w:rStyle w:val="af"/>
+          <w:i w:val="0"/>
+        </w:rPr>
+        <w:t xml:space="preserve">Учитывая, что </w:t>
+      </w:r>
+      <w:r>
+        <w:rPr>
+          <w:rStyle w:val="af"/>
+          <w:i w:val="0"/>
+          <w:lang w:val="en-US"/>
+        </w:rPr>
+        <w:t>seek</w:t>
+      </w:r>
+      <w:r>
+        <w:rPr>
+          <w:rStyle w:val="af"/>
+          <w:i w:val="0"/>
+        </w:rPr>
+        <w:t>_</w:t>
+      </w:r>
+      <w:r>
+        <w:rPr>
+          <w:rStyle w:val="af"/>
+          <w:i w:val="0"/>
+          <w:lang w:val="en-US"/>
+        </w:rPr>
+        <w:t>desired</w:t>
+      </w:r>
+      <w:r>
+        <w:rPr>
+          <w:rStyle w:val="af"/>
+          <w:i w:val="0"/>
+        </w:rPr>
+        <w:t>_</w:t>
+      </w:r>
+      <w:r>
+        <w:rPr>
+          <w:rStyle w:val="af"/>
+          <w:i w:val="0"/>
+          <w:lang w:val="en-US"/>
+        </w:rPr>
+        <w:t>velocity</w:t>
+      </w:r>
+      <w:r>
+        <w:rPr>
+          <w:rStyle w:val="af"/>
+          <w:i w:val="0"/>
+        </w:rPr>
+        <w:t xml:space="preserve"> вычисляется по формуле (2.2), формулу (2.5) можно переписать:</w:t>
+      </w:r>
+    </w:p>
+    <w:p>
+      <w:pPr>
+        <w:jc w:val="right"/>
+        <w:rPr>
+          <w:lang w:val="en-US"/>
+        </w:rPr>
+      </w:pPr>
+      <w:proofErr w:type="spellStart"/>
+      <w:r>
+        <w:rPr>
+          <w:lang w:val="en-US"/>
+        </w:rPr>
+        <w:t>desired_velocity</w:t>
+      </w:r>
+      <w:proofErr w:type="spellEnd"/>
+      <w:r>
+        <w:rPr>
+          <w:lang w:val="en-US"/>
+        </w:rPr>
+        <w:t xml:space="preserve"> = </w:t>
+      </w:r>
+      <w:r>
+        <w:rPr>
+          <w:lang w:val="en-US"/>
+        </w:rPr>
+        <w:t>(</w:t>
+      </w:r>
+      <w:r>
+        <w:rPr>
+          <w:lang w:val="en-US"/>
+        </w:rPr>
+        <w:t>position</w:t>
+      </w:r>
+      <w:r>
+        <w:rPr>
+          <w:lang w:val="en-US"/>
+        </w:rPr>
+        <w:t xml:space="preserve"> </w:t>
+      </w:r>
+      <w:r>
+        <w:rPr>
+          <w:lang w:val="en-US"/>
+        </w:rPr>
+        <w:t xml:space="preserve">- </w:t>
+      </w:r>
+      <w:r>
+        <w:rPr>
+          <w:lang w:val="en-US"/>
+        </w:rPr>
+        <w:t>target</w:t>
+      </w:r>
+      <w:proofErr w:type="gramStart"/>
+      <w:r>
+        <w:rPr>
+          <w:lang w:val="en-US"/>
+        </w:rPr>
+        <w:t>)</w:t>
+      </w:r>
+      <w:r>
+        <w:rPr>
+          <w:lang w:val="en-US"/>
+        </w:rPr>
+        <w:t>.</w:t>
+      </w:r>
+      <w:r>
+        <w:rPr>
+          <w:lang w:val="en-US"/>
+        </w:rPr>
+        <w:t>normalize</w:t>
+      </w:r>
+      <w:r>
+        <w:rPr>
+          <w:lang w:val="en-US"/>
+        </w:rPr>
+        <w:t>d</w:t>
+      </w:r>
+      <w:proofErr w:type="gramEnd"/>
+      <w:r>
+        <w:rPr>
+          <w:lang w:val="en-US"/>
+        </w:rPr>
+        <w:t xml:space="preserve"> * </w:t>
+      </w:r>
+      <w:proofErr w:type="spellStart"/>
+      <w:r>
+        <w:rPr>
+          <w:lang w:val="en-US"/>
+        </w:rPr>
+        <w:t>required</w:t>
+      </w:r>
+      <w:r>
+        <w:rPr>
+          <w:lang w:val="en-US"/>
+        </w:rPr>
+        <w:t>_</w:t>
+      </w:r>
+      <w:r>
+        <w:rPr>
+          <w:lang w:val="en-US"/>
+        </w:rPr>
+        <w:t>magnitude</w:t>
+      </w:r>
+      <w:proofErr w:type="spellEnd"/>
+      <w:r>
+        <w:rPr>
+          <w:lang w:val="en-US"/>
+        </w:rPr>
+        <w:t>,</w:t>
+      </w:r>
+      <w:r>
+        <w:rPr>
+          <w:lang w:val="en-US"/>
+        </w:rPr>
+        <w:t xml:space="preserve"> (</w:t>
+      </w:r>
+      <w:r>
+        <w:rPr>
+          <w:lang w:val="en-US"/>
+        </w:rPr>
+        <w:t>2</w:t>
+      </w:r>
+      <w:r>
+        <w:rPr>
+          <w:lang w:val="en-US"/>
+        </w:rPr>
+        <w:t>.</w:t>
+      </w:r>
+      <w:r>
+        <w:rPr>
+          <w:lang w:val="en-US"/>
+        </w:rPr>
+        <w:t>6</w:t>
+      </w:r>
+      <w:r>
+        <w:rPr>
+          <w:lang w:val="en-US"/>
+        </w:rPr>
+        <w:t>)</w:t>
+      </w:r>
+    </w:p>
+    <w:p>
+      <w:pPr>
+        <w:rPr>
+          <w:rStyle w:val="af"/>
+          <w:i w:val="0"/>
+        </w:rPr>
+      </w:pPr>
+      <w:r>
+        <w:rPr>
+          <w:rStyle w:val="af"/>
+          <w:i w:val="0"/>
+        </w:rPr>
+        <w:t>где</w:t>
+      </w:r>
+    </w:p>
+    <w:p>
+      <w:r>
+        <w:rPr>
+          <w:lang w:val="en-US"/>
+        </w:rPr>
+        <w:t>desired</w:t>
+      </w:r>
+      <w:r>
+        <w:t>_</w:t>
+      </w:r>
+      <w:r>
+        <w:rPr>
+          <w:lang w:val="en-US"/>
+        </w:rPr>
+        <w:t>velocity</w:t>
+      </w:r>
+      <w:r>
+        <w:t xml:space="preserve"> </w:t>
+      </w:r>
+      <w:r>
+        <w:rPr>
+          <w:rFonts w:cs="Times New Roman"/>
+        </w:rPr>
+        <w:t>―</w:t>
+      </w:r>
+      <w:r>
+        <w:t xml:space="preserve"> </w:t>
+      </w:r>
+      <w:r>
+        <w:t>требуемый вектор скорости</w:t>
+      </w:r>
+      <w:r>
+        <w:t xml:space="preserve"> убегания</w:t>
+      </w:r>
+      <w:r>
+        <w:t xml:space="preserve"> объекта;</w:t>
+      </w:r>
+    </w:p>
+    <w:p>
+      <w:r>
+        <w:rPr>
+          <w:lang w:val="en-US"/>
+        </w:rPr>
+        <w:lastRenderedPageBreak/>
+        <w:t>target</w:t>
+      </w:r>
+      <w:r>
+        <w:t xml:space="preserve"> </w:t>
+      </w:r>
+      <w:r>
+        <w:rPr>
+          <w:rFonts w:cs="Times New Roman"/>
+        </w:rPr>
+        <w:t>―</w:t>
+      </w:r>
+      <w:r>
+        <w:t xml:space="preserve"> </w:t>
+      </w:r>
+      <w:r>
+        <w:t>вектор координат цели;</w:t>
+      </w:r>
+    </w:p>
+    <w:p>
+      <w:r>
+        <w:rPr>
+          <w:lang w:val="en-US"/>
+        </w:rPr>
+        <w:t>position</w:t>
+      </w:r>
+      <w:r>
+        <w:t xml:space="preserve"> </w:t>
+      </w:r>
+      <w:r>
+        <w:rPr>
+          <w:rFonts w:cs="Times New Roman"/>
+        </w:rPr>
+        <w:t>―</w:t>
+      </w:r>
+      <w:r>
+        <w:t xml:space="preserve"> вектор координат агента;</w:t>
+      </w:r>
+    </w:p>
+    <w:p>
+      <w:r>
+        <w:rPr>
+          <w:lang w:val="en-US"/>
+        </w:rPr>
+        <w:t>required</w:t>
+      </w:r>
+      <w:r>
+        <w:t>_</w:t>
+      </w:r>
+      <w:r>
+        <w:rPr>
+          <w:lang w:val="en-US"/>
+        </w:rPr>
+        <w:t>magnitude</w:t>
+      </w:r>
+      <w:r>
+        <w:t xml:space="preserve"> </w:t>
+      </w:r>
+      <w:r>
+        <w:rPr>
+          <w:rFonts w:cs="Times New Roman"/>
+        </w:rPr>
+        <w:t>―</w:t>
+      </w:r>
+      <w:r>
+        <w:t xml:space="preserve"> величина требуемой скорости, скаляр.</w:t>
+      </w:r>
+    </w:p>
+    <w:p>
+      <w:pPr>
+        <w:rPr>
+          <w:rStyle w:val="af"/>
+          <w:i w:val="0"/>
+        </w:rPr>
+      </w:pPr>
+      <w:r>
+        <w:rPr>
+          <w:rStyle w:val="af"/>
+          <w:i w:val="0"/>
+        </w:rPr>
+        <w:t xml:space="preserve">Все остальные формулы паттерна </w:t>
+      </w:r>
+      <w:r>
+        <w:rPr>
+          <w:rStyle w:val="af"/>
+          <w:i w:val="0"/>
+          <w:lang w:val="en-US"/>
+        </w:rPr>
+        <w:t>flee</w:t>
+      </w:r>
+      <w:r>
+        <w:rPr>
+          <w:rStyle w:val="af"/>
+          <w:i w:val="0"/>
+        </w:rPr>
+        <w:t xml:space="preserve"> </w:t>
+      </w:r>
+      <w:r>
+        <w:rPr>
+          <w:rStyle w:val="af"/>
+          <w:i w:val="0"/>
+        </w:rPr>
+        <w:t xml:space="preserve">полностью совпадают с </w:t>
+      </w:r>
+      <w:r>
+        <w:rPr>
+          <w:rStyle w:val="af"/>
+          <w:i w:val="0"/>
+          <w:lang w:val="en-US"/>
+        </w:rPr>
+        <w:t>flee</w:t>
+      </w:r>
+      <w:r>
+        <w:rPr>
+          <w:rStyle w:val="af"/>
+          <w:i w:val="0"/>
+        </w:rPr>
+        <w:t>.</w:t>
+      </w:r>
+    </w:p>
+    <w:p>
+      <w:pPr>
+        <w:jc w:val="center"/>
+        <w:rPr>
+          <w:rStyle w:val="af"/>
+          <w:lang w:val="en-US"/>
+        </w:rPr>
+      </w:pPr>
+      <w:r>
+        <w:rPr>
+          <w:rStyle w:val="af"/>
+          <w:lang w:val="en-US"/>
+        </w:rPr>
+        <w:t>Arrival</w:t>
+      </w:r>
+    </w:p>
+    <w:p>
+      <w:pPr>
+        <w:rPr>
+          <w:rStyle w:val="af"/>
+          <w:i w:val="0"/>
+          <w:lang w:val="en-US"/>
+        </w:rPr>
+      </w:pPr>
+      <w:bookmarkStart w:id="2" w:name="_GoBack"/>
+      <w:bookmarkEnd w:id="2"/>
+    </w:p>
     <w:sectPr>
       <w:pgSz w:w="11906" w:h="16838"/>
       <w:pgMar w:top="1134" w:right="850" w:bottom="1134" w:left="1701" w:header="708" w:footer="708" w:gutter="0"/>
@@ -12646,7 +13564,7 @@
 </file>
 
 <file path=customXml/itemProps1.xml><?xml version="1.0" encoding="utf-8"?>
-<ds:datastoreItem xmlns:ds="http://schemas.openxmlformats.org/officeDocument/2006/customXml" ds:itemID="{CCBBA801-FC73-44E9-B02D-CDB4F04285A2}">
+<ds:datastoreItem xmlns:ds="http://schemas.openxmlformats.org/officeDocument/2006/customXml" ds:itemID="{DD506482-0CB9-45F4-B417-8254DDB6EF0D}">
   <ds:schemaRefs>
     <ds:schemaRef ds:uri="http://schemas.openxmlformats.org/officeDocument/2006/bibliography"/>
   </ds:schemaRefs>

</xml_diff>

<commit_message>
Finished describing arrival pattern.
</commit_message>
<xml_diff>
--- a/КурсоваяРабота.docx
+++ b/КурсоваяРабота.docx
@@ -8412,6 +8412,9 @@
         <w:t xml:space="preserve"> </w:t>
       </w:r>
       <w:r>
+        <w:rPr>
+          <w:lang w:val="en-US"/>
+        </w:rPr>
         <w:t>-</w:t>
       </w:r>
       <w:r>
@@ -10096,13 +10099,7 @@
         <w:rPr>
           <w:lang w:val="en-US"/>
         </w:rPr>
-        <w:t>position</w:t>
-      </w:r>
-      <w:r>
-        <w:rPr>
-          <w:lang w:val="en-US"/>
-        </w:rPr>
-        <w:t xml:space="preserve"> </w:t>
+        <w:t xml:space="preserve">position </w:t>
       </w:r>
       <w:r>
         <w:rPr>
@@ -10249,13 +10246,7 @@
         <w:t xml:space="preserve"> </w:t>
       </w:r>
       <w:r>
-        <w:t>требуемый вектор скорости</w:t>
-      </w:r>
-      <w:r>
-        <w:t xml:space="preserve"> убегания</w:t>
-      </w:r>
-      <w:r>
-        <w:t xml:space="preserve"> объекта;</w:t>
+        <w:t>требуемый вектор скорости убегания объекта;</w:t>
       </w:r>
     </w:p>
     <w:p>
@@ -10388,7 +10379,6 @@
         <w:jc w:val="center"/>
         <w:rPr>
           <w:rStyle w:val="af"/>
-          <w:lang w:val="en-US"/>
         </w:rPr>
       </w:pPr>
       <w:r>
@@ -10404,11 +10394,1103 @@
         <w:rPr>
           <w:rStyle w:val="af"/>
           <w:i w:val="0"/>
-          <w:lang w:val="en-US"/>
-        </w:rPr>
-      </w:pPr>
+        </w:rPr>
+      </w:pPr>
+      <w:r>
+        <w:rPr>
+          <w:rStyle w:val="af"/>
+          <w:i w:val="0"/>
+        </w:rPr>
+        <w:t>П</w:t>
+      </w:r>
+      <w:r>
+        <w:rPr>
+          <w:rStyle w:val="af"/>
+          <w:i w:val="0"/>
+        </w:rPr>
+        <w:t xml:space="preserve">оведение </w:t>
+      </w:r>
+      <w:r>
+        <w:rPr>
+          <w:rStyle w:val="af"/>
+          <w:i w:val="0"/>
+          <w:lang w:val="en-US"/>
+        </w:rPr>
+        <w:t>seek</w:t>
+      </w:r>
+      <w:r>
+        <w:rPr>
+          <w:rStyle w:val="af"/>
+          <w:i w:val="0"/>
+        </w:rPr>
+        <w:t xml:space="preserve"> заставляет персонаж двигаться к цели. Когда он достигает своей цели, управляющая сила продолжает на него воздействовать в соответствии с теми же правилами, заставляя персонаж «скакать» вперёд и назад вокруг цели.</w:t>
+      </w:r>
+      <w:r>
+        <w:rPr>
+          <w:rStyle w:val="af"/>
+          <w:i w:val="0"/>
+        </w:rPr>
+        <w:t xml:space="preserve"> Поведение же </w:t>
+      </w:r>
+      <w:r>
+        <w:rPr>
+          <w:rStyle w:val="af"/>
+          <w:i w:val="0"/>
+          <w:lang w:val="en-US"/>
+        </w:rPr>
+        <w:t>arrival</w:t>
+      </w:r>
+      <w:r>
+        <w:rPr>
+          <w:rStyle w:val="af"/>
+          <w:i w:val="0"/>
+        </w:rPr>
+        <w:t xml:space="preserve"> </w:t>
+      </w:r>
+      <w:r>
+        <w:rPr>
+          <w:rStyle w:val="af"/>
+          <w:i w:val="0"/>
+        </w:rPr>
+        <w:t>помогает успешно бороться с этой проблемой. При приближении к конечной точке оно позволяет плавно останавливаться вплоть до полной остановки в точк</w:t>
+      </w:r>
+      <w:r>
+        <w:rPr>
+          <w:rStyle w:val="af"/>
+          <w:i w:val="0"/>
+        </w:rPr>
+        <w:t>е</w:t>
+      </w:r>
+      <w:r>
+        <w:rPr>
+          <w:rStyle w:val="af"/>
+          <w:i w:val="0"/>
+        </w:rPr>
+        <w:t xml:space="preserve"> назначения.</w:t>
+      </w:r>
+    </w:p>
+    <w:p>
+      <w:pPr>
+        <w:rPr>
+          <w:rStyle w:val="af"/>
+          <w:i w:val="0"/>
+        </w:rPr>
+      </w:pPr>
+      <w:r>
+        <w:rPr>
+          <w:rStyle w:val="af"/>
+          <w:i w:val="0"/>
+        </w:rPr>
+        <w:t>Общая схема поведения состоит из двух этапов:</w:t>
+      </w:r>
+    </w:p>
+    <w:p>
+      <w:pPr>
+        <w:pStyle w:val="a5"/>
+        <w:numPr>
+          <w:ilvl w:val="0"/>
+          <w:numId w:val="18"/>
+        </w:numPr>
+        <w:rPr>
+          <w:rStyle w:val="af"/>
+          <w:i w:val="0"/>
+        </w:rPr>
+      </w:pPr>
+      <w:r>
+        <w:rPr>
+          <w:rStyle w:val="af"/>
+          <w:i w:val="0"/>
+        </w:rPr>
+        <w:t xml:space="preserve">Сначала, когда агент находится на большом расстоянии от цели, он движется по паттерну </w:t>
+      </w:r>
+      <w:r>
+        <w:rPr>
+          <w:rStyle w:val="af"/>
+          <w:i w:val="0"/>
+          <w:lang w:val="en-US"/>
+        </w:rPr>
+        <w:t>seek</w:t>
+      </w:r>
+      <w:r>
+        <w:rPr>
+          <w:rStyle w:val="af"/>
+          <w:i w:val="0"/>
+        </w:rPr>
+        <w:t>.</w:t>
+      </w:r>
+    </w:p>
+    <w:p>
+      <w:pPr>
+        <w:pStyle w:val="a5"/>
+        <w:numPr>
+          <w:ilvl w:val="0"/>
+          <w:numId w:val="18"/>
+        </w:numPr>
+        <w:rPr>
+          <w:rStyle w:val="af"/>
+          <w:i w:val="0"/>
+        </w:rPr>
+      </w:pPr>
+      <w:r>
+        <w:rPr>
+          <w:rStyle w:val="af"/>
+          <w:i w:val="0"/>
+        </w:rPr>
+        <w:t>Когда агент подходит достаточно близко</w:t>
+      </w:r>
+      <w:r>
+        <w:rPr>
+          <w:rStyle w:val="af"/>
+          <w:i w:val="0"/>
+        </w:rPr>
+        <w:t xml:space="preserve"> к цели (внутри области замедления), он начинает снижать скорость до полной остановки (рисунок 2.16).</w:t>
+      </w:r>
+    </w:p>
+    <w:p>
+      <w:pPr>
+        <w:keepNext/>
+        <w:jc w:val="center"/>
+      </w:pPr>
+      <w:r>
+        <w:rPr>
+          <w:noProof/>
+        </w:rPr>
+        <w:drawing>
+          <wp:inline distT="0" distB="0" distL="0" distR="0" wp14:anchorId="555CB104" wp14:editId="1F743CA9">
+            <wp:extent cx="3810000" cy="2857500"/>
+            <wp:effectExtent l="0" t="0" r="0" b="0"/>
+            <wp:docPr id="25" name="Рисунок 25" descr="https://habrastorage.org/getpro/habr/post_images/08f/d48/702/08fd4870236801b12ad76c5ceca2957f.png"/>
+            <wp:cNvGraphicFramePr>
+              <a:graphicFrameLocks xmlns:a="http://schemas.openxmlformats.org/drawingml/2006/main" noChangeAspect="1"/>
+            </wp:cNvGraphicFramePr>
+            <a:graphic xmlns:a="http://schemas.openxmlformats.org/drawingml/2006/main">
+              <a:graphicData uri="http://schemas.openxmlformats.org/drawingml/2006/picture">
+                <pic:pic xmlns:pic="http://schemas.openxmlformats.org/drawingml/2006/picture">
+                  <pic:nvPicPr>
+                    <pic:cNvPr id="0" name="Picture 1" descr="https://habrastorage.org/getpro/habr/post_images/08f/d48/702/08fd4870236801b12ad76c5ceca2957f.png"/>
+                    <pic:cNvPicPr>
+                      <a:picLocks noChangeAspect="1" noChangeArrowheads="1"/>
+                    </pic:cNvPicPr>
+                  </pic:nvPicPr>
+                  <pic:blipFill>
+                    <a:blip r:embed="rId30">
+                      <a:extLst>
+                        <a:ext uri="{28A0092B-C50C-407E-A947-70E740481C1C}">
+                          <a14:useLocalDpi xmlns:a14="http://schemas.microsoft.com/office/drawing/2010/main" val="0"/>
+                        </a:ext>
+                      </a:extLst>
+                    </a:blip>
+                    <a:srcRect/>
+                    <a:stretch>
+                      <a:fillRect/>
+                    </a:stretch>
+                  </pic:blipFill>
+                  <pic:spPr bwMode="auto">
+                    <a:xfrm>
+                      <a:off x="0" y="0"/>
+                      <a:ext cx="3810000" cy="2857500"/>
+                    </a:xfrm>
+                    <a:prstGeom prst="rect">
+                      <a:avLst/>
+                    </a:prstGeom>
+                    <a:noFill/>
+                    <a:ln>
+                      <a:noFill/>
+                    </a:ln>
+                  </pic:spPr>
+                </pic:pic>
+              </a:graphicData>
+            </a:graphic>
+          </wp:inline>
+        </w:drawing>
+      </w:r>
+    </w:p>
+    <w:p>
+      <w:pPr>
+        <w:pStyle w:val="aa"/>
+        <w:rPr>
+          <w:rStyle w:val="af"/>
+          <w:i w:val="0"/>
+        </w:rPr>
+      </w:pPr>
+      <w:r>
+        <w:t xml:space="preserve">Рисунок </w:t>
+      </w:r>
+      <w:fldSimple w:instr=" STYLEREF 1 \s ">
+        <w:r>
+          <w:rPr>
+            <w:noProof/>
+          </w:rPr>
+          <w:t>2</w:t>
+        </w:r>
+      </w:fldSimple>
+      <w:r>
+        <w:t>.</w:t>
+      </w:r>
+      <w:fldSimple w:instr=" SEQ Рисунок \* ARABIC \s 1 ">
+        <w:r>
+          <w:rPr>
+            <w:noProof/>
+          </w:rPr>
+          <w:t>16</w:t>
+        </w:r>
+      </w:fldSimple>
+      <w:r>
+        <w:t xml:space="preserve"> Длина зелёного вектора скорости отражает величину скорости агента в каждой точке</w:t>
+      </w:r>
+    </w:p>
+    <w:p>
+      <w:pPr>
+        <w:rPr>
+          <w:rStyle w:val="af"/>
+          <w:i w:val="0"/>
+        </w:rPr>
+      </w:pPr>
+      <w:r>
+        <w:rPr>
+          <w:rStyle w:val="af"/>
+          <w:i w:val="0"/>
+        </w:rPr>
+        <w:t>То есть, по сути, перед нами стоит задача высчитать вектор управляющей силы замедления, который должен зависеть от дистанции до цели в радиусе замедления.</w:t>
+      </w:r>
+      <w:r>
+        <w:rPr>
+          <w:rStyle w:val="af"/>
+          <w:i w:val="0"/>
+        </w:rPr>
+        <w:t xml:space="preserve"> Логично, что, находясь в позиции цели, агент должен иметь скорость ноль, то есть управляющая сила должна по модулю быть равной его текущей скорости, чтобы при очередном вычислении скорости обнулить её. </w:t>
+      </w:r>
+    </w:p>
+    <w:p>
+      <w:pPr>
+        <w:jc w:val="right"/>
+        <w:rPr>
+          <w:rStyle w:val="af"/>
+          <w:i w:val="0"/>
+          <w:lang w:val="en-US"/>
+        </w:rPr>
+      </w:pPr>
+      <w:proofErr w:type="spellStart"/>
+      <w:r>
+        <w:rPr>
+          <w:rStyle w:val="af"/>
+          <w:i w:val="0"/>
+          <w:lang w:val="en-US"/>
+        </w:rPr>
+        <w:lastRenderedPageBreak/>
+        <w:t>desired_velocity</w:t>
+      </w:r>
+      <w:proofErr w:type="spellEnd"/>
+      <w:r>
+        <w:rPr>
+          <w:rStyle w:val="af"/>
+          <w:i w:val="0"/>
+          <w:lang w:val="en-US"/>
+        </w:rPr>
+        <w:t xml:space="preserve"> = </w:t>
+      </w:r>
+      <w:r>
+        <w:rPr>
+          <w:rStyle w:val="af"/>
+          <w:i w:val="0"/>
+          <w:lang w:val="en-US"/>
+        </w:rPr>
+        <w:t>(</w:t>
+      </w:r>
+      <w:r>
+        <w:rPr>
+          <w:rStyle w:val="af"/>
+          <w:i w:val="0"/>
+          <w:lang w:val="en-US"/>
+        </w:rPr>
+        <w:t xml:space="preserve">target </w:t>
+      </w:r>
+      <w:r>
+        <w:rPr>
+          <w:rStyle w:val="af"/>
+          <w:i w:val="0"/>
+          <w:lang w:val="en-US"/>
+        </w:rPr>
+        <w:t>–</w:t>
+      </w:r>
+      <w:r>
+        <w:rPr>
+          <w:rStyle w:val="af"/>
+          <w:i w:val="0"/>
+          <w:lang w:val="en-US"/>
+        </w:rPr>
+        <w:t xml:space="preserve"> position</w:t>
+      </w:r>
+      <w:proofErr w:type="gramStart"/>
+      <w:r>
+        <w:rPr>
+          <w:rStyle w:val="af"/>
+          <w:i w:val="0"/>
+          <w:lang w:val="en-US"/>
+        </w:rPr>
+        <w:t>)</w:t>
+      </w:r>
+      <w:r>
+        <w:rPr>
+          <w:rStyle w:val="af"/>
+          <w:i w:val="0"/>
+          <w:lang w:val="en-US"/>
+        </w:rPr>
+        <w:t>.</w:t>
+      </w:r>
+      <w:r>
+        <w:rPr>
+          <w:rStyle w:val="af"/>
+          <w:i w:val="0"/>
+          <w:lang w:val="en-US"/>
+        </w:rPr>
+        <w:t>normalize</w:t>
+      </w:r>
+      <w:r>
+        <w:rPr>
+          <w:rStyle w:val="af"/>
+          <w:i w:val="0"/>
+          <w:lang w:val="en-US"/>
+        </w:rPr>
+        <w:t>d</w:t>
+      </w:r>
+      <w:proofErr w:type="gramEnd"/>
+      <w:r>
+        <w:rPr>
+          <w:rStyle w:val="af"/>
+          <w:i w:val="0"/>
+          <w:lang w:val="en-US"/>
+        </w:rPr>
+        <w:t xml:space="preserve"> </w:t>
+      </w:r>
+      <w:r>
+        <w:rPr>
+          <w:rStyle w:val="af"/>
+          <w:i w:val="0"/>
+          <w:lang w:val="en-US"/>
+        </w:rPr>
+        <w:t xml:space="preserve">* </w:t>
+      </w:r>
+      <w:proofErr w:type="spellStart"/>
+      <w:r>
+        <w:rPr>
+          <w:lang w:val="en-US"/>
+        </w:rPr>
+        <w:t>required</w:t>
+      </w:r>
+      <w:r>
+        <w:rPr>
+          <w:lang w:val="en-US"/>
+        </w:rPr>
+        <w:t>_</w:t>
+      </w:r>
+      <w:r>
+        <w:rPr>
+          <w:lang w:val="en-US"/>
+        </w:rPr>
+        <w:t>magnitude</w:t>
+      </w:r>
+      <w:proofErr w:type="spellEnd"/>
+      <w:r>
+        <w:rPr>
+          <w:rStyle w:val="af"/>
+          <w:i w:val="0"/>
+          <w:lang w:val="en-US"/>
+        </w:rPr>
+        <w:t xml:space="preserve"> </w:t>
+      </w:r>
+      <w:r>
+        <w:rPr>
+          <w:rStyle w:val="af"/>
+          <w:i w:val="0"/>
+          <w:lang w:val="en-US"/>
+        </w:rPr>
+        <w:t xml:space="preserve">* (distance / </w:t>
+      </w:r>
+      <w:proofErr w:type="spellStart"/>
+      <w:r>
+        <w:rPr>
+          <w:rStyle w:val="af"/>
+          <w:i w:val="0"/>
+          <w:lang w:val="en-US"/>
+        </w:rPr>
+        <w:t>slowing</w:t>
+      </w:r>
+      <w:r>
+        <w:rPr>
+          <w:rStyle w:val="af"/>
+          <w:i w:val="0"/>
+          <w:lang w:val="en-US"/>
+        </w:rPr>
+        <w:t>_</w:t>
+      </w:r>
+      <w:r>
+        <w:rPr>
+          <w:rStyle w:val="af"/>
+          <w:i w:val="0"/>
+          <w:lang w:val="en-US"/>
+        </w:rPr>
+        <w:t>r</w:t>
+      </w:r>
+      <w:r>
+        <w:rPr>
+          <w:rStyle w:val="af"/>
+          <w:i w:val="0"/>
+          <w:lang w:val="en-US"/>
+        </w:rPr>
+        <w:t>adius</w:t>
+      </w:r>
+      <w:proofErr w:type="spellEnd"/>
+      <w:r>
+        <w:rPr>
+          <w:rStyle w:val="af"/>
+          <w:i w:val="0"/>
+          <w:lang w:val="en-US"/>
+        </w:rPr>
+        <w:t>)</w:t>
+      </w:r>
+      <w:r>
+        <w:rPr>
+          <w:rStyle w:val="af"/>
+          <w:i w:val="0"/>
+          <w:lang w:val="en-US"/>
+        </w:rPr>
+        <w:t>,</w:t>
+      </w:r>
+      <w:r>
+        <w:rPr>
+          <w:rStyle w:val="af"/>
+          <w:i w:val="0"/>
+          <w:lang w:val="en-US"/>
+        </w:rPr>
+        <w:tab/>
+      </w:r>
+      <w:r>
+        <w:rPr>
+          <w:rStyle w:val="af"/>
+          <w:i w:val="0"/>
+          <w:lang w:val="en-US"/>
+        </w:rPr>
+        <w:tab/>
+      </w:r>
+      <w:r>
+        <w:rPr>
+          <w:rStyle w:val="af"/>
+          <w:i w:val="0"/>
+          <w:lang w:val="en-US"/>
+        </w:rPr>
+        <w:tab/>
+      </w:r>
+      <w:r>
+        <w:rPr>
+          <w:rStyle w:val="af"/>
+          <w:i w:val="0"/>
+          <w:lang w:val="en-US"/>
+        </w:rPr>
+        <w:tab/>
+      </w:r>
+      <w:r>
+        <w:rPr>
+          <w:rStyle w:val="af"/>
+          <w:i w:val="0"/>
+          <w:lang w:val="en-US"/>
+        </w:rPr>
+        <w:tab/>
+      </w:r>
+      <w:r>
+        <w:rPr>
+          <w:rStyle w:val="af"/>
+          <w:i w:val="0"/>
+          <w:lang w:val="en-US"/>
+        </w:rPr>
+        <w:tab/>
+      </w:r>
+      <w:r>
+        <w:rPr>
+          <w:rStyle w:val="af"/>
+          <w:i w:val="0"/>
+          <w:lang w:val="en-US"/>
+        </w:rPr>
+        <w:tab/>
+      </w:r>
+      <w:r>
+        <w:rPr>
+          <w:rStyle w:val="af"/>
+          <w:i w:val="0"/>
+          <w:lang w:val="en-US"/>
+        </w:rPr>
+        <w:tab/>
+      </w:r>
+      <w:r>
+        <w:rPr>
+          <w:rStyle w:val="af"/>
+          <w:i w:val="0"/>
+          <w:lang w:val="en-US"/>
+        </w:rPr>
+        <w:t xml:space="preserve">   (2.7)</w:t>
+      </w:r>
+    </w:p>
+    <w:p>
+      <w:pPr>
+        <w:rPr>
+          <w:rStyle w:val="af"/>
+          <w:i w:val="0"/>
+        </w:rPr>
+      </w:pPr>
+      <w:r>
+        <w:rPr>
+          <w:rStyle w:val="af"/>
+          <w:i w:val="0"/>
+        </w:rPr>
+        <w:t>где</w:t>
+      </w:r>
+    </w:p>
+    <w:p>
+      <w:pPr>
+        <w:rPr>
+          <w:rStyle w:val="af"/>
+          <w:i w:val="0"/>
+        </w:rPr>
+      </w:pPr>
+      <w:r>
+        <w:rPr>
+          <w:rStyle w:val="af"/>
+          <w:i w:val="0"/>
+          <w:lang w:val="en-US"/>
+        </w:rPr>
+        <w:t>desired</w:t>
+      </w:r>
+      <w:r>
+        <w:rPr>
+          <w:rStyle w:val="af"/>
+          <w:i w:val="0"/>
+        </w:rPr>
+        <w:t>_</w:t>
+      </w:r>
+      <w:r>
+        <w:rPr>
+          <w:rStyle w:val="af"/>
+          <w:i w:val="0"/>
+          <w:lang w:val="en-US"/>
+        </w:rPr>
+        <w:t>velocity</w:t>
+      </w:r>
+      <w:r>
+        <w:rPr>
+          <w:rStyle w:val="af"/>
+          <w:i w:val="0"/>
+        </w:rPr>
+        <w:t xml:space="preserve"> </w:t>
+      </w:r>
+      <w:r>
+        <w:rPr>
+          <w:rStyle w:val="af"/>
+          <w:rFonts w:cs="Times New Roman"/>
+          <w:i w:val="0"/>
+        </w:rPr>
+        <w:t>―</w:t>
+      </w:r>
+      <w:r>
+        <w:rPr>
+          <w:rStyle w:val="af"/>
+          <w:i w:val="0"/>
+        </w:rPr>
+        <w:t xml:space="preserve"> вектор требуемой скорости;</w:t>
+      </w:r>
+    </w:p>
+    <w:p>
+      <w:pPr>
+        <w:rPr>
+          <w:rStyle w:val="af"/>
+          <w:i w:val="0"/>
+        </w:rPr>
+      </w:pPr>
+      <w:r>
+        <w:rPr>
+          <w:rStyle w:val="af"/>
+          <w:i w:val="0"/>
+          <w:lang w:val="en-US"/>
+        </w:rPr>
+        <w:t>target</w:t>
+      </w:r>
+      <w:r>
+        <w:rPr>
+          <w:rStyle w:val="af"/>
+          <w:i w:val="0"/>
+        </w:rPr>
+        <w:t xml:space="preserve"> </w:t>
+      </w:r>
+      <w:r>
+        <w:rPr>
+          <w:rStyle w:val="af"/>
+          <w:rFonts w:cs="Times New Roman"/>
+          <w:i w:val="0"/>
+        </w:rPr>
+        <w:t>―</w:t>
+      </w:r>
+      <w:r>
+        <w:rPr>
+          <w:rStyle w:val="af"/>
+          <w:i w:val="0"/>
+        </w:rPr>
+        <w:t xml:space="preserve"> вектор позиции цели;</w:t>
+      </w:r>
+    </w:p>
+    <w:p>
+      <w:pPr>
+        <w:rPr>
+          <w:rStyle w:val="af"/>
+          <w:i w:val="0"/>
+        </w:rPr>
+      </w:pPr>
+      <w:r>
+        <w:rPr>
+          <w:rStyle w:val="af"/>
+          <w:i w:val="0"/>
+          <w:lang w:val="en-US"/>
+        </w:rPr>
+        <w:t>position</w:t>
+      </w:r>
+      <w:r>
+        <w:rPr>
+          <w:rStyle w:val="af"/>
+          <w:i w:val="0"/>
+        </w:rPr>
+        <w:t xml:space="preserve"> </w:t>
+      </w:r>
+      <w:r>
+        <w:rPr>
+          <w:rStyle w:val="af"/>
+          <w:rFonts w:cs="Times New Roman"/>
+          <w:i w:val="0"/>
+        </w:rPr>
+        <w:t>―</w:t>
+      </w:r>
+      <w:r>
+        <w:rPr>
+          <w:rStyle w:val="af"/>
+          <w:i w:val="0"/>
+        </w:rPr>
+        <w:t xml:space="preserve"> вектор позиции агента;</w:t>
+      </w:r>
+    </w:p>
+    <w:p>
+      <w:r>
+        <w:rPr>
+          <w:lang w:val="en-US"/>
+        </w:rPr>
+        <w:t>required</w:t>
+      </w:r>
+      <w:r>
+        <w:t>_</w:t>
+      </w:r>
+      <w:r>
+        <w:rPr>
+          <w:lang w:val="en-US"/>
+        </w:rPr>
+        <w:t>magnitude</w:t>
+      </w:r>
+      <w:r>
+        <w:t xml:space="preserve"> </w:t>
+      </w:r>
+      <w:r>
+        <w:rPr>
+          <w:rFonts w:cs="Times New Roman"/>
+        </w:rPr>
+        <w:t>―</w:t>
+      </w:r>
+      <w:r>
+        <w:t xml:space="preserve"> величина требуемой скорости</w:t>
+      </w:r>
+      <w:r>
+        <w:t xml:space="preserve"> без учёта замедления</w:t>
+      </w:r>
+      <w:r>
+        <w:t>, скаляр</w:t>
+      </w:r>
+      <w:r>
+        <w:t>;</w:t>
+      </w:r>
+    </w:p>
+    <w:p>
+      <w:r>
+        <w:rPr>
+          <w:rStyle w:val="af"/>
+          <w:i w:val="0"/>
+          <w:lang w:val="en-US"/>
+        </w:rPr>
+        <w:t>distance</w:t>
+      </w:r>
+      <w:r>
+        <w:rPr>
+          <w:rStyle w:val="af"/>
+          <w:i w:val="0"/>
+        </w:rPr>
+        <w:t xml:space="preserve"> </w:t>
+      </w:r>
+      <w:r>
+        <w:rPr>
+          <w:rStyle w:val="af"/>
+          <w:rFonts w:cs="Times New Roman"/>
+          <w:i w:val="0"/>
+        </w:rPr>
+        <w:t>―</w:t>
+      </w:r>
+      <w:r>
+        <w:rPr>
+          <w:rStyle w:val="af"/>
+          <w:i w:val="0"/>
+        </w:rPr>
+        <w:t xml:space="preserve"> расстояние от агента до цели;</w:t>
+      </w:r>
+    </w:p>
+    <w:p>
+      <w:pPr>
+        <w:rPr>
+          <w:rStyle w:val="af"/>
+          <w:i w:val="0"/>
+        </w:rPr>
+      </w:pPr>
+      <w:proofErr w:type="spellStart"/>
+      <w:r>
+        <w:rPr>
+          <w:rStyle w:val="af"/>
+          <w:i w:val="0"/>
+          <w:lang w:val="en-US"/>
+        </w:rPr>
+        <w:t>slowing</w:t>
+      </w:r>
+      <w:r>
+        <w:rPr>
+          <w:rStyle w:val="af"/>
+          <w:i w:val="0"/>
+          <w:lang w:val="en-US"/>
+        </w:rPr>
+        <w:t>_</w:t>
+      </w:r>
+      <w:r>
+        <w:rPr>
+          <w:rStyle w:val="af"/>
+          <w:i w:val="0"/>
+          <w:lang w:val="en-US"/>
+        </w:rPr>
+        <w:t>r</w:t>
+      </w:r>
+      <w:r>
+        <w:rPr>
+          <w:rStyle w:val="af"/>
+          <w:i w:val="0"/>
+          <w:lang w:val="en-US"/>
+        </w:rPr>
+        <w:t>adius</w:t>
+      </w:r>
+      <w:proofErr w:type="spellEnd"/>
+      <w:r>
+        <w:rPr>
+          <w:rStyle w:val="af"/>
+          <w:i w:val="0"/>
+          <w:lang w:val="en-US"/>
+        </w:rPr>
+        <w:t xml:space="preserve"> </w:t>
+      </w:r>
+      <w:r>
+        <w:rPr>
+          <w:rStyle w:val="af"/>
+          <w:rFonts w:cs="Times New Roman"/>
+          <w:i w:val="0"/>
+          <w:lang w:val="en-US"/>
+        </w:rPr>
+        <w:t>―</w:t>
+      </w:r>
+      <w:r>
+        <w:rPr>
+          <w:rStyle w:val="af"/>
+          <w:i w:val="0"/>
+          <w:lang w:val="en-US"/>
+        </w:rPr>
+        <w:t xml:space="preserve"> </w:t>
+      </w:r>
+      <w:r>
+        <w:rPr>
+          <w:rStyle w:val="af"/>
+          <w:i w:val="0"/>
+        </w:rPr>
+        <w:t>дистанция замедления.</w:t>
+      </w:r>
+    </w:p>
+    <w:p>
+      <w:pPr>
+        <w:rPr>
+          <w:rStyle w:val="af"/>
+          <w:i w:val="0"/>
+          <w:lang w:val="en-US"/>
+        </w:rPr>
+      </w:pPr>
+      <w:r>
+        <w:rPr>
+          <w:rStyle w:val="af"/>
+          <w:i w:val="0"/>
+        </w:rPr>
+        <w:t>Данная формула применяется тогда, когда агент находится в зоне замедления, то есть подошёл достаточно близко (</w:t>
+      </w:r>
+      <w:r>
+        <w:rPr>
+          <w:rStyle w:val="af"/>
+          <w:i w:val="0"/>
+          <w:lang w:val="en-US"/>
+        </w:rPr>
+        <w:t>distance</w:t>
+      </w:r>
+      <w:r>
+        <w:rPr>
+          <w:rStyle w:val="af"/>
+          <w:i w:val="0"/>
+        </w:rPr>
+        <w:t xml:space="preserve"> </w:t>
+      </w:r>
+      <w:r>
+        <w:rPr>
+          <w:rStyle w:val="af"/>
+          <w:i w:val="0"/>
+        </w:rPr>
+        <w:t xml:space="preserve">&lt;= </w:t>
+      </w:r>
+      <w:r>
+        <w:rPr>
+          <w:rStyle w:val="af"/>
+          <w:i w:val="0"/>
+          <w:lang w:val="en-US"/>
+        </w:rPr>
+        <w:t>slowing</w:t>
+      </w:r>
+      <w:r>
+        <w:rPr>
+          <w:rStyle w:val="af"/>
+          <w:i w:val="0"/>
+        </w:rPr>
+        <w:t>_</w:t>
+      </w:r>
+      <w:r>
+        <w:rPr>
+          <w:rStyle w:val="af"/>
+          <w:i w:val="0"/>
+          <w:lang w:val="en-US"/>
+        </w:rPr>
+        <w:t>r</w:t>
+      </w:r>
+      <w:r>
+        <w:rPr>
+          <w:rStyle w:val="af"/>
+          <w:i w:val="0"/>
+          <w:lang w:val="en-US"/>
+        </w:rPr>
+        <w:t>adius</w:t>
+      </w:r>
+      <w:r>
+        <w:rPr>
+          <w:rStyle w:val="af"/>
+          <w:i w:val="0"/>
+        </w:rPr>
+        <w:t>).</w:t>
+      </w:r>
+      <w:r>
+        <w:rPr>
+          <w:rStyle w:val="af"/>
+          <w:i w:val="0"/>
+        </w:rPr>
+        <w:t xml:space="preserve"> </w:t>
+      </w:r>
+      <w:r>
+        <w:rPr>
+          <w:rStyle w:val="af"/>
+          <w:i w:val="0"/>
+        </w:rPr>
+        <w:t xml:space="preserve">Иначе используется стандартная формула поведения </w:t>
+      </w:r>
+      <w:r>
+        <w:rPr>
+          <w:rStyle w:val="af"/>
+          <w:i w:val="0"/>
+          <w:lang w:val="en-US"/>
+        </w:rPr>
+        <w:t>seek.</w:t>
+      </w:r>
+    </w:p>
+    <w:p>
+      <w:pPr>
+        <w:rPr>
+          <w:rStyle w:val="af"/>
+          <w:i w:val="0"/>
+        </w:rPr>
+      </w:pPr>
+      <w:r>
+        <w:rPr>
+          <w:rStyle w:val="af"/>
+          <w:i w:val="0"/>
+        </w:rPr>
+        <w:t>Далее вычисляется значение управляющей силы по уже описанной формуле (2.1).</w:t>
+      </w:r>
+    </w:p>
+    <w:p>
+      <w:pPr>
+        <w:rPr>
+          <w:rStyle w:val="af"/>
+          <w:i w:val="0"/>
+        </w:rPr>
+      </w:pPr>
+      <w:r>
+        <w:rPr>
+          <w:rStyle w:val="af"/>
+          <w:i w:val="0"/>
+        </w:rPr>
+        <w:t xml:space="preserve">Нетрудно видеть, что величина управляющей силы в случае прибытия агента в точку назначения будет равна величине скорости по модулю и противоположно ей направлена, то есть итоговая скорость после </w:t>
+      </w:r>
+      <w:r>
+        <w:rPr>
+          <w:rStyle w:val="af"/>
+          <w:i w:val="0"/>
+        </w:rPr>
+        <w:t xml:space="preserve">воздействия на неё управляющей силы </w:t>
+      </w:r>
+      <w:r>
+        <w:rPr>
+          <w:rStyle w:val="af"/>
+          <w:i w:val="0"/>
+        </w:rPr>
+        <w:t>будет равна нулю. Именно этого мы и добивались.</w:t>
+      </w:r>
+    </w:p>
+    <w:p>
+      <w:pPr>
+        <w:rPr>
+          <w:rStyle w:val="af"/>
+          <w:i w:val="0"/>
+        </w:rPr>
+      </w:pPr>
+      <w:r>
+        <w:rPr>
+          <w:rStyle w:val="af"/>
+          <w:i w:val="0"/>
+        </w:rPr>
+        <w:t>В</w:t>
+      </w:r>
+      <w:r>
+        <w:rPr>
+          <w:rStyle w:val="af"/>
+          <w:i w:val="0"/>
+        </w:rPr>
+        <w:t xml:space="preserve"> </w:t>
+      </w:r>
+      <w:r>
+        <w:rPr>
+          <w:rStyle w:val="af"/>
+          <w:i w:val="0"/>
+        </w:rPr>
+        <w:t>конечном</w:t>
+      </w:r>
+      <w:r>
+        <w:rPr>
+          <w:rStyle w:val="af"/>
+          <w:i w:val="0"/>
+        </w:rPr>
+        <w:t xml:space="preserve"> </w:t>
+      </w:r>
+      <w:r>
+        <w:rPr>
+          <w:rStyle w:val="af"/>
+          <w:i w:val="0"/>
+        </w:rPr>
+        <w:t>итоге</w:t>
+      </w:r>
+      <w:r>
+        <w:rPr>
+          <w:rStyle w:val="af"/>
+          <w:i w:val="0"/>
+        </w:rPr>
+        <w:t>,</w:t>
+      </w:r>
+      <w:r>
+        <w:rPr>
+          <w:rStyle w:val="af"/>
+          <w:i w:val="0"/>
+        </w:rPr>
+        <w:t xml:space="preserve"> паттерн </w:t>
+      </w:r>
+      <w:r>
+        <w:rPr>
+          <w:rStyle w:val="af"/>
+          <w:i w:val="0"/>
+          <w:lang w:val="en-US"/>
+        </w:rPr>
+        <w:t>arrival</w:t>
+      </w:r>
+      <w:r>
+        <w:rPr>
+          <w:rStyle w:val="af"/>
+          <w:i w:val="0"/>
+        </w:rPr>
+        <w:t xml:space="preserve"> </w:t>
+      </w:r>
+      <w:r>
+        <w:rPr>
+          <w:rStyle w:val="af"/>
+          <w:i w:val="0"/>
+        </w:rPr>
+        <w:t>можно рассматривать как более универсальн</w:t>
+      </w:r>
+      <w:r>
+        <w:rPr>
+          <w:rStyle w:val="af"/>
+          <w:i w:val="0"/>
+        </w:rPr>
+        <w:t>ое продолжение</w:t>
+      </w:r>
+      <w:r>
+        <w:rPr>
+          <w:rStyle w:val="af"/>
+          <w:i w:val="0"/>
+        </w:rPr>
+        <w:t xml:space="preserve"> паттерн</w:t>
+      </w:r>
+      <w:r>
+        <w:rPr>
+          <w:rStyle w:val="af"/>
+          <w:i w:val="0"/>
+        </w:rPr>
+        <w:t>а</w:t>
+      </w:r>
       <w:bookmarkStart w:id="2" w:name="_GoBack"/>
       <w:bookmarkEnd w:id="2"/>
+      <w:r>
+        <w:rPr>
+          <w:rStyle w:val="af"/>
+          <w:i w:val="0"/>
+        </w:rPr>
+        <w:t xml:space="preserve"> </w:t>
+      </w:r>
+      <w:r>
+        <w:rPr>
+          <w:rStyle w:val="af"/>
+          <w:i w:val="0"/>
+          <w:lang w:val="en-US"/>
+        </w:rPr>
+        <w:t>seek</w:t>
+      </w:r>
+      <w:r>
+        <w:rPr>
+          <w:rStyle w:val="af"/>
+          <w:i w:val="0"/>
+        </w:rPr>
+        <w:t>.</w:t>
+      </w:r>
+    </w:p>
+    <w:p>
+      <w:pPr>
+        <w:rPr>
+          <w:rStyle w:val="af"/>
+          <w:i w:val="0"/>
+        </w:rPr>
+      </w:pPr>
     </w:p>
     <w:sectPr>
       <w:pgSz w:w="11906" w:h="16838"/>
@@ -11716,6 +12798,92 @@
     </w:lvl>
   </w:abstractNum>
   <w:abstractNum w:abstractNumId="13" w15:restartNumberingAfterBreak="0">
+    <w:nsid w:val="54477818"/>
+    <w:multiLevelType w:val="hybridMultilevel"/>
+    <w:tmpl w:val="1D42E340"/>
+    <w:lvl w:ilvl="0" w:tplc="0419000F">
+      <w:start w:val="1"/>
+      <w:numFmt w:val="decimal"/>
+      <w:lvlText w:val="%1."/>
+      <w:lvlJc w:val="left"/>
+      <w:pPr>
+        <w:ind w:left="1287" w:hanging="360"/>
+      </w:pPr>
+    </w:lvl>
+    <w:lvl w:ilvl="1" w:tplc="04190019" w:tentative="1">
+      <w:start w:val="1"/>
+      <w:numFmt w:val="lowerLetter"/>
+      <w:lvlText w:val="%2."/>
+      <w:lvlJc w:val="left"/>
+      <w:pPr>
+        <w:ind w:left="2007" w:hanging="360"/>
+      </w:pPr>
+    </w:lvl>
+    <w:lvl w:ilvl="2" w:tplc="0419001B" w:tentative="1">
+      <w:start w:val="1"/>
+      <w:numFmt w:val="lowerRoman"/>
+      <w:lvlText w:val="%3."/>
+      <w:lvlJc w:val="right"/>
+      <w:pPr>
+        <w:ind w:left="2727" w:hanging="180"/>
+      </w:pPr>
+    </w:lvl>
+    <w:lvl w:ilvl="3" w:tplc="0419000F" w:tentative="1">
+      <w:start w:val="1"/>
+      <w:numFmt w:val="decimal"/>
+      <w:lvlText w:val="%4."/>
+      <w:lvlJc w:val="left"/>
+      <w:pPr>
+        <w:ind w:left="3447" w:hanging="360"/>
+      </w:pPr>
+    </w:lvl>
+    <w:lvl w:ilvl="4" w:tplc="04190019" w:tentative="1">
+      <w:start w:val="1"/>
+      <w:numFmt w:val="lowerLetter"/>
+      <w:lvlText w:val="%5."/>
+      <w:lvlJc w:val="left"/>
+      <w:pPr>
+        <w:ind w:left="4167" w:hanging="360"/>
+      </w:pPr>
+    </w:lvl>
+    <w:lvl w:ilvl="5" w:tplc="0419001B" w:tentative="1">
+      <w:start w:val="1"/>
+      <w:numFmt w:val="lowerRoman"/>
+      <w:lvlText w:val="%6."/>
+      <w:lvlJc w:val="right"/>
+      <w:pPr>
+        <w:ind w:left="4887" w:hanging="180"/>
+      </w:pPr>
+    </w:lvl>
+    <w:lvl w:ilvl="6" w:tplc="0419000F" w:tentative="1">
+      <w:start w:val="1"/>
+      <w:numFmt w:val="decimal"/>
+      <w:lvlText w:val="%7."/>
+      <w:lvlJc w:val="left"/>
+      <w:pPr>
+        <w:ind w:left="5607" w:hanging="360"/>
+      </w:pPr>
+    </w:lvl>
+    <w:lvl w:ilvl="7" w:tplc="04190019" w:tentative="1">
+      <w:start w:val="1"/>
+      <w:numFmt w:val="lowerLetter"/>
+      <w:lvlText w:val="%8."/>
+      <w:lvlJc w:val="left"/>
+      <w:pPr>
+        <w:ind w:left="6327" w:hanging="360"/>
+      </w:pPr>
+    </w:lvl>
+    <w:lvl w:ilvl="8" w:tplc="0419001B" w:tentative="1">
+      <w:start w:val="1"/>
+      <w:numFmt w:val="lowerRoman"/>
+      <w:lvlText w:val="%9."/>
+      <w:lvlJc w:val="right"/>
+      <w:pPr>
+        <w:ind w:left="7047" w:hanging="180"/>
+      </w:pPr>
+    </w:lvl>
+  </w:abstractNum>
+  <w:abstractNum w:abstractNumId="14" w15:restartNumberingAfterBreak="0">
     <w:nsid w:val="5E7860FF"/>
     <w:multiLevelType w:val="hybridMultilevel"/>
     <w:tmpl w:val="83C0BAD6"/>
@@ -11801,7 +12969,7 @@
       </w:pPr>
     </w:lvl>
   </w:abstractNum>
-  <w:abstractNum w:abstractNumId="14" w15:restartNumberingAfterBreak="0">
+  <w:abstractNum w:abstractNumId="15" w15:restartNumberingAfterBreak="0">
     <w:nsid w:val="5E7C7490"/>
     <w:multiLevelType w:val="hybridMultilevel"/>
     <w:tmpl w:val="FF4CB624"/>
@@ -11914,7 +13082,7 @@
       </w:rPr>
     </w:lvl>
   </w:abstractNum>
-  <w:abstractNum w:abstractNumId="15" w15:restartNumberingAfterBreak="0">
+  <w:abstractNum w:abstractNumId="16" w15:restartNumberingAfterBreak="0">
     <w:nsid w:val="6AD35F48"/>
     <w:multiLevelType w:val="hybridMultilevel"/>
     <w:tmpl w:val="319EEEB8"/>
@@ -12027,7 +13195,7 @@
       </w:rPr>
     </w:lvl>
   </w:abstractNum>
-  <w:abstractNum w:abstractNumId="16" w15:restartNumberingAfterBreak="0">
+  <w:abstractNum w:abstractNumId="17" w15:restartNumberingAfterBreak="0">
     <w:nsid w:val="6C3869CE"/>
     <w:multiLevelType w:val="hybridMultilevel"/>
     <w:tmpl w:val="9B187AE8"/>
@@ -12156,7 +13324,7 @@
     <w:abstractNumId w:val="4"/>
   </w:num>
   <w:num w:numId="6">
-    <w:abstractNumId w:val="13"/>
+    <w:abstractNumId w:val="14"/>
   </w:num>
   <w:num w:numId="7">
     <w:abstractNumId w:val="2"/>
@@ -12177,19 +13345,22 @@
     <w:abstractNumId w:val="12"/>
   </w:num>
   <w:num w:numId="13">
-    <w:abstractNumId w:val="15"/>
+    <w:abstractNumId w:val="16"/>
   </w:num>
   <w:num w:numId="14">
     <w:abstractNumId w:val="9"/>
   </w:num>
   <w:num w:numId="15">
-    <w:abstractNumId w:val="14"/>
+    <w:abstractNumId w:val="15"/>
   </w:num>
   <w:num w:numId="16">
     <w:abstractNumId w:val="0"/>
   </w:num>
   <w:num w:numId="17">
-    <w:abstractNumId w:val="16"/>
+    <w:abstractNumId w:val="17"/>
+  </w:num>
+  <w:num w:numId="18">
+    <w:abstractNumId w:val="13"/>
   </w:num>
 </w:numbering>
 </file>
@@ -13564,7 +14735,7 @@
 </file>
 
 <file path=customXml/itemProps1.xml><?xml version="1.0" encoding="utf-8"?>
-<ds:datastoreItem xmlns:ds="http://schemas.openxmlformats.org/officeDocument/2006/customXml" ds:itemID="{DD506482-0CB9-45F4-B417-8254DDB6EF0D}">
+<ds:datastoreItem xmlns:ds="http://schemas.openxmlformats.org/officeDocument/2006/customXml" ds:itemID="{49400094-27ED-478D-B2F6-4734DC561ED3}">
   <ds:schemaRefs>
     <ds:schemaRef ds:uri="http://schemas.openxmlformats.org/officeDocument/2006/bibliography"/>
   </ds:schemaRefs>

</xml_diff>